<commit_message>
noted down some findings and questions
</commit_message>
<xml_diff>
--- a/Project Summary.docx
+++ b/Project Summary.docx
@@ -2,6 +2,352 @@
 <file path=word/document.xml><?xml version="1.0" encoding="utf-8"?>
 <w:document xmlns:o="urn:schemas-microsoft-com:office:office" xmlns:r="http://schemas.openxmlformats.org/officeDocument/2006/relationships" xmlns:v="urn:schemas-microsoft-com:vml" xmlns:w="http://schemas.openxmlformats.org/wordprocessingml/2006/main" xmlns:w10="urn:schemas-microsoft-com:office:word" xmlns:wp="http://schemas.openxmlformats.org/drawingml/2006/wordprocessingDrawing" xmlns:wps="http://schemas.microsoft.com/office/word/2010/wordprocessingShape" xmlns:wpg="http://schemas.microsoft.com/office/word/2010/wordprocessingGroup" xmlns:mc="http://schemas.openxmlformats.org/markup-compatibility/2006" xmlns:wp14="http://schemas.microsoft.com/office/word/2010/wordprocessingDrawing" xmlns:w14="http://schemas.microsoft.com/office/word/2010/wordml" mc:Ignorable="w14 wp14">
   <w:body>
+    <w:p>
+      <w:pPr>
+        <w:pStyle w:val="Heading1"/>
+        <w:numPr>
+          <w:ilvl w:val="0"/>
+          <w:numId w:val="1"/>
+        </w:numPr>
+        <w:spacing w:before="240" w:after="120"/>
+        <w:rPr>
+          <w:b w:val="false"/>
+          <w:b w:val="false"/>
+          <w:bCs w:val="false"/>
+          <w:sz w:val="24"/>
+          <w:szCs w:val="24"/>
+        </w:rPr>
+      </w:pPr>
+      <w:r>
+        <w:rPr>
+          <w:b w:val="false"/>
+          <w:bCs w:val="false"/>
+          <w:sz w:val="24"/>
+          <w:szCs w:val="24"/>
+        </w:rPr>
+        <w:t>Findings and questions</w:t>
+      </w:r>
+    </w:p>
+    <w:p>
+      <w:pPr>
+        <w:pStyle w:val="Heading1"/>
+        <w:numPr>
+          <w:ilvl w:val="0"/>
+          <w:numId w:val="1"/>
+        </w:numPr>
+        <w:spacing w:before="240" w:after="120"/>
+        <w:rPr>
+          <w:b w:val="false"/>
+          <w:b w:val="false"/>
+          <w:bCs w:val="false"/>
+          <w:sz w:val="24"/>
+          <w:szCs w:val="24"/>
+        </w:rPr>
+      </w:pPr>
+      <w:r>
+        <w:rPr>
+          <w:b w:val="false"/>
+          <w:bCs w:val="false"/>
+          <w:sz w:val="24"/>
+          <w:szCs w:val="24"/>
+        </w:rPr>
+        <w:t>Questions:</w:t>
+      </w:r>
+    </w:p>
+    <w:p>
+      <w:pPr>
+        <w:pStyle w:val="Heading1"/>
+        <w:numPr>
+          <w:ilvl w:val="0"/>
+          <w:numId w:val="7"/>
+        </w:numPr>
+        <w:spacing w:before="240" w:after="120"/>
+        <w:rPr>
+          <w:b w:val="false"/>
+          <w:b w:val="false"/>
+          <w:bCs w:val="false"/>
+          <w:sz w:val="24"/>
+          <w:szCs w:val="24"/>
+        </w:rPr>
+      </w:pPr>
+      <w:r>
+        <w:rPr>
+          <w:b w:val="false"/>
+          <w:bCs w:val="false"/>
+          <w:sz w:val="24"/>
+          <w:szCs w:val="24"/>
+        </w:rPr>
+        <w:t>Predicting next day price may not be the best thing to do. May want to predict price in 5 days, or even much more ahead?</w:t>
+      </w:r>
+    </w:p>
+    <w:p>
+      <w:pPr>
+        <w:pStyle w:val="Heading1"/>
+        <w:numPr>
+          <w:ilvl w:val="0"/>
+          <w:numId w:val="7"/>
+        </w:numPr>
+        <w:spacing w:before="240" w:after="120"/>
+        <w:rPr>
+          <w:b w:val="false"/>
+          <w:b w:val="false"/>
+          <w:bCs w:val="false"/>
+          <w:sz w:val="24"/>
+          <w:szCs w:val="24"/>
+        </w:rPr>
+      </w:pPr>
+      <w:r>
+        <w:rPr>
+          <w:b w:val="false"/>
+          <w:bCs w:val="false"/>
+          <w:sz w:val="24"/>
+          <w:szCs w:val="24"/>
+        </w:rPr>
+        <w:t xml:space="preserve">Should I predict volume? </w:t>
+      </w:r>
+    </w:p>
+    <w:p>
+      <w:pPr>
+        <w:pStyle w:val="Heading1"/>
+        <w:numPr>
+          <w:ilvl w:val="0"/>
+          <w:numId w:val="7"/>
+        </w:numPr>
+        <w:spacing w:before="240" w:after="120"/>
+        <w:rPr>
+          <w:b w:val="false"/>
+          <w:b w:val="false"/>
+          <w:bCs w:val="false"/>
+          <w:sz w:val="24"/>
+          <w:szCs w:val="24"/>
+        </w:rPr>
+      </w:pPr>
+      <w:r>
+        <w:rPr>
+          <w:b w:val="false"/>
+          <w:bCs w:val="false"/>
+          <w:sz w:val="24"/>
+          <w:szCs w:val="24"/>
+        </w:rPr>
+        <w:t>Should I include other features to predict price?</w:t>
+      </w:r>
+    </w:p>
+    <w:p>
+      <w:pPr>
+        <w:pStyle w:val="Heading1"/>
+        <w:numPr>
+          <w:ilvl w:val="0"/>
+          <w:numId w:val="1"/>
+        </w:numPr>
+        <w:spacing w:before="240" w:after="120"/>
+        <w:rPr>
+          <w:b w:val="false"/>
+          <w:b w:val="false"/>
+          <w:bCs w:val="false"/>
+          <w:sz w:val="24"/>
+          <w:szCs w:val="24"/>
+        </w:rPr>
+      </w:pPr>
+      <w:r>
+        <w:rPr>
+          <w:b w:val="false"/>
+          <w:bCs w:val="false"/>
+          <w:sz w:val="24"/>
+          <w:szCs w:val="24"/>
+        </w:rPr>
+        <w:t>Findings:</w:t>
+      </w:r>
+    </w:p>
+    <w:p>
+      <w:pPr>
+        <w:pStyle w:val="Heading1"/>
+        <w:numPr>
+          <w:ilvl w:val="0"/>
+          <w:numId w:val="7"/>
+        </w:numPr>
+        <w:spacing w:before="240" w:after="120"/>
+        <w:rPr>
+          <w:b w:val="false"/>
+          <w:b w:val="false"/>
+          <w:bCs w:val="false"/>
+          <w:sz w:val="24"/>
+          <w:szCs w:val="24"/>
+        </w:rPr>
+      </w:pPr>
+      <w:r>
+        <w:rPr>
+          <w:b w:val="false"/>
+          <w:bCs w:val="false"/>
+          <w:sz w:val="24"/>
+          <w:szCs w:val="24"/>
+        </w:rPr>
+        <w:t>Best results is with window 15 (about 3 weeks), epoch 2000, and batch-size 50-250.</w:t>
+      </w:r>
+    </w:p>
+    <w:p>
+      <w:pPr>
+        <w:pStyle w:val="Heading1"/>
+        <w:numPr>
+          <w:ilvl w:val="0"/>
+          <w:numId w:val="7"/>
+        </w:numPr>
+        <w:spacing w:before="240" w:after="120"/>
+        <w:rPr>
+          <w:b w:val="false"/>
+          <w:b w:val="false"/>
+          <w:bCs w:val="false"/>
+          <w:sz w:val="24"/>
+          <w:szCs w:val="24"/>
+        </w:rPr>
+      </w:pPr>
+      <w:r>
+        <w:rPr>
+          <w:b w:val="false"/>
+          <w:bCs w:val="false"/>
+          <w:sz w:val="24"/>
+          <w:szCs w:val="24"/>
+        </w:rPr>
+        <w:t>There may be upward bias, meaning all that we have seen is upward trend (most of the time).</w:t>
+      </w:r>
+    </w:p>
+    <w:p>
+      <w:pPr>
+        <w:pStyle w:val="Heading1"/>
+        <w:numPr>
+          <w:ilvl w:val="0"/>
+          <w:numId w:val="7"/>
+        </w:numPr>
+        <w:spacing w:before="240" w:after="120"/>
+        <w:rPr>
+          <w:b w:val="false"/>
+          <w:b w:val="false"/>
+          <w:bCs w:val="false"/>
+          <w:sz w:val="24"/>
+          <w:szCs w:val="24"/>
+        </w:rPr>
+      </w:pPr>
+      <w:r>
+        <w:rPr>
+          <w:b w:val="false"/>
+          <w:bCs w:val="false"/>
+          <w:sz w:val="24"/>
+          <w:szCs w:val="24"/>
+        </w:rPr>
+        <w:t xml:space="preserve">When selecting hyperparameters, training predict time, testing predict time, training error eval time, and testing error eval time are </w:t>
+      </w:r>
+      <w:r>
+        <w:rPr>
+          <w:b w:val="false"/>
+          <w:bCs w:val="false"/>
+          <w:sz w:val="24"/>
+          <w:szCs w:val="24"/>
+        </w:rPr>
+        <w:t xml:space="preserve">negligible. </w:t>
+      </w:r>
+    </w:p>
+    <w:p>
+      <w:pPr>
+        <w:pStyle w:val="Heading1"/>
+        <w:numPr>
+          <w:ilvl w:val="0"/>
+          <w:numId w:val="7"/>
+        </w:numPr>
+        <w:spacing w:before="240" w:after="120"/>
+        <w:rPr>
+          <w:b w:val="false"/>
+          <w:b w:val="false"/>
+          <w:bCs w:val="false"/>
+          <w:sz w:val="24"/>
+          <w:szCs w:val="24"/>
+        </w:rPr>
+      </w:pPr>
+      <w:r>
+        <w:rPr>
+          <w:b w:val="false"/>
+          <w:bCs w:val="false"/>
+          <w:sz w:val="24"/>
+          <w:szCs w:val="24"/>
+        </w:rPr>
+        <w:t>The larger the window, the longer the training time. The higher the epoch, and the smaller the batch size, the longer the training time.</w:t>
+      </w:r>
+    </w:p>
+    <w:p>
+      <w:pPr>
+        <w:pStyle w:val="Heading1"/>
+        <w:numPr>
+          <w:ilvl w:val="0"/>
+          <w:numId w:val="7"/>
+        </w:numPr>
+        <w:spacing w:before="240" w:after="120"/>
+        <w:rPr>
+          <w:b w:val="false"/>
+          <w:b w:val="false"/>
+          <w:bCs w:val="false"/>
+          <w:sz w:val="24"/>
+          <w:szCs w:val="24"/>
+        </w:rPr>
+      </w:pPr>
+      <w:r>
+        <w:rPr>
+          <w:b w:val="false"/>
+          <w:bCs w:val="false"/>
+          <w:sz w:val="24"/>
+          <w:szCs w:val="24"/>
+        </w:rPr>
+        <w:t>Best training error achieved is with window 15: 2.5616e-06</w:t>
+      </w:r>
+    </w:p>
+    <w:p>
+      <w:pPr>
+        <w:pStyle w:val="Heading1"/>
+        <w:numPr>
+          <w:ilvl w:val="0"/>
+          <w:numId w:val="7"/>
+        </w:numPr>
+        <w:spacing w:before="240" w:after="120"/>
+        <w:rPr>
+          <w:b w:val="false"/>
+          <w:b w:val="false"/>
+          <w:bCs w:val="false"/>
+          <w:sz w:val="24"/>
+          <w:szCs w:val="24"/>
+        </w:rPr>
+      </w:pPr>
+      <w:r>
+        <w:rPr>
+          <w:b w:val="false"/>
+          <w:bCs w:val="false"/>
+          <w:sz w:val="24"/>
+          <w:szCs w:val="24"/>
+        </w:rPr>
+        <w:t>Best testing error achieved is with window 10: 7.58083e-05</w:t>
+      </w:r>
+    </w:p>
+    <w:p>
+      <w:pPr>
+        <w:pStyle w:val="Heading1"/>
+        <w:numPr>
+          <w:ilvl w:val="0"/>
+          <w:numId w:val="7"/>
+        </w:numPr>
+        <w:spacing w:before="240" w:after="120"/>
+        <w:rPr>
+          <w:b w:val="false"/>
+          <w:b w:val="false"/>
+          <w:bCs w:val="false"/>
+          <w:sz w:val="24"/>
+          <w:szCs w:val="24"/>
+        </w:rPr>
+      </w:pPr>
+      <w:r>
+        <w:rPr>
+          <w:b w:val="false"/>
+          <w:bCs w:val="false"/>
+          <w:sz w:val="24"/>
+          <w:szCs w:val="24"/>
+        </w:rPr>
+      </w:r>
+    </w:p>
     <w:p>
       <w:pPr>
         <w:pStyle w:val="Heading1"/>
@@ -96,7 +442,16 @@
         </w:rPr>
       </w:pPr>
       <w:r>
-        <w:rPr/>
+        <w:rPr>
+          <w:rFonts w:eastAsia="SimSun" w:cs="Arial"/>
+          <w:i w:val="false"/>
+          <w:iCs w:val="false"/>
+          <w:color w:val="000080"/>
+          <w:sz w:val="24"/>
+          <w:szCs w:val="24"/>
+          <w:u w:val="single"/>
+          <w:lang w:val="zxx" w:eastAsia="zxx" w:bidi="zxx"/>
+        </w:rPr>
       </w:r>
     </w:p>
     <w:p>
@@ -126,7 +481,10 @@
         </w:rPr>
       </w:pPr>
       <w:r>
-        <w:rPr/>
+        <w:rPr>
+          <w:i w:val="false"/>
+          <w:iCs w:val="false"/>
+        </w:rPr>
       </w:r>
     </w:p>
     <w:p>
@@ -286,7 +644,10 @@
         </w:rPr>
       </w:pPr>
       <w:r>
-        <w:rPr/>
+        <w:rPr>
+          <w:i w:val="false"/>
+          <w:iCs w:val="false"/>
+        </w:rPr>
       </w:r>
     </w:p>
     <w:p>
@@ -374,7 +735,10 @@
         </w:rPr>
       </w:pPr>
       <w:r>
-        <w:rPr/>
+        <w:rPr>
+          <w:i w:val="false"/>
+          <w:iCs w:val="false"/>
+        </w:rPr>
       </w:r>
     </w:p>
     <w:p>
@@ -478,8 +842,8 @@
       </w:pPr>
       <w:r>
         <w:rPr>
-          <w:b/>
-          <w:bCs/>
+          <w:b w:val="false"/>
+          <w:bCs w:val="false"/>
         </w:rPr>
       </w:r>
     </w:p>
@@ -838,20 +1202,6 @@
         </w:rPr>
       </w:pPr>
       <w:r>
-        <w:rPr/>
-      </w:r>
-      <w:r>
-        <w:br w:type="page"/>
-      </w:r>
-    </w:p>
-    <w:p>
-      <w:pPr>
-        <w:pStyle w:val="TextBody"/>
-        <w:rPr/>
-      </w:pPr>
-      <w:bookmarkStart w:id="9" w:name="user-content-iii-methodology"/>
-      <w:bookmarkEnd w:id="9"/>
-      <w:r>
         <w:rPr>
           <w:rFonts w:eastAsia="SimSun" w:cs="Arial"/>
           <w:b/>
@@ -861,6 +1211,28 @@
           <w:szCs w:val="36"/>
           <w:lang w:val="en-US" w:eastAsia="zh-CN" w:bidi="hi-IN"/>
         </w:rPr>
+      </w:r>
+      <w:r>
+        <w:br w:type="page"/>
+      </w:r>
+    </w:p>
+    <w:p>
+      <w:pPr>
+        <w:pStyle w:val="TextBody"/>
+        <w:rPr/>
+      </w:pPr>
+      <w:bookmarkStart w:id="9" w:name="user-content-iii-methodology"/>
+      <w:bookmarkEnd w:id="9"/>
+      <w:r>
+        <w:rPr>
+          <w:rFonts w:eastAsia="SimSun" w:cs="Arial"/>
+          <w:b/>
+          <w:bCs/>
+          <w:color w:val="00000A"/>
+          <w:sz w:val="36"/>
+          <w:szCs w:val="36"/>
+          <w:lang w:val="en-US" w:eastAsia="zh-CN" w:bidi="hi-IN"/>
+        </w:rPr>
         <w:t>III. Methodology</w:t>
       </w:r>
     </w:p>
@@ -933,7 +1305,10 @@
         </w:rPr>
       </w:pPr>
       <w:r>
-        <w:rPr/>
+        <w:rPr>
+          <w:b w:val="false"/>
+          <w:bCs w:val="false"/>
+        </w:rPr>
       </w:r>
     </w:p>
     <w:p>
@@ -1048,7 +1423,10 @@
         </w:rPr>
       </w:pPr>
       <w:r>
-        <w:rPr/>
+        <w:rPr>
+          <w:b w:val="false"/>
+          <w:bCs w:val="false"/>
+        </w:rPr>
       </w:r>
     </w:p>
     <w:p>
@@ -1074,7 +1452,10 @@
         </w:rPr>
       </w:pPr>
       <w:r>
-        <w:rPr/>
+        <w:rPr>
+          <w:b w:val="false"/>
+          <w:bCs w:val="false"/>
+        </w:rPr>
       </w:r>
     </w:p>
     <w:p>
@@ -1100,7 +1481,10 @@
         </w:rPr>
       </w:pPr>
       <w:r>
-        <w:rPr/>
+        <w:rPr>
+          <w:b w:val="false"/>
+          <w:bCs w:val="false"/>
+        </w:rPr>
       </w:r>
     </w:p>
     <w:p>
@@ -1160,7 +1544,12 @@
         </w:rPr>
       </w:pPr>
       <w:r>
-        <w:rPr/>
+        <w:rPr>
+          <w:b w:val="false"/>
+          <w:bCs w:val="false"/>
+          <w:sz w:val="24"/>
+          <w:szCs w:val="24"/>
+        </w:rPr>
       </w:r>
     </w:p>
     <w:p>
@@ -1198,7 +1587,12 @@
         </w:rPr>
       </w:pPr>
       <w:r>
-        <w:rPr/>
+        <w:rPr>
+          <w:b w:val="false"/>
+          <w:bCs w:val="false"/>
+          <w:sz w:val="24"/>
+          <w:szCs w:val="24"/>
+        </w:rPr>
       </w:r>
     </w:p>
     <w:p>
@@ -1446,7 +1840,10 @@
         </w:rPr>
       </w:pPr>
       <w:r>
-        <w:rPr/>
+        <w:rPr>
+          <w:i w:val="false"/>
+          <w:iCs w:val="false"/>
+        </w:rPr>
       </w:r>
     </w:p>
     <w:p>
@@ -1486,18 +1883,10 @@
       <w:pPr>
         <w:pStyle w:val="TextBody"/>
         <w:spacing w:before="0" w:after="140"/>
-        <w:rPr>
-          <w:rStyle w:val="Emphasis"/>
-          <w:i w:val="false"/>
-          <w:i w:val="false"/>
-          <w:iCs w:val="false"/>
-        </w:rPr>
-      </w:pPr>
-      <w:r>
-        <w:rPr>
-          <w:b/>
-          <w:bCs/>
-        </w:rPr>
+        <w:rPr/>
+      </w:pPr>
+      <w:r>
+        <w:rPr/>
       </w:r>
     </w:p>
     <w:sectPr>
@@ -1507,6 +1896,7 @@
       <w:pgNumType w:fmt="decimal"/>
       <w:formProt w:val="false"/>
       <w:textDirection w:val="lrTb"/>
+      <w:docGrid w:type="default" w:linePitch="240" w:charSpace="4294961151"/>
     </w:sectPr>
   </w:body>
 </w:document>
@@ -2229,6 +2619,152 @@
       <w:pPr>
         <w:ind w:left="0" w:hanging="0"/>
       </w:pPr>
+    </w:lvl>
+  </w:abstractNum>
+  <w:abstractNum w:abstractNumId="7">
+    <w:lvl w:ilvl="0">
+      <w:start w:val="1"/>
+      <w:numFmt w:val="bullet"/>
+      <w:lvlText w:val=""/>
+      <w:lvlJc w:val="left"/>
+      <w:pPr>
+        <w:tabs>
+          <w:tab w:val="num" w:pos="720"/>
+        </w:tabs>
+        <w:ind w:left="720" w:hanging="360"/>
+      </w:pPr>
+      <w:rPr>
+        <w:rFonts w:ascii="Symbol" w:hAnsi="Symbol" w:cs="Symbol" w:hint="default"/>
+        <w:rFonts w:cs="OpenSymbol"/>
+      </w:rPr>
+    </w:lvl>
+    <w:lvl w:ilvl="1">
+      <w:start w:val="1"/>
+      <w:numFmt w:val="bullet"/>
+      <w:lvlText w:val="◦"/>
+      <w:lvlJc w:val="left"/>
+      <w:pPr>
+        <w:tabs>
+          <w:tab w:val="num" w:pos="1080"/>
+        </w:tabs>
+        <w:ind w:left="1080" w:hanging="360"/>
+      </w:pPr>
+      <w:rPr>
+        <w:rFonts w:ascii="OpenSymbol" w:hAnsi="OpenSymbol" w:cs="OpenSymbol" w:hint="default"/>
+        <w:rFonts w:cs="OpenSymbol"/>
+      </w:rPr>
+    </w:lvl>
+    <w:lvl w:ilvl="2">
+      <w:start w:val="1"/>
+      <w:numFmt w:val="bullet"/>
+      <w:lvlText w:val="▪"/>
+      <w:lvlJc w:val="left"/>
+      <w:pPr>
+        <w:tabs>
+          <w:tab w:val="num" w:pos="1440"/>
+        </w:tabs>
+        <w:ind w:left="1440" w:hanging="360"/>
+      </w:pPr>
+      <w:rPr>
+        <w:rFonts w:ascii="OpenSymbol" w:hAnsi="OpenSymbol" w:cs="OpenSymbol" w:hint="default"/>
+        <w:rFonts w:cs="OpenSymbol"/>
+      </w:rPr>
+    </w:lvl>
+    <w:lvl w:ilvl="3">
+      <w:start w:val="1"/>
+      <w:numFmt w:val="bullet"/>
+      <w:lvlText w:val=""/>
+      <w:lvlJc w:val="left"/>
+      <w:pPr>
+        <w:tabs>
+          <w:tab w:val="num" w:pos="1800"/>
+        </w:tabs>
+        <w:ind w:left="1800" w:hanging="360"/>
+      </w:pPr>
+      <w:rPr>
+        <w:rFonts w:ascii="Symbol" w:hAnsi="Symbol" w:cs="Symbol" w:hint="default"/>
+        <w:rFonts w:cs="OpenSymbol"/>
+      </w:rPr>
+    </w:lvl>
+    <w:lvl w:ilvl="4">
+      <w:start w:val="1"/>
+      <w:numFmt w:val="bullet"/>
+      <w:lvlText w:val="◦"/>
+      <w:lvlJc w:val="left"/>
+      <w:pPr>
+        <w:tabs>
+          <w:tab w:val="num" w:pos="2160"/>
+        </w:tabs>
+        <w:ind w:left="2160" w:hanging="360"/>
+      </w:pPr>
+      <w:rPr>
+        <w:rFonts w:ascii="OpenSymbol" w:hAnsi="OpenSymbol" w:cs="OpenSymbol" w:hint="default"/>
+        <w:rFonts w:cs="OpenSymbol"/>
+      </w:rPr>
+    </w:lvl>
+    <w:lvl w:ilvl="5">
+      <w:start w:val="1"/>
+      <w:numFmt w:val="bullet"/>
+      <w:lvlText w:val="▪"/>
+      <w:lvlJc w:val="left"/>
+      <w:pPr>
+        <w:tabs>
+          <w:tab w:val="num" w:pos="2520"/>
+        </w:tabs>
+        <w:ind w:left="2520" w:hanging="360"/>
+      </w:pPr>
+      <w:rPr>
+        <w:rFonts w:ascii="OpenSymbol" w:hAnsi="OpenSymbol" w:cs="OpenSymbol" w:hint="default"/>
+        <w:rFonts w:cs="OpenSymbol"/>
+      </w:rPr>
+    </w:lvl>
+    <w:lvl w:ilvl="6">
+      <w:start w:val="1"/>
+      <w:numFmt w:val="bullet"/>
+      <w:lvlText w:val=""/>
+      <w:lvlJc w:val="left"/>
+      <w:pPr>
+        <w:tabs>
+          <w:tab w:val="num" w:pos="2880"/>
+        </w:tabs>
+        <w:ind w:left="2880" w:hanging="360"/>
+      </w:pPr>
+      <w:rPr>
+        <w:rFonts w:ascii="Symbol" w:hAnsi="Symbol" w:cs="Symbol" w:hint="default"/>
+        <w:rFonts w:cs="OpenSymbol"/>
+      </w:rPr>
+    </w:lvl>
+    <w:lvl w:ilvl="7">
+      <w:start w:val="1"/>
+      <w:numFmt w:val="bullet"/>
+      <w:lvlText w:val="◦"/>
+      <w:lvlJc w:val="left"/>
+      <w:pPr>
+        <w:tabs>
+          <w:tab w:val="num" w:pos="3240"/>
+        </w:tabs>
+        <w:ind w:left="3240" w:hanging="360"/>
+      </w:pPr>
+      <w:rPr>
+        <w:rFonts w:ascii="OpenSymbol" w:hAnsi="OpenSymbol" w:cs="OpenSymbol" w:hint="default"/>
+        <w:rFonts w:cs="OpenSymbol"/>
+      </w:rPr>
+    </w:lvl>
+    <w:lvl w:ilvl="8">
+      <w:start w:val="1"/>
+      <w:numFmt w:val="bullet"/>
+      <w:lvlText w:val="▪"/>
+      <w:lvlJc w:val="left"/>
+      <w:pPr>
+        <w:tabs>
+          <w:tab w:val="num" w:pos="3600"/>
+        </w:tabs>
+        <w:ind w:left="3600" w:hanging="360"/>
+      </w:pPr>
+      <w:rPr>
+        <w:rFonts w:ascii="OpenSymbol" w:hAnsi="OpenSymbol" w:cs="OpenSymbol" w:hint="default"/>
+        <w:rFonts w:cs="OpenSymbol"/>
+      </w:rPr>
     </w:lvl>
   </w:abstractNum>
   <w:num w:numId="1">
@@ -2249,6 +2785,9 @@
   <w:num w:numId="6">
     <w:abstractNumId w:val="6"/>
   </w:num>
+  <w:num w:numId="7">
+    <w:abstractNumId w:val="7"/>
+  </w:num>
 </w:numbering>
 </file>
 
@@ -2258,15 +2797,12 @@
     <w:rPrDefault>
       <w:rPr>
         <w:rFonts w:ascii="Liberation Serif" w:hAnsi="Liberation Serif" w:eastAsia="SimSun" w:cs="Arial"/>
-        <w:sz w:val="24"/>
         <w:szCs w:val="24"/>
         <w:lang w:val="en-US" w:eastAsia="zh-CN" w:bidi="hi-IN"/>
       </w:rPr>
     </w:rPrDefault>
     <w:pPrDefault>
-      <w:pPr>
-        <w:widowControl/>
-      </w:pPr>
+      <w:pPr/>
     </w:pPrDefault>
   </w:docDefaults>
   <w:style w:type="paragraph" w:styleId="Normal">
@@ -2274,10 +2810,12 @@
     <w:qFormat/>
     <w:pPr>
       <w:widowControl/>
+      <w:bidi w:val="0"/>
+      <w:jc w:val="left"/>
     </w:pPr>
     <w:rPr>
       <w:rFonts w:ascii="Liberation Serif" w:hAnsi="Liberation Serif" w:eastAsia="SimSun" w:cs="Arial"/>
-      <w:color w:val="auto"/>
+      <w:color w:val="00000A"/>
       <w:sz w:val="24"/>
       <w:szCs w:val="24"/>
       <w:lang w:val="en-US" w:eastAsia="zh-CN" w:bidi="hi-IN"/>
@@ -3371,6 +3909,202 @@
       <w:rFonts w:cs="OpenSymbol"/>
     </w:rPr>
   </w:style>
+  <w:style w:type="character" w:styleId="ListLabel433">
+    <w:name w:val="ListLabel 433"/>
+    <w:qFormat/>
+    <w:rPr>
+      <w:rFonts w:cs="OpenSymbol"/>
+    </w:rPr>
+  </w:style>
+  <w:style w:type="character" w:styleId="ListLabel434">
+    <w:name w:val="ListLabel 434"/>
+    <w:qFormat/>
+    <w:rPr>
+      <w:rFonts w:cs="OpenSymbol"/>
+    </w:rPr>
+  </w:style>
+  <w:style w:type="character" w:styleId="ListLabel435">
+    <w:name w:val="ListLabel 435"/>
+    <w:qFormat/>
+    <w:rPr>
+      <w:rFonts w:cs="OpenSymbol"/>
+    </w:rPr>
+  </w:style>
+  <w:style w:type="character" w:styleId="ListLabel436">
+    <w:name w:val="ListLabel 436"/>
+    <w:qFormat/>
+    <w:rPr>
+      <w:rFonts w:cs="OpenSymbol"/>
+    </w:rPr>
+  </w:style>
+  <w:style w:type="character" w:styleId="ListLabel437">
+    <w:name w:val="ListLabel 437"/>
+    <w:qFormat/>
+    <w:rPr>
+      <w:rFonts w:cs="OpenSymbol"/>
+    </w:rPr>
+  </w:style>
+  <w:style w:type="character" w:styleId="ListLabel438">
+    <w:name w:val="ListLabel 438"/>
+    <w:qFormat/>
+    <w:rPr>
+      <w:rFonts w:cs="OpenSymbol"/>
+    </w:rPr>
+  </w:style>
+  <w:style w:type="character" w:styleId="ListLabel439">
+    <w:name w:val="ListLabel 439"/>
+    <w:qFormat/>
+    <w:rPr>
+      <w:rFonts w:cs="OpenSymbol"/>
+    </w:rPr>
+  </w:style>
+  <w:style w:type="character" w:styleId="ListLabel440">
+    <w:name w:val="ListLabel 440"/>
+    <w:qFormat/>
+    <w:rPr>
+      <w:rFonts w:cs="OpenSymbol"/>
+    </w:rPr>
+  </w:style>
+  <w:style w:type="character" w:styleId="ListLabel441">
+    <w:name w:val="ListLabel 441"/>
+    <w:qFormat/>
+    <w:rPr>
+      <w:rFonts w:cs="OpenSymbol"/>
+    </w:rPr>
+  </w:style>
+  <w:style w:type="character" w:styleId="ListLabel442">
+    <w:name w:val="ListLabel 442"/>
+    <w:qFormat/>
+    <w:rPr>
+      <w:rFonts w:cs="OpenSymbol"/>
+    </w:rPr>
+  </w:style>
+  <w:style w:type="character" w:styleId="ListLabel443">
+    <w:name w:val="ListLabel 443"/>
+    <w:qFormat/>
+    <w:rPr>
+      <w:rFonts w:cs="OpenSymbol"/>
+    </w:rPr>
+  </w:style>
+  <w:style w:type="character" w:styleId="ListLabel444">
+    <w:name w:val="ListLabel 444"/>
+    <w:qFormat/>
+    <w:rPr>
+      <w:rFonts w:cs="OpenSymbol"/>
+    </w:rPr>
+  </w:style>
+  <w:style w:type="character" w:styleId="ListLabel445">
+    <w:name w:val="ListLabel 445"/>
+    <w:qFormat/>
+    <w:rPr>
+      <w:rFonts w:cs="OpenSymbol"/>
+    </w:rPr>
+  </w:style>
+  <w:style w:type="character" w:styleId="ListLabel446">
+    <w:name w:val="ListLabel 446"/>
+    <w:qFormat/>
+    <w:rPr>
+      <w:rFonts w:cs="OpenSymbol"/>
+    </w:rPr>
+  </w:style>
+  <w:style w:type="character" w:styleId="ListLabel447">
+    <w:name w:val="ListLabel 447"/>
+    <w:qFormat/>
+    <w:rPr>
+      <w:rFonts w:cs="OpenSymbol"/>
+    </w:rPr>
+  </w:style>
+  <w:style w:type="character" w:styleId="ListLabel448">
+    <w:name w:val="ListLabel 448"/>
+    <w:qFormat/>
+    <w:rPr>
+      <w:rFonts w:cs="OpenSymbol"/>
+    </w:rPr>
+  </w:style>
+  <w:style w:type="character" w:styleId="ListLabel449">
+    <w:name w:val="ListLabel 449"/>
+    <w:qFormat/>
+    <w:rPr>
+      <w:rFonts w:cs="OpenSymbol"/>
+    </w:rPr>
+  </w:style>
+  <w:style w:type="character" w:styleId="ListLabel450">
+    <w:name w:val="ListLabel 450"/>
+    <w:qFormat/>
+    <w:rPr>
+      <w:rFonts w:cs="OpenSymbol"/>
+    </w:rPr>
+  </w:style>
+  <w:style w:type="character" w:styleId="ListLabel451">
+    <w:name w:val="ListLabel 451"/>
+    <w:qFormat/>
+    <w:rPr>
+      <w:rFonts w:cs="OpenSymbol"/>
+    </w:rPr>
+  </w:style>
+  <w:style w:type="character" w:styleId="ListLabel452">
+    <w:name w:val="ListLabel 452"/>
+    <w:qFormat/>
+    <w:rPr>
+      <w:rFonts w:cs="OpenSymbol"/>
+    </w:rPr>
+  </w:style>
+  <w:style w:type="character" w:styleId="ListLabel453">
+    <w:name w:val="ListLabel 453"/>
+    <w:qFormat/>
+    <w:rPr>
+      <w:rFonts w:cs="OpenSymbol"/>
+    </w:rPr>
+  </w:style>
+  <w:style w:type="character" w:styleId="ListLabel454">
+    <w:name w:val="ListLabel 454"/>
+    <w:qFormat/>
+    <w:rPr>
+      <w:rFonts w:cs="OpenSymbol"/>
+    </w:rPr>
+  </w:style>
+  <w:style w:type="character" w:styleId="ListLabel455">
+    <w:name w:val="ListLabel 455"/>
+    <w:qFormat/>
+    <w:rPr>
+      <w:rFonts w:cs="OpenSymbol"/>
+    </w:rPr>
+  </w:style>
+  <w:style w:type="character" w:styleId="ListLabel456">
+    <w:name w:val="ListLabel 456"/>
+    <w:qFormat/>
+    <w:rPr>
+      <w:rFonts w:cs="OpenSymbol"/>
+    </w:rPr>
+  </w:style>
+  <w:style w:type="character" w:styleId="ListLabel457">
+    <w:name w:val="ListLabel 457"/>
+    <w:qFormat/>
+    <w:rPr>
+      <w:rFonts w:cs="OpenSymbol"/>
+    </w:rPr>
+  </w:style>
+  <w:style w:type="character" w:styleId="ListLabel458">
+    <w:name w:val="ListLabel 458"/>
+    <w:qFormat/>
+    <w:rPr>
+      <w:rFonts w:cs="OpenSymbol"/>
+    </w:rPr>
+  </w:style>
+  <w:style w:type="character" w:styleId="ListLabel459">
+    <w:name w:val="ListLabel 459"/>
+    <w:qFormat/>
+    <w:rPr>
+      <w:rFonts w:cs="OpenSymbol"/>
+    </w:rPr>
+  </w:style>
+  <w:style w:type="character" w:styleId="Bullets">
+    <w:name w:val="Bullets"/>
+    <w:qFormat/>
+    <w:rPr>
+      <w:rFonts w:ascii="OpenSymbol" w:hAnsi="OpenSymbol" w:eastAsia="OpenSymbol" w:cs="OpenSymbol"/>
+    </w:rPr>
+  </w:style>
   <w:style w:type="paragraph" w:styleId="Heading">
     <w:name w:val="Heading"/>
     <w:basedOn w:val="Normal"/>

</xml_diff>

<commit_message>
added window_transform_series_v2 to allow control of future prediction window
</commit_message>
<xml_diff>
--- a/Project Summary.docx
+++ b/Project Summary.docx
@@ -294,7 +294,7 @@
           <w:sz w:val="24"/>
           <w:szCs w:val="24"/>
         </w:rPr>
-        <w:t>Best training error achieved is with window 15: 2.5616e-06</w:t>
+        <w:t>Best training error achieved is with window 15, batch size 10, epoch 500: 2.5616e-06</w:t>
       </w:r>
     </w:p>
     <w:p>
@@ -320,7 +320,7 @@
           <w:sz w:val="24"/>
           <w:szCs w:val="24"/>
         </w:rPr>
-        <w:t>Best testing error achieved is with window 10: 7.58083e-05</w:t>
+        <w:t>Best testing error achieved is with window 10, batch size 500, epoch 2000: 7.58083e-05</w:t>
       </w:r>
     </w:p>
     <w:p>

</xml_diff>

<commit_message>
running LSTM testing in parallel
</commit_message>
<xml_diff>
--- a/Project Summary.docx
+++ b/Project Summary.docx
@@ -130,6 +130,58 @@
           <w:szCs w:val="24"/>
         </w:rPr>
         <w:t>Should I include other features to predict price?</w:t>
+      </w:r>
+    </w:p>
+    <w:p>
+      <w:pPr>
+        <w:pStyle w:val="Heading1"/>
+        <w:numPr>
+          <w:ilvl w:val="0"/>
+          <w:numId w:val="7"/>
+        </w:numPr>
+        <w:spacing w:before="240" w:after="120"/>
+        <w:rPr>
+          <w:b w:val="false"/>
+          <w:b w:val="false"/>
+          <w:bCs w:val="false"/>
+          <w:sz w:val="24"/>
+          <w:szCs w:val="24"/>
+        </w:rPr>
+      </w:pPr>
+      <w:r>
+        <w:rPr>
+          <w:b w:val="false"/>
+          <w:bCs w:val="false"/>
+          <w:sz w:val="24"/>
+          <w:szCs w:val="24"/>
+        </w:rPr>
+        <w:t>Does dropout improve performance?</w:t>
+      </w:r>
+    </w:p>
+    <w:p>
+      <w:pPr>
+        <w:pStyle w:val="Heading1"/>
+        <w:numPr>
+          <w:ilvl w:val="0"/>
+          <w:numId w:val="7"/>
+        </w:numPr>
+        <w:spacing w:before="240" w:after="120"/>
+        <w:rPr>
+          <w:b w:val="false"/>
+          <w:b w:val="false"/>
+          <w:bCs w:val="false"/>
+          <w:sz w:val="24"/>
+          <w:szCs w:val="24"/>
+        </w:rPr>
+      </w:pPr>
+      <w:r>
+        <w:rPr>
+          <w:b w:val="false"/>
+          <w:bCs w:val="false"/>
+          <w:sz w:val="24"/>
+          <w:szCs w:val="24"/>
+        </w:rPr>
+        <w:t>Does multiple layers improve performance?</w:t>
       </w:r>
     </w:p>
     <w:p>

</xml_diff>

<commit_message>
updated project summary document
</commit_message>
<xml_diff>
--- a/Project Summary.docx
+++ b/Project Summary.docx
@@ -7,25 +7,559 @@
         <w:pStyle w:val="Heading1"/>
         <w:numPr>
           <w:ilvl w:val="0"/>
-          <w:numId w:val="1"/>
+          <w:numId w:val="2"/>
         </w:numPr>
         <w:spacing w:before="240" w:after="120"/>
-        <w:rPr>
-          <w:b w:val="false"/>
-          <w:b w:val="false"/>
-          <w:bCs w:val="false"/>
-          <w:sz w:val="24"/>
-          <w:szCs w:val="24"/>
-        </w:rPr>
-      </w:pPr>
-      <w:r>
-        <w:rPr>
-          <w:b w:val="false"/>
-          <w:bCs w:val="false"/>
-          <w:sz w:val="24"/>
-          <w:szCs w:val="24"/>
-        </w:rPr>
-        <w:t>Findings and questions</w:t>
+        <w:rPr/>
+      </w:pPr>
+      <w:r>
+        <w:rPr/>
+        <w:t>Equity Price Prediction with LSTM</w:t>
+      </w:r>
+    </w:p>
+    <w:p>
+      <w:pPr>
+        <w:pStyle w:val="TextBody"/>
+        <w:rPr/>
+      </w:pPr>
+      <w:r>
+        <w:rPr/>
+        <w:t>Anthony Chi</w:t>
+      </w:r>
+    </w:p>
+    <w:p>
+      <w:pPr>
+        <w:pStyle w:val="TextBody"/>
+        <w:rPr/>
+      </w:pPr>
+      <w:r>
+        <w:rPr>
+          <w:b/>
+          <w:bCs/>
+          <w:sz w:val="24"/>
+          <w:szCs w:val="24"/>
+        </w:rPr>
+        <w:t>March 23</w:t>
+      </w:r>
+      <w:r>
+        <w:rPr>
+          <w:b/>
+          <w:bCs/>
+          <w:sz w:val="24"/>
+          <w:szCs w:val="24"/>
+          <w:vertAlign w:val="superscript"/>
+        </w:rPr>
+        <w:t>rd</w:t>
+      </w:r>
+      <w:r>
+        <w:rPr>
+          <w:b/>
+          <w:bCs/>
+          <w:sz w:val="24"/>
+          <w:szCs w:val="24"/>
+        </w:rPr>
+        <w:t>, 2018</w:t>
+      </w:r>
+    </w:p>
+    <w:p>
+      <w:pPr>
+        <w:pStyle w:val="TextBody"/>
+        <w:rPr/>
+      </w:pPr>
+      <w:r>
+        <w:rPr>
+          <w:b/>
+          <w:bCs/>
+          <w:sz w:val="24"/>
+          <w:szCs w:val="24"/>
+        </w:rPr>
+        <w:t>P</w:t>
+      </w:r>
+      <w:r>
+        <w:rPr>
+          <w:b/>
+          <w:bCs/>
+          <w:sz w:val="24"/>
+          <w:szCs w:val="24"/>
+        </w:rPr>
+        <w:t>roject Proposal</w:t>
+      </w:r>
+    </w:p>
+    <w:p>
+      <w:pPr>
+        <w:pStyle w:val="TextBody"/>
+        <w:rPr/>
+      </w:pPr>
+      <w:r>
+        <w:rPr>
+          <w:b/>
+          <w:bCs/>
+          <w:sz w:val="24"/>
+          <w:szCs w:val="24"/>
+        </w:rPr>
+        <w:t>Data Examination</w:t>
+      </w:r>
+    </w:p>
+    <w:p>
+      <w:pPr>
+        <w:pStyle w:val="TextBody"/>
+        <w:rPr/>
+      </w:pPr>
+      <w:r>
+        <w:rPr>
+          <w:b w:val="false"/>
+          <w:bCs w:val="false"/>
+          <w:sz w:val="24"/>
+          <w:szCs w:val="24"/>
+        </w:rPr>
+        <w:t>The</w:t>
+      </w:r>
+      <w:r>
+        <w:rPr>
+          <w:b w:val="false"/>
+          <w:bCs w:val="false"/>
+          <w:sz w:val="24"/>
+          <w:szCs w:val="24"/>
+        </w:rPr>
+        <w:t xml:space="preserve"> goal </w:t>
+      </w:r>
+      <w:r>
+        <w:rPr>
+          <w:b w:val="false"/>
+          <w:bCs w:val="false"/>
+          <w:sz w:val="24"/>
+          <w:szCs w:val="24"/>
+        </w:rPr>
+        <w:t xml:space="preserve">here </w:t>
+      </w:r>
+      <w:r>
+        <w:rPr>
+          <w:b w:val="false"/>
+          <w:bCs w:val="false"/>
+          <w:sz w:val="24"/>
+          <w:szCs w:val="24"/>
+        </w:rPr>
+        <w:t xml:space="preserve">is to examine the available data, and to achieve the following objectives: </w:t>
+      </w:r>
+    </w:p>
+    <w:p>
+      <w:pPr>
+        <w:pStyle w:val="TextBody"/>
+        <w:rPr/>
+      </w:pPr>
+      <w:r>
+        <w:rPr>
+          <w:b w:val="false"/>
+          <w:bCs w:val="false"/>
+          <w:sz w:val="24"/>
+          <w:szCs w:val="24"/>
+        </w:rPr>
+        <w:t xml:space="preserve">Compare Data Sources: </w:t>
+      </w:r>
+      <w:r>
+        <w:rPr>
+          <w:b w:val="false"/>
+          <w:bCs w:val="false"/>
+          <w:sz w:val="24"/>
+          <w:szCs w:val="24"/>
+        </w:rPr>
+        <w:t>many data sources are becoming unavailable, turn</w:t>
+      </w:r>
+      <w:r>
+        <w:rPr>
+          <w:b w:val="false"/>
+          <w:bCs w:val="false"/>
+          <w:sz w:val="24"/>
+          <w:szCs w:val="24"/>
+        </w:rPr>
+        <w:t>ed</w:t>
+      </w:r>
+      <w:r>
+        <w:rPr>
+          <w:b w:val="false"/>
+          <w:bCs w:val="false"/>
+          <w:sz w:val="24"/>
+          <w:szCs w:val="24"/>
+        </w:rPr>
+        <w:t xml:space="preserve"> into paid services, </w:t>
+      </w:r>
+      <w:r>
+        <w:rPr>
+          <w:b w:val="false"/>
+          <w:bCs w:val="false"/>
+          <w:sz w:val="24"/>
+          <w:szCs w:val="24"/>
+        </w:rPr>
+        <w:t xml:space="preserve">or </w:t>
+      </w:r>
+      <w:r>
+        <w:rPr>
+          <w:b w:val="false"/>
+          <w:bCs w:val="false"/>
+          <w:sz w:val="24"/>
+          <w:szCs w:val="24"/>
+        </w:rPr>
+        <w:t xml:space="preserve">only available on proprietary platforms. </w:t>
+      </w:r>
+      <w:r>
+        <w:rPr>
+          <w:b w:val="false"/>
+          <w:bCs w:val="false"/>
+          <w:sz w:val="24"/>
+          <w:szCs w:val="24"/>
+        </w:rPr>
+        <w:t>Many w</w:t>
+      </w:r>
+      <w:r>
+        <w:rPr>
+          <w:b w:val="false"/>
+          <w:bCs w:val="false"/>
+          <w:sz w:val="24"/>
+          <w:szCs w:val="24"/>
+        </w:rPr>
+        <w:t xml:space="preserve">ebpages </w:t>
+      </w:r>
+      <w:r>
+        <w:rPr>
+          <w:b w:val="false"/>
+          <w:bCs w:val="false"/>
+          <w:sz w:val="24"/>
+          <w:szCs w:val="24"/>
+        </w:rPr>
+        <w:t xml:space="preserve">were </w:t>
+      </w:r>
+      <w:r>
+        <w:rPr>
+          <w:b w:val="false"/>
+          <w:bCs w:val="false"/>
+          <w:sz w:val="24"/>
+          <w:szCs w:val="24"/>
+        </w:rPr>
+        <w:t xml:space="preserve">inactivated or unable to be scrapped, and APIs </w:t>
+      </w:r>
+      <w:r>
+        <w:rPr>
+          <w:b w:val="false"/>
+          <w:bCs w:val="false"/>
+          <w:sz w:val="24"/>
+          <w:szCs w:val="24"/>
+        </w:rPr>
+        <w:t xml:space="preserve">were also </w:t>
+      </w:r>
+      <w:r>
+        <w:rPr>
+          <w:b w:val="false"/>
+          <w:bCs w:val="false"/>
+          <w:sz w:val="24"/>
+          <w:szCs w:val="24"/>
+        </w:rPr>
+        <w:t>inactivated. I was only able to access t</w:t>
+      </w:r>
+      <w:r>
+        <w:rPr>
+          <w:b w:val="false"/>
+          <w:bCs w:val="false"/>
+          <w:sz w:val="24"/>
+          <w:szCs w:val="24"/>
+        </w:rPr>
+        <w:t>hree</w:t>
+      </w:r>
+      <w:r>
+        <w:rPr>
+          <w:b w:val="false"/>
+          <w:bCs w:val="false"/>
+          <w:sz w:val="24"/>
+          <w:szCs w:val="24"/>
+        </w:rPr>
+        <w:t xml:space="preserve"> data sources: Quandl API, </w:t>
+      </w:r>
+      <w:r>
+        <w:rPr>
+          <w:b w:val="false"/>
+          <w:bCs w:val="false"/>
+          <w:sz w:val="24"/>
+          <w:szCs w:val="24"/>
+        </w:rPr>
+        <w:t xml:space="preserve">NASDAQ, and </w:t>
+      </w:r>
+      <w:r>
+        <w:rPr>
+          <w:b w:val="false"/>
+          <w:bCs w:val="false"/>
+          <w:sz w:val="24"/>
+          <w:szCs w:val="24"/>
+        </w:rPr>
+        <w:t>finance.yahoo.com.</w:t>
+      </w:r>
+    </w:p>
+    <w:p>
+      <w:pPr>
+        <w:pStyle w:val="TextBody"/>
+        <w:rPr/>
+      </w:pPr>
+      <w:r>
+        <w:rPr>
+          <w:b w:val="false"/>
+          <w:bCs w:val="false"/>
+          <w:sz w:val="24"/>
+          <w:szCs w:val="24"/>
+        </w:rPr>
+        <w:t xml:space="preserve">After I compared </w:t>
+      </w:r>
+      <w:r>
+        <w:rPr>
+          <w:b w:val="false"/>
+          <w:bCs w:val="false"/>
+          <w:sz w:val="24"/>
+          <w:szCs w:val="24"/>
+        </w:rPr>
+        <w:t>the three</w:t>
+      </w:r>
+      <w:r>
+        <w:rPr>
+          <w:b w:val="false"/>
+          <w:bCs w:val="false"/>
+          <w:sz w:val="24"/>
+          <w:szCs w:val="24"/>
+        </w:rPr>
+        <w:t xml:space="preserve"> data sources, there are visible differences in Adjusted Closing and Adjusted Volume. There </w:t>
+      </w:r>
+      <w:r>
+        <w:rPr>
+          <w:b w:val="false"/>
+          <w:bCs w:val="false"/>
+          <w:sz w:val="24"/>
+          <w:szCs w:val="24"/>
+        </w:rPr>
+        <w:t>were</w:t>
+      </w:r>
+      <w:r>
+        <w:rPr>
+          <w:b w:val="false"/>
+          <w:bCs w:val="false"/>
+          <w:sz w:val="24"/>
+          <w:szCs w:val="24"/>
+        </w:rPr>
+        <w:t xml:space="preserve"> also occasional missing data from Quandl API; </w:t>
+      </w:r>
+      <w:r>
+        <w:rPr>
+          <w:b w:val="false"/>
+          <w:bCs w:val="false"/>
+          <w:sz w:val="24"/>
+          <w:szCs w:val="24"/>
+        </w:rPr>
+        <w:t xml:space="preserve">the NASDAQ </w:t>
+      </w:r>
+      <w:r>
+        <w:rPr>
+          <w:b w:val="false"/>
+          <w:bCs w:val="false"/>
+          <w:sz w:val="24"/>
+          <w:szCs w:val="24"/>
+        </w:rPr>
+        <w:t>maximum historical data only spanned 10 years</w:t>
+      </w:r>
+      <w:r>
+        <w:rPr>
+          <w:b w:val="false"/>
+          <w:bCs w:val="false"/>
+          <w:sz w:val="24"/>
+          <w:szCs w:val="24"/>
+        </w:rPr>
+        <w:t>.</w:t>
+      </w:r>
+      <w:r>
+        <w:rPr>
+          <w:b w:val="false"/>
+          <w:bCs w:val="false"/>
+          <w:sz w:val="24"/>
+          <w:szCs w:val="24"/>
+        </w:rPr>
+        <w:t xml:space="preserve"> Therefore, I decided to soley rely on finance.yahoo.com’s </w:t>
+      </w:r>
+      <w:r>
+        <w:rPr>
+          <w:b w:val="false"/>
+          <w:bCs w:val="false"/>
+          <w:sz w:val="24"/>
+          <w:szCs w:val="24"/>
+        </w:rPr>
+        <w:t xml:space="preserve">data. </w:t>
+      </w:r>
+    </w:p>
+    <w:p>
+      <w:pPr>
+        <w:pStyle w:val="TextBody"/>
+        <w:rPr/>
+      </w:pPr>
+      <w:r>
+        <w:rPr>
+          <w:b w:val="false"/>
+          <w:bCs w:val="false"/>
+          <w:sz w:val="24"/>
+          <w:szCs w:val="24"/>
+        </w:rPr>
+        <w:t>Using the available features, including open, close, high, low, volume and adj. close, I generated additional features to explore the following:</w:t>
+      </w:r>
+    </w:p>
+    <w:p>
+      <w:pPr>
+        <w:pStyle w:val="TextBody"/>
+        <w:rPr/>
+      </w:pPr>
+      <w:r>
+        <w:rPr>
+          <w:b w:val="false"/>
+          <w:bCs w:val="false"/>
+          <w:sz w:val="24"/>
+          <w:szCs w:val="24"/>
+        </w:rPr>
+        <w:t>What am I trying to predict? Specific price, change in price, simple direction, ordinal direction? This will determine if this is a classification (bi or multi) or a regression problem.</w:t>
+      </w:r>
+    </w:p>
+    <w:p>
+      <w:pPr>
+        <w:pStyle w:val="TextBody"/>
+        <w:rPr/>
+      </w:pPr>
+      <w:r>
+        <w:rPr>
+          <w:b w:val="false"/>
+          <w:bCs w:val="false"/>
+          <w:sz w:val="24"/>
+          <w:szCs w:val="24"/>
+        </w:rPr>
+        <w:t>Are there any relationship between the independent and dependent features?</w:t>
+      </w:r>
+    </w:p>
+    <w:p>
+      <w:pPr>
+        <w:pStyle w:val="TextBody"/>
+        <w:rPr/>
+      </w:pPr>
+      <w:r>
+        <w:rPr>
+          <w:b w:val="false"/>
+          <w:bCs w:val="false"/>
+          <w:sz w:val="24"/>
+          <w:szCs w:val="24"/>
+        </w:rPr>
+        <w:t>Are the features distribution normal? Do I need to make any transformation?</w:t>
+      </w:r>
+    </w:p>
+    <w:p>
+      <w:pPr>
+        <w:pStyle w:val="TextBody"/>
+        <w:rPr/>
+      </w:pPr>
+      <w:r>
+        <w:rPr>
+          <w:b w:val="false"/>
+          <w:bCs w:val="false"/>
+          <w:sz w:val="24"/>
+          <w:szCs w:val="24"/>
+        </w:rPr>
+        <w:t>Are there any missing or outliers that I need to take care of?</w:t>
+      </w:r>
+    </w:p>
+    <w:p>
+      <w:pPr>
+        <w:pStyle w:val="TextBody"/>
+        <w:rPr/>
+      </w:pPr>
+      <w:r>
+        <w:rPr>
+          <w:b w:val="false"/>
+          <w:bCs w:val="false"/>
+          <w:sz w:val="24"/>
+          <w:szCs w:val="24"/>
+        </w:rPr>
+        <w:t>Do I need to use scalers, or other feature engineering techniques such as PCA?</w:t>
+      </w:r>
+    </w:p>
+    <w:p>
+      <w:pPr>
+        <w:pStyle w:val="TextBody"/>
+        <w:rPr/>
+      </w:pPr>
+      <w:r>
+        <w:rPr>
+          <w:b/>
+          <w:bCs/>
+          <w:sz w:val="24"/>
+          <w:szCs w:val="24"/>
+        </w:rPr>
+        <w:t>Modeling and Optimization</w:t>
+      </w:r>
+    </w:p>
+    <w:p>
+      <w:pPr>
+        <w:pStyle w:val="TextBody"/>
+        <w:rPr/>
+      </w:pPr>
+      <w:r>
+        <w:rPr>
+          <w:b w:val="false"/>
+          <w:bCs w:val="false"/>
+          <w:sz w:val="24"/>
+          <w:szCs w:val="24"/>
+        </w:rPr>
+        <w:t xml:space="preserve">I will use two benchmark optimized models, which are XG Boost and Lasso regression. The goal is to beat these benchmark models with RNN, specifically LSTM, which should have builtin long-term and short-term memory that would help us </w:t>
+      </w:r>
+      <w:r>
+        <w:rPr>
+          <w:b w:val="false"/>
+          <w:bCs w:val="false"/>
+          <w:sz w:val="24"/>
+          <w:szCs w:val="24"/>
+        </w:rPr>
+        <w:t>outperform the benchmarks.</w:t>
+      </w:r>
+    </w:p>
+    <w:p>
+      <w:pPr>
+        <w:pStyle w:val="TextBody"/>
+        <w:rPr/>
+      </w:pPr>
+      <w:r>
+        <w:rPr>
+          <w:b w:val="false"/>
+          <w:bCs w:val="false"/>
+          <w:sz w:val="24"/>
+          <w:szCs w:val="24"/>
+        </w:rPr>
+        <w:t>During the LSTM exercise, I will attempt to explore how the hyperparameters such as window, epoch, batch size, and LSTM constructs will affect the model performances. This will surely help me tune the model for better performances.</w:t>
+      </w:r>
+    </w:p>
+    <w:p>
+      <w:pPr>
+        <w:pStyle w:val="TextBody"/>
+        <w:rPr/>
+      </w:pPr>
+      <w:r>
+        <w:rPr>
+          <w:b w:val="false"/>
+          <w:bCs w:val="false"/>
+          <w:sz w:val="24"/>
+          <w:szCs w:val="24"/>
+        </w:rPr>
+        <w:t xml:space="preserve">Note this is a regression and a classification exercise. </w:t>
+      </w:r>
+    </w:p>
+    <w:p>
+      <w:pPr>
+        <w:pStyle w:val="TextBody"/>
+        <w:rPr/>
+      </w:pPr>
+      <w:r>
+        <w:rPr>
+          <w:b w:val="false"/>
+          <w:bCs w:val="false"/>
+          <w:sz w:val="24"/>
+          <w:szCs w:val="24"/>
+        </w:rPr>
+        <w:t>Also, this exercise may also be computationally expensive. If it is proven to be the case, I may need to use AWS resources to get through this project.</w:t>
       </w:r>
     </w:p>
     <w:p>
@@ -51,6 +585,32 @@
           <w:sz w:val="24"/>
           <w:szCs w:val="24"/>
         </w:rPr>
+        <w:t>Findings and questions</w:t>
+      </w:r>
+    </w:p>
+    <w:p>
+      <w:pPr>
+        <w:pStyle w:val="Heading1"/>
+        <w:numPr>
+          <w:ilvl w:val="0"/>
+          <w:numId w:val="1"/>
+        </w:numPr>
+        <w:spacing w:before="240" w:after="120"/>
+        <w:rPr>
+          <w:b w:val="false"/>
+          <w:b w:val="false"/>
+          <w:bCs w:val="false"/>
+          <w:sz w:val="24"/>
+          <w:szCs w:val="24"/>
+        </w:rPr>
+      </w:pPr>
+      <w:r>
+        <w:rPr>
+          <w:b w:val="false"/>
+          <w:bCs w:val="false"/>
+          <w:sz w:val="24"/>
+          <w:szCs w:val="24"/>
+        </w:rPr>
         <w:t>Questions:</w:t>
       </w:r>
     </w:p>
@@ -189,6 +749,32 @@
         <w:pStyle w:val="Heading1"/>
         <w:numPr>
           <w:ilvl w:val="0"/>
+          <w:numId w:val="7"/>
+        </w:numPr>
+        <w:spacing w:before="240" w:after="120"/>
+        <w:rPr>
+          <w:b w:val="false"/>
+          <w:b w:val="false"/>
+          <w:bCs w:val="false"/>
+          <w:sz w:val="24"/>
+          <w:szCs w:val="24"/>
+        </w:rPr>
+      </w:pPr>
+      <w:r>
+        <w:rPr>
+          <w:b w:val="false"/>
+          <w:bCs w:val="false"/>
+          <w:sz w:val="24"/>
+          <w:szCs w:val="24"/>
+        </w:rPr>
+        <w:t>Should we actually try to predict price? Or should we predict a range? For example, -1~1% is neutral, 1~5% is good, 5%+ is excellent, etc.</w:t>
+      </w:r>
+    </w:p>
+    <w:p>
+      <w:pPr>
+        <w:pStyle w:val="Heading1"/>
+        <w:numPr>
+          <w:ilvl w:val="0"/>
           <w:numId w:val="1"/>
         </w:numPr>
         <w:spacing w:before="240" w:after="120"/>
@@ -412,37 +998,6 @@
       </w:pPr>
       <w:r>
         <w:rPr/>
-        <w:t>Equity Price Prediction with LSTM</w:t>
-      </w:r>
-    </w:p>
-    <w:p>
-      <w:pPr>
-        <w:pStyle w:val="TextBody"/>
-        <w:rPr/>
-      </w:pPr>
-      <w:r>
-        <w:rPr/>
-        <w:t>Anthony Chi</w:t>
-      </w:r>
-    </w:p>
-    <w:p>
-      <w:pPr>
-        <w:pStyle w:val="TextBody"/>
-        <w:rPr/>
-      </w:pPr>
-      <w:r>
-        <w:rPr/>
-        <w:t>March 23</w:t>
-      </w:r>
-      <w:r>
-        <w:rPr>
-          <w:vertAlign w:val="superscript"/>
-        </w:rPr>
-        <w:t>rd</w:t>
-      </w:r>
-      <w:r>
-        <w:rPr/>
-        <w:t>, 2018</w:t>
       </w:r>
     </w:p>
     <w:p>

</xml_diff>

<commit_message>
refined target distribution and transformation methodologies
</commit_message>
<xml_diff>
--- a/Project Summary.docx
+++ b/Project Summary.docx
@@ -406,6 +406,10 @@
     <w:p>
       <w:pPr>
         <w:pStyle w:val="TextBody"/>
+        <w:numPr>
+          <w:ilvl w:val="0"/>
+          <w:numId w:val="8"/>
+        </w:numPr>
         <w:rPr/>
       </w:pPr>
       <w:r>
@@ -421,6 +425,10 @@
     <w:p>
       <w:pPr>
         <w:pStyle w:val="TextBody"/>
+        <w:numPr>
+          <w:ilvl w:val="0"/>
+          <w:numId w:val="8"/>
+        </w:numPr>
         <w:rPr/>
       </w:pPr>
       <w:r>
@@ -436,6 +444,10 @@
     <w:p>
       <w:pPr>
         <w:pStyle w:val="TextBody"/>
+        <w:numPr>
+          <w:ilvl w:val="0"/>
+          <w:numId w:val="8"/>
+        </w:numPr>
         <w:rPr/>
       </w:pPr>
       <w:r>
@@ -451,6 +463,10 @@
     <w:p>
       <w:pPr>
         <w:pStyle w:val="TextBody"/>
+        <w:numPr>
+          <w:ilvl w:val="0"/>
+          <w:numId w:val="8"/>
+        </w:numPr>
         <w:rPr/>
       </w:pPr>
       <w:r>
@@ -466,6 +482,10 @@
     <w:p>
       <w:pPr>
         <w:pStyle w:val="TextBody"/>
+        <w:numPr>
+          <w:ilvl w:val="0"/>
+          <w:numId w:val="8"/>
+        </w:numPr>
         <w:rPr/>
       </w:pPr>
       <w:r>
@@ -476,6 +496,34 @@
           <w:szCs w:val="24"/>
         </w:rPr>
         <w:t>Do I need to use scalers, or other feature engineering techniques such as PCA?</w:t>
+      </w:r>
+    </w:p>
+    <w:p>
+      <w:pPr>
+        <w:pStyle w:val="TextBody"/>
+        <w:numPr>
+          <w:ilvl w:val="0"/>
+          <w:numId w:val="8"/>
+        </w:numPr>
+        <w:rPr/>
+      </w:pPr>
+      <w:r>
+        <w:rPr>
+          <w:b w:val="false"/>
+          <w:bCs w:val="false"/>
+          <w:sz w:val="24"/>
+          <w:szCs w:val="24"/>
+        </w:rPr>
+        <w:t>I</w:t>
+      </w:r>
+      <w:r>
+        <w:rPr>
+          <w:b w:val="false"/>
+          <w:bCs w:val="false"/>
+          <w:sz w:val="24"/>
+          <w:szCs w:val="24"/>
+        </w:rPr>
+        <w:t>s there a model that can be applied to all equities? Or do I need to train for each equity?</w:t>
       </w:r>
     </w:p>
     <w:p>
@@ -3229,6 +3277,152 @@
     </w:lvl>
   </w:abstractNum>
   <w:abstractNum w:abstractNumId="7">
+    <w:lvl w:ilvl="0">
+      <w:start w:val="1"/>
+      <w:numFmt w:val="bullet"/>
+      <w:lvlText w:val=""/>
+      <w:lvlJc w:val="left"/>
+      <w:pPr>
+        <w:tabs>
+          <w:tab w:val="num" w:pos="720"/>
+        </w:tabs>
+        <w:ind w:left="720" w:hanging="360"/>
+      </w:pPr>
+      <w:rPr>
+        <w:rFonts w:ascii="Symbol" w:hAnsi="Symbol" w:cs="Symbol" w:hint="default"/>
+        <w:rFonts w:cs="OpenSymbol"/>
+      </w:rPr>
+    </w:lvl>
+    <w:lvl w:ilvl="1">
+      <w:start w:val="1"/>
+      <w:numFmt w:val="bullet"/>
+      <w:lvlText w:val="◦"/>
+      <w:lvlJc w:val="left"/>
+      <w:pPr>
+        <w:tabs>
+          <w:tab w:val="num" w:pos="1080"/>
+        </w:tabs>
+        <w:ind w:left="1080" w:hanging="360"/>
+      </w:pPr>
+      <w:rPr>
+        <w:rFonts w:ascii="OpenSymbol" w:hAnsi="OpenSymbol" w:cs="OpenSymbol" w:hint="default"/>
+        <w:rFonts w:cs="OpenSymbol"/>
+      </w:rPr>
+    </w:lvl>
+    <w:lvl w:ilvl="2">
+      <w:start w:val="1"/>
+      <w:numFmt w:val="bullet"/>
+      <w:lvlText w:val="▪"/>
+      <w:lvlJc w:val="left"/>
+      <w:pPr>
+        <w:tabs>
+          <w:tab w:val="num" w:pos="1440"/>
+        </w:tabs>
+        <w:ind w:left="1440" w:hanging="360"/>
+      </w:pPr>
+      <w:rPr>
+        <w:rFonts w:ascii="OpenSymbol" w:hAnsi="OpenSymbol" w:cs="OpenSymbol" w:hint="default"/>
+        <w:rFonts w:cs="OpenSymbol"/>
+      </w:rPr>
+    </w:lvl>
+    <w:lvl w:ilvl="3">
+      <w:start w:val="1"/>
+      <w:numFmt w:val="bullet"/>
+      <w:lvlText w:val=""/>
+      <w:lvlJc w:val="left"/>
+      <w:pPr>
+        <w:tabs>
+          <w:tab w:val="num" w:pos="1800"/>
+        </w:tabs>
+        <w:ind w:left="1800" w:hanging="360"/>
+      </w:pPr>
+      <w:rPr>
+        <w:rFonts w:ascii="Symbol" w:hAnsi="Symbol" w:cs="Symbol" w:hint="default"/>
+        <w:rFonts w:cs="OpenSymbol"/>
+      </w:rPr>
+    </w:lvl>
+    <w:lvl w:ilvl="4">
+      <w:start w:val="1"/>
+      <w:numFmt w:val="bullet"/>
+      <w:lvlText w:val="◦"/>
+      <w:lvlJc w:val="left"/>
+      <w:pPr>
+        <w:tabs>
+          <w:tab w:val="num" w:pos="2160"/>
+        </w:tabs>
+        <w:ind w:left="2160" w:hanging="360"/>
+      </w:pPr>
+      <w:rPr>
+        <w:rFonts w:ascii="OpenSymbol" w:hAnsi="OpenSymbol" w:cs="OpenSymbol" w:hint="default"/>
+        <w:rFonts w:cs="OpenSymbol"/>
+      </w:rPr>
+    </w:lvl>
+    <w:lvl w:ilvl="5">
+      <w:start w:val="1"/>
+      <w:numFmt w:val="bullet"/>
+      <w:lvlText w:val="▪"/>
+      <w:lvlJc w:val="left"/>
+      <w:pPr>
+        <w:tabs>
+          <w:tab w:val="num" w:pos="2520"/>
+        </w:tabs>
+        <w:ind w:left="2520" w:hanging="360"/>
+      </w:pPr>
+      <w:rPr>
+        <w:rFonts w:ascii="OpenSymbol" w:hAnsi="OpenSymbol" w:cs="OpenSymbol" w:hint="default"/>
+        <w:rFonts w:cs="OpenSymbol"/>
+      </w:rPr>
+    </w:lvl>
+    <w:lvl w:ilvl="6">
+      <w:start w:val="1"/>
+      <w:numFmt w:val="bullet"/>
+      <w:lvlText w:val=""/>
+      <w:lvlJc w:val="left"/>
+      <w:pPr>
+        <w:tabs>
+          <w:tab w:val="num" w:pos="2880"/>
+        </w:tabs>
+        <w:ind w:left="2880" w:hanging="360"/>
+      </w:pPr>
+      <w:rPr>
+        <w:rFonts w:ascii="Symbol" w:hAnsi="Symbol" w:cs="Symbol" w:hint="default"/>
+        <w:rFonts w:cs="OpenSymbol"/>
+      </w:rPr>
+    </w:lvl>
+    <w:lvl w:ilvl="7">
+      <w:start w:val="1"/>
+      <w:numFmt w:val="bullet"/>
+      <w:lvlText w:val="◦"/>
+      <w:lvlJc w:val="left"/>
+      <w:pPr>
+        <w:tabs>
+          <w:tab w:val="num" w:pos="3240"/>
+        </w:tabs>
+        <w:ind w:left="3240" w:hanging="360"/>
+      </w:pPr>
+      <w:rPr>
+        <w:rFonts w:ascii="OpenSymbol" w:hAnsi="OpenSymbol" w:cs="OpenSymbol" w:hint="default"/>
+        <w:rFonts w:cs="OpenSymbol"/>
+      </w:rPr>
+    </w:lvl>
+    <w:lvl w:ilvl="8">
+      <w:start w:val="1"/>
+      <w:numFmt w:val="bullet"/>
+      <w:lvlText w:val="▪"/>
+      <w:lvlJc w:val="left"/>
+      <w:pPr>
+        <w:tabs>
+          <w:tab w:val="num" w:pos="3600"/>
+        </w:tabs>
+        <w:ind w:left="3600" w:hanging="360"/>
+      </w:pPr>
+      <w:rPr>
+        <w:rFonts w:ascii="OpenSymbol" w:hAnsi="OpenSymbol" w:cs="OpenSymbol" w:hint="default"/>
+        <w:rFonts w:cs="OpenSymbol"/>
+      </w:rPr>
+    </w:lvl>
+  </w:abstractNum>
+  <w:abstractNum w:abstractNumId="8">
     <w:lvl w:ilvl="0">
       <w:start w:val="1"/>
       <w:numFmt w:val="bullet"/>
@@ -3395,6 +3589,9 @@
   <w:num w:numId="7">
     <w:abstractNumId w:val="7"/>
   </w:num>
+  <w:num w:numId="8">
+    <w:abstractNumId w:val="8"/>
+  </w:num>
 </w:numbering>
 </file>
 

</xml_diff>

<commit_message>
updated documents on 4/4/2018
</commit_message>
<xml_diff>
--- a/Project Summary.docx
+++ b/Project Summary.docx
@@ -103,427 +103,16 @@
     <w:p>
       <w:pPr>
         <w:pStyle w:val="TextBody"/>
-        <w:rPr/>
-      </w:pPr>
-      <w:r>
-        <w:rPr>
-          <w:b w:val="false"/>
-          <w:bCs w:val="false"/>
-          <w:sz w:val="24"/>
-          <w:szCs w:val="24"/>
-        </w:rPr>
-        <w:t>The</w:t>
-      </w:r>
-      <w:r>
-        <w:rPr>
-          <w:b w:val="false"/>
-          <w:bCs w:val="false"/>
-          <w:sz w:val="24"/>
-          <w:szCs w:val="24"/>
-        </w:rPr>
-        <w:t xml:space="preserve"> goal </w:t>
-      </w:r>
-      <w:r>
-        <w:rPr>
-          <w:b w:val="false"/>
-          <w:bCs w:val="false"/>
-          <w:sz w:val="24"/>
-          <w:szCs w:val="24"/>
-        </w:rPr>
-        <w:t xml:space="preserve">here </w:t>
-      </w:r>
-      <w:r>
-        <w:rPr>
-          <w:b w:val="false"/>
-          <w:bCs w:val="false"/>
-          <w:sz w:val="24"/>
-          <w:szCs w:val="24"/>
-        </w:rPr>
-        <w:t xml:space="preserve">is to examine the available data, and to achieve the following objectives: </w:t>
-      </w:r>
-    </w:p>
-    <w:p>
-      <w:pPr>
-        <w:pStyle w:val="TextBody"/>
-        <w:rPr/>
-      </w:pPr>
-      <w:r>
-        <w:rPr>
-          <w:b w:val="false"/>
-          <w:bCs w:val="false"/>
-          <w:sz w:val="24"/>
-          <w:szCs w:val="24"/>
-        </w:rPr>
-        <w:t xml:space="preserve">Compare Data Sources: </w:t>
-      </w:r>
-      <w:r>
-        <w:rPr>
-          <w:b w:val="false"/>
-          <w:bCs w:val="false"/>
-          <w:sz w:val="24"/>
-          <w:szCs w:val="24"/>
-        </w:rPr>
-        <w:t>many data sources are becoming unavailable, turn</w:t>
-      </w:r>
-      <w:r>
-        <w:rPr>
-          <w:b w:val="false"/>
-          <w:bCs w:val="false"/>
-          <w:sz w:val="24"/>
-          <w:szCs w:val="24"/>
-        </w:rPr>
-        <w:t>ed</w:t>
-      </w:r>
-      <w:r>
-        <w:rPr>
-          <w:b w:val="false"/>
-          <w:bCs w:val="false"/>
-          <w:sz w:val="24"/>
-          <w:szCs w:val="24"/>
-        </w:rPr>
-        <w:t xml:space="preserve"> into paid services, </w:t>
-      </w:r>
-      <w:r>
-        <w:rPr>
-          <w:b w:val="false"/>
-          <w:bCs w:val="false"/>
-          <w:sz w:val="24"/>
-          <w:szCs w:val="24"/>
-        </w:rPr>
-        <w:t xml:space="preserve">or </w:t>
-      </w:r>
-      <w:r>
-        <w:rPr>
-          <w:b w:val="false"/>
-          <w:bCs w:val="false"/>
-          <w:sz w:val="24"/>
-          <w:szCs w:val="24"/>
-        </w:rPr>
-        <w:t xml:space="preserve">only available on proprietary platforms. </w:t>
-      </w:r>
-      <w:r>
-        <w:rPr>
-          <w:b w:val="false"/>
-          <w:bCs w:val="false"/>
-          <w:sz w:val="24"/>
-          <w:szCs w:val="24"/>
-        </w:rPr>
-        <w:t>Many w</w:t>
-      </w:r>
-      <w:r>
-        <w:rPr>
-          <w:b w:val="false"/>
-          <w:bCs w:val="false"/>
-          <w:sz w:val="24"/>
-          <w:szCs w:val="24"/>
-        </w:rPr>
-        <w:t xml:space="preserve">ebpages </w:t>
-      </w:r>
-      <w:r>
-        <w:rPr>
-          <w:b w:val="false"/>
-          <w:bCs w:val="false"/>
-          <w:sz w:val="24"/>
-          <w:szCs w:val="24"/>
-        </w:rPr>
-        <w:t xml:space="preserve">were </w:t>
-      </w:r>
-      <w:r>
-        <w:rPr>
-          <w:b w:val="false"/>
-          <w:bCs w:val="false"/>
-          <w:sz w:val="24"/>
-          <w:szCs w:val="24"/>
-        </w:rPr>
-        <w:t xml:space="preserve">inactivated or unable to be scrapped, and APIs </w:t>
-      </w:r>
-      <w:r>
-        <w:rPr>
-          <w:b w:val="false"/>
-          <w:bCs w:val="false"/>
-          <w:sz w:val="24"/>
-          <w:szCs w:val="24"/>
-        </w:rPr>
-        <w:t xml:space="preserve">were also </w:t>
-      </w:r>
-      <w:r>
-        <w:rPr>
-          <w:b w:val="false"/>
-          <w:bCs w:val="false"/>
-          <w:sz w:val="24"/>
-          <w:szCs w:val="24"/>
-        </w:rPr>
-        <w:t>inactivated. I was only able to access t</w:t>
-      </w:r>
-      <w:r>
-        <w:rPr>
-          <w:b w:val="false"/>
-          <w:bCs w:val="false"/>
-          <w:sz w:val="24"/>
-          <w:szCs w:val="24"/>
-        </w:rPr>
-        <w:t>hree</w:t>
-      </w:r>
-      <w:r>
-        <w:rPr>
-          <w:b w:val="false"/>
-          <w:bCs w:val="false"/>
-          <w:sz w:val="24"/>
-          <w:szCs w:val="24"/>
-        </w:rPr>
-        <w:t xml:space="preserve"> data sources: Quandl API, </w:t>
-      </w:r>
-      <w:r>
-        <w:rPr>
-          <w:b w:val="false"/>
-          <w:bCs w:val="false"/>
-          <w:sz w:val="24"/>
-          <w:szCs w:val="24"/>
-        </w:rPr>
-        <w:t xml:space="preserve">NASDAQ, and </w:t>
-      </w:r>
-      <w:r>
-        <w:rPr>
-          <w:b w:val="false"/>
-          <w:bCs w:val="false"/>
-          <w:sz w:val="24"/>
-          <w:szCs w:val="24"/>
-        </w:rPr>
-        <w:t>finance.yahoo.com.</w:t>
-      </w:r>
-    </w:p>
-    <w:p>
-      <w:pPr>
-        <w:pStyle w:val="TextBody"/>
-        <w:rPr/>
-      </w:pPr>
-      <w:r>
-        <w:rPr>
-          <w:b w:val="false"/>
-          <w:bCs w:val="false"/>
-          <w:sz w:val="24"/>
-          <w:szCs w:val="24"/>
-        </w:rPr>
-        <w:t xml:space="preserve">After I compared </w:t>
-      </w:r>
-      <w:r>
-        <w:rPr>
-          <w:b w:val="false"/>
-          <w:bCs w:val="false"/>
-          <w:sz w:val="24"/>
-          <w:szCs w:val="24"/>
-        </w:rPr>
-        <w:t>the three</w:t>
-      </w:r>
-      <w:r>
-        <w:rPr>
-          <w:b w:val="false"/>
-          <w:bCs w:val="false"/>
-          <w:sz w:val="24"/>
-          <w:szCs w:val="24"/>
-        </w:rPr>
-        <w:t xml:space="preserve"> data sources, there are visible differences in Adjusted Closing and Adjusted Volume. There </w:t>
-      </w:r>
-      <w:r>
-        <w:rPr>
-          <w:b w:val="false"/>
-          <w:bCs w:val="false"/>
-          <w:sz w:val="24"/>
-          <w:szCs w:val="24"/>
-        </w:rPr>
-        <w:t>were</w:t>
-      </w:r>
-      <w:r>
-        <w:rPr>
-          <w:b w:val="false"/>
-          <w:bCs w:val="false"/>
-          <w:sz w:val="24"/>
-          <w:szCs w:val="24"/>
-        </w:rPr>
-        <w:t xml:space="preserve"> also occasional missing data from Quandl API; </w:t>
-      </w:r>
-      <w:r>
-        <w:rPr>
-          <w:b w:val="false"/>
-          <w:bCs w:val="false"/>
-          <w:sz w:val="24"/>
-          <w:szCs w:val="24"/>
-        </w:rPr>
-        <w:t xml:space="preserve">the NASDAQ </w:t>
-      </w:r>
-      <w:r>
-        <w:rPr>
-          <w:b w:val="false"/>
-          <w:bCs w:val="false"/>
-          <w:sz w:val="24"/>
-          <w:szCs w:val="24"/>
-        </w:rPr>
-        <w:t>maximum historical data only spanned 10 years</w:t>
-      </w:r>
-      <w:r>
-        <w:rPr>
-          <w:b w:val="false"/>
-          <w:bCs w:val="false"/>
-          <w:sz w:val="24"/>
-          <w:szCs w:val="24"/>
-        </w:rPr>
-        <w:t>.</w:t>
-      </w:r>
-      <w:r>
-        <w:rPr>
-          <w:b w:val="false"/>
-          <w:bCs w:val="false"/>
-          <w:sz w:val="24"/>
-          <w:szCs w:val="24"/>
-        </w:rPr>
-        <w:t xml:space="preserve"> Therefore, I decided to soley rely on finance.yahoo.com’s </w:t>
-      </w:r>
-      <w:r>
-        <w:rPr>
-          <w:b w:val="false"/>
-          <w:bCs w:val="false"/>
-          <w:sz w:val="24"/>
-          <w:szCs w:val="24"/>
-        </w:rPr>
-        <w:t xml:space="preserve">data. </w:t>
-      </w:r>
-    </w:p>
-    <w:p>
-      <w:pPr>
-        <w:pStyle w:val="TextBody"/>
-        <w:rPr/>
-      </w:pPr>
-      <w:r>
-        <w:rPr>
-          <w:b w:val="false"/>
-          <w:bCs w:val="false"/>
-          <w:sz w:val="24"/>
-          <w:szCs w:val="24"/>
-        </w:rPr>
-        <w:t>Using the available features, including open, close, high, low, volume and adj. close, I generated additional features to explore the following:</w:t>
-      </w:r>
-    </w:p>
-    <w:p>
-      <w:pPr>
-        <w:pStyle w:val="TextBody"/>
-        <w:numPr>
-          <w:ilvl w:val="0"/>
-          <w:numId w:val="8"/>
-        </w:numPr>
-        <w:rPr/>
-      </w:pPr>
-      <w:r>
-        <w:rPr>
-          <w:b w:val="false"/>
-          <w:bCs w:val="false"/>
-          <w:sz w:val="24"/>
-          <w:szCs w:val="24"/>
-        </w:rPr>
-        <w:t>What am I trying to predict? Specific price, change in price, simple direction, ordinal direction? This will determine if this is a classification (bi or multi) or a regression problem.</w:t>
-      </w:r>
-    </w:p>
-    <w:p>
-      <w:pPr>
-        <w:pStyle w:val="TextBody"/>
-        <w:numPr>
-          <w:ilvl w:val="0"/>
-          <w:numId w:val="8"/>
-        </w:numPr>
-        <w:rPr/>
-      </w:pPr>
-      <w:r>
-        <w:rPr>
-          <w:b w:val="false"/>
-          <w:bCs w:val="false"/>
-          <w:sz w:val="24"/>
-          <w:szCs w:val="24"/>
-        </w:rPr>
-        <w:t>Are there any relationship between the independent and dependent features?</w:t>
-      </w:r>
-    </w:p>
-    <w:p>
-      <w:pPr>
-        <w:pStyle w:val="TextBody"/>
-        <w:numPr>
-          <w:ilvl w:val="0"/>
-          <w:numId w:val="8"/>
-        </w:numPr>
-        <w:rPr/>
-      </w:pPr>
-      <w:r>
-        <w:rPr>
-          <w:b w:val="false"/>
-          <w:bCs w:val="false"/>
-          <w:sz w:val="24"/>
-          <w:szCs w:val="24"/>
-        </w:rPr>
-        <w:t>Are the features distribution normal? Do I need to make any transformation?</w:t>
-      </w:r>
-    </w:p>
-    <w:p>
-      <w:pPr>
-        <w:pStyle w:val="TextBody"/>
-        <w:numPr>
-          <w:ilvl w:val="0"/>
-          <w:numId w:val="8"/>
-        </w:numPr>
-        <w:rPr/>
-      </w:pPr>
-      <w:r>
-        <w:rPr>
-          <w:b w:val="false"/>
-          <w:bCs w:val="false"/>
-          <w:sz w:val="24"/>
-          <w:szCs w:val="24"/>
-        </w:rPr>
-        <w:t>Are there any missing or outliers that I need to take care of?</w:t>
-      </w:r>
-    </w:p>
-    <w:p>
-      <w:pPr>
-        <w:pStyle w:val="TextBody"/>
-        <w:numPr>
-          <w:ilvl w:val="0"/>
-          <w:numId w:val="8"/>
-        </w:numPr>
-        <w:rPr/>
-      </w:pPr>
-      <w:r>
-        <w:rPr>
-          <w:b w:val="false"/>
-          <w:bCs w:val="false"/>
-          <w:sz w:val="24"/>
-          <w:szCs w:val="24"/>
-        </w:rPr>
-        <w:t>Do I need to use scalers, or other feature engineering techniques such as PCA?</w:t>
-      </w:r>
-    </w:p>
-    <w:p>
-      <w:pPr>
-        <w:pStyle w:val="TextBody"/>
-        <w:numPr>
-          <w:ilvl w:val="0"/>
-          <w:numId w:val="8"/>
-        </w:numPr>
-        <w:rPr/>
-      </w:pPr>
-      <w:r>
-        <w:rPr>
-          <w:b w:val="false"/>
-          <w:bCs w:val="false"/>
-          <w:sz w:val="24"/>
-          <w:szCs w:val="24"/>
-        </w:rPr>
-        <w:t>I</w:t>
-      </w:r>
-      <w:r>
-        <w:rPr>
-          <w:b w:val="false"/>
-          <w:bCs w:val="false"/>
-          <w:sz w:val="24"/>
-          <w:szCs w:val="24"/>
-        </w:rPr>
-        <w:t>s there a model that can be applied to all equities? Or do I need to train for each equity?</w:t>
+        <w:rPr>
+          <w:b w:val="false"/>
+          <w:b w:val="false"/>
+          <w:bCs w:val="false"/>
+          <w:sz w:val="24"/>
+          <w:szCs w:val="24"/>
+        </w:rPr>
+      </w:pPr>
+      <w:r>
+        <w:rPr/>
       </w:r>
     </w:p>
     <w:p>
@@ -544,70 +133,16 @@
     <w:p>
       <w:pPr>
         <w:pStyle w:val="TextBody"/>
-        <w:rPr/>
-      </w:pPr>
-      <w:r>
-        <w:rPr>
-          <w:b w:val="false"/>
-          <w:bCs w:val="false"/>
-          <w:sz w:val="24"/>
-          <w:szCs w:val="24"/>
-        </w:rPr>
-        <w:t xml:space="preserve">I will use two benchmark optimized models, which are XG Boost and Lasso regression. The goal is to beat these benchmark models with RNN, specifically LSTM, which should have builtin long-term and short-term memory that would help us </w:t>
-      </w:r>
-      <w:r>
-        <w:rPr>
-          <w:b w:val="false"/>
-          <w:bCs w:val="false"/>
-          <w:sz w:val="24"/>
-          <w:szCs w:val="24"/>
-        </w:rPr>
-        <w:t>outperform the benchmarks.</w:t>
-      </w:r>
-    </w:p>
-    <w:p>
-      <w:pPr>
-        <w:pStyle w:val="TextBody"/>
-        <w:rPr/>
-      </w:pPr>
-      <w:r>
-        <w:rPr>
-          <w:b w:val="false"/>
-          <w:bCs w:val="false"/>
-          <w:sz w:val="24"/>
-          <w:szCs w:val="24"/>
-        </w:rPr>
-        <w:t>During the LSTM exercise, I will attempt to explore how the hyperparameters such as window, epoch, batch size, and LSTM constructs will affect the model performances. This will surely help me tune the model for better performances.</w:t>
-      </w:r>
-    </w:p>
-    <w:p>
-      <w:pPr>
-        <w:pStyle w:val="TextBody"/>
-        <w:rPr/>
-      </w:pPr>
-      <w:r>
-        <w:rPr>
-          <w:b w:val="false"/>
-          <w:bCs w:val="false"/>
-          <w:sz w:val="24"/>
-          <w:szCs w:val="24"/>
-        </w:rPr>
-        <w:t xml:space="preserve">Note this is a regression and a classification exercise. </w:t>
-      </w:r>
-    </w:p>
-    <w:p>
-      <w:pPr>
-        <w:pStyle w:val="TextBody"/>
-        <w:rPr/>
-      </w:pPr>
-      <w:r>
-        <w:rPr>
-          <w:b w:val="false"/>
-          <w:bCs w:val="false"/>
-          <w:sz w:val="24"/>
-          <w:szCs w:val="24"/>
-        </w:rPr>
-        <w:t>Also, this exercise may also be computationally expensive. If it is proven to be the case, I may need to use AWS resources to get through this project.</w:t>
+        <w:rPr>
+          <w:b w:val="false"/>
+          <w:b w:val="false"/>
+          <w:bCs w:val="false"/>
+          <w:sz w:val="24"/>
+          <w:szCs w:val="24"/>
+        </w:rPr>
+      </w:pPr>
+      <w:r>
+        <w:rPr/>
       </w:r>
     </w:p>
     <w:p>
@@ -685,7 +220,34 @@
           <w:sz w:val="24"/>
           <w:szCs w:val="24"/>
         </w:rPr>
-        <w:t>Predicting next day price may not be the best thing to do. May want to predict price in 5 days, or even much more ahead?</w:t>
+        <w:t xml:space="preserve">Predicting next day price may not be the best thing to do. </w:t>
+      </w:r>
+      <w:r>
+        <w:rPr>
+          <w:b w:val="false"/>
+          <w:bCs w:val="false"/>
+          <w:sz w:val="24"/>
+          <w:szCs w:val="24"/>
+        </w:rPr>
+        <w:t>We may</w:t>
+      </w:r>
+      <w:r>
+        <w:rPr>
+          <w:b w:val="false"/>
+          <w:bCs w:val="false"/>
+          <w:sz w:val="24"/>
+          <w:szCs w:val="24"/>
+        </w:rPr>
+        <w:t xml:space="preserve"> want to predict price in 5 days, or even much more ahead? </w:t>
+      </w:r>
+      <w:r>
+        <w:rPr>
+          <w:b w:val="false"/>
+          <w:bCs w:val="false"/>
+          <w:sz w:val="24"/>
+          <w:szCs w:val="24"/>
+        </w:rPr>
+        <w:t>What’s a reasonable window to predict price before randomness takes over?</w:t>
       </w:r>
     </w:p>
     <w:p>
@@ -711,7 +273,7 @@
           <w:sz w:val="24"/>
           <w:szCs w:val="24"/>
         </w:rPr>
-        <w:t xml:space="preserve">Should I predict volume? </w:t>
+        <w:t>Should I predict volume?</w:t>
       </w:r>
     </w:p>
     <w:p>
@@ -1084,7 +646,6 @@
       <w:pPr>
         <w:pStyle w:val="TextBody"/>
         <w:rPr>
-          <w:rStyle w:val="Emphasis"/>
           <w:rFonts w:eastAsia="SimSun" w:cs="Arial"/>
           <w:i w:val="false"/>
           <w:i w:val="false"/>
@@ -1098,15 +659,45 @@
       </w:pPr>
       <w:r>
         <w:rPr>
+          <w:rStyle w:val="Emphasis"/>
           <w:rFonts w:eastAsia="SimSun" w:cs="Arial"/>
           <w:i w:val="false"/>
           <w:iCs w:val="false"/>
-          <w:color w:val="000080"/>
-          <w:sz w:val="24"/>
-          <w:szCs w:val="24"/>
-          <w:u w:val="single"/>
-          <w:lang w:val="zxx" w:eastAsia="zxx" w:bidi="zxx"/>
-        </w:rPr>
+          <w:color w:val="00000A"/>
+          <w:sz w:val="24"/>
+          <w:szCs w:val="24"/>
+          <w:u w:val="none"/>
+          <w:lang w:val="en-US" w:eastAsia="zh-CN" w:bidi="hi-IN"/>
+        </w:rPr>
+        <w:t xml:space="preserve">Equity price prediction has always been a tough task. Using traditional machine learning, ie. classification or regression, the results are often mediocre. Reasons could be: 1. unable to extract meaningful features that correlates with desired targets; 2. traditional machine learning algorithms do not </w:t>
+      </w:r>
+      <w:r>
+        <w:rPr>
+          <w:rStyle w:val="Emphasis"/>
+          <w:rFonts w:eastAsia="SimSun" w:cs="Arial"/>
+          <w:i w:val="false"/>
+          <w:iCs w:val="false"/>
+          <w:color w:val="00000A"/>
+          <w:sz w:val="24"/>
+          <w:szCs w:val="24"/>
+          <w:u w:val="none"/>
+          <w:lang w:val="en-US" w:eastAsia="zh-CN" w:bidi="hi-IN"/>
+        </w:rPr>
+        <w:t>incorporate all a</w:t>
+      </w:r>
+      <w:r>
+        <w:rPr>
+          <w:rStyle w:val="Emphasis"/>
+          <w:rFonts w:eastAsia="SimSun" w:cs="Arial"/>
+          <w:i w:val="false"/>
+          <w:iCs w:val="false"/>
+          <w:color w:val="00000A"/>
+          <w:sz w:val="24"/>
+          <w:szCs w:val="24"/>
+          <w:u w:val="none"/>
+          <w:lang w:val="en-US" w:eastAsia="zh-CN" w:bidi="hi-IN"/>
+        </w:rPr>
+        <w:t>vailable information. The goal for this exercise is to explore what are the predictive power we can achieve with additional means. With added dimension (time), would we be able to achieve better predictive power.</w:t>
       </w:r>
     </w:p>
     <w:p>
@@ -1173,30 +764,20 @@
         </w:rPr>
         <w:t xml:space="preserve">Explore data – </w:t>
       </w:r>
-    </w:p>
-    <w:p>
-      <w:pPr>
-        <w:pStyle w:val="TextBody"/>
-        <w:numPr>
-          <w:ilvl w:val="0"/>
-          <w:numId w:val="3"/>
-        </w:numPr>
-        <w:rPr/>
-      </w:pPr>
       <w:r>
         <w:rPr>
           <w:rStyle w:val="Emphasis"/>
           <w:i w:val="false"/>
           <w:iCs w:val="false"/>
         </w:rPr>
-        <w:t xml:space="preserve">Clean data – </w:t>
-      </w:r>
-    </w:p>
-    <w:p>
-      <w:pPr>
-        <w:pStyle w:val="TextBody"/>
-        <w:numPr>
-          <w:ilvl w:val="1"/>
+        <w:t>there are a few data sources available for use. Which one should I use?</w:t>
+      </w:r>
+    </w:p>
+    <w:p>
+      <w:pPr>
+        <w:pStyle w:val="TextBody"/>
+        <w:numPr>
+          <w:ilvl w:val="0"/>
           <w:numId w:val="3"/>
         </w:numPr>
         <w:rPr/>
@@ -1207,7 +788,7 @@
           <w:i w:val="false"/>
           <w:iCs w:val="false"/>
         </w:rPr>
-        <w:t xml:space="preserve">Outliers: </w:t>
+        <w:t xml:space="preserve">Clean data – </w:t>
       </w:r>
     </w:p>
     <w:p>
@@ -1225,32 +806,22 @@
           <w:i w:val="false"/>
           <w:iCs w:val="false"/>
         </w:rPr>
-        <w:t xml:space="preserve">Missing data: </w:t>
-      </w:r>
-    </w:p>
-    <w:p>
-      <w:pPr>
-        <w:pStyle w:val="TextBody"/>
-        <w:numPr>
-          <w:ilvl w:val="0"/>
-          <w:numId w:val="3"/>
-        </w:numPr>
-        <w:rPr/>
-      </w:pPr>
+        <w:t xml:space="preserve">Outliers: </w:t>
+      </w:r>
       <w:r>
         <w:rPr>
           <w:rStyle w:val="Emphasis"/>
           <w:i w:val="false"/>
           <w:iCs w:val="false"/>
         </w:rPr>
-        <w:t>Prepare data –</w:t>
-      </w:r>
-    </w:p>
-    <w:p>
-      <w:pPr>
-        <w:pStyle w:val="TextBody"/>
-        <w:numPr>
-          <w:ilvl w:val="0"/>
+        <w:t>It is important to investigate the outliers. If outliers are not due to mistakes, it is important to include outliers as the model needs to be able to fit and transform outliers.</w:t>
+      </w:r>
+    </w:p>
+    <w:p>
+      <w:pPr>
+        <w:pStyle w:val="TextBody"/>
+        <w:numPr>
+          <w:ilvl w:val="1"/>
           <w:numId w:val="3"/>
         </w:numPr>
         <w:rPr/>
@@ -1261,26 +832,156 @@
           <w:i w:val="false"/>
           <w:iCs w:val="false"/>
         </w:rPr>
-        <w:t xml:space="preserve">Feature treatments – </w:t>
-      </w:r>
-    </w:p>
-    <w:p>
-      <w:pPr>
-        <w:pStyle w:val="TextBody"/>
-        <w:numPr>
-          <w:ilvl w:val="0"/>
-          <w:numId w:val="3"/>
-        </w:numPr>
-        <w:spacing w:before="0" w:after="140"/>
-        <w:rPr/>
-      </w:pPr>
+        <w:t xml:space="preserve">Missing data: </w:t>
+      </w:r>
       <w:r>
         <w:rPr>
           <w:rStyle w:val="Emphasis"/>
           <w:i w:val="false"/>
           <w:iCs w:val="false"/>
         </w:rPr>
+        <w:t>Explore the reason for missing data. Database will unlikely be leverage if data is missing.</w:t>
+      </w:r>
+    </w:p>
+    <w:p>
+      <w:pPr>
+        <w:pStyle w:val="TextBody"/>
+        <w:numPr>
+          <w:ilvl w:val="0"/>
+          <w:numId w:val="3"/>
+        </w:numPr>
+        <w:rPr/>
+      </w:pPr>
+      <w:r>
+        <w:rPr>
+          <w:rStyle w:val="Emphasis"/>
+          <w:i w:val="false"/>
+          <w:iCs w:val="false"/>
+        </w:rPr>
+        <w:t xml:space="preserve">Feature treatments – </w:t>
+      </w:r>
+      <w:r>
+        <w:rPr>
+          <w:rStyle w:val="Emphasis"/>
+          <w:i w:val="false"/>
+          <w:iCs w:val="false"/>
+        </w:rPr>
+        <w:t>by looking at the features’ distribution as well as its correlation with the targets, do we need to implement special treatments? Here are the answers we need:</w:t>
+      </w:r>
+    </w:p>
+    <w:p>
+      <w:pPr>
+        <w:pStyle w:val="TextBody"/>
+        <w:numPr>
+          <w:ilvl w:val="1"/>
+          <w:numId w:val="3"/>
+        </w:numPr>
+        <w:rPr/>
+      </w:pPr>
+      <w:r>
+        <w:rPr>
+          <w:rStyle w:val="Emphasis"/>
+          <w:i w:val="false"/>
+          <w:iCs w:val="false"/>
+        </w:rPr>
+        <w:t xml:space="preserve">Do we require PCA to </w:t>
+      </w:r>
+      <w:r>
+        <w:rPr>
+          <w:rStyle w:val="Emphasis"/>
+          <w:i w:val="false"/>
+          <w:iCs w:val="false"/>
+        </w:rPr>
+        <w:t>do dimensionality reduction?</w:t>
+      </w:r>
+    </w:p>
+    <w:p>
+      <w:pPr>
+        <w:pStyle w:val="TextBody"/>
+        <w:numPr>
+          <w:ilvl w:val="1"/>
+          <w:numId w:val="3"/>
+        </w:numPr>
+        <w:rPr/>
+      </w:pPr>
+      <w:r>
+        <w:rPr>
+          <w:rStyle w:val="Emphasis"/>
+          <w:i w:val="false"/>
+          <w:iCs w:val="false"/>
+        </w:rPr>
+        <w:t>Do we need transformations to make the distribution more normal?</w:t>
+      </w:r>
+    </w:p>
+    <w:p>
+      <w:pPr>
+        <w:pStyle w:val="TextBody"/>
+        <w:numPr>
+          <w:ilvl w:val="1"/>
+          <w:numId w:val="3"/>
+        </w:numPr>
+        <w:rPr/>
+      </w:pPr>
+      <w:r>
+        <w:rPr>
+          <w:rStyle w:val="Emphasis"/>
+          <w:i w:val="false"/>
+          <w:iCs w:val="false"/>
+        </w:rPr>
+        <w:t>Are there a lot of correlation between features and it’s hard to select features to use in modeling algos?</w:t>
+      </w:r>
+    </w:p>
+    <w:p>
+      <w:pPr>
+        <w:pStyle w:val="TextBody"/>
+        <w:numPr>
+          <w:ilvl w:val="0"/>
+          <w:numId w:val="3"/>
+        </w:numPr>
+        <w:rPr/>
+      </w:pPr>
+      <w:r>
+        <w:rPr>
+          <w:rStyle w:val="Emphasis"/>
+          <w:i w:val="false"/>
+          <w:iCs w:val="false"/>
+        </w:rPr>
+        <w:t xml:space="preserve">Prepare data – </w:t>
+      </w:r>
+      <w:r>
+        <w:rPr>
+          <w:rStyle w:val="Emphasis"/>
+          <w:i w:val="false"/>
+          <w:iCs w:val="false"/>
+        </w:rPr>
+        <w:t>How should the data structure be treated, as they are fed into modeling algos? LSTM may need some special attention.</w:t>
+      </w:r>
+    </w:p>
+    <w:p>
+      <w:pPr>
+        <w:pStyle w:val="TextBody"/>
+        <w:numPr>
+          <w:ilvl w:val="0"/>
+          <w:numId w:val="3"/>
+        </w:numPr>
+        <w:spacing w:before="0" w:after="140"/>
+        <w:rPr/>
+      </w:pPr>
+      <w:r>
+        <w:rPr>
+          <w:rStyle w:val="Emphasis"/>
+          <w:i w:val="false"/>
+          <w:iCs w:val="false"/>
+        </w:rPr>
         <w:t xml:space="preserve">Model selection – </w:t>
+      </w:r>
+      <w:r>
+        <w:rPr>
+          <w:rStyle w:val="Emphasis"/>
+          <w:i w:val="false"/>
+          <w:iCs w:val="false"/>
+        </w:rPr>
+        <w:t>there are two benchmark models: Lasso Regression, and XGBoost Classification.</w:t>
       </w:r>
     </w:p>
     <w:p>
@@ -1292,7 +993,6 @@
         </w:numPr>
         <w:spacing w:before="0" w:after="140"/>
         <w:rPr>
-          <w:rStyle w:val="Emphasis"/>
           <w:i w:val="false"/>
           <w:i w:val="false"/>
           <w:iCs w:val="false"/>
@@ -1300,9 +1000,11 @@
       </w:pPr>
       <w:r>
         <w:rPr>
+          <w:rStyle w:val="Emphasis"/>
           <w:i w:val="false"/>
           <w:iCs w:val="false"/>
         </w:rPr>
+        <w:t>The goal was to make find optimized LSTMs that would beat the benchmarks.</w:t>
       </w:r>
     </w:p>
     <w:p>
@@ -1328,6 +1030,7 @@
       </w:pPr>
       <w:r>
         <w:rPr/>
+        <w:t>For classification exercise, I used accuracy as my metric. For the regression exercise, negative mean square error was used.</w:t>
       </w:r>
     </w:p>
     <w:p>
@@ -1382,8 +1085,607 @@
     <w:p>
       <w:pPr>
         <w:pStyle w:val="TextBody"/>
-        <w:rPr>
-          <w:rStyle w:val="Emphasis"/>
+        <w:rPr/>
+      </w:pPr>
+      <w:r>
+        <w:rPr>
+          <w:b w:val="false"/>
+          <w:bCs w:val="false"/>
+          <w:sz w:val="24"/>
+          <w:szCs w:val="24"/>
+        </w:rPr>
+        <w:t>The</w:t>
+      </w:r>
+      <w:r>
+        <w:rPr>
+          <w:b w:val="false"/>
+          <w:bCs w:val="false"/>
+          <w:sz w:val="24"/>
+          <w:szCs w:val="24"/>
+        </w:rPr>
+        <w:t xml:space="preserve"> goal </w:t>
+      </w:r>
+      <w:r>
+        <w:rPr>
+          <w:b w:val="false"/>
+          <w:bCs w:val="false"/>
+          <w:sz w:val="24"/>
+          <w:szCs w:val="24"/>
+        </w:rPr>
+        <w:t xml:space="preserve">here </w:t>
+      </w:r>
+      <w:r>
+        <w:rPr>
+          <w:b w:val="false"/>
+          <w:bCs w:val="false"/>
+          <w:sz w:val="24"/>
+          <w:szCs w:val="24"/>
+        </w:rPr>
+        <w:t xml:space="preserve">is to examine the available data, and achieve the following objectives: </w:t>
+      </w:r>
+    </w:p>
+    <w:p>
+      <w:pPr>
+        <w:pStyle w:val="TextBody"/>
+        <w:rPr/>
+      </w:pPr>
+      <w:r>
+        <w:rPr>
+          <w:b w:val="false"/>
+          <w:bCs w:val="false"/>
+          <w:sz w:val="24"/>
+          <w:szCs w:val="24"/>
+        </w:rPr>
+        <w:t xml:space="preserve">Compare Data Sources: </w:t>
+      </w:r>
+      <w:r>
+        <w:rPr>
+          <w:b w:val="false"/>
+          <w:bCs w:val="false"/>
+          <w:sz w:val="24"/>
+          <w:szCs w:val="24"/>
+        </w:rPr>
+        <w:t>many data sources are becoming unavailable, turn</w:t>
+      </w:r>
+      <w:r>
+        <w:rPr>
+          <w:b w:val="false"/>
+          <w:bCs w:val="false"/>
+          <w:sz w:val="24"/>
+          <w:szCs w:val="24"/>
+        </w:rPr>
+        <w:t>ed</w:t>
+      </w:r>
+      <w:r>
+        <w:rPr>
+          <w:b w:val="false"/>
+          <w:bCs w:val="false"/>
+          <w:sz w:val="24"/>
+          <w:szCs w:val="24"/>
+        </w:rPr>
+        <w:t xml:space="preserve"> into paid services, </w:t>
+      </w:r>
+      <w:r>
+        <w:rPr>
+          <w:b w:val="false"/>
+          <w:bCs w:val="false"/>
+          <w:sz w:val="24"/>
+          <w:szCs w:val="24"/>
+        </w:rPr>
+        <w:t xml:space="preserve">or </w:t>
+      </w:r>
+      <w:r>
+        <w:rPr>
+          <w:b w:val="false"/>
+          <w:bCs w:val="false"/>
+          <w:sz w:val="24"/>
+          <w:szCs w:val="24"/>
+        </w:rPr>
+        <w:t xml:space="preserve">only available on proprietary platforms. </w:t>
+      </w:r>
+      <w:r>
+        <w:rPr>
+          <w:b w:val="false"/>
+          <w:bCs w:val="false"/>
+          <w:sz w:val="24"/>
+          <w:szCs w:val="24"/>
+        </w:rPr>
+        <w:t xml:space="preserve">Many </w:t>
+      </w:r>
+      <w:r>
+        <w:rPr>
+          <w:b w:val="false"/>
+          <w:bCs w:val="false"/>
+          <w:sz w:val="24"/>
+          <w:szCs w:val="24"/>
+        </w:rPr>
+        <w:t xml:space="preserve">APIs </w:t>
+      </w:r>
+      <w:r>
+        <w:rPr>
+          <w:b w:val="false"/>
+          <w:bCs w:val="false"/>
+          <w:sz w:val="24"/>
+          <w:szCs w:val="24"/>
+        </w:rPr>
+        <w:t xml:space="preserve">were also </w:t>
+      </w:r>
+      <w:r>
+        <w:rPr>
+          <w:b w:val="false"/>
+          <w:bCs w:val="false"/>
+          <w:sz w:val="24"/>
+          <w:szCs w:val="24"/>
+        </w:rPr>
+        <w:t xml:space="preserve">inactivated, </w:t>
+      </w:r>
+      <w:r>
+        <w:rPr>
+          <w:b w:val="false"/>
+          <w:bCs w:val="false"/>
+          <w:sz w:val="24"/>
+          <w:szCs w:val="24"/>
+        </w:rPr>
+        <w:t xml:space="preserve">and </w:t>
+      </w:r>
+      <w:r>
+        <w:rPr>
+          <w:b w:val="false"/>
+          <w:bCs w:val="false"/>
+          <w:sz w:val="24"/>
+          <w:szCs w:val="24"/>
+        </w:rPr>
+        <w:t>w</w:t>
+      </w:r>
+      <w:r>
+        <w:rPr>
+          <w:b w:val="false"/>
+          <w:bCs w:val="false"/>
+          <w:sz w:val="24"/>
+          <w:szCs w:val="24"/>
+        </w:rPr>
+        <w:t xml:space="preserve">ebpages </w:t>
+      </w:r>
+      <w:r>
+        <w:rPr>
+          <w:b w:val="false"/>
+          <w:bCs w:val="false"/>
+          <w:sz w:val="24"/>
+          <w:szCs w:val="24"/>
+        </w:rPr>
+        <w:t xml:space="preserve">were </w:t>
+      </w:r>
+      <w:r>
+        <w:rPr>
+          <w:b w:val="false"/>
+          <w:bCs w:val="false"/>
+          <w:sz w:val="24"/>
+          <w:szCs w:val="24"/>
+        </w:rPr>
+        <w:t>inactivated or unable to be scrapped. I was only able to access t</w:t>
+      </w:r>
+      <w:r>
+        <w:rPr>
+          <w:b w:val="false"/>
+          <w:bCs w:val="false"/>
+          <w:sz w:val="24"/>
+          <w:szCs w:val="24"/>
+        </w:rPr>
+        <w:t>hree</w:t>
+      </w:r>
+      <w:r>
+        <w:rPr>
+          <w:b w:val="false"/>
+          <w:bCs w:val="false"/>
+          <w:sz w:val="24"/>
+          <w:szCs w:val="24"/>
+        </w:rPr>
+        <w:t xml:space="preserve"> data sources: Quandl API, </w:t>
+      </w:r>
+      <w:r>
+        <w:rPr>
+          <w:b w:val="false"/>
+          <w:bCs w:val="false"/>
+          <w:sz w:val="24"/>
+          <w:szCs w:val="24"/>
+        </w:rPr>
+        <w:t xml:space="preserve">NASDAQ, and </w:t>
+      </w:r>
+      <w:r>
+        <w:rPr>
+          <w:b w:val="false"/>
+          <w:bCs w:val="false"/>
+          <w:sz w:val="24"/>
+          <w:szCs w:val="24"/>
+        </w:rPr>
+        <w:t>finance.yahoo.com.</w:t>
+      </w:r>
+    </w:p>
+    <w:p>
+      <w:pPr>
+        <w:pStyle w:val="TextBody"/>
+        <w:rPr/>
+      </w:pPr>
+      <w:r>
+        <w:rPr>
+          <w:b w:val="false"/>
+          <w:bCs w:val="false"/>
+          <w:sz w:val="24"/>
+          <w:szCs w:val="24"/>
+        </w:rPr>
+        <w:t xml:space="preserve">After I compared </w:t>
+      </w:r>
+      <w:r>
+        <w:rPr>
+          <w:b w:val="false"/>
+          <w:bCs w:val="false"/>
+          <w:sz w:val="24"/>
+          <w:szCs w:val="24"/>
+        </w:rPr>
+        <w:t>the three</w:t>
+      </w:r>
+      <w:r>
+        <w:rPr>
+          <w:b w:val="false"/>
+          <w:bCs w:val="false"/>
+          <w:sz w:val="24"/>
+          <w:szCs w:val="24"/>
+        </w:rPr>
+        <w:t xml:space="preserve"> data sources, there </w:t>
+      </w:r>
+      <w:r>
+        <w:rPr>
+          <w:b w:val="false"/>
+          <w:bCs w:val="false"/>
+          <w:sz w:val="24"/>
+          <w:szCs w:val="24"/>
+        </w:rPr>
+        <w:t>were</w:t>
+      </w:r>
+      <w:r>
+        <w:rPr>
+          <w:b w:val="false"/>
+          <w:bCs w:val="false"/>
+          <w:sz w:val="24"/>
+          <w:szCs w:val="24"/>
+        </w:rPr>
+        <w:t xml:space="preserve"> visible differences in Adjusted Closing and Adjusted Volume. There </w:t>
+      </w:r>
+      <w:r>
+        <w:rPr>
+          <w:b w:val="false"/>
+          <w:bCs w:val="false"/>
+          <w:sz w:val="24"/>
+          <w:szCs w:val="24"/>
+        </w:rPr>
+        <w:t>were</w:t>
+      </w:r>
+      <w:r>
+        <w:rPr>
+          <w:b w:val="false"/>
+          <w:bCs w:val="false"/>
+          <w:sz w:val="24"/>
+          <w:szCs w:val="24"/>
+        </w:rPr>
+        <w:t xml:space="preserve"> also occasional missing data from Quandl API; </w:t>
+      </w:r>
+      <w:r>
+        <w:rPr>
+          <w:b w:val="false"/>
+          <w:bCs w:val="false"/>
+          <w:sz w:val="24"/>
+          <w:szCs w:val="24"/>
+        </w:rPr>
+        <w:t xml:space="preserve">the NASDAQ </w:t>
+      </w:r>
+      <w:r>
+        <w:rPr>
+          <w:b w:val="false"/>
+          <w:bCs w:val="false"/>
+          <w:sz w:val="24"/>
+          <w:szCs w:val="24"/>
+        </w:rPr>
+        <w:t>maximum historical data only spanned 10 years</w:t>
+      </w:r>
+      <w:r>
+        <w:rPr>
+          <w:b w:val="false"/>
+          <w:bCs w:val="false"/>
+          <w:sz w:val="24"/>
+          <w:szCs w:val="24"/>
+        </w:rPr>
+        <w:t>.</w:t>
+      </w:r>
+      <w:r>
+        <w:rPr>
+          <w:b w:val="false"/>
+          <w:bCs w:val="false"/>
+          <w:sz w:val="24"/>
+          <w:szCs w:val="24"/>
+        </w:rPr>
+        <w:t xml:space="preserve"> Therefore, I decided to rely soley on finance.yahoo.com’s </w:t>
+      </w:r>
+      <w:r>
+        <w:rPr>
+          <w:b w:val="false"/>
+          <w:bCs w:val="false"/>
+          <w:sz w:val="24"/>
+          <w:szCs w:val="24"/>
+        </w:rPr>
+        <w:t xml:space="preserve">data. </w:t>
+      </w:r>
+    </w:p>
+    <w:p>
+      <w:pPr>
+        <w:pStyle w:val="TextBody"/>
+        <w:rPr/>
+      </w:pPr>
+      <w:r>
+        <w:rPr>
+          <w:b w:val="false"/>
+          <w:bCs w:val="false"/>
+          <w:sz w:val="24"/>
+          <w:szCs w:val="24"/>
+        </w:rPr>
+        <w:t>Using the available features, including open, close, high, low, volume and adj. close, I generated additional features:</w:t>
+      </w:r>
+    </w:p>
+    <w:p>
+      <w:pPr>
+        <w:pStyle w:val="TextBody"/>
+        <w:numPr>
+          <w:ilvl w:val="0"/>
+          <w:numId w:val="8"/>
+        </w:numPr>
+        <w:rPr/>
+      </w:pPr>
+      <w:r>
+        <w:rPr>
+          <w:b w:val="false"/>
+          <w:bCs w:val="false"/>
+          <w:sz w:val="24"/>
+          <w:szCs w:val="24"/>
+        </w:rPr>
+        <w:t xml:space="preserve">High-Low </w:t>
+      </w:r>
+      <w:r>
+        <w:rPr>
+          <w:b w:val="false"/>
+          <w:bCs w:val="false"/>
+          <w:sz w:val="24"/>
+          <w:szCs w:val="24"/>
+        </w:rPr>
+        <w:t>R</w:t>
+      </w:r>
+      <w:r>
+        <w:rPr>
+          <w:b w:val="false"/>
+          <w:bCs w:val="false"/>
+          <w:sz w:val="24"/>
+          <w:szCs w:val="24"/>
+        </w:rPr>
+        <w:t>ange, as a percentage of previous day’s close: this described how volatile the day’s movements were</w:t>
+      </w:r>
+    </w:p>
+    <w:p>
+      <w:pPr>
+        <w:pStyle w:val="TextBody"/>
+        <w:numPr>
+          <w:ilvl w:val="0"/>
+          <w:numId w:val="8"/>
+        </w:numPr>
+        <w:rPr/>
+      </w:pPr>
+      <w:r>
+        <w:rPr>
+          <w:b w:val="false"/>
+          <w:bCs w:val="false"/>
+          <w:sz w:val="24"/>
+          <w:szCs w:val="24"/>
+        </w:rPr>
+        <w:t>Open-Close Range, as percentage of same day’s open: this described the general movement of the day’s activities</w:t>
+      </w:r>
+    </w:p>
+    <w:p>
+      <w:pPr>
+        <w:pStyle w:val="TextBody"/>
+        <w:numPr>
+          <w:ilvl w:val="0"/>
+          <w:numId w:val="8"/>
+        </w:numPr>
+        <w:rPr/>
+      </w:pPr>
+      <w:r>
+        <w:rPr>
+          <w:b w:val="false"/>
+          <w:bCs w:val="false"/>
+          <w:sz w:val="24"/>
+          <w:szCs w:val="24"/>
+        </w:rPr>
+        <w:t>Moving average (adjusted close &amp; volume) for a specific time period.</w:t>
+      </w:r>
+    </w:p>
+    <w:p>
+      <w:pPr>
+        <w:pStyle w:val="TextBody"/>
+        <w:rPr/>
+      </w:pPr>
+      <w:r>
+        <w:rPr>
+          <w:b w:val="false"/>
+          <w:bCs w:val="false"/>
+          <w:sz w:val="24"/>
+          <w:szCs w:val="24"/>
+        </w:rPr>
+        <w:t xml:space="preserve">The features were generated to </w:t>
+      </w:r>
+      <w:r>
+        <w:rPr>
+          <w:b w:val="false"/>
+          <w:bCs w:val="false"/>
+          <w:sz w:val="24"/>
+          <w:szCs w:val="24"/>
+        </w:rPr>
+        <w:t xml:space="preserve">answer the following questions or </w:t>
+      </w:r>
+      <w:r>
+        <w:rPr>
+          <w:b w:val="false"/>
+          <w:bCs w:val="false"/>
+          <w:sz w:val="24"/>
+          <w:szCs w:val="24"/>
+        </w:rPr>
+        <w:t xml:space="preserve">explore </w:t>
+      </w:r>
+      <w:r>
+        <w:rPr>
+          <w:b w:val="false"/>
+          <w:bCs w:val="false"/>
+          <w:sz w:val="24"/>
+          <w:szCs w:val="24"/>
+        </w:rPr>
+        <w:t>ideas</w:t>
+      </w:r>
+      <w:r>
+        <w:rPr>
+          <w:b w:val="false"/>
+          <w:bCs w:val="false"/>
+          <w:sz w:val="24"/>
+          <w:szCs w:val="24"/>
+        </w:rPr>
+        <w:t>:</w:t>
+      </w:r>
+    </w:p>
+    <w:p>
+      <w:pPr>
+        <w:pStyle w:val="TextBody"/>
+        <w:numPr>
+          <w:ilvl w:val="0"/>
+          <w:numId w:val="8"/>
+        </w:numPr>
+        <w:rPr/>
+      </w:pPr>
+      <w:r>
+        <w:rPr>
+          <w:b w:val="false"/>
+          <w:bCs w:val="false"/>
+          <w:sz w:val="24"/>
+          <w:szCs w:val="24"/>
+        </w:rPr>
+        <w:t xml:space="preserve">What am I trying to predict? Specific price, change in price, simple direction, </w:t>
+      </w:r>
+      <w:r>
+        <w:rPr>
+          <w:b w:val="false"/>
+          <w:bCs w:val="false"/>
+          <w:sz w:val="24"/>
+          <w:szCs w:val="24"/>
+        </w:rPr>
+        <w:t>or general trend/</w:t>
+      </w:r>
+      <w:r>
+        <w:rPr>
+          <w:b w:val="false"/>
+          <w:bCs w:val="false"/>
+          <w:sz w:val="24"/>
+          <w:szCs w:val="24"/>
+        </w:rPr>
+        <w:t>direction? This will determine if this is a classification (bi or multi) or a regression problem.</w:t>
+      </w:r>
+    </w:p>
+    <w:p>
+      <w:pPr>
+        <w:pStyle w:val="TextBody"/>
+        <w:numPr>
+          <w:ilvl w:val="0"/>
+          <w:numId w:val="8"/>
+        </w:numPr>
+        <w:rPr/>
+      </w:pPr>
+      <w:r>
+        <w:rPr>
+          <w:b w:val="false"/>
+          <w:bCs w:val="false"/>
+          <w:sz w:val="24"/>
+          <w:szCs w:val="24"/>
+        </w:rPr>
+        <w:t>Are there any relationship between the independent and dependent features?</w:t>
+      </w:r>
+    </w:p>
+    <w:p>
+      <w:pPr>
+        <w:pStyle w:val="TextBody"/>
+        <w:numPr>
+          <w:ilvl w:val="0"/>
+          <w:numId w:val="8"/>
+        </w:numPr>
+        <w:rPr/>
+      </w:pPr>
+      <w:r>
+        <w:rPr>
+          <w:b w:val="false"/>
+          <w:bCs w:val="false"/>
+          <w:sz w:val="24"/>
+          <w:szCs w:val="24"/>
+        </w:rPr>
+        <w:t>What do the feature distributions look like</w:t>
+      </w:r>
+      <w:r>
+        <w:rPr>
+          <w:b w:val="false"/>
+          <w:bCs w:val="false"/>
+          <w:sz w:val="24"/>
+          <w:szCs w:val="24"/>
+        </w:rPr>
+        <w:t>? Do I need to make any transformation?</w:t>
+      </w:r>
+    </w:p>
+    <w:p>
+      <w:pPr>
+        <w:pStyle w:val="TextBody"/>
+        <w:numPr>
+          <w:ilvl w:val="0"/>
+          <w:numId w:val="8"/>
+        </w:numPr>
+        <w:rPr/>
+      </w:pPr>
+      <w:r>
+        <w:rPr>
+          <w:b w:val="false"/>
+          <w:bCs w:val="false"/>
+          <w:sz w:val="24"/>
+          <w:szCs w:val="24"/>
+        </w:rPr>
+        <w:t>Are there any missing or outliers that I need to take care of?</w:t>
+      </w:r>
+    </w:p>
+    <w:p>
+      <w:pPr>
+        <w:pStyle w:val="TextBody"/>
+        <w:numPr>
+          <w:ilvl w:val="0"/>
+          <w:numId w:val="8"/>
+        </w:numPr>
+        <w:rPr/>
+      </w:pPr>
+      <w:r>
+        <w:rPr>
+          <w:b w:val="false"/>
+          <w:bCs w:val="false"/>
+          <w:sz w:val="24"/>
+          <w:szCs w:val="24"/>
+        </w:rPr>
+        <w:t>Do I need to use scalers, or other feature engineering techniques such as PCA?</w:t>
+      </w:r>
+    </w:p>
+    <w:p>
+      <w:pPr>
+        <w:pStyle w:val="TextBody"/>
+        <w:numPr>
+          <w:ilvl w:val="0"/>
+          <w:numId w:val="8"/>
+        </w:numPr>
+        <w:rPr>
           <w:i w:val="false"/>
           <w:i w:val="false"/>
           <w:iCs w:val="false"/>
@@ -1391,9 +1693,23 @@
       </w:pPr>
       <w:r>
         <w:rPr>
-          <w:i w:val="false"/>
-          <w:iCs w:val="false"/>
-        </w:rPr>
+          <w:rStyle w:val="Emphasis"/>
+          <w:b w:val="false"/>
+          <w:bCs w:val="false"/>
+          <w:sz w:val="24"/>
+          <w:szCs w:val="24"/>
+        </w:rPr>
+        <w:t>I</w:t>
+      </w:r>
+      <w:r>
+        <w:rPr>
+          <w:rStyle w:val="Emphasis"/>
+          <w:b w:val="false"/>
+          <w:bCs w:val="false"/>
+          <w:sz w:val="24"/>
+          <w:szCs w:val="24"/>
+        </w:rPr>
+        <w:t>s there a model that can be applied to all equities? Or do I need to train for each equity?</w:t>
       </w:r>
     </w:p>
     <w:p>
@@ -1733,6 +2049,25 @@
     </w:p>
     <w:p>
       <w:pPr>
+        <w:pStyle w:val="TextBody"/>
+        <w:numPr>
+          <w:ilvl w:val="0"/>
+          <w:numId w:val="2"/>
+        </w:numPr>
+        <w:rPr>
+          <w:b w:val="false"/>
+          <w:b w:val="false"/>
+          <w:bCs w:val="false"/>
+          <w:sz w:val="24"/>
+          <w:szCs w:val="24"/>
+        </w:rPr>
+      </w:pPr>
+      <w:r>
+        <w:rPr/>
+      </w:r>
+    </w:p>
+    <w:p>
+      <w:pPr>
         <w:pStyle w:val="Heading3"/>
         <w:numPr>
           <w:ilvl w:val="2"/>
@@ -1753,6 +2088,40 @@
         </w:numPr>
         <w:rPr/>
       </w:pPr>
+      <w:bookmarkStart w:id="7" w:name="user-content-algorithms-and-techniques"/>
+      <w:bookmarkEnd w:id="7"/>
+      <w:r>
+        <w:rPr/>
+        <w:t>Algorithms and Techniques</w:t>
+      </w:r>
+    </w:p>
+    <w:p>
+      <w:pPr>
+        <w:pStyle w:val="TextBody"/>
+        <w:rPr/>
+      </w:pPr>
+      <w:r>
+        <w:rPr/>
+      </w:r>
+    </w:p>
+    <w:p>
+      <w:pPr>
+        <w:pStyle w:val="TextBody"/>
+        <w:numPr>
+          <w:ilvl w:val="0"/>
+          <w:numId w:val="5"/>
+        </w:numPr>
+        <w:rPr/>
+      </w:pPr>
+      <w:r>
+        <w:rPr/>
+      </w:r>
+    </w:p>
+    <w:p>
+      <w:pPr>
+        <w:pStyle w:val="TextBody"/>
+        <w:rPr/>
+      </w:pPr>
       <w:r>
         <w:rPr/>
       </w:r>
@@ -1766,106 +2135,393 @@
         </w:numPr>
         <w:rPr/>
       </w:pPr>
-      <w:r>
-        <w:rPr/>
-      </w:r>
-    </w:p>
-    <w:p>
-      <w:pPr>
-        <w:pStyle w:val="Heading3"/>
+      <w:bookmarkStart w:id="8" w:name="user-content-benchmark"/>
+      <w:bookmarkEnd w:id="8"/>
+      <w:r>
+        <w:rPr/>
+        <w:t>Benchmark</w:t>
+      </w:r>
+    </w:p>
+    <w:p>
+      <w:pPr>
+        <w:pStyle w:val="TextBody"/>
+        <w:numPr>
+          <w:ilvl w:val="0"/>
+          <w:numId w:val="2"/>
+        </w:numPr>
+        <w:rPr/>
+      </w:pPr>
+      <w:r>
+        <w:rPr>
+          <w:b w:val="false"/>
+          <w:bCs w:val="false"/>
+          <w:sz w:val="24"/>
+          <w:szCs w:val="24"/>
+        </w:rPr>
+        <w:t>I use</w:t>
+      </w:r>
+      <w:r>
+        <w:rPr>
+          <w:b w:val="false"/>
+          <w:bCs w:val="false"/>
+          <w:sz w:val="24"/>
+          <w:szCs w:val="24"/>
+        </w:rPr>
+        <w:t>d</w:t>
+      </w:r>
+      <w:r>
+        <w:rPr>
+          <w:b w:val="false"/>
+          <w:bCs w:val="false"/>
+          <w:sz w:val="24"/>
+          <w:szCs w:val="24"/>
+        </w:rPr>
+        <w:t xml:space="preserve"> two benchmark models, </w:t>
+      </w:r>
+      <w:r>
+        <w:rPr>
+          <w:b w:val="false"/>
+          <w:bCs w:val="false"/>
+          <w:sz w:val="24"/>
+          <w:szCs w:val="24"/>
+        </w:rPr>
+        <w:t>namely</w:t>
+      </w:r>
+      <w:r>
+        <w:rPr>
+          <w:b w:val="false"/>
+          <w:bCs w:val="false"/>
+          <w:sz w:val="24"/>
+          <w:szCs w:val="24"/>
+        </w:rPr>
+        <w:t xml:space="preserve"> XGBoost </w:t>
+      </w:r>
+      <w:r>
+        <w:rPr>
+          <w:b w:val="false"/>
+          <w:bCs w:val="false"/>
+          <w:sz w:val="24"/>
+          <w:szCs w:val="24"/>
+        </w:rPr>
+        <w:t xml:space="preserve">Classifier </w:t>
+      </w:r>
+      <w:r>
+        <w:rPr>
+          <w:b w:val="false"/>
+          <w:bCs w:val="false"/>
+          <w:sz w:val="24"/>
+          <w:szCs w:val="24"/>
+        </w:rPr>
+        <w:t xml:space="preserve">and Lasso </w:t>
+      </w:r>
+      <w:r>
+        <w:rPr>
+          <w:b w:val="false"/>
+          <w:bCs w:val="false"/>
+          <w:sz w:val="24"/>
+          <w:szCs w:val="24"/>
+        </w:rPr>
+        <w:t>R</w:t>
+      </w:r>
+      <w:r>
+        <w:rPr>
+          <w:b w:val="false"/>
+          <w:bCs w:val="false"/>
+          <w:sz w:val="24"/>
+          <w:szCs w:val="24"/>
+        </w:rPr>
+        <w:t xml:space="preserve">egression. The </w:t>
+      </w:r>
+      <w:r>
+        <w:rPr>
+          <w:b w:val="false"/>
+          <w:bCs w:val="false"/>
+          <w:sz w:val="24"/>
+          <w:szCs w:val="24"/>
+        </w:rPr>
+        <w:t xml:space="preserve">ultimate </w:t>
+      </w:r>
+      <w:r>
+        <w:rPr>
+          <w:b w:val="false"/>
+          <w:bCs w:val="false"/>
+          <w:sz w:val="24"/>
+          <w:szCs w:val="24"/>
+        </w:rPr>
+        <w:t xml:space="preserve">goal </w:t>
+      </w:r>
+      <w:r>
+        <w:rPr>
+          <w:b w:val="false"/>
+          <w:bCs w:val="false"/>
+          <w:sz w:val="24"/>
+          <w:szCs w:val="24"/>
+        </w:rPr>
+        <w:t>was</w:t>
+      </w:r>
+      <w:r>
+        <w:rPr>
+          <w:b w:val="false"/>
+          <w:bCs w:val="false"/>
+          <w:sz w:val="24"/>
+          <w:szCs w:val="24"/>
+        </w:rPr>
+        <w:t xml:space="preserve"> to </w:t>
+      </w:r>
+      <w:r>
+        <w:rPr>
+          <w:b w:val="false"/>
+          <w:bCs w:val="false"/>
+          <w:sz w:val="24"/>
+          <w:szCs w:val="24"/>
+        </w:rPr>
+        <w:t>use LSTM to</w:t>
+      </w:r>
+      <w:r>
+        <w:rPr>
+          <w:b w:val="false"/>
+          <w:bCs w:val="false"/>
+          <w:sz w:val="24"/>
+          <w:szCs w:val="24"/>
+        </w:rPr>
+        <w:t xml:space="preserve"> beat these benchmark models. </w:t>
+      </w:r>
+      <w:r>
+        <w:rPr>
+          <w:b w:val="false"/>
+          <w:bCs w:val="false"/>
+          <w:sz w:val="24"/>
+          <w:szCs w:val="24"/>
+        </w:rPr>
+        <w:t xml:space="preserve">Supposedly, LSTM should be able </w:t>
+      </w:r>
+      <w:r>
+        <w:rPr>
+          <w:b w:val="false"/>
+          <w:bCs w:val="false"/>
+          <w:sz w:val="24"/>
+          <w:szCs w:val="24"/>
+        </w:rPr>
+        <w:t>to incorporate long and short term memories to generate additional insights, and further improve the predictive power of resulting models.</w:t>
+      </w:r>
+    </w:p>
+    <w:p>
+      <w:pPr>
+        <w:pStyle w:val="TextBody"/>
+        <w:numPr>
+          <w:ilvl w:val="0"/>
+          <w:numId w:val="2"/>
+        </w:numPr>
+        <w:rPr/>
+      </w:pPr>
+      <w:r>
+        <w:rPr>
+          <w:b w:val="false"/>
+          <w:bCs w:val="false"/>
+          <w:sz w:val="24"/>
+          <w:szCs w:val="24"/>
+        </w:rPr>
+        <w:t xml:space="preserve">During the LSTM </w:t>
+      </w:r>
+      <w:r>
+        <w:rPr>
+          <w:b w:val="false"/>
+          <w:bCs w:val="false"/>
+          <w:sz w:val="24"/>
+          <w:szCs w:val="24"/>
+        </w:rPr>
+        <w:t xml:space="preserve">optimization </w:t>
+      </w:r>
+      <w:r>
+        <w:rPr>
+          <w:b w:val="false"/>
+          <w:bCs w:val="false"/>
+          <w:sz w:val="24"/>
+          <w:szCs w:val="24"/>
+        </w:rPr>
+        <w:t>exercise, I attempt</w:t>
+      </w:r>
+      <w:r>
+        <w:rPr>
+          <w:b w:val="false"/>
+          <w:bCs w:val="false"/>
+          <w:sz w:val="24"/>
+          <w:szCs w:val="24"/>
+        </w:rPr>
+        <w:t>ed</w:t>
+      </w:r>
+      <w:r>
+        <w:rPr>
+          <w:b w:val="false"/>
+          <w:bCs w:val="false"/>
+          <w:sz w:val="24"/>
+          <w:szCs w:val="24"/>
+        </w:rPr>
+        <w:t xml:space="preserve"> to explore how the hyperparameters such as window, epoch, batch size, and LSTM constructs affect</w:t>
+      </w:r>
+      <w:r>
+        <w:rPr>
+          <w:b w:val="false"/>
+          <w:bCs w:val="false"/>
+          <w:sz w:val="24"/>
+          <w:szCs w:val="24"/>
+        </w:rPr>
+        <w:t>ed</w:t>
+      </w:r>
+      <w:r>
+        <w:rPr>
+          <w:b w:val="false"/>
+          <w:bCs w:val="false"/>
+          <w:sz w:val="24"/>
+          <w:szCs w:val="24"/>
+        </w:rPr>
+        <w:t xml:space="preserve"> the model performances. This surely help</w:t>
+      </w:r>
+      <w:r>
+        <w:rPr>
+          <w:b w:val="false"/>
+          <w:bCs w:val="false"/>
+          <w:sz w:val="24"/>
+          <w:szCs w:val="24"/>
+        </w:rPr>
+        <w:t>ed</w:t>
+      </w:r>
+      <w:r>
+        <w:rPr>
+          <w:b w:val="false"/>
+          <w:bCs w:val="false"/>
+          <w:sz w:val="24"/>
+          <w:szCs w:val="24"/>
+        </w:rPr>
+        <w:t xml:space="preserve"> me tune the model for better performances. </w:t>
+      </w:r>
+    </w:p>
+    <w:p>
+      <w:pPr>
+        <w:pStyle w:val="TextBody"/>
+        <w:numPr>
+          <w:ilvl w:val="0"/>
+          <w:numId w:val="2"/>
+        </w:numPr>
+        <w:rPr/>
+      </w:pPr>
+      <w:r>
+        <w:rPr>
+          <w:b w:val="false"/>
+          <w:bCs w:val="false"/>
+          <w:sz w:val="24"/>
+          <w:szCs w:val="24"/>
+        </w:rPr>
+        <w:t>Also n</w:t>
+      </w:r>
+      <w:r>
+        <w:rPr>
+          <w:b w:val="false"/>
+          <w:bCs w:val="false"/>
+          <w:sz w:val="24"/>
+          <w:szCs w:val="24"/>
+        </w:rPr>
+        <w:t xml:space="preserve">ote this </w:t>
+      </w:r>
+      <w:r>
+        <w:rPr>
+          <w:b w:val="false"/>
+          <w:bCs w:val="false"/>
+          <w:sz w:val="24"/>
+          <w:szCs w:val="24"/>
+        </w:rPr>
+        <w:t>was</w:t>
+      </w:r>
+      <w:r>
+        <w:rPr>
+          <w:b w:val="false"/>
+          <w:bCs w:val="false"/>
+          <w:sz w:val="24"/>
+          <w:szCs w:val="24"/>
+        </w:rPr>
+        <w:t xml:space="preserve"> a regression, </w:t>
+      </w:r>
+      <w:r>
+        <w:rPr>
+          <w:b w:val="false"/>
+          <w:bCs w:val="false"/>
+          <w:sz w:val="24"/>
+          <w:szCs w:val="24"/>
+        </w:rPr>
+        <w:t>as well as,</w:t>
+      </w:r>
+      <w:r>
+        <w:rPr>
+          <w:b w:val="false"/>
+          <w:bCs w:val="false"/>
+          <w:sz w:val="24"/>
+          <w:szCs w:val="24"/>
+        </w:rPr>
+        <w:t xml:space="preserve"> a classification exercise. </w:t>
+      </w:r>
+    </w:p>
+    <w:p>
+      <w:pPr>
+        <w:pStyle w:val="TextBody"/>
         <w:numPr>
           <w:ilvl w:val="2"/>
           <w:numId w:val="2"/>
         </w:numPr>
         <w:rPr/>
       </w:pPr>
-      <w:bookmarkStart w:id="7" w:name="user-content-algorithms-and-techniques"/>
-      <w:bookmarkEnd w:id="7"/>
-      <w:r>
-        <w:rPr/>
-        <w:t>Algorithms and Techniques</w:t>
-      </w:r>
-    </w:p>
-    <w:p>
-      <w:pPr>
-        <w:pStyle w:val="TextBody"/>
-        <w:rPr/>
-      </w:pPr>
-      <w:r>
-        <w:rPr/>
-      </w:r>
-    </w:p>
-    <w:p>
-      <w:pPr>
-        <w:pStyle w:val="TextBody"/>
-        <w:numPr>
-          <w:ilvl w:val="0"/>
-          <w:numId w:val="5"/>
-        </w:numPr>
-        <w:rPr/>
-      </w:pPr>
-      <w:r>
-        <w:rPr/>
-      </w:r>
-    </w:p>
-    <w:p>
-      <w:pPr>
-        <w:pStyle w:val="TextBody"/>
-        <w:rPr/>
-      </w:pPr>
-      <w:r>
-        <w:rPr/>
-      </w:r>
-    </w:p>
-    <w:p>
-      <w:pPr>
-        <w:pStyle w:val="Heading3"/>
-        <w:numPr>
-          <w:ilvl w:val="2"/>
-          <w:numId w:val="2"/>
-        </w:numPr>
-        <w:rPr/>
-      </w:pPr>
-      <w:bookmarkStart w:id="8" w:name="user-content-benchmark"/>
-      <w:bookmarkEnd w:id="8"/>
-      <w:r>
-        <w:rPr/>
-        <w:t>Benchmark</w:t>
-      </w:r>
-    </w:p>
-    <w:p>
-      <w:pPr>
-        <w:pStyle w:val="TextBody"/>
-        <w:rPr/>
-      </w:pPr>
-      <w:r>
-        <w:rPr/>
-      </w:r>
-    </w:p>
-    <w:p>
-      <w:pPr>
-        <w:pStyle w:val="TextBody"/>
-        <w:rPr>
-          <w:rFonts w:eastAsia="SimSun" w:cs="Arial"/>
-          <w:b/>
-          <w:b/>
-          <w:bCs/>
-          <w:color w:val="00000A"/>
-          <w:sz w:val="36"/>
-          <w:szCs w:val="36"/>
-          <w:lang w:val="en-US" w:eastAsia="zh-CN" w:bidi="hi-IN"/>
-        </w:rPr>
-      </w:pPr>
-      <w:r>
-        <w:rPr>
-          <w:rFonts w:eastAsia="SimSun" w:cs="Arial"/>
-          <w:b/>
-          <w:bCs/>
-          <w:color w:val="00000A"/>
-          <w:sz w:val="36"/>
-          <w:szCs w:val="36"/>
-          <w:lang w:val="en-US" w:eastAsia="zh-CN" w:bidi="hi-IN"/>
-        </w:rPr>
+      <w:r>
+        <w:rPr>
+          <w:b w:val="false"/>
+          <w:bCs w:val="false"/>
+          <w:sz w:val="24"/>
+          <w:szCs w:val="24"/>
+        </w:rPr>
+        <w:t xml:space="preserve">As the </w:t>
+      </w:r>
+      <w:r>
+        <w:rPr>
+          <w:b w:val="false"/>
+          <w:bCs w:val="false"/>
+          <w:sz w:val="24"/>
+          <w:szCs w:val="24"/>
+        </w:rPr>
+        <w:t xml:space="preserve">exercise </w:t>
+      </w:r>
+      <w:r>
+        <w:rPr>
+          <w:b w:val="false"/>
+          <w:bCs w:val="false"/>
+          <w:sz w:val="24"/>
+          <w:szCs w:val="24"/>
+        </w:rPr>
+        <w:t xml:space="preserve">became </w:t>
+      </w:r>
+      <w:r>
+        <w:rPr>
+          <w:b w:val="false"/>
+          <w:bCs w:val="false"/>
+          <w:sz w:val="24"/>
+          <w:szCs w:val="24"/>
+        </w:rPr>
+        <w:t xml:space="preserve">computationally expensive, I </w:t>
+      </w:r>
+      <w:r>
+        <w:rPr>
+          <w:b w:val="false"/>
+          <w:bCs w:val="false"/>
+          <w:sz w:val="24"/>
+          <w:szCs w:val="24"/>
+        </w:rPr>
+        <w:t>moved computational and storage needs onto AWS</w:t>
+      </w:r>
+      <w:r>
+        <w:rPr>
+          <w:b w:val="false"/>
+          <w:bCs w:val="false"/>
+          <w:sz w:val="24"/>
+          <w:szCs w:val="24"/>
+        </w:rPr>
+        <w:t>.</w:t>
       </w:r>
       <w:r>
         <w:br w:type="page"/>

</xml_diff>

<commit_message>
added some benchmark results and README.md template
</commit_message>
<xml_diff>
--- a/Project Summary.docx
+++ b/Project Summary.docx
@@ -7,7 +7,7 @@
         <w:pStyle w:val="Heading1"/>
         <w:numPr>
           <w:ilvl w:val="0"/>
-          <w:numId w:val="2"/>
+          <w:numId w:val="3"/>
         </w:numPr>
         <w:spacing w:before="240" w:after="120"/>
         <w:rPr/>
@@ -73,8 +73,14 @@
           <w:sz w:val="24"/>
           <w:szCs w:val="24"/>
         </w:rPr>
-        <w:t>P</w:t>
-      </w:r>
+        <w:t>Project Proposal</w:t>
+      </w:r>
+    </w:p>
+    <w:p>
+      <w:pPr>
+        <w:pStyle w:val="TextBody"/>
+        <w:rPr/>
+      </w:pPr>
       <w:r>
         <w:rPr>
           <w:b/>
@@ -82,7 +88,27 @@
           <w:sz w:val="24"/>
           <w:szCs w:val="24"/>
         </w:rPr>
-        <w:t>roject Proposal</w:t>
+        <w:t>Data Examination</w:t>
+      </w:r>
+    </w:p>
+    <w:p>
+      <w:pPr>
+        <w:pStyle w:val="TextBody"/>
+        <w:rPr>
+          <w:b w:val="false"/>
+          <w:b w:val="false"/>
+          <w:bCs w:val="false"/>
+          <w:sz w:val="24"/>
+          <w:szCs w:val="24"/>
+        </w:rPr>
+      </w:pPr>
+      <w:r>
+        <w:rPr>
+          <w:b w:val="false"/>
+          <w:bCs w:val="false"/>
+          <w:sz w:val="24"/>
+          <w:szCs w:val="24"/>
+        </w:rPr>
       </w:r>
     </w:p>
     <w:p>
@@ -97,488 +123,12 @@
           <w:sz w:val="24"/>
           <w:szCs w:val="24"/>
         </w:rPr>
-        <w:t>Data Examination</w:t>
-      </w:r>
-    </w:p>
-    <w:p>
-      <w:pPr>
-        <w:pStyle w:val="TextBody"/>
-        <w:rPr>
-          <w:b w:val="false"/>
-          <w:b w:val="false"/>
-          <w:bCs w:val="false"/>
-          <w:sz w:val="24"/>
-          <w:szCs w:val="24"/>
-        </w:rPr>
-      </w:pPr>
-      <w:r>
-        <w:rPr/>
-      </w:r>
-    </w:p>
-    <w:p>
-      <w:pPr>
-        <w:pStyle w:val="TextBody"/>
-        <w:rPr/>
-      </w:pPr>
-      <w:r>
-        <w:rPr>
-          <w:b/>
-          <w:bCs/>
-          <w:sz w:val="24"/>
-          <w:szCs w:val="24"/>
-        </w:rPr>
         <w:t>Modeling and Optimization</w:t>
       </w:r>
     </w:p>
     <w:p>
       <w:pPr>
         <w:pStyle w:val="TextBody"/>
-        <w:rPr>
-          <w:b w:val="false"/>
-          <w:b w:val="false"/>
-          <w:bCs w:val="false"/>
-          <w:sz w:val="24"/>
-          <w:szCs w:val="24"/>
-        </w:rPr>
-      </w:pPr>
-      <w:r>
-        <w:rPr/>
-      </w:r>
-    </w:p>
-    <w:p>
-      <w:pPr>
-        <w:pStyle w:val="Heading1"/>
-        <w:numPr>
-          <w:ilvl w:val="0"/>
-          <w:numId w:val="1"/>
-        </w:numPr>
-        <w:spacing w:before="240" w:after="120"/>
-        <w:rPr>
-          <w:b w:val="false"/>
-          <w:b w:val="false"/>
-          <w:bCs w:val="false"/>
-          <w:sz w:val="24"/>
-          <w:szCs w:val="24"/>
-        </w:rPr>
-      </w:pPr>
-      <w:r>
-        <w:rPr>
-          <w:b w:val="false"/>
-          <w:bCs w:val="false"/>
-          <w:sz w:val="24"/>
-          <w:szCs w:val="24"/>
-        </w:rPr>
-        <w:t>Findings and questions</w:t>
-      </w:r>
-    </w:p>
-    <w:p>
-      <w:pPr>
-        <w:pStyle w:val="Heading1"/>
-        <w:numPr>
-          <w:ilvl w:val="0"/>
-          <w:numId w:val="1"/>
-        </w:numPr>
-        <w:spacing w:before="240" w:after="120"/>
-        <w:rPr>
-          <w:b w:val="false"/>
-          <w:b w:val="false"/>
-          <w:bCs w:val="false"/>
-          <w:sz w:val="24"/>
-          <w:szCs w:val="24"/>
-        </w:rPr>
-      </w:pPr>
-      <w:r>
-        <w:rPr>
-          <w:b w:val="false"/>
-          <w:bCs w:val="false"/>
-          <w:sz w:val="24"/>
-          <w:szCs w:val="24"/>
-        </w:rPr>
-        <w:t>Questions:</w:t>
-      </w:r>
-    </w:p>
-    <w:p>
-      <w:pPr>
-        <w:pStyle w:val="Heading1"/>
-        <w:numPr>
-          <w:ilvl w:val="0"/>
-          <w:numId w:val="7"/>
-        </w:numPr>
-        <w:spacing w:before="240" w:after="120"/>
-        <w:rPr>
-          <w:b w:val="false"/>
-          <w:b w:val="false"/>
-          <w:bCs w:val="false"/>
-          <w:sz w:val="24"/>
-          <w:szCs w:val="24"/>
-        </w:rPr>
-      </w:pPr>
-      <w:r>
-        <w:rPr>
-          <w:b w:val="false"/>
-          <w:bCs w:val="false"/>
-          <w:sz w:val="24"/>
-          <w:szCs w:val="24"/>
-        </w:rPr>
-        <w:t xml:space="preserve">Predicting next day price may not be the best thing to do. </w:t>
-      </w:r>
-      <w:r>
-        <w:rPr>
-          <w:b w:val="false"/>
-          <w:bCs w:val="false"/>
-          <w:sz w:val="24"/>
-          <w:szCs w:val="24"/>
-        </w:rPr>
-        <w:t>We may</w:t>
-      </w:r>
-      <w:r>
-        <w:rPr>
-          <w:b w:val="false"/>
-          <w:bCs w:val="false"/>
-          <w:sz w:val="24"/>
-          <w:szCs w:val="24"/>
-        </w:rPr>
-        <w:t xml:space="preserve"> want to predict price in 5 days, or even much more ahead? </w:t>
-      </w:r>
-      <w:r>
-        <w:rPr>
-          <w:b w:val="false"/>
-          <w:bCs w:val="false"/>
-          <w:sz w:val="24"/>
-          <w:szCs w:val="24"/>
-        </w:rPr>
-        <w:t>What’s a reasonable window to predict price before randomness takes over?</w:t>
-      </w:r>
-    </w:p>
-    <w:p>
-      <w:pPr>
-        <w:pStyle w:val="Heading1"/>
-        <w:numPr>
-          <w:ilvl w:val="0"/>
-          <w:numId w:val="7"/>
-        </w:numPr>
-        <w:spacing w:before="240" w:after="120"/>
-        <w:rPr>
-          <w:b w:val="false"/>
-          <w:b w:val="false"/>
-          <w:bCs w:val="false"/>
-          <w:sz w:val="24"/>
-          <w:szCs w:val="24"/>
-        </w:rPr>
-      </w:pPr>
-      <w:r>
-        <w:rPr>
-          <w:b w:val="false"/>
-          <w:bCs w:val="false"/>
-          <w:sz w:val="24"/>
-          <w:szCs w:val="24"/>
-        </w:rPr>
-        <w:t>Should I predict volume?</w:t>
-      </w:r>
-    </w:p>
-    <w:p>
-      <w:pPr>
-        <w:pStyle w:val="Heading1"/>
-        <w:numPr>
-          <w:ilvl w:val="0"/>
-          <w:numId w:val="7"/>
-        </w:numPr>
-        <w:spacing w:before="240" w:after="120"/>
-        <w:rPr>
-          <w:b w:val="false"/>
-          <w:b w:val="false"/>
-          <w:bCs w:val="false"/>
-          <w:sz w:val="24"/>
-          <w:szCs w:val="24"/>
-        </w:rPr>
-      </w:pPr>
-      <w:r>
-        <w:rPr>
-          <w:b w:val="false"/>
-          <w:bCs w:val="false"/>
-          <w:sz w:val="24"/>
-          <w:szCs w:val="24"/>
-        </w:rPr>
-        <w:t>Should I include other features to predict price?</w:t>
-      </w:r>
-    </w:p>
-    <w:p>
-      <w:pPr>
-        <w:pStyle w:val="Heading1"/>
-        <w:numPr>
-          <w:ilvl w:val="0"/>
-          <w:numId w:val="7"/>
-        </w:numPr>
-        <w:spacing w:before="240" w:after="120"/>
-        <w:rPr>
-          <w:b w:val="false"/>
-          <w:b w:val="false"/>
-          <w:bCs w:val="false"/>
-          <w:sz w:val="24"/>
-          <w:szCs w:val="24"/>
-        </w:rPr>
-      </w:pPr>
-      <w:r>
-        <w:rPr>
-          <w:b w:val="false"/>
-          <w:bCs w:val="false"/>
-          <w:sz w:val="24"/>
-          <w:szCs w:val="24"/>
-        </w:rPr>
-        <w:t>Does dropout improve performance?</w:t>
-      </w:r>
-    </w:p>
-    <w:p>
-      <w:pPr>
-        <w:pStyle w:val="Heading1"/>
-        <w:numPr>
-          <w:ilvl w:val="0"/>
-          <w:numId w:val="7"/>
-        </w:numPr>
-        <w:spacing w:before="240" w:after="120"/>
-        <w:rPr>
-          <w:b w:val="false"/>
-          <w:b w:val="false"/>
-          <w:bCs w:val="false"/>
-          <w:sz w:val="24"/>
-          <w:szCs w:val="24"/>
-        </w:rPr>
-      </w:pPr>
-      <w:r>
-        <w:rPr>
-          <w:b w:val="false"/>
-          <w:bCs w:val="false"/>
-          <w:sz w:val="24"/>
-          <w:szCs w:val="24"/>
-        </w:rPr>
-        <w:t>Does multiple layers improve performance?</w:t>
-      </w:r>
-    </w:p>
-    <w:p>
-      <w:pPr>
-        <w:pStyle w:val="Heading1"/>
-        <w:numPr>
-          <w:ilvl w:val="0"/>
-          <w:numId w:val="7"/>
-        </w:numPr>
-        <w:spacing w:before="240" w:after="120"/>
-        <w:rPr>
-          <w:b w:val="false"/>
-          <w:b w:val="false"/>
-          <w:bCs w:val="false"/>
-          <w:sz w:val="24"/>
-          <w:szCs w:val="24"/>
-        </w:rPr>
-      </w:pPr>
-      <w:r>
-        <w:rPr>
-          <w:b w:val="false"/>
-          <w:bCs w:val="false"/>
-          <w:sz w:val="24"/>
-          <w:szCs w:val="24"/>
-        </w:rPr>
-        <w:t>Should we actually try to predict price? Or should we predict a range? For example, -1~1% is neutral, 1~5% is good, 5%+ is excellent, etc.</w:t>
-      </w:r>
-    </w:p>
-    <w:p>
-      <w:pPr>
-        <w:pStyle w:val="Heading1"/>
-        <w:numPr>
-          <w:ilvl w:val="0"/>
-          <w:numId w:val="1"/>
-        </w:numPr>
-        <w:spacing w:before="240" w:after="120"/>
-        <w:rPr>
-          <w:b w:val="false"/>
-          <w:b w:val="false"/>
-          <w:bCs w:val="false"/>
-          <w:sz w:val="24"/>
-          <w:szCs w:val="24"/>
-        </w:rPr>
-      </w:pPr>
-      <w:r>
-        <w:rPr>
-          <w:b w:val="false"/>
-          <w:bCs w:val="false"/>
-          <w:sz w:val="24"/>
-          <w:szCs w:val="24"/>
-        </w:rPr>
-        <w:t>Findings:</w:t>
-      </w:r>
-    </w:p>
-    <w:p>
-      <w:pPr>
-        <w:pStyle w:val="Heading1"/>
-        <w:numPr>
-          <w:ilvl w:val="0"/>
-          <w:numId w:val="7"/>
-        </w:numPr>
-        <w:spacing w:before="240" w:after="120"/>
-        <w:rPr>
-          <w:b w:val="false"/>
-          <w:b w:val="false"/>
-          <w:bCs w:val="false"/>
-          <w:sz w:val="24"/>
-          <w:szCs w:val="24"/>
-        </w:rPr>
-      </w:pPr>
-      <w:r>
-        <w:rPr>
-          <w:b w:val="false"/>
-          <w:bCs w:val="false"/>
-          <w:sz w:val="24"/>
-          <w:szCs w:val="24"/>
-        </w:rPr>
-        <w:t>Best results is with window 15 (about 3 weeks), epoch 2000, and batch-size 50-250.</w:t>
-      </w:r>
-    </w:p>
-    <w:p>
-      <w:pPr>
-        <w:pStyle w:val="Heading1"/>
-        <w:numPr>
-          <w:ilvl w:val="0"/>
-          <w:numId w:val="7"/>
-        </w:numPr>
-        <w:spacing w:before="240" w:after="120"/>
-        <w:rPr>
-          <w:b w:val="false"/>
-          <w:b w:val="false"/>
-          <w:bCs w:val="false"/>
-          <w:sz w:val="24"/>
-          <w:szCs w:val="24"/>
-        </w:rPr>
-      </w:pPr>
-      <w:r>
-        <w:rPr>
-          <w:b w:val="false"/>
-          <w:bCs w:val="false"/>
-          <w:sz w:val="24"/>
-          <w:szCs w:val="24"/>
-        </w:rPr>
-        <w:t>There may be upward bias, meaning all that we have seen is upward trend (most of the time).</w:t>
-      </w:r>
-    </w:p>
-    <w:p>
-      <w:pPr>
-        <w:pStyle w:val="Heading1"/>
-        <w:numPr>
-          <w:ilvl w:val="0"/>
-          <w:numId w:val="7"/>
-        </w:numPr>
-        <w:spacing w:before="240" w:after="120"/>
-        <w:rPr>
-          <w:b w:val="false"/>
-          <w:b w:val="false"/>
-          <w:bCs w:val="false"/>
-          <w:sz w:val="24"/>
-          <w:szCs w:val="24"/>
-        </w:rPr>
-      </w:pPr>
-      <w:r>
-        <w:rPr>
-          <w:b w:val="false"/>
-          <w:bCs w:val="false"/>
-          <w:sz w:val="24"/>
-          <w:szCs w:val="24"/>
-        </w:rPr>
-        <w:t xml:space="preserve">When selecting hyperparameters, training predict time, testing predict time, training error eval time, and testing error eval time are </w:t>
-      </w:r>
-      <w:r>
-        <w:rPr>
-          <w:b w:val="false"/>
-          <w:bCs w:val="false"/>
-          <w:sz w:val="24"/>
-          <w:szCs w:val="24"/>
-        </w:rPr>
-        <w:t xml:space="preserve">negligible. </w:t>
-      </w:r>
-    </w:p>
-    <w:p>
-      <w:pPr>
-        <w:pStyle w:val="Heading1"/>
-        <w:numPr>
-          <w:ilvl w:val="0"/>
-          <w:numId w:val="7"/>
-        </w:numPr>
-        <w:spacing w:before="240" w:after="120"/>
-        <w:rPr>
-          <w:b w:val="false"/>
-          <w:b w:val="false"/>
-          <w:bCs w:val="false"/>
-          <w:sz w:val="24"/>
-          <w:szCs w:val="24"/>
-        </w:rPr>
-      </w:pPr>
-      <w:r>
-        <w:rPr>
-          <w:b w:val="false"/>
-          <w:bCs w:val="false"/>
-          <w:sz w:val="24"/>
-          <w:szCs w:val="24"/>
-        </w:rPr>
-        <w:t>The larger the window, the longer the training time. The higher the epoch, and the smaller the batch size, the longer the training time.</w:t>
-      </w:r>
-    </w:p>
-    <w:p>
-      <w:pPr>
-        <w:pStyle w:val="Heading1"/>
-        <w:numPr>
-          <w:ilvl w:val="0"/>
-          <w:numId w:val="7"/>
-        </w:numPr>
-        <w:spacing w:before="240" w:after="120"/>
-        <w:rPr>
-          <w:b w:val="false"/>
-          <w:b w:val="false"/>
-          <w:bCs w:val="false"/>
-          <w:sz w:val="24"/>
-          <w:szCs w:val="24"/>
-        </w:rPr>
-      </w:pPr>
-      <w:r>
-        <w:rPr>
-          <w:b w:val="false"/>
-          <w:bCs w:val="false"/>
-          <w:sz w:val="24"/>
-          <w:szCs w:val="24"/>
-        </w:rPr>
-        <w:t>Best training error achieved is with window 15, batch size 10, epoch 500: 2.5616e-06</w:t>
-      </w:r>
-    </w:p>
-    <w:p>
-      <w:pPr>
-        <w:pStyle w:val="Heading1"/>
-        <w:numPr>
-          <w:ilvl w:val="0"/>
-          <w:numId w:val="7"/>
-        </w:numPr>
-        <w:spacing w:before="240" w:after="120"/>
-        <w:rPr>
-          <w:b w:val="false"/>
-          <w:b w:val="false"/>
-          <w:bCs w:val="false"/>
-          <w:sz w:val="24"/>
-          <w:szCs w:val="24"/>
-        </w:rPr>
-      </w:pPr>
-      <w:r>
-        <w:rPr>
-          <w:b w:val="false"/>
-          <w:bCs w:val="false"/>
-          <w:sz w:val="24"/>
-          <w:szCs w:val="24"/>
-        </w:rPr>
-        <w:t>Best testing error achieved is with window 10, batch size 500, epoch 2000: 7.58083e-05</w:t>
-      </w:r>
-    </w:p>
-    <w:p>
-      <w:pPr>
-        <w:pStyle w:val="Heading1"/>
-        <w:numPr>
-          <w:ilvl w:val="0"/>
-          <w:numId w:val="7"/>
-        </w:numPr>
-        <w:spacing w:before="240" w:after="120"/>
         <w:rPr>
           <w:b w:val="false"/>
           <w:b w:val="false"/>
@@ -604,7 +154,13 @@
           <w:numId w:val="2"/>
         </w:numPr>
         <w:spacing w:before="240" w:after="120"/>
-        <w:rPr/>
+        <w:rPr>
+          <w:b w:val="false"/>
+          <w:b w:val="false"/>
+          <w:bCs w:val="false"/>
+          <w:sz w:val="24"/>
+          <w:szCs w:val="24"/>
+        </w:rPr>
       </w:pPr>
       <w:r>
         <w:rPr/>
@@ -615,7 +171,7 @@
         <w:pStyle w:val="Heading2"/>
         <w:numPr>
           <w:ilvl w:val="1"/>
-          <w:numId w:val="2"/>
+          <w:numId w:val="3"/>
         </w:numPr>
         <w:rPr/>
       </w:pPr>
@@ -631,7 +187,7 @@
         <w:pStyle w:val="Heading3"/>
         <w:numPr>
           <w:ilvl w:val="2"/>
-          <w:numId w:val="2"/>
+          <w:numId w:val="3"/>
         </w:numPr>
         <w:rPr/>
       </w:pPr>
@@ -669,35 +225,7 @@
           <w:u w:val="none"/>
           <w:lang w:val="en-US" w:eastAsia="zh-CN" w:bidi="hi-IN"/>
         </w:rPr>
-        <w:t xml:space="preserve">Equity price prediction has always been a tough task. Using traditional machine learning, ie. classification or regression, the results are often mediocre. Reasons could be: 1. unable to extract meaningful features that correlates with desired targets; 2. traditional machine learning algorithms do not </w:t>
-      </w:r>
-      <w:r>
-        <w:rPr>
-          <w:rStyle w:val="Emphasis"/>
-          <w:rFonts w:eastAsia="SimSun" w:cs="Arial"/>
-          <w:i w:val="false"/>
-          <w:iCs w:val="false"/>
-          <w:color w:val="00000A"/>
-          <w:sz w:val="24"/>
-          <w:szCs w:val="24"/>
-          <w:u w:val="none"/>
-          <w:lang w:val="en-US" w:eastAsia="zh-CN" w:bidi="hi-IN"/>
-        </w:rPr>
-        <w:t>incorporate all a</w:t>
-      </w:r>
-      <w:r>
-        <w:rPr>
-          <w:rStyle w:val="Emphasis"/>
-          <w:rFonts w:eastAsia="SimSun" w:cs="Arial"/>
-          <w:i w:val="false"/>
-          <w:iCs w:val="false"/>
-          <w:color w:val="00000A"/>
-          <w:sz w:val="24"/>
-          <w:szCs w:val="24"/>
-          <w:u w:val="none"/>
-          <w:lang w:val="en-US" w:eastAsia="zh-CN" w:bidi="hi-IN"/>
-        </w:rPr>
-        <w:t>vailable information. The goal for this exercise is to explore what are the predictive power we can achieve with additional means. With added dimension (time), would we be able to achieve better predictive power.</w:t>
+        <w:t>Equity price prediction has always been a tough task. Using traditional machine learning, ie. classification or regression, the results are often mediocre. Reasons could be: 1. unable to extract meaningful features that correlates with desired targets; 2. traditional machine learning algorithms do not incorporate all available information. The goal for this exercise is to explore what are the predictive power we can achieve with additional means. With added dimension (time), would we be able to achieve better predictive power.</w:t>
       </w:r>
     </w:p>
     <w:p>
@@ -705,7 +233,7 @@
         <w:pStyle w:val="Heading3"/>
         <w:numPr>
           <w:ilvl w:val="2"/>
-          <w:numId w:val="2"/>
+          <w:numId w:val="3"/>
         </w:numPr>
         <w:rPr/>
       </w:pPr>
@@ -744,7 +272,39 @@
           <w:i w:val="false"/>
           <w:iCs w:val="false"/>
         </w:rPr>
-        <w:t>To complete the exercise, here’s the steps that I took:</w:t>
+        <w:t xml:space="preserve">To </w:t>
+      </w:r>
+      <w:r>
+        <w:rPr>
+          <w:rStyle w:val="Emphasis"/>
+          <w:i w:val="false"/>
+          <w:iCs w:val="false"/>
+        </w:rPr>
+        <w:t>explore</w:t>
+      </w:r>
+      <w:r>
+        <w:rPr>
+          <w:rStyle w:val="Emphasis"/>
+          <w:i w:val="false"/>
+          <w:iCs w:val="false"/>
+        </w:rPr>
+        <w:t xml:space="preserve"> the exercise, here </w:t>
+      </w:r>
+      <w:r>
+        <w:rPr>
+          <w:rStyle w:val="Emphasis"/>
+          <w:i w:val="false"/>
+          <w:iCs w:val="false"/>
+        </w:rPr>
+        <w:t>were</w:t>
+      </w:r>
+      <w:r>
+        <w:rPr>
+          <w:rStyle w:val="Emphasis"/>
+          <w:i w:val="false"/>
+          <w:iCs w:val="false"/>
+        </w:rPr>
+        <w:t xml:space="preserve"> the steps that I took:</w:t>
       </w:r>
     </w:p>
     <w:p>
@@ -752,313 +312,731 @@
         <w:pStyle w:val="TextBody"/>
         <w:numPr>
           <w:ilvl w:val="0"/>
+          <w:numId w:val="4"/>
+        </w:numPr>
+        <w:rPr/>
+      </w:pPr>
+      <w:r>
+        <w:rPr>
+          <w:rStyle w:val="Emphasis"/>
+          <w:i w:val="false"/>
+          <w:iCs w:val="false"/>
+        </w:rPr>
+        <w:t xml:space="preserve">Explore data – there </w:t>
+      </w:r>
+      <w:r>
+        <w:rPr>
+          <w:rStyle w:val="Emphasis"/>
+          <w:i w:val="false"/>
+          <w:iCs w:val="false"/>
+        </w:rPr>
+        <w:t>were</w:t>
+      </w:r>
+      <w:r>
+        <w:rPr>
+          <w:rStyle w:val="Emphasis"/>
+          <w:i w:val="false"/>
+          <w:iCs w:val="false"/>
+        </w:rPr>
+        <w:t xml:space="preserve"> a few data sources available for use. </w:t>
+      </w:r>
+      <w:r>
+        <w:rPr>
+          <w:rStyle w:val="Emphasis"/>
+          <w:i w:val="false"/>
+          <w:iCs w:val="false"/>
+        </w:rPr>
+        <w:t>I needed to select a source.</w:t>
+      </w:r>
+    </w:p>
+    <w:p>
+      <w:pPr>
+        <w:pStyle w:val="TextBody"/>
+        <w:numPr>
+          <w:ilvl w:val="0"/>
+          <w:numId w:val="4"/>
+        </w:numPr>
+        <w:rPr/>
+      </w:pPr>
+      <w:r>
+        <w:rPr>
+          <w:rStyle w:val="Emphasis"/>
+          <w:i w:val="false"/>
+          <w:iCs w:val="false"/>
+        </w:rPr>
+        <w:t xml:space="preserve">Clean data – </w:t>
+      </w:r>
+    </w:p>
+    <w:p>
+      <w:pPr>
+        <w:pStyle w:val="TextBody"/>
+        <w:numPr>
+          <w:ilvl w:val="1"/>
+          <w:numId w:val="4"/>
+        </w:numPr>
+        <w:rPr/>
+      </w:pPr>
+      <w:r>
+        <w:rPr>
+          <w:rStyle w:val="Emphasis"/>
+          <w:i w:val="false"/>
+          <w:iCs w:val="false"/>
+        </w:rPr>
+        <w:t xml:space="preserve">Outliers: It </w:t>
+      </w:r>
+      <w:r>
+        <w:rPr>
+          <w:rStyle w:val="Emphasis"/>
+          <w:i w:val="false"/>
+          <w:iCs w:val="false"/>
+        </w:rPr>
+        <w:t>was</w:t>
+      </w:r>
+      <w:r>
+        <w:rPr>
+          <w:rStyle w:val="Emphasis"/>
+          <w:i w:val="false"/>
+          <w:iCs w:val="false"/>
+        </w:rPr>
+        <w:t xml:space="preserve"> important to investigate the outliers. If outliers </w:t>
+      </w:r>
+      <w:r>
+        <w:rPr>
+          <w:rStyle w:val="Emphasis"/>
+          <w:i w:val="false"/>
+          <w:iCs w:val="false"/>
+        </w:rPr>
+        <w:t>were</w:t>
+      </w:r>
+      <w:r>
+        <w:rPr>
+          <w:rStyle w:val="Emphasis"/>
+          <w:i w:val="false"/>
+          <w:iCs w:val="false"/>
+        </w:rPr>
+        <w:t xml:space="preserve"> not due to mistakes, it </w:t>
+      </w:r>
+      <w:r>
+        <w:rPr>
+          <w:rStyle w:val="Emphasis"/>
+          <w:i w:val="false"/>
+          <w:iCs w:val="false"/>
+        </w:rPr>
+        <w:t>were</w:t>
+      </w:r>
+      <w:r>
+        <w:rPr>
+          <w:rStyle w:val="Emphasis"/>
+          <w:i w:val="false"/>
+          <w:iCs w:val="false"/>
+        </w:rPr>
+        <w:t xml:space="preserve"> important to include outliers as the model need</w:t>
+      </w:r>
+      <w:r>
+        <w:rPr>
+          <w:rStyle w:val="Emphasis"/>
+          <w:i w:val="false"/>
+          <w:iCs w:val="false"/>
+        </w:rPr>
+        <w:t>ed</w:t>
+      </w:r>
+      <w:r>
+        <w:rPr>
+          <w:rStyle w:val="Emphasis"/>
+          <w:i w:val="false"/>
+          <w:iCs w:val="false"/>
+        </w:rPr>
+        <w:t xml:space="preserve"> to be able to fit and </w:t>
+      </w:r>
+      <w:r>
+        <w:rPr>
+          <w:rStyle w:val="Emphasis"/>
+          <w:i w:val="false"/>
+          <w:iCs w:val="false"/>
+        </w:rPr>
+        <w:t>predict</w:t>
+      </w:r>
+      <w:r>
+        <w:rPr>
+          <w:rStyle w:val="Emphasis"/>
+          <w:i w:val="false"/>
+          <w:iCs w:val="false"/>
+        </w:rPr>
+        <w:t xml:space="preserve"> outliers </w:t>
+      </w:r>
+      <w:r>
+        <w:rPr>
+          <w:rStyle w:val="Emphasis"/>
+          <w:i w:val="false"/>
+          <w:iCs w:val="false"/>
+        </w:rPr>
+        <w:t>and behaviors.</w:t>
+      </w:r>
+    </w:p>
+    <w:p>
+      <w:pPr>
+        <w:pStyle w:val="TextBody"/>
+        <w:numPr>
+          <w:ilvl w:val="1"/>
+          <w:numId w:val="4"/>
+        </w:numPr>
+        <w:rPr/>
+      </w:pPr>
+      <w:r>
+        <w:rPr>
+          <w:rStyle w:val="Emphasis"/>
+          <w:i w:val="false"/>
+          <w:iCs w:val="false"/>
+        </w:rPr>
+        <w:t>Missing data: Explore</w:t>
+      </w:r>
+      <w:r>
+        <w:rPr>
+          <w:rStyle w:val="Emphasis"/>
+          <w:i w:val="false"/>
+          <w:iCs w:val="false"/>
+        </w:rPr>
+        <w:t>d</w:t>
+      </w:r>
+      <w:r>
+        <w:rPr>
+          <w:rStyle w:val="Emphasis"/>
+          <w:i w:val="false"/>
+          <w:iCs w:val="false"/>
+        </w:rPr>
+        <w:t xml:space="preserve"> the reason</w:t>
+      </w:r>
+      <w:r>
+        <w:rPr>
+          <w:rStyle w:val="Emphasis"/>
+          <w:i w:val="false"/>
+          <w:iCs w:val="false"/>
+        </w:rPr>
+        <w:t>s</w:t>
+      </w:r>
+      <w:r>
+        <w:rPr>
+          <w:rStyle w:val="Emphasis"/>
+          <w:i w:val="false"/>
+          <w:iCs w:val="false"/>
+        </w:rPr>
+        <w:t xml:space="preserve"> for missing data. Database </w:t>
+      </w:r>
+      <w:r>
+        <w:rPr>
+          <w:rStyle w:val="Emphasis"/>
+          <w:i w:val="false"/>
+          <w:iCs w:val="false"/>
+        </w:rPr>
+        <w:t>would</w:t>
+      </w:r>
+      <w:r>
+        <w:rPr>
+          <w:rStyle w:val="Emphasis"/>
+          <w:i w:val="false"/>
+          <w:iCs w:val="false"/>
+        </w:rPr>
+        <w:t xml:space="preserve"> unlikely be leverage if data </w:t>
+      </w:r>
+      <w:r>
+        <w:rPr>
+          <w:rStyle w:val="Emphasis"/>
+          <w:i w:val="false"/>
+          <w:iCs w:val="false"/>
+        </w:rPr>
+        <w:t>was</w:t>
+      </w:r>
+      <w:r>
+        <w:rPr>
+          <w:rStyle w:val="Emphasis"/>
+          <w:i w:val="false"/>
+          <w:iCs w:val="false"/>
+        </w:rPr>
+        <w:t xml:space="preserve"> missing </w:t>
+      </w:r>
+      <w:r>
+        <w:rPr>
+          <w:rStyle w:val="Emphasis"/>
+          <w:i w:val="false"/>
+          <w:iCs w:val="false"/>
+        </w:rPr>
+        <w:t>and no reasonable explanation was uncovered.</w:t>
+      </w:r>
+    </w:p>
+    <w:p>
+      <w:pPr>
+        <w:pStyle w:val="TextBody"/>
+        <w:numPr>
+          <w:ilvl w:val="0"/>
+          <w:numId w:val="4"/>
+        </w:numPr>
+        <w:rPr/>
+      </w:pPr>
+      <w:r>
+        <w:rPr>
+          <w:rStyle w:val="Emphasis"/>
+          <w:i w:val="false"/>
+          <w:iCs w:val="false"/>
+        </w:rPr>
+        <w:t xml:space="preserve">Feature treatments – by looking at the features’ distribution as well as </w:t>
+      </w:r>
+      <w:r>
+        <w:rPr>
+          <w:rStyle w:val="Emphasis"/>
+          <w:i w:val="false"/>
+          <w:iCs w:val="false"/>
+        </w:rPr>
+        <w:t>their</w:t>
+      </w:r>
+      <w:r>
+        <w:rPr>
+          <w:rStyle w:val="Emphasis"/>
+          <w:i w:val="false"/>
+          <w:iCs w:val="false"/>
+        </w:rPr>
+        <w:t xml:space="preserve"> correlation with the targets, </w:t>
+      </w:r>
+      <w:r>
+        <w:rPr>
+          <w:rStyle w:val="Emphasis"/>
+          <w:i w:val="false"/>
+          <w:iCs w:val="false"/>
+        </w:rPr>
+        <w:t>did</w:t>
+      </w:r>
+      <w:r>
+        <w:rPr>
+          <w:rStyle w:val="Emphasis"/>
+          <w:i w:val="false"/>
+          <w:iCs w:val="false"/>
+        </w:rPr>
+        <w:t xml:space="preserve"> we need to implement special treatments? Here </w:t>
+      </w:r>
+      <w:r>
+        <w:rPr>
+          <w:rStyle w:val="Emphasis"/>
+          <w:i w:val="false"/>
+          <w:iCs w:val="false"/>
+        </w:rPr>
+        <w:t>were</w:t>
+      </w:r>
+      <w:r>
+        <w:rPr>
+          <w:rStyle w:val="Emphasis"/>
+          <w:i w:val="false"/>
+          <w:iCs w:val="false"/>
+        </w:rPr>
+        <w:t xml:space="preserve"> the </w:t>
+      </w:r>
+      <w:r>
+        <w:rPr>
+          <w:rStyle w:val="Emphasis"/>
+          <w:i w:val="false"/>
+          <w:iCs w:val="false"/>
+        </w:rPr>
+        <w:t>questions</w:t>
+      </w:r>
+      <w:r>
+        <w:rPr>
+          <w:rStyle w:val="Emphasis"/>
+          <w:i w:val="false"/>
+          <w:iCs w:val="false"/>
+        </w:rPr>
+        <w:t xml:space="preserve"> we need</w:t>
+      </w:r>
+      <w:r>
+        <w:rPr>
+          <w:rStyle w:val="Emphasis"/>
+          <w:i w:val="false"/>
+          <w:iCs w:val="false"/>
+        </w:rPr>
+        <w:t>ed</w:t>
+      </w:r>
+      <w:r>
+        <w:rPr>
+          <w:rStyle w:val="Emphasis"/>
+          <w:i w:val="false"/>
+          <w:iCs w:val="false"/>
+        </w:rPr>
+        <w:t xml:space="preserve"> </w:t>
+      </w:r>
+      <w:r>
+        <w:rPr>
+          <w:rStyle w:val="Emphasis"/>
+          <w:i w:val="false"/>
+          <w:iCs w:val="false"/>
+        </w:rPr>
+        <w:t>to answer</w:t>
+      </w:r>
+      <w:r>
+        <w:rPr>
+          <w:rStyle w:val="Emphasis"/>
+          <w:i w:val="false"/>
+          <w:iCs w:val="false"/>
+        </w:rPr>
+        <w:t>:</w:t>
+      </w:r>
+    </w:p>
+    <w:p>
+      <w:pPr>
+        <w:pStyle w:val="TextBody"/>
+        <w:numPr>
+          <w:ilvl w:val="1"/>
+          <w:numId w:val="4"/>
+        </w:numPr>
+        <w:rPr/>
+      </w:pPr>
+      <w:r>
+        <w:rPr>
+          <w:rStyle w:val="Emphasis"/>
+          <w:i w:val="false"/>
+          <w:iCs w:val="false"/>
+        </w:rPr>
+        <w:t xml:space="preserve">Was </w:t>
+      </w:r>
+      <w:r>
+        <w:rPr>
+          <w:rStyle w:val="Emphasis"/>
+          <w:i w:val="false"/>
+          <w:iCs w:val="false"/>
+        </w:rPr>
+        <w:t xml:space="preserve">PCA </w:t>
+      </w:r>
+      <w:r>
+        <w:rPr>
+          <w:rStyle w:val="Emphasis"/>
+          <w:i w:val="false"/>
+          <w:iCs w:val="false"/>
+        </w:rPr>
+        <w:t xml:space="preserve">necessary, for </w:t>
+      </w:r>
+      <w:r>
+        <w:rPr>
+          <w:rStyle w:val="Emphasis"/>
+          <w:i w:val="false"/>
+          <w:iCs w:val="false"/>
+        </w:rPr>
+        <w:t xml:space="preserve">dimensionality reduction </w:t>
+      </w:r>
+      <w:r>
+        <w:rPr>
+          <w:rStyle w:val="Emphasis"/>
+          <w:i w:val="false"/>
+          <w:iCs w:val="false"/>
+        </w:rPr>
+        <w:t>and improved model performance</w:t>
+      </w:r>
+      <w:r>
+        <w:rPr>
+          <w:rStyle w:val="Emphasis"/>
+          <w:i w:val="false"/>
+          <w:iCs w:val="false"/>
+        </w:rPr>
+        <w:t>?</w:t>
+      </w:r>
+    </w:p>
+    <w:p>
+      <w:pPr>
+        <w:pStyle w:val="TextBody"/>
+        <w:numPr>
+          <w:ilvl w:val="1"/>
+          <w:numId w:val="4"/>
+        </w:numPr>
+        <w:rPr/>
+      </w:pPr>
+      <w:r>
+        <w:rPr>
+          <w:rStyle w:val="Emphasis"/>
+          <w:i w:val="false"/>
+          <w:iCs w:val="false"/>
+        </w:rPr>
+        <w:t>Did</w:t>
+      </w:r>
+      <w:r>
+        <w:rPr>
+          <w:rStyle w:val="Emphasis"/>
+          <w:i w:val="false"/>
+          <w:iCs w:val="false"/>
+        </w:rPr>
+        <w:t xml:space="preserve"> we need transformations to make the distribution more normal, </w:t>
+      </w:r>
+      <w:r>
+        <w:rPr>
+          <w:rStyle w:val="Emphasis"/>
+          <w:i w:val="false"/>
+          <w:iCs w:val="false"/>
+        </w:rPr>
+        <w:t>and thereby improving model performance</w:t>
+      </w:r>
+      <w:r>
+        <w:rPr>
+          <w:rStyle w:val="Emphasis"/>
+          <w:i w:val="false"/>
+          <w:iCs w:val="false"/>
+        </w:rPr>
+        <w:t>?</w:t>
+      </w:r>
+    </w:p>
+    <w:p>
+      <w:pPr>
+        <w:pStyle w:val="TextBody"/>
+        <w:numPr>
+          <w:ilvl w:val="1"/>
+          <w:numId w:val="4"/>
+        </w:numPr>
+        <w:rPr/>
+      </w:pPr>
+      <w:r>
+        <w:rPr>
+          <w:rStyle w:val="Emphasis"/>
+          <w:i w:val="false"/>
+          <w:iCs w:val="false"/>
+        </w:rPr>
+        <w:t>Were</w:t>
+      </w:r>
+      <w:r>
+        <w:rPr>
+          <w:rStyle w:val="Emphasis"/>
+          <w:i w:val="false"/>
+          <w:iCs w:val="false"/>
+        </w:rPr>
+        <w:t xml:space="preserve"> there correlation between features and it </w:t>
+      </w:r>
+      <w:r>
+        <w:rPr>
+          <w:rStyle w:val="Emphasis"/>
+          <w:i w:val="false"/>
+          <w:iCs w:val="false"/>
+        </w:rPr>
+        <w:t>was difficult</w:t>
+      </w:r>
+      <w:r>
+        <w:rPr>
+          <w:rStyle w:val="Emphasis"/>
+          <w:i w:val="false"/>
+          <w:iCs w:val="false"/>
+        </w:rPr>
+        <w:t xml:space="preserve"> to select features to use in modeling </w:t>
+      </w:r>
+      <w:r>
+        <w:rPr>
+          <w:rStyle w:val="Emphasis"/>
+          <w:i w:val="false"/>
+          <w:iCs w:val="false"/>
+        </w:rPr>
+        <w:t>algorithms</w:t>
+      </w:r>
+      <w:r>
+        <w:rPr>
+          <w:rStyle w:val="Emphasis"/>
+          <w:i w:val="false"/>
+          <w:iCs w:val="false"/>
+        </w:rPr>
+        <w:t>?</w:t>
+      </w:r>
+    </w:p>
+    <w:p>
+      <w:pPr>
+        <w:pStyle w:val="TextBody"/>
+        <w:numPr>
+          <w:ilvl w:val="0"/>
+          <w:numId w:val="4"/>
+        </w:numPr>
+        <w:rPr/>
+      </w:pPr>
+      <w:r>
+        <w:rPr>
+          <w:rStyle w:val="Emphasis"/>
+          <w:i w:val="false"/>
+          <w:iCs w:val="false"/>
+        </w:rPr>
+        <w:t xml:space="preserve">Prepare data – How should the data structure be treated, as they </w:t>
+      </w:r>
+      <w:r>
+        <w:rPr>
+          <w:rStyle w:val="Emphasis"/>
+          <w:i w:val="false"/>
+          <w:iCs w:val="false"/>
+        </w:rPr>
+        <w:t>were</w:t>
+      </w:r>
+      <w:r>
+        <w:rPr>
+          <w:rStyle w:val="Emphasis"/>
+          <w:i w:val="false"/>
+          <w:iCs w:val="false"/>
+        </w:rPr>
+        <w:t xml:space="preserve"> fed into modeling </w:t>
+      </w:r>
+      <w:r>
+        <w:rPr>
+          <w:rStyle w:val="Emphasis"/>
+          <w:i w:val="false"/>
+          <w:iCs w:val="false"/>
+        </w:rPr>
+        <w:t>algorithms</w:t>
+      </w:r>
+      <w:r>
+        <w:rPr>
+          <w:rStyle w:val="Emphasis"/>
+          <w:i w:val="false"/>
+          <w:iCs w:val="false"/>
+        </w:rPr>
+        <w:t>? LSTM m</w:t>
+      </w:r>
+      <w:r>
+        <w:rPr>
+          <w:rStyle w:val="Emphasis"/>
+          <w:i w:val="false"/>
+          <w:iCs w:val="false"/>
+        </w:rPr>
+        <w:t>ight</w:t>
+      </w:r>
+      <w:r>
+        <w:rPr>
+          <w:rStyle w:val="Emphasis"/>
+          <w:i w:val="false"/>
+          <w:iCs w:val="false"/>
+        </w:rPr>
+        <w:t xml:space="preserve"> need some special attention.</w:t>
+      </w:r>
+    </w:p>
+    <w:p>
+      <w:pPr>
+        <w:pStyle w:val="TextBody"/>
+        <w:numPr>
+          <w:ilvl w:val="0"/>
+          <w:numId w:val="4"/>
+        </w:numPr>
+        <w:spacing w:before="0" w:after="140"/>
+        <w:rPr/>
+      </w:pPr>
+      <w:r>
+        <w:rPr>
+          <w:rStyle w:val="Emphasis"/>
+          <w:i w:val="false"/>
+          <w:iCs w:val="false"/>
+        </w:rPr>
+        <w:t xml:space="preserve">Model selection – there </w:t>
+      </w:r>
+      <w:r>
+        <w:rPr>
+          <w:rStyle w:val="Emphasis"/>
+          <w:i w:val="false"/>
+          <w:iCs w:val="false"/>
+        </w:rPr>
+        <w:t>were</w:t>
+      </w:r>
+      <w:r>
+        <w:rPr>
+          <w:rStyle w:val="Emphasis"/>
+          <w:i w:val="false"/>
+          <w:iCs w:val="false"/>
+        </w:rPr>
+        <w:t xml:space="preserve"> two benchmark models: Lasso Regression, and XGBoost Classification, </w:t>
+      </w:r>
+      <w:r>
+        <w:rPr>
+          <w:rStyle w:val="Emphasis"/>
+          <w:i w:val="false"/>
+          <w:iCs w:val="false"/>
+        </w:rPr>
+        <w:t>as they were historically higher performance modeling algorithms.</w:t>
+      </w:r>
+    </w:p>
+    <w:p>
+      <w:pPr>
+        <w:pStyle w:val="TextBody"/>
+        <w:numPr>
+          <w:ilvl w:val="0"/>
+          <w:numId w:val="5"/>
+        </w:numPr>
+        <w:spacing w:before="0" w:after="140"/>
+        <w:rPr/>
+      </w:pPr>
+      <w:r>
+        <w:rPr>
+          <w:rStyle w:val="Emphasis"/>
+          <w:i w:val="false"/>
+          <w:iCs w:val="false"/>
+        </w:rPr>
+        <w:t>My</w:t>
+      </w:r>
+      <w:r>
+        <w:rPr>
+          <w:rStyle w:val="Emphasis"/>
+          <w:i w:val="false"/>
+          <w:iCs w:val="false"/>
+        </w:rPr>
+        <w:t xml:space="preserve"> goal was to make find optimized LSTMs that would beat the benchmarks, </w:t>
+      </w:r>
+      <w:r>
+        <w:rPr>
+          <w:rStyle w:val="Emphasis"/>
+          <w:i w:val="false"/>
+          <w:iCs w:val="false"/>
+        </w:rPr>
+        <w:t>in both classification and regression</w:t>
+      </w:r>
+      <w:r>
+        <w:rPr>
+          <w:rStyle w:val="Emphasis"/>
+          <w:i w:val="false"/>
+          <w:iCs w:val="false"/>
+        </w:rPr>
+        <w:t>.</w:t>
+      </w:r>
+    </w:p>
+    <w:p>
+      <w:pPr>
+        <w:pStyle w:val="Heading3"/>
+        <w:numPr>
+          <w:ilvl w:val="2"/>
           <w:numId w:val="3"/>
         </w:numPr>
         <w:rPr/>
       </w:pPr>
-      <w:r>
-        <w:rPr>
-          <w:rStyle w:val="Emphasis"/>
-          <w:i w:val="false"/>
-          <w:iCs w:val="false"/>
-        </w:rPr>
-        <w:t xml:space="preserve">Explore data – </w:t>
-      </w:r>
-      <w:r>
-        <w:rPr>
-          <w:rStyle w:val="Emphasis"/>
-          <w:i w:val="false"/>
-          <w:iCs w:val="false"/>
-        </w:rPr>
-        <w:t>there are a few data sources available for use. Which one should I use?</w:t>
-      </w:r>
-    </w:p>
-    <w:p>
-      <w:pPr>
-        <w:pStyle w:val="TextBody"/>
-        <w:numPr>
-          <w:ilvl w:val="0"/>
-          <w:numId w:val="3"/>
-        </w:numPr>
-        <w:rPr/>
-      </w:pPr>
-      <w:r>
-        <w:rPr>
-          <w:rStyle w:val="Emphasis"/>
-          <w:i w:val="false"/>
-          <w:iCs w:val="false"/>
-        </w:rPr>
-        <w:t xml:space="preserve">Clean data – </w:t>
-      </w:r>
-    </w:p>
-    <w:p>
-      <w:pPr>
-        <w:pStyle w:val="TextBody"/>
+      <w:bookmarkStart w:id="3" w:name="user-content-metrics"/>
+      <w:bookmarkEnd w:id="3"/>
+      <w:r>
+        <w:rPr/>
+        <w:t>Metrics</w:t>
+      </w:r>
+    </w:p>
+    <w:p>
+      <w:pPr>
+        <w:pStyle w:val="TextBody"/>
+        <w:rPr/>
+      </w:pPr>
+      <w:r>
+        <w:rPr/>
+        <w:t xml:space="preserve">For classification exercise, I used accuracy as my metric. For the regression exercise, negative </w:t>
+      </w:r>
+      <w:r>
+        <w:rPr/>
+        <w:t xml:space="preserve">root </w:t>
+      </w:r>
+      <w:r>
+        <w:rPr/>
+        <w:t xml:space="preserve">mean square error was used. </w:t>
+      </w:r>
+      <w:r>
+        <w:rPr/>
+        <w:t>NRMSE was compared to the target mean (as a percentage), to get an idea of the magnitude of the error.</w:t>
+      </w:r>
+      <w:r>
+        <w:br w:type="page"/>
+      </w:r>
+    </w:p>
+    <w:p>
+      <w:pPr>
+        <w:pStyle w:val="Heading2"/>
         <w:numPr>
           <w:ilvl w:val="1"/>
           <w:numId w:val="3"/>
         </w:numPr>
         <w:rPr/>
       </w:pPr>
-      <w:r>
-        <w:rPr>
-          <w:rStyle w:val="Emphasis"/>
-          <w:i w:val="false"/>
-          <w:iCs w:val="false"/>
-        </w:rPr>
-        <w:t xml:space="preserve">Outliers: </w:t>
-      </w:r>
-      <w:r>
-        <w:rPr>
-          <w:rStyle w:val="Emphasis"/>
-          <w:i w:val="false"/>
-          <w:iCs w:val="false"/>
-        </w:rPr>
-        <w:t>It is important to investigate the outliers. If outliers are not due to mistakes, it is important to include outliers as the model needs to be able to fit and transform outliers.</w:t>
-      </w:r>
-    </w:p>
-    <w:p>
-      <w:pPr>
-        <w:pStyle w:val="TextBody"/>
-        <w:numPr>
-          <w:ilvl w:val="1"/>
-          <w:numId w:val="3"/>
-        </w:numPr>
-        <w:rPr/>
-      </w:pPr>
-      <w:r>
-        <w:rPr>
-          <w:rStyle w:val="Emphasis"/>
-          <w:i w:val="false"/>
-          <w:iCs w:val="false"/>
-        </w:rPr>
-        <w:t xml:space="preserve">Missing data: </w:t>
-      </w:r>
-      <w:r>
-        <w:rPr>
-          <w:rStyle w:val="Emphasis"/>
-          <w:i w:val="false"/>
-          <w:iCs w:val="false"/>
-        </w:rPr>
-        <w:t>Explore the reason for missing data. Database will unlikely be leverage if data is missing.</w:t>
-      </w:r>
-    </w:p>
-    <w:p>
-      <w:pPr>
-        <w:pStyle w:val="TextBody"/>
-        <w:numPr>
-          <w:ilvl w:val="0"/>
-          <w:numId w:val="3"/>
-        </w:numPr>
-        <w:rPr/>
-      </w:pPr>
-      <w:r>
-        <w:rPr>
-          <w:rStyle w:val="Emphasis"/>
-          <w:i w:val="false"/>
-          <w:iCs w:val="false"/>
-        </w:rPr>
-        <w:t xml:space="preserve">Feature treatments – </w:t>
-      </w:r>
-      <w:r>
-        <w:rPr>
-          <w:rStyle w:val="Emphasis"/>
-          <w:i w:val="false"/>
-          <w:iCs w:val="false"/>
-        </w:rPr>
-        <w:t>by looking at the features’ distribution as well as its correlation with the targets, do we need to implement special treatments? Here are the answers we need:</w:t>
-      </w:r>
-    </w:p>
-    <w:p>
-      <w:pPr>
-        <w:pStyle w:val="TextBody"/>
-        <w:numPr>
-          <w:ilvl w:val="1"/>
-          <w:numId w:val="3"/>
-        </w:numPr>
-        <w:rPr/>
-      </w:pPr>
-      <w:r>
-        <w:rPr>
-          <w:rStyle w:val="Emphasis"/>
-          <w:i w:val="false"/>
-          <w:iCs w:val="false"/>
-        </w:rPr>
-        <w:t xml:space="preserve">Do we require PCA to </w:t>
-      </w:r>
-      <w:r>
-        <w:rPr>
-          <w:rStyle w:val="Emphasis"/>
-          <w:i w:val="false"/>
-          <w:iCs w:val="false"/>
-        </w:rPr>
-        <w:t>do dimensionality reduction?</w:t>
-      </w:r>
-    </w:p>
-    <w:p>
-      <w:pPr>
-        <w:pStyle w:val="TextBody"/>
-        <w:numPr>
-          <w:ilvl w:val="1"/>
-          <w:numId w:val="3"/>
-        </w:numPr>
-        <w:rPr/>
-      </w:pPr>
-      <w:r>
-        <w:rPr>
-          <w:rStyle w:val="Emphasis"/>
-          <w:i w:val="false"/>
-          <w:iCs w:val="false"/>
-        </w:rPr>
-        <w:t>Do we need transformations to make the distribution more normal?</w:t>
-      </w:r>
-    </w:p>
-    <w:p>
-      <w:pPr>
-        <w:pStyle w:val="TextBody"/>
-        <w:numPr>
-          <w:ilvl w:val="1"/>
-          <w:numId w:val="3"/>
-        </w:numPr>
-        <w:rPr/>
-      </w:pPr>
-      <w:r>
-        <w:rPr>
-          <w:rStyle w:val="Emphasis"/>
-          <w:i w:val="false"/>
-          <w:iCs w:val="false"/>
-        </w:rPr>
-        <w:t>Are there a lot of correlation between features and it’s hard to select features to use in modeling algos?</w:t>
-      </w:r>
-    </w:p>
-    <w:p>
-      <w:pPr>
-        <w:pStyle w:val="TextBody"/>
-        <w:numPr>
-          <w:ilvl w:val="0"/>
-          <w:numId w:val="3"/>
-        </w:numPr>
-        <w:rPr/>
-      </w:pPr>
-      <w:r>
-        <w:rPr>
-          <w:rStyle w:val="Emphasis"/>
-          <w:i w:val="false"/>
-          <w:iCs w:val="false"/>
-        </w:rPr>
-        <w:t xml:space="preserve">Prepare data – </w:t>
-      </w:r>
-      <w:r>
-        <w:rPr>
-          <w:rStyle w:val="Emphasis"/>
-          <w:i w:val="false"/>
-          <w:iCs w:val="false"/>
-        </w:rPr>
-        <w:t>How should the data structure be treated, as they are fed into modeling algos? LSTM may need some special attention.</w:t>
-      </w:r>
-    </w:p>
-    <w:p>
-      <w:pPr>
-        <w:pStyle w:val="TextBody"/>
-        <w:numPr>
-          <w:ilvl w:val="0"/>
-          <w:numId w:val="3"/>
-        </w:numPr>
-        <w:spacing w:before="0" w:after="140"/>
-        <w:rPr/>
-      </w:pPr>
-      <w:r>
-        <w:rPr>
-          <w:rStyle w:val="Emphasis"/>
-          <w:i w:val="false"/>
-          <w:iCs w:val="false"/>
-        </w:rPr>
-        <w:t xml:space="preserve">Model selection – </w:t>
-      </w:r>
-      <w:r>
-        <w:rPr>
-          <w:rStyle w:val="Emphasis"/>
-          <w:i w:val="false"/>
-          <w:iCs w:val="false"/>
-        </w:rPr>
-        <w:t>there are two benchmark models: Lasso Regression, and XGBoost Classification.</w:t>
-      </w:r>
-    </w:p>
-    <w:p>
-      <w:pPr>
-        <w:pStyle w:val="TextBody"/>
-        <w:numPr>
-          <w:ilvl w:val="0"/>
-          <w:numId w:val="4"/>
-        </w:numPr>
-        <w:spacing w:before="0" w:after="140"/>
-        <w:rPr>
-          <w:i w:val="false"/>
-          <w:i w:val="false"/>
-          <w:iCs w:val="false"/>
-        </w:rPr>
-      </w:pPr>
-      <w:r>
-        <w:rPr>
-          <w:rStyle w:val="Emphasis"/>
-          <w:i w:val="false"/>
-          <w:iCs w:val="false"/>
-        </w:rPr>
-        <w:t>The goal was to make find optimized LSTMs that would beat the benchmarks.</w:t>
-      </w:r>
-    </w:p>
-    <w:p>
-      <w:pPr>
-        <w:pStyle w:val="Heading3"/>
-        <w:numPr>
-          <w:ilvl w:val="2"/>
-          <w:numId w:val="2"/>
-        </w:numPr>
-        <w:rPr/>
-      </w:pPr>
-      <w:bookmarkStart w:id="3" w:name="user-content-metrics"/>
-      <w:bookmarkEnd w:id="3"/>
-      <w:r>
-        <w:rPr/>
-        <w:t>Metrics</w:t>
-      </w:r>
-    </w:p>
-    <w:p>
-      <w:pPr>
-        <w:pStyle w:val="TextBody"/>
-        <w:rPr/>
-      </w:pPr>
-      <w:r>
-        <w:rPr/>
-        <w:t>For classification exercise, I used accuracy as my metric. For the regression exercise, negative mean square error was used.</w:t>
-      </w:r>
-    </w:p>
-    <w:p>
-      <w:pPr>
-        <w:pStyle w:val="Heading2"/>
-        <w:numPr>
-          <w:ilvl w:val="0"/>
-          <w:numId w:val="0"/>
-        </w:numPr>
-        <w:outlineLvl w:val="1"/>
-        <w:rPr/>
-      </w:pPr>
-      <w:r>
-        <w:rPr/>
-      </w:r>
-      <w:r>
-        <w:br w:type="page"/>
-      </w:r>
-    </w:p>
-    <w:p>
-      <w:pPr>
-        <w:pStyle w:val="Heading2"/>
-        <w:numPr>
-          <w:ilvl w:val="1"/>
-          <w:numId w:val="2"/>
-        </w:numPr>
-        <w:rPr/>
-      </w:pPr>
       <w:bookmarkStart w:id="4" w:name="user-content-ii-analysis"/>
       <w:bookmarkEnd w:id="4"/>
       <w:r>
@@ -1071,7 +1049,7 @@
         <w:pStyle w:val="Heading3"/>
         <w:numPr>
           <w:ilvl w:val="2"/>
-          <w:numId w:val="2"/>
+          <w:numId w:val="3"/>
         </w:numPr>
         <w:rPr/>
       </w:pPr>
@@ -1094,325 +1072,55 @@
           <w:sz w:val="24"/>
           <w:szCs w:val="24"/>
         </w:rPr>
-        <w:t>The</w:t>
-      </w:r>
-      <w:r>
-        <w:rPr>
-          <w:b w:val="false"/>
-          <w:bCs w:val="false"/>
-          <w:sz w:val="24"/>
-          <w:szCs w:val="24"/>
-        </w:rPr>
-        <w:t xml:space="preserve"> goal </w:t>
-      </w:r>
-      <w:r>
-        <w:rPr>
-          <w:b w:val="false"/>
-          <w:bCs w:val="false"/>
-          <w:sz w:val="24"/>
-          <w:szCs w:val="24"/>
-        </w:rPr>
-        <w:t xml:space="preserve">here </w:t>
-      </w:r>
-      <w:r>
-        <w:rPr>
-          <w:b w:val="false"/>
-          <w:bCs w:val="false"/>
-          <w:sz w:val="24"/>
-          <w:szCs w:val="24"/>
-        </w:rPr>
-        <w:t xml:space="preserve">is to examine the available data, and achieve the following objectives: </w:t>
-      </w:r>
-    </w:p>
-    <w:p>
-      <w:pPr>
-        <w:pStyle w:val="TextBody"/>
-        <w:rPr/>
-      </w:pPr>
-      <w:r>
-        <w:rPr>
-          <w:b w:val="false"/>
-          <w:bCs w:val="false"/>
-          <w:sz w:val="24"/>
-          <w:szCs w:val="24"/>
-        </w:rPr>
-        <w:t xml:space="preserve">Compare Data Sources: </w:t>
-      </w:r>
-      <w:r>
-        <w:rPr>
-          <w:b w:val="false"/>
-          <w:bCs w:val="false"/>
-          <w:sz w:val="24"/>
-          <w:szCs w:val="24"/>
-        </w:rPr>
-        <w:t>many data sources are becoming unavailable, turn</w:t>
-      </w:r>
-      <w:r>
-        <w:rPr>
-          <w:b w:val="false"/>
-          <w:bCs w:val="false"/>
-          <w:sz w:val="24"/>
-          <w:szCs w:val="24"/>
-        </w:rPr>
-        <w:t>ed</w:t>
-      </w:r>
-      <w:r>
-        <w:rPr>
-          <w:b w:val="false"/>
-          <w:bCs w:val="false"/>
-          <w:sz w:val="24"/>
-          <w:szCs w:val="24"/>
-        </w:rPr>
-        <w:t xml:space="preserve"> into paid services, </w:t>
-      </w:r>
-      <w:r>
-        <w:rPr>
-          <w:b w:val="false"/>
-          <w:bCs w:val="false"/>
-          <w:sz w:val="24"/>
-          <w:szCs w:val="24"/>
-        </w:rPr>
-        <w:t xml:space="preserve">or </w:t>
-      </w:r>
-      <w:r>
-        <w:rPr>
-          <w:b w:val="false"/>
-          <w:bCs w:val="false"/>
-          <w:sz w:val="24"/>
-          <w:szCs w:val="24"/>
-        </w:rPr>
-        <w:t xml:space="preserve">only available on proprietary platforms. </w:t>
-      </w:r>
-      <w:r>
-        <w:rPr>
-          <w:b w:val="false"/>
-          <w:bCs w:val="false"/>
-          <w:sz w:val="24"/>
-          <w:szCs w:val="24"/>
-        </w:rPr>
-        <w:t xml:space="preserve">Many </w:t>
-      </w:r>
-      <w:r>
-        <w:rPr>
-          <w:b w:val="false"/>
-          <w:bCs w:val="false"/>
-          <w:sz w:val="24"/>
-          <w:szCs w:val="24"/>
-        </w:rPr>
-        <w:t xml:space="preserve">APIs </w:t>
-      </w:r>
-      <w:r>
-        <w:rPr>
-          <w:b w:val="false"/>
-          <w:bCs w:val="false"/>
-          <w:sz w:val="24"/>
-          <w:szCs w:val="24"/>
-        </w:rPr>
-        <w:t xml:space="preserve">were also </w:t>
-      </w:r>
-      <w:r>
-        <w:rPr>
-          <w:b w:val="false"/>
-          <w:bCs w:val="false"/>
-          <w:sz w:val="24"/>
-          <w:szCs w:val="24"/>
-        </w:rPr>
-        <w:t xml:space="preserve">inactivated, </w:t>
-      </w:r>
-      <w:r>
-        <w:rPr>
-          <w:b w:val="false"/>
-          <w:bCs w:val="false"/>
-          <w:sz w:val="24"/>
-          <w:szCs w:val="24"/>
-        </w:rPr>
-        <w:t xml:space="preserve">and </w:t>
-      </w:r>
-      <w:r>
-        <w:rPr>
-          <w:b w:val="false"/>
-          <w:bCs w:val="false"/>
-          <w:sz w:val="24"/>
-          <w:szCs w:val="24"/>
-        </w:rPr>
-        <w:t>w</w:t>
-      </w:r>
-      <w:r>
-        <w:rPr>
-          <w:b w:val="false"/>
-          <w:bCs w:val="false"/>
-          <w:sz w:val="24"/>
-          <w:szCs w:val="24"/>
-        </w:rPr>
-        <w:t xml:space="preserve">ebpages </w:t>
-      </w:r>
-      <w:r>
-        <w:rPr>
-          <w:b w:val="false"/>
-          <w:bCs w:val="false"/>
-          <w:sz w:val="24"/>
-          <w:szCs w:val="24"/>
-        </w:rPr>
-        <w:t xml:space="preserve">were </w:t>
-      </w:r>
-      <w:r>
-        <w:rPr>
-          <w:b w:val="false"/>
-          <w:bCs w:val="false"/>
-          <w:sz w:val="24"/>
-          <w:szCs w:val="24"/>
-        </w:rPr>
-        <w:t>inactivated or unable to be scrapped. I was only able to access t</w:t>
-      </w:r>
-      <w:r>
-        <w:rPr>
-          <w:b w:val="false"/>
-          <w:bCs w:val="false"/>
-          <w:sz w:val="24"/>
-          <w:szCs w:val="24"/>
-        </w:rPr>
-        <w:t>hree</w:t>
-      </w:r>
-      <w:r>
-        <w:rPr>
-          <w:b w:val="false"/>
-          <w:bCs w:val="false"/>
-          <w:sz w:val="24"/>
-          <w:szCs w:val="24"/>
-        </w:rPr>
-        <w:t xml:space="preserve"> data sources: Quandl API, </w:t>
-      </w:r>
-      <w:r>
-        <w:rPr>
-          <w:b w:val="false"/>
-          <w:bCs w:val="false"/>
-          <w:sz w:val="24"/>
-          <w:szCs w:val="24"/>
-        </w:rPr>
-        <w:t xml:space="preserve">NASDAQ, and </w:t>
-      </w:r>
-      <w:r>
-        <w:rPr>
-          <w:b w:val="false"/>
-          <w:bCs w:val="false"/>
-          <w:sz w:val="24"/>
-          <w:szCs w:val="24"/>
-        </w:rPr>
-        <w:t>finance.yahoo.com.</w:t>
-      </w:r>
-    </w:p>
-    <w:p>
-      <w:pPr>
-        <w:pStyle w:val="TextBody"/>
-        <w:rPr/>
-      </w:pPr>
-      <w:r>
-        <w:rPr>
-          <w:b w:val="false"/>
-          <w:bCs w:val="false"/>
-          <w:sz w:val="24"/>
-          <w:szCs w:val="24"/>
-        </w:rPr>
-        <w:t xml:space="preserve">After I compared </w:t>
-      </w:r>
-      <w:r>
-        <w:rPr>
-          <w:b w:val="false"/>
-          <w:bCs w:val="false"/>
-          <w:sz w:val="24"/>
-          <w:szCs w:val="24"/>
-        </w:rPr>
-        <w:t>the three</w:t>
-      </w:r>
-      <w:r>
-        <w:rPr>
-          <w:b w:val="false"/>
-          <w:bCs w:val="false"/>
-          <w:sz w:val="24"/>
-          <w:szCs w:val="24"/>
-        </w:rPr>
-        <w:t xml:space="preserve"> data sources, there </w:t>
-      </w:r>
-      <w:r>
-        <w:rPr>
-          <w:b w:val="false"/>
-          <w:bCs w:val="false"/>
-          <w:sz w:val="24"/>
-          <w:szCs w:val="24"/>
-        </w:rPr>
-        <w:t>were</w:t>
-      </w:r>
-      <w:r>
-        <w:rPr>
-          <w:b w:val="false"/>
-          <w:bCs w:val="false"/>
-          <w:sz w:val="24"/>
-          <w:szCs w:val="24"/>
-        </w:rPr>
-        <w:t xml:space="preserve"> visible differences in Adjusted Closing and Adjusted Volume. There </w:t>
-      </w:r>
-      <w:r>
-        <w:rPr>
-          <w:b w:val="false"/>
-          <w:bCs w:val="false"/>
-          <w:sz w:val="24"/>
-          <w:szCs w:val="24"/>
-        </w:rPr>
-        <w:t>were</w:t>
-      </w:r>
-      <w:r>
-        <w:rPr>
-          <w:b w:val="false"/>
-          <w:bCs w:val="false"/>
-          <w:sz w:val="24"/>
-          <w:szCs w:val="24"/>
-        </w:rPr>
-        <w:t xml:space="preserve"> also occasional missing data from Quandl API; </w:t>
-      </w:r>
-      <w:r>
-        <w:rPr>
-          <w:b w:val="false"/>
-          <w:bCs w:val="false"/>
-          <w:sz w:val="24"/>
-          <w:szCs w:val="24"/>
-        </w:rPr>
-        <w:t xml:space="preserve">the NASDAQ </w:t>
-      </w:r>
-      <w:r>
-        <w:rPr>
-          <w:b w:val="false"/>
-          <w:bCs w:val="false"/>
-          <w:sz w:val="24"/>
-          <w:szCs w:val="24"/>
-        </w:rPr>
-        <w:t>maximum historical data only spanned 10 years</w:t>
-      </w:r>
-      <w:r>
-        <w:rPr>
-          <w:b w:val="false"/>
-          <w:bCs w:val="false"/>
-          <w:sz w:val="24"/>
-          <w:szCs w:val="24"/>
-        </w:rPr>
-        <w:t>.</w:t>
-      </w:r>
-      <w:r>
-        <w:rPr>
-          <w:b w:val="false"/>
-          <w:bCs w:val="false"/>
-          <w:sz w:val="24"/>
-          <w:szCs w:val="24"/>
-        </w:rPr>
-        <w:t xml:space="preserve"> Therefore, I decided to rely soley on finance.yahoo.com’s </w:t>
-      </w:r>
-      <w:r>
-        <w:rPr>
-          <w:b w:val="false"/>
-          <w:bCs w:val="false"/>
-          <w:sz w:val="24"/>
-          <w:szCs w:val="24"/>
-        </w:rPr>
-        <w:t xml:space="preserve">data. </w:t>
+        <w:t xml:space="preserve">The goal here </w:t>
+      </w:r>
+      <w:r>
+        <w:rPr>
+          <w:b w:val="false"/>
+          <w:bCs w:val="false"/>
+          <w:sz w:val="24"/>
+          <w:szCs w:val="24"/>
+        </w:rPr>
+        <w:t>was</w:t>
+      </w:r>
+      <w:r>
+        <w:rPr>
+          <w:b w:val="false"/>
+          <w:bCs w:val="false"/>
+          <w:sz w:val="24"/>
+          <w:szCs w:val="24"/>
+        </w:rPr>
+        <w:t xml:space="preserve"> to examine the available data, and achieve the following objectives: </w:t>
+      </w:r>
+    </w:p>
+    <w:p>
+      <w:pPr>
+        <w:pStyle w:val="TextBody"/>
+        <w:rPr/>
+      </w:pPr>
+      <w:r>
+        <w:rPr>
+          <w:b w:val="false"/>
+          <w:bCs w:val="false"/>
+          <w:sz w:val="24"/>
+          <w:szCs w:val="24"/>
+        </w:rPr>
+        <w:t>Compare Data Sources: many data sources are becoming unavailable, turned into paid services, or only available on proprietary platforms. Many APIs were also inactivated, and webpages were inactivated or unable to be scrapped. I was only able to access three data sources: Quandl API, NASDAQ, and finance.yahoo.com.</w:t>
+      </w:r>
+    </w:p>
+    <w:p>
+      <w:pPr>
+        <w:pStyle w:val="TextBody"/>
+        <w:rPr/>
+      </w:pPr>
+      <w:r>
+        <w:rPr>
+          <w:b w:val="false"/>
+          <w:bCs w:val="false"/>
+          <w:sz w:val="24"/>
+          <w:szCs w:val="24"/>
+        </w:rPr>
+        <w:t xml:space="preserve">After I compared the three data sources, there were visible differences in Adjusted Closing and Adjusted Volume. There were also occasional missing data from Quandl API; the NASDAQ maximum historical data only spanned 10 years. Therefore, I decided to rely soley on finance.yahoo.com’s data. </w:t>
       </w:r>
     </w:p>
     <w:p>
@@ -1446,25 +1154,7 @@
           <w:sz w:val="24"/>
           <w:szCs w:val="24"/>
         </w:rPr>
-        <w:t xml:space="preserve">High-Low </w:t>
-      </w:r>
-      <w:r>
-        <w:rPr>
-          <w:b w:val="false"/>
-          <w:bCs w:val="false"/>
-          <w:sz w:val="24"/>
-          <w:szCs w:val="24"/>
-        </w:rPr>
-        <w:t>R</w:t>
-      </w:r>
-      <w:r>
-        <w:rPr>
-          <w:b w:val="false"/>
-          <w:bCs w:val="false"/>
-          <w:sz w:val="24"/>
-          <w:szCs w:val="24"/>
-        </w:rPr>
-        <w:t>ange, as a percentage of previous day’s close: this described how volatile the day’s movements were</w:t>
+        <w:t>High-Low Range, as a percentage of previous day’s close: this described how volatile the day’s movements were</w:t>
       </w:r>
     </w:p>
     <w:p>
@@ -1517,43 +1207,7 @@
           <w:sz w:val="24"/>
           <w:szCs w:val="24"/>
         </w:rPr>
-        <w:t xml:space="preserve">The features were generated to </w:t>
-      </w:r>
-      <w:r>
-        <w:rPr>
-          <w:b w:val="false"/>
-          <w:bCs w:val="false"/>
-          <w:sz w:val="24"/>
-          <w:szCs w:val="24"/>
-        </w:rPr>
-        <w:t xml:space="preserve">answer the following questions or </w:t>
-      </w:r>
-      <w:r>
-        <w:rPr>
-          <w:b w:val="false"/>
-          <w:bCs w:val="false"/>
-          <w:sz w:val="24"/>
-          <w:szCs w:val="24"/>
-        </w:rPr>
-        <w:t xml:space="preserve">explore </w:t>
-      </w:r>
-      <w:r>
-        <w:rPr>
-          <w:b w:val="false"/>
-          <w:bCs w:val="false"/>
-          <w:sz w:val="24"/>
-          <w:szCs w:val="24"/>
-        </w:rPr>
-        <w:t>ideas</w:t>
-      </w:r>
-      <w:r>
-        <w:rPr>
-          <w:b w:val="false"/>
-          <w:bCs w:val="false"/>
-          <w:sz w:val="24"/>
-          <w:szCs w:val="24"/>
-        </w:rPr>
-        <w:t>:</w:t>
+        <w:t>The features were generated to answer the following questions or explore ideas:</w:t>
       </w:r>
     </w:p>
     <w:p>
@@ -1572,25 +1226,7 @@
           <w:sz w:val="24"/>
           <w:szCs w:val="24"/>
         </w:rPr>
-        <w:t xml:space="preserve">What am I trying to predict? Specific price, change in price, simple direction, </w:t>
-      </w:r>
-      <w:r>
-        <w:rPr>
-          <w:b w:val="false"/>
-          <w:bCs w:val="false"/>
-          <w:sz w:val="24"/>
-          <w:szCs w:val="24"/>
-        </w:rPr>
-        <w:t>or general trend/</w:t>
-      </w:r>
-      <w:r>
-        <w:rPr>
-          <w:b w:val="false"/>
-          <w:bCs w:val="false"/>
-          <w:sz w:val="24"/>
-          <w:szCs w:val="24"/>
-        </w:rPr>
-        <w:t>direction? This will determine if this is a classification (bi or multi) or a regression problem.</w:t>
+        <w:t>What am I trying to predict? Specific price, change in price, simple direction, or general trend/direction? This will determine if this is a classification (bi or multi) or a regression problem.</w:t>
       </w:r>
     </w:p>
     <w:p>
@@ -1628,16 +1264,7 @@
           <w:sz w:val="24"/>
           <w:szCs w:val="24"/>
         </w:rPr>
-        <w:t>What do the feature distributions look like</w:t>
-      </w:r>
-      <w:r>
-        <w:rPr>
-          <w:b w:val="false"/>
-          <w:bCs w:val="false"/>
-          <w:sz w:val="24"/>
-          <w:szCs w:val="24"/>
-        </w:rPr>
-        <w:t>? Do I need to make any transformation?</w:t>
+        <w:t>What do the feature distributions look like? Do I need to make any transformation?</w:t>
       </w:r>
     </w:p>
     <w:p>
@@ -1699,17 +1326,7 @@
           <w:sz w:val="24"/>
           <w:szCs w:val="24"/>
         </w:rPr>
-        <w:t>I</w:t>
-      </w:r>
-      <w:r>
-        <w:rPr>
-          <w:rStyle w:val="Emphasis"/>
-          <w:b w:val="false"/>
-          <w:bCs w:val="false"/>
-          <w:sz w:val="24"/>
-          <w:szCs w:val="24"/>
-        </w:rPr>
-        <w:t>s there a model that can be applied to all equities? Or do I need to train for each equity?</w:t>
+        <w:t>Is there a model that can be applied to all equities? Or do I need to train for each equity?</w:t>
       </w:r>
     </w:p>
     <w:p>
@@ -1717,7 +1334,7 @@
         <w:pStyle w:val="Heading3"/>
         <w:numPr>
           <w:ilvl w:val="2"/>
-          <w:numId w:val="2"/>
+          <w:numId w:val="3"/>
         </w:numPr>
         <w:rPr/>
       </w:pPr>
@@ -1806,22 +1423,6 @@
       <w:pPr>
         <w:pStyle w:val="TextBody"/>
         <w:rPr>
-          <w:b w:val="false"/>
-          <w:b w:val="false"/>
-          <w:bCs w:val="false"/>
-        </w:rPr>
-      </w:pPr>
-      <w:r>
-        <w:rPr>
-          <w:b w:val="false"/>
-          <w:bCs w:val="false"/>
-        </w:rPr>
-      </w:r>
-    </w:p>
-    <w:p>
-      <w:pPr>
-        <w:pStyle w:val="TextBody"/>
-        <w:rPr>
           <w:b/>
           <w:b/>
           <w:bCs/>
@@ -1837,6 +1438,136 @@
     <w:p>
       <w:pPr>
         <w:pStyle w:val="TextBody"/>
+        <w:rPr/>
+      </w:pPr>
+      <w:r>
+        <w:rPr>
+          <w:b/>
+          <w:bCs/>
+        </w:rPr>
+        <w:t>Missing Data</w:t>
+      </w:r>
+    </w:p>
+    <w:p>
+      <w:pPr>
+        <w:pStyle w:val="TextBody"/>
+        <w:rPr/>
+      </w:pPr>
+      <w:r>
+        <w:rPr/>
+      </w:r>
+    </w:p>
+    <w:p>
+      <w:pPr>
+        <w:pStyle w:val="TextBody"/>
+        <w:rPr/>
+      </w:pPr>
+      <w:r>
+        <w:rPr>
+          <w:b/>
+          <w:bCs/>
+        </w:rPr>
+        <w:t>Delete Feature</w:t>
+      </w:r>
+    </w:p>
+    <w:p>
+      <w:pPr>
+        <w:pStyle w:val="TextBody"/>
+        <w:rPr/>
+      </w:pPr>
+      <w:r>
+        <w:rPr/>
+      </w:r>
+    </w:p>
+    <w:p>
+      <w:pPr>
+        <w:pStyle w:val="TextBody"/>
+        <w:rPr/>
+      </w:pPr>
+      <w:r>
+        <w:rPr>
+          <w:b/>
+          <w:bCs/>
+        </w:rPr>
+        <w:t>Feature Types Transformed</w:t>
+      </w:r>
+    </w:p>
+    <w:p>
+      <w:pPr>
+        <w:pStyle w:val="TextBody"/>
+        <w:rPr/>
+      </w:pPr>
+      <w:r>
+        <w:rPr/>
+      </w:r>
+    </w:p>
+    <w:p>
+      <w:pPr>
+        <w:pStyle w:val="TextBody"/>
+        <w:rPr/>
+      </w:pPr>
+      <w:r>
+        <w:rPr>
+          <w:b/>
+          <w:bCs/>
+        </w:rPr>
+        <w:t>One-hot Features</w:t>
+      </w:r>
+    </w:p>
+    <w:p>
+      <w:pPr>
+        <w:pStyle w:val="TextBody"/>
+        <w:rPr/>
+      </w:pPr>
+      <w:r>
+        <w:rPr/>
+      </w:r>
+    </w:p>
+    <w:p>
+      <w:pPr>
+        <w:pStyle w:val="TextBody"/>
+        <w:rPr/>
+      </w:pPr>
+      <w:r>
+        <w:rPr>
+          <w:b/>
+          <w:bCs/>
+        </w:rPr>
+        <w:t>New Features created</w:t>
+      </w:r>
+    </w:p>
+    <w:p>
+      <w:pPr>
+        <w:pStyle w:val="TextBody"/>
+        <w:rPr>
+          <w:b w:val="false"/>
+          <w:b w:val="false"/>
+          <w:bCs w:val="false"/>
+        </w:rPr>
+      </w:pPr>
+      <w:r>
+        <w:rPr>
+          <w:b w:val="false"/>
+          <w:bCs w:val="false"/>
+        </w:rPr>
+      </w:r>
+    </w:p>
+    <w:p>
+      <w:pPr>
+        <w:pStyle w:val="TextBody"/>
+        <w:rPr/>
+      </w:pPr>
+      <w:r>
+        <w:rPr>
+          <w:b/>
+          <w:bCs/>
+        </w:rPr>
+        <w:t>Features Transformed</w:t>
+      </w:r>
+    </w:p>
+    <w:p>
+      <w:pPr>
+        <w:pStyle w:val="TextBody"/>
         <w:rPr>
           <w:b/>
           <w:b/>
@@ -1853,175 +1584,13 @@
     <w:p>
       <w:pPr>
         <w:pStyle w:val="TextBody"/>
-        <w:rPr>
-          <w:b/>
+        <w:rPr/>
+      </w:pPr>
+      <w:r>
+        <w:rPr>
           <w:b/>
           <w:bCs/>
         </w:rPr>
-      </w:pPr>
-      <w:r>
-        <w:rPr>
-          <w:b/>
-          <w:bCs/>
-        </w:rPr>
-      </w:r>
-    </w:p>
-    <w:p>
-      <w:pPr>
-        <w:pStyle w:val="TextBody"/>
-        <w:rPr/>
-      </w:pPr>
-      <w:r>
-        <w:rPr>
-          <w:b/>
-          <w:bCs/>
-        </w:rPr>
-        <w:t>Missing Data</w:t>
-      </w:r>
-    </w:p>
-    <w:p>
-      <w:pPr>
-        <w:pStyle w:val="TextBody"/>
-        <w:rPr/>
-      </w:pPr>
-      <w:r>
-        <w:rPr/>
-      </w:r>
-    </w:p>
-    <w:p>
-      <w:pPr>
-        <w:pStyle w:val="TextBody"/>
-        <w:rPr/>
-      </w:pPr>
-      <w:r>
-        <w:rPr>
-          <w:b/>
-          <w:bCs/>
-        </w:rPr>
-        <w:t>Delete Feature</w:t>
-      </w:r>
-    </w:p>
-    <w:p>
-      <w:pPr>
-        <w:pStyle w:val="TextBody"/>
-        <w:rPr/>
-      </w:pPr>
-      <w:r>
-        <w:rPr/>
-      </w:r>
-    </w:p>
-    <w:p>
-      <w:pPr>
-        <w:pStyle w:val="TextBody"/>
-        <w:rPr/>
-      </w:pPr>
-      <w:r>
-        <w:rPr>
-          <w:b/>
-          <w:bCs/>
-        </w:rPr>
-        <w:t>Feature Types Transformed</w:t>
-      </w:r>
-    </w:p>
-    <w:p>
-      <w:pPr>
-        <w:pStyle w:val="TextBody"/>
-        <w:rPr/>
-      </w:pPr>
-      <w:r>
-        <w:rPr/>
-      </w:r>
-    </w:p>
-    <w:p>
-      <w:pPr>
-        <w:pStyle w:val="TextBody"/>
-        <w:rPr/>
-      </w:pPr>
-      <w:r>
-        <w:rPr>
-          <w:b/>
-          <w:bCs/>
-        </w:rPr>
-        <w:t>One-hot Features</w:t>
-      </w:r>
-    </w:p>
-    <w:p>
-      <w:pPr>
-        <w:pStyle w:val="TextBody"/>
-        <w:rPr/>
-      </w:pPr>
-      <w:r>
-        <w:rPr/>
-      </w:r>
-    </w:p>
-    <w:p>
-      <w:pPr>
-        <w:pStyle w:val="TextBody"/>
-        <w:rPr/>
-      </w:pPr>
-      <w:r>
-        <w:rPr>
-          <w:b/>
-          <w:bCs/>
-        </w:rPr>
-        <w:t>New Features created</w:t>
-      </w:r>
-    </w:p>
-    <w:p>
-      <w:pPr>
-        <w:pStyle w:val="TextBody"/>
-        <w:rPr>
-          <w:b w:val="false"/>
-          <w:b w:val="false"/>
-          <w:bCs w:val="false"/>
-        </w:rPr>
-      </w:pPr>
-      <w:r>
-        <w:rPr>
-          <w:b w:val="false"/>
-          <w:bCs w:val="false"/>
-        </w:rPr>
-      </w:r>
-    </w:p>
-    <w:p>
-      <w:pPr>
-        <w:pStyle w:val="TextBody"/>
-        <w:rPr/>
-      </w:pPr>
-      <w:r>
-        <w:rPr>
-          <w:b/>
-          <w:bCs/>
-        </w:rPr>
-        <w:t>Features Transformed</w:t>
-      </w:r>
-    </w:p>
-    <w:p>
-      <w:pPr>
-        <w:pStyle w:val="TextBody"/>
-        <w:rPr>
-          <w:b/>
-          <w:b/>
-          <w:bCs/>
-        </w:rPr>
-      </w:pPr>
-      <w:r>
-        <w:rPr>
-          <w:b/>
-          <w:bCs/>
-        </w:rPr>
-      </w:r>
-    </w:p>
-    <w:p>
-      <w:pPr>
-        <w:pStyle w:val="TextBody"/>
-        <w:rPr/>
-      </w:pPr>
-      <w:r>
-        <w:rPr>
-          <w:b/>
-          <w:bCs/>
-        </w:rPr>
         <w:t>PCA</w:t>
       </w:r>
     </w:p>
@@ -2039,7 +1608,7 @@
         <w:pStyle w:val="Heading3"/>
         <w:numPr>
           <w:ilvl w:val="2"/>
-          <w:numId w:val="2"/>
+          <w:numId w:val="3"/>
         </w:numPr>
         <w:rPr/>
       </w:pPr>
@@ -2052,18 +1621,23 @@
         <w:pStyle w:val="TextBody"/>
         <w:numPr>
           <w:ilvl w:val="0"/>
-          <w:numId w:val="2"/>
-        </w:numPr>
-        <w:rPr>
-          <w:b w:val="false"/>
-          <w:b w:val="false"/>
-          <w:bCs w:val="false"/>
-          <w:sz w:val="24"/>
-          <w:szCs w:val="24"/>
-        </w:rPr>
-      </w:pPr>
-      <w:r>
-        <w:rPr/>
+          <w:numId w:val="3"/>
+        </w:numPr>
+        <w:rPr>
+          <w:b w:val="false"/>
+          <w:b w:val="false"/>
+          <w:bCs w:val="false"/>
+          <w:sz w:val="24"/>
+          <w:szCs w:val="24"/>
+        </w:rPr>
+      </w:pPr>
+      <w:r>
+        <w:rPr>
+          <w:b w:val="false"/>
+          <w:bCs w:val="false"/>
+          <w:sz w:val="24"/>
+          <w:szCs w:val="24"/>
+        </w:rPr>
       </w:r>
     </w:p>
     <w:p>
@@ -2071,7 +1645,7 @@
         <w:pStyle w:val="Heading3"/>
         <w:numPr>
           <w:ilvl w:val="2"/>
-          <w:numId w:val="2"/>
+          <w:numId w:val="3"/>
         </w:numPr>
         <w:rPr/>
       </w:pPr>
@@ -2084,7 +1658,7 @@
         <w:pStyle w:val="Heading3"/>
         <w:numPr>
           <w:ilvl w:val="2"/>
-          <w:numId w:val="2"/>
+          <w:numId w:val="3"/>
         </w:numPr>
         <w:rPr/>
       </w:pPr>
@@ -2109,7 +1683,7 @@
         <w:pStyle w:val="TextBody"/>
         <w:numPr>
           <w:ilvl w:val="0"/>
-          <w:numId w:val="5"/>
+          <w:numId w:val="6"/>
         </w:numPr>
         <w:rPr/>
       </w:pPr>
@@ -2131,7 +1705,7 @@
         <w:pStyle w:val="Heading3"/>
         <w:numPr>
           <w:ilvl w:val="2"/>
-          <w:numId w:val="2"/>
+          <w:numId w:val="3"/>
         </w:numPr>
         <w:rPr/>
       </w:pPr>
@@ -2147,162 +1721,18 @@
         <w:pStyle w:val="TextBody"/>
         <w:numPr>
           <w:ilvl w:val="0"/>
-          <w:numId w:val="2"/>
-        </w:numPr>
-        <w:rPr/>
-      </w:pPr>
-      <w:r>
-        <w:rPr>
-          <w:b w:val="false"/>
-          <w:bCs w:val="false"/>
-          <w:sz w:val="24"/>
-          <w:szCs w:val="24"/>
-        </w:rPr>
-        <w:t>I use</w:t>
-      </w:r>
-      <w:r>
-        <w:rPr>
-          <w:b w:val="false"/>
-          <w:bCs w:val="false"/>
-          <w:sz w:val="24"/>
-          <w:szCs w:val="24"/>
-        </w:rPr>
-        <w:t>d</w:t>
-      </w:r>
-      <w:r>
-        <w:rPr>
-          <w:b w:val="false"/>
-          <w:bCs w:val="false"/>
-          <w:sz w:val="24"/>
-          <w:szCs w:val="24"/>
-        </w:rPr>
-        <w:t xml:space="preserve"> two benchmark models, </w:t>
-      </w:r>
-      <w:r>
-        <w:rPr>
-          <w:b w:val="false"/>
-          <w:bCs w:val="false"/>
-          <w:sz w:val="24"/>
-          <w:szCs w:val="24"/>
-        </w:rPr>
-        <w:t>namely</w:t>
-      </w:r>
-      <w:r>
-        <w:rPr>
-          <w:b w:val="false"/>
-          <w:bCs w:val="false"/>
-          <w:sz w:val="24"/>
-          <w:szCs w:val="24"/>
-        </w:rPr>
-        <w:t xml:space="preserve"> XGBoost </w:t>
-      </w:r>
-      <w:r>
-        <w:rPr>
-          <w:b w:val="false"/>
-          <w:bCs w:val="false"/>
-          <w:sz w:val="24"/>
-          <w:szCs w:val="24"/>
-        </w:rPr>
-        <w:t xml:space="preserve">Classifier </w:t>
-      </w:r>
-      <w:r>
-        <w:rPr>
-          <w:b w:val="false"/>
-          <w:bCs w:val="false"/>
-          <w:sz w:val="24"/>
-          <w:szCs w:val="24"/>
-        </w:rPr>
-        <w:t xml:space="preserve">and Lasso </w:t>
-      </w:r>
-      <w:r>
-        <w:rPr>
-          <w:b w:val="false"/>
-          <w:bCs w:val="false"/>
-          <w:sz w:val="24"/>
-          <w:szCs w:val="24"/>
-        </w:rPr>
-        <w:t>R</w:t>
-      </w:r>
-      <w:r>
-        <w:rPr>
-          <w:b w:val="false"/>
-          <w:bCs w:val="false"/>
-          <w:sz w:val="24"/>
-          <w:szCs w:val="24"/>
-        </w:rPr>
-        <w:t xml:space="preserve">egression. The </w:t>
-      </w:r>
-      <w:r>
-        <w:rPr>
-          <w:b w:val="false"/>
-          <w:bCs w:val="false"/>
-          <w:sz w:val="24"/>
-          <w:szCs w:val="24"/>
-        </w:rPr>
-        <w:t xml:space="preserve">ultimate </w:t>
-      </w:r>
-      <w:r>
-        <w:rPr>
-          <w:b w:val="false"/>
-          <w:bCs w:val="false"/>
-          <w:sz w:val="24"/>
-          <w:szCs w:val="24"/>
-        </w:rPr>
-        <w:t xml:space="preserve">goal </w:t>
-      </w:r>
-      <w:r>
-        <w:rPr>
-          <w:b w:val="false"/>
-          <w:bCs w:val="false"/>
-          <w:sz w:val="24"/>
-          <w:szCs w:val="24"/>
-        </w:rPr>
-        <w:t>was</w:t>
-      </w:r>
-      <w:r>
-        <w:rPr>
-          <w:b w:val="false"/>
-          <w:bCs w:val="false"/>
-          <w:sz w:val="24"/>
-          <w:szCs w:val="24"/>
-        </w:rPr>
-        <w:t xml:space="preserve"> to </w:t>
-      </w:r>
-      <w:r>
-        <w:rPr>
-          <w:b w:val="false"/>
-          <w:bCs w:val="false"/>
-          <w:sz w:val="24"/>
-          <w:szCs w:val="24"/>
-        </w:rPr>
-        <w:t>use LSTM to</w:t>
-      </w:r>
-      <w:r>
-        <w:rPr>
-          <w:b w:val="false"/>
-          <w:bCs w:val="false"/>
-          <w:sz w:val="24"/>
-          <w:szCs w:val="24"/>
-        </w:rPr>
-        <w:t xml:space="preserve"> beat these benchmark models. </w:t>
-      </w:r>
-      <w:r>
-        <w:rPr>
-          <w:b w:val="false"/>
-          <w:bCs w:val="false"/>
-          <w:sz w:val="24"/>
-          <w:szCs w:val="24"/>
-        </w:rPr>
-        <w:t xml:space="preserve">Supposedly, LSTM should be able </w:t>
-      </w:r>
-      <w:r>
-        <w:rPr>
-          <w:b w:val="false"/>
-          <w:bCs w:val="false"/>
-          <w:sz w:val="24"/>
-          <w:szCs w:val="24"/>
-        </w:rPr>
-        <w:t>to incorporate long and short term memories to generate additional insights, and further improve the predictive power of resulting models.</w:t>
+          <w:numId w:val="3"/>
+        </w:numPr>
+        <w:rPr/>
+      </w:pPr>
+      <w:r>
+        <w:rPr>
+          <w:b w:val="false"/>
+          <w:bCs w:val="false"/>
+          <w:sz w:val="24"/>
+          <w:szCs w:val="24"/>
+        </w:rPr>
+        <w:t>I used two benchmark models, namely XGBoost Classifier and Lasso Regression. The ultimate goal was to use LSTM to beat these benchmark models. Supposedly, LSTM should be able to incorporate long and short term memories to generate additional insights, and further improve the predictive power of resulting models.</w:t>
       </w:r>
     </w:p>
     <w:p>
@@ -2310,90 +1740,18 @@
         <w:pStyle w:val="TextBody"/>
         <w:numPr>
           <w:ilvl w:val="0"/>
-          <w:numId w:val="2"/>
-        </w:numPr>
-        <w:rPr/>
-      </w:pPr>
-      <w:r>
-        <w:rPr>
-          <w:b w:val="false"/>
-          <w:bCs w:val="false"/>
-          <w:sz w:val="24"/>
-          <w:szCs w:val="24"/>
-        </w:rPr>
-        <w:t xml:space="preserve">During the LSTM </w:t>
-      </w:r>
-      <w:r>
-        <w:rPr>
-          <w:b w:val="false"/>
-          <w:bCs w:val="false"/>
-          <w:sz w:val="24"/>
-          <w:szCs w:val="24"/>
-        </w:rPr>
-        <w:t xml:space="preserve">optimization </w:t>
-      </w:r>
-      <w:r>
-        <w:rPr>
-          <w:b w:val="false"/>
-          <w:bCs w:val="false"/>
-          <w:sz w:val="24"/>
-          <w:szCs w:val="24"/>
-        </w:rPr>
-        <w:t>exercise, I attempt</w:t>
-      </w:r>
-      <w:r>
-        <w:rPr>
-          <w:b w:val="false"/>
-          <w:bCs w:val="false"/>
-          <w:sz w:val="24"/>
-          <w:szCs w:val="24"/>
-        </w:rPr>
-        <w:t>ed</w:t>
-      </w:r>
-      <w:r>
-        <w:rPr>
-          <w:b w:val="false"/>
-          <w:bCs w:val="false"/>
-          <w:sz w:val="24"/>
-          <w:szCs w:val="24"/>
-        </w:rPr>
-        <w:t xml:space="preserve"> to explore how the hyperparameters such as window, epoch, batch size, and LSTM constructs affect</w:t>
-      </w:r>
-      <w:r>
-        <w:rPr>
-          <w:b w:val="false"/>
-          <w:bCs w:val="false"/>
-          <w:sz w:val="24"/>
-          <w:szCs w:val="24"/>
-        </w:rPr>
-        <w:t>ed</w:t>
-      </w:r>
-      <w:r>
-        <w:rPr>
-          <w:b w:val="false"/>
-          <w:bCs w:val="false"/>
-          <w:sz w:val="24"/>
-          <w:szCs w:val="24"/>
-        </w:rPr>
-        <w:t xml:space="preserve"> the model performances. This surely help</w:t>
-      </w:r>
-      <w:r>
-        <w:rPr>
-          <w:b w:val="false"/>
-          <w:bCs w:val="false"/>
-          <w:sz w:val="24"/>
-          <w:szCs w:val="24"/>
-        </w:rPr>
-        <w:t>ed</w:t>
-      </w:r>
-      <w:r>
-        <w:rPr>
-          <w:b w:val="false"/>
-          <w:bCs w:val="false"/>
-          <w:sz w:val="24"/>
-          <w:szCs w:val="24"/>
-        </w:rPr>
-        <w:t xml:space="preserve"> me tune the model for better performances. </w:t>
+          <w:numId w:val="3"/>
+        </w:numPr>
+        <w:rPr/>
+      </w:pPr>
+      <w:r>
+        <w:rPr>
+          <w:b w:val="false"/>
+          <w:bCs w:val="false"/>
+          <w:sz w:val="24"/>
+          <w:szCs w:val="24"/>
+        </w:rPr>
+        <w:t xml:space="preserve">During the LSTM optimization exercise, I attempted to explore how the hyperparameters such as window, epoch, batch size, and LSTM constructs affected the model performances. This surely helped me tune the model for better performances. </w:t>
       </w:r>
     </w:p>
     <w:p>
@@ -2401,63 +1759,18 @@
         <w:pStyle w:val="TextBody"/>
         <w:numPr>
           <w:ilvl w:val="0"/>
-          <w:numId w:val="2"/>
-        </w:numPr>
-        <w:rPr/>
-      </w:pPr>
-      <w:r>
-        <w:rPr>
-          <w:b w:val="false"/>
-          <w:bCs w:val="false"/>
-          <w:sz w:val="24"/>
-          <w:szCs w:val="24"/>
-        </w:rPr>
-        <w:t>Also n</w:t>
-      </w:r>
-      <w:r>
-        <w:rPr>
-          <w:b w:val="false"/>
-          <w:bCs w:val="false"/>
-          <w:sz w:val="24"/>
-          <w:szCs w:val="24"/>
-        </w:rPr>
-        <w:t xml:space="preserve">ote this </w:t>
-      </w:r>
-      <w:r>
-        <w:rPr>
-          <w:b w:val="false"/>
-          <w:bCs w:val="false"/>
-          <w:sz w:val="24"/>
-          <w:szCs w:val="24"/>
-        </w:rPr>
-        <w:t>was</w:t>
-      </w:r>
-      <w:r>
-        <w:rPr>
-          <w:b w:val="false"/>
-          <w:bCs w:val="false"/>
-          <w:sz w:val="24"/>
-          <w:szCs w:val="24"/>
-        </w:rPr>
-        <w:t xml:space="preserve"> a regression, </w:t>
-      </w:r>
-      <w:r>
-        <w:rPr>
-          <w:b w:val="false"/>
-          <w:bCs w:val="false"/>
-          <w:sz w:val="24"/>
-          <w:szCs w:val="24"/>
-        </w:rPr>
-        <w:t>as well as,</w:t>
-      </w:r>
-      <w:r>
-        <w:rPr>
-          <w:b w:val="false"/>
-          <w:bCs w:val="false"/>
-          <w:sz w:val="24"/>
-          <w:szCs w:val="24"/>
-        </w:rPr>
-        <w:t xml:space="preserve"> a classification exercise. </w:t>
+          <w:numId w:val="3"/>
+        </w:numPr>
+        <w:rPr/>
+      </w:pPr>
+      <w:r>
+        <w:rPr>
+          <w:b w:val="false"/>
+          <w:bCs w:val="false"/>
+          <w:sz w:val="24"/>
+          <w:szCs w:val="24"/>
+        </w:rPr>
+        <w:t xml:space="preserve">Also note this was a regression, as well as, a classification exercise. </w:t>
       </w:r>
     </w:p>
     <w:p>
@@ -2465,63 +1778,18 @@
         <w:pStyle w:val="TextBody"/>
         <w:numPr>
           <w:ilvl w:val="2"/>
-          <w:numId w:val="2"/>
-        </w:numPr>
-        <w:rPr/>
-      </w:pPr>
-      <w:r>
-        <w:rPr>
-          <w:b w:val="false"/>
-          <w:bCs w:val="false"/>
-          <w:sz w:val="24"/>
-          <w:szCs w:val="24"/>
-        </w:rPr>
-        <w:t xml:space="preserve">As the </w:t>
-      </w:r>
-      <w:r>
-        <w:rPr>
-          <w:b w:val="false"/>
-          <w:bCs w:val="false"/>
-          <w:sz w:val="24"/>
-          <w:szCs w:val="24"/>
-        </w:rPr>
-        <w:t xml:space="preserve">exercise </w:t>
-      </w:r>
-      <w:r>
-        <w:rPr>
-          <w:b w:val="false"/>
-          <w:bCs w:val="false"/>
-          <w:sz w:val="24"/>
-          <w:szCs w:val="24"/>
-        </w:rPr>
-        <w:t xml:space="preserve">became </w:t>
-      </w:r>
-      <w:r>
-        <w:rPr>
-          <w:b w:val="false"/>
-          <w:bCs w:val="false"/>
-          <w:sz w:val="24"/>
-          <w:szCs w:val="24"/>
-        </w:rPr>
-        <w:t xml:space="preserve">computationally expensive, I </w:t>
-      </w:r>
-      <w:r>
-        <w:rPr>
-          <w:b w:val="false"/>
-          <w:bCs w:val="false"/>
-          <w:sz w:val="24"/>
-          <w:szCs w:val="24"/>
-        </w:rPr>
-        <w:t>moved computational and storage needs onto AWS</w:t>
-      </w:r>
-      <w:r>
-        <w:rPr>
-          <w:b w:val="false"/>
-          <w:bCs w:val="false"/>
-          <w:sz w:val="24"/>
-          <w:szCs w:val="24"/>
-        </w:rPr>
-        <w:t>.</w:t>
+          <w:numId w:val="3"/>
+        </w:numPr>
+        <w:rPr/>
+      </w:pPr>
+      <w:r>
+        <w:rPr>
+          <w:b w:val="false"/>
+          <w:bCs w:val="false"/>
+          <w:sz w:val="24"/>
+          <w:szCs w:val="24"/>
+        </w:rPr>
+        <w:t>As the exercise became computationally expensive, I moved computational and storage needs onto AWS.</w:t>
       </w:r>
       <w:r>
         <w:br w:type="page"/>
@@ -2664,7 +1932,6 @@
       </w:pPr>
       <w:r>
         <w:rPr/>
-        <w:t>.</w:t>
       </w:r>
     </w:p>
     <w:p>
@@ -2803,7 +2070,7 @@
         <w:pStyle w:val="Heading3"/>
         <w:numPr>
           <w:ilvl w:val="2"/>
-          <w:numId w:val="2"/>
+          <w:numId w:val="3"/>
         </w:numPr>
         <w:rPr/>
       </w:pPr>
@@ -2828,7 +2095,7 @@
         <w:pStyle w:val="Heading3"/>
         <w:numPr>
           <w:ilvl w:val="2"/>
-          <w:numId w:val="2"/>
+          <w:numId w:val="3"/>
         </w:numPr>
         <w:rPr/>
       </w:pPr>
@@ -2844,7 +2111,7 @@
         <w:pStyle w:val="TextBody"/>
         <w:numPr>
           <w:ilvl w:val="2"/>
-          <w:numId w:val="2"/>
+          <w:numId w:val="3"/>
         </w:numPr>
         <w:rPr>
           <w:b w:val="false"/>
@@ -2868,7 +2135,7 @@
         <w:pStyle w:val="Heading3"/>
         <w:numPr>
           <w:ilvl w:val="2"/>
-          <w:numId w:val="2"/>
+          <w:numId w:val="3"/>
         </w:numPr>
         <w:rPr/>
       </w:pPr>
@@ -2879,42 +2146,8 @@
           <w:sz w:val="24"/>
           <w:szCs w:val="24"/>
         </w:rPr>
-        <w:t>DecisionTreeRegressor (benchmark)</w:t>
-      </w:r>
-    </w:p>
-    <w:p>
-      <w:pPr>
-        <w:pStyle w:val="Heading3"/>
-        <w:numPr>
-          <w:ilvl w:val="2"/>
-          <w:numId w:val="2"/>
-        </w:numPr>
-        <w:rPr>
-          <w:b w:val="false"/>
-          <w:b w:val="false"/>
-          <w:bCs w:val="false"/>
-          <w:sz w:val="24"/>
-          <w:szCs w:val="24"/>
-        </w:rPr>
-      </w:pPr>
-      <w:r>
-        <w:rPr>
-          <w:b w:val="false"/>
-          <w:bCs w:val="false"/>
-          <w:sz w:val="24"/>
-          <w:szCs w:val="24"/>
-        </w:rPr>
-      </w:r>
-    </w:p>
-    <w:p>
-      <w:pPr>
-        <w:pStyle w:val="Heading3"/>
-        <w:numPr>
-          <w:ilvl w:val="2"/>
-          <w:numId w:val="6"/>
-        </w:numPr>
-        <w:rPr/>
-      </w:pPr>
+        <w:t>Lasso Regression</w:t>
+      </w:r>
       <w:r>
         <w:rPr>
           <w:b/>
@@ -2922,6 +2155,125 @@
           <w:sz w:val="24"/>
           <w:szCs w:val="24"/>
         </w:rPr>
+        <w:t xml:space="preserve"> (benchmark)</w:t>
+      </w:r>
+    </w:p>
+    <w:p>
+      <w:pPr>
+        <w:pStyle w:val="Heading3"/>
+        <w:numPr>
+          <w:ilvl w:val="2"/>
+          <w:numId w:val="3"/>
+        </w:numPr>
+        <w:rPr>
+          <w:b/>
+          <w:b/>
+          <w:bCs/>
+          <w:sz w:val="24"/>
+          <w:szCs w:val="24"/>
+        </w:rPr>
+      </w:pPr>
+      <w:r>
+        <w:rPr/>
+      </w:r>
+    </w:p>
+    <w:p>
+      <w:pPr>
+        <w:pStyle w:val="Heading3"/>
+        <w:numPr>
+          <w:ilvl w:val="2"/>
+          <w:numId w:val="3"/>
+        </w:numPr>
+        <w:rPr/>
+      </w:pPr>
+      <w:r>
+        <w:rPr>
+          <w:b/>
+          <w:bCs/>
+          <w:sz w:val="24"/>
+          <w:szCs w:val="24"/>
+        </w:rPr>
+        <w:t>XGBoost</w:t>
+      </w:r>
+    </w:p>
+    <w:p>
+      <w:pPr>
+        <w:pStyle w:val="Heading3"/>
+        <w:numPr>
+          <w:ilvl w:val="2"/>
+          <w:numId w:val="3"/>
+        </w:numPr>
+        <w:rPr>
+          <w:b/>
+          <w:b/>
+          <w:bCs/>
+          <w:sz w:val="24"/>
+          <w:szCs w:val="24"/>
+        </w:rPr>
+      </w:pPr>
+      <w:r>
+        <w:rPr/>
+      </w:r>
+    </w:p>
+    <w:p>
+      <w:pPr>
+        <w:pStyle w:val="Heading3"/>
+        <w:numPr>
+          <w:ilvl w:val="0"/>
+          <w:numId w:val="1"/>
+        </w:numPr>
+        <w:rPr/>
+      </w:pPr>
+      <w:r>
+        <w:rPr>
+          <w:b/>
+          <w:bCs/>
+          <w:sz w:val="24"/>
+          <w:szCs w:val="24"/>
+        </w:rPr>
+        <w:t>LSTM</w:t>
+      </w:r>
+    </w:p>
+    <w:p>
+      <w:pPr>
+        <w:pStyle w:val="Heading3"/>
+        <w:numPr>
+          <w:ilvl w:val="2"/>
+          <w:numId w:val="3"/>
+        </w:numPr>
+        <w:rPr>
+          <w:b w:val="false"/>
+          <w:b w:val="false"/>
+          <w:bCs w:val="false"/>
+          <w:sz w:val="24"/>
+          <w:szCs w:val="24"/>
+        </w:rPr>
+      </w:pPr>
+      <w:r>
+        <w:rPr>
+          <w:b w:val="false"/>
+          <w:bCs w:val="false"/>
+          <w:sz w:val="24"/>
+          <w:szCs w:val="24"/>
+        </w:rPr>
+      </w:r>
+    </w:p>
+    <w:p>
+      <w:pPr>
+        <w:pStyle w:val="Heading3"/>
+        <w:numPr>
+          <w:ilvl w:val="2"/>
+          <w:numId w:val="7"/>
+        </w:numPr>
+        <w:rPr/>
+      </w:pPr>
+      <w:r>
+        <w:rPr>
+          <w:b/>
+          <w:bCs/>
+          <w:sz w:val="24"/>
+          <w:szCs w:val="24"/>
+        </w:rPr>
         <w:t xml:space="preserve">KNeighborsRegressor: </w:t>
       </w:r>
     </w:p>
@@ -2930,7 +2282,7 @@
         <w:pStyle w:val="Heading3"/>
         <w:numPr>
           <w:ilvl w:val="2"/>
-          <w:numId w:val="6"/>
+          <w:numId w:val="7"/>
         </w:numPr>
         <w:rPr/>
       </w:pPr>
@@ -2960,7 +2312,7 @@
         <w:pStyle w:val="Heading2"/>
         <w:numPr>
           <w:ilvl w:val="1"/>
-          <w:numId w:val="2"/>
+          <w:numId w:val="3"/>
         </w:numPr>
         <w:rPr/>
       </w:pPr>
@@ -2976,7 +2328,7 @@
         <w:pStyle w:val="Heading3"/>
         <w:numPr>
           <w:ilvl w:val="2"/>
-          <w:numId w:val="2"/>
+          <w:numId w:val="3"/>
         </w:numPr>
         <w:rPr/>
       </w:pPr>
@@ -3001,7 +2353,7 @@
         <w:pStyle w:val="Heading3"/>
         <w:numPr>
           <w:ilvl w:val="2"/>
-          <w:numId w:val="2"/>
+          <w:numId w:val="3"/>
         </w:numPr>
         <w:rPr/>
       </w:pPr>
@@ -3043,7 +2395,7 @@
         <w:pStyle w:val="Heading2"/>
         <w:numPr>
           <w:ilvl w:val="1"/>
-          <w:numId w:val="2"/>
+          <w:numId w:val="3"/>
         </w:numPr>
         <w:rPr/>
       </w:pPr>
@@ -3059,7 +2411,7 @@
         <w:pStyle w:val="TextBody"/>
         <w:numPr>
           <w:ilvl w:val="1"/>
-          <w:numId w:val="2"/>
+          <w:numId w:val="3"/>
         </w:numPr>
         <w:rPr/>
       </w:pPr>
@@ -3072,7 +2424,7 @@
         <w:pStyle w:val="Heading3"/>
         <w:numPr>
           <w:ilvl w:val="2"/>
-          <w:numId w:val="2"/>
+          <w:numId w:val="3"/>
         </w:numPr>
         <w:rPr/>
       </w:pPr>
@@ -3097,7 +2449,7 @@
         <w:pStyle w:val="Heading3"/>
         <w:numPr>
           <w:ilvl w:val="2"/>
-          <w:numId w:val="2"/>
+          <w:numId w:val="3"/>
         </w:numPr>
         <w:rPr/>
       </w:pPr>
@@ -3110,20 +2462,302 @@
     </w:p>
     <w:p>
       <w:pPr>
-        <w:pStyle w:val="TextBody"/>
-        <w:rPr/>
-      </w:pPr>
-      <w:r>
-        <w:rPr/>
-      </w:r>
-    </w:p>
-    <w:p>
-      <w:pPr>
-        <w:pStyle w:val="TextBody"/>
-        <w:rPr/>
-      </w:pPr>
-      <w:r>
-        <w:rPr/>
+        <w:pStyle w:val="Heading1"/>
+        <w:numPr>
+          <w:ilvl w:val="0"/>
+          <w:numId w:val="3"/>
+        </w:numPr>
+        <w:spacing w:before="240" w:after="120"/>
+        <w:rPr/>
+      </w:pPr>
+      <w:r>
+        <w:rPr>
+          <w:b w:val="false"/>
+          <w:bCs w:val="false"/>
+          <w:sz w:val="24"/>
+          <w:szCs w:val="24"/>
+        </w:rPr>
+        <w:t>Findings and questions</w:t>
+      </w:r>
+    </w:p>
+    <w:p>
+      <w:pPr>
+        <w:pStyle w:val="Heading1"/>
+        <w:numPr>
+          <w:ilvl w:val="0"/>
+          <w:numId w:val="3"/>
+        </w:numPr>
+        <w:spacing w:before="240" w:after="120"/>
+        <w:rPr/>
+      </w:pPr>
+      <w:r>
+        <w:rPr>
+          <w:b w:val="false"/>
+          <w:bCs w:val="false"/>
+          <w:sz w:val="24"/>
+          <w:szCs w:val="24"/>
+        </w:rPr>
+        <w:t>Questions:</w:t>
+      </w:r>
+    </w:p>
+    <w:p>
+      <w:pPr>
+        <w:pStyle w:val="Heading1"/>
+        <w:numPr>
+          <w:ilvl w:val="0"/>
+          <w:numId w:val="3"/>
+        </w:numPr>
+        <w:spacing w:before="240" w:after="120"/>
+        <w:rPr/>
+      </w:pPr>
+      <w:r>
+        <w:rPr>
+          <w:b w:val="false"/>
+          <w:bCs w:val="false"/>
+          <w:sz w:val="24"/>
+          <w:szCs w:val="24"/>
+        </w:rPr>
+        <w:t>Predicting next day price may not be the best thing to do. We may want to predict price in 5 days, or even much more ahead? What’s a reasonable window to predict price before randomness takes over?</w:t>
+      </w:r>
+    </w:p>
+    <w:p>
+      <w:pPr>
+        <w:pStyle w:val="Heading1"/>
+        <w:numPr>
+          <w:ilvl w:val="0"/>
+          <w:numId w:val="3"/>
+        </w:numPr>
+        <w:spacing w:before="240" w:after="120"/>
+        <w:rPr/>
+      </w:pPr>
+      <w:r>
+        <w:rPr>
+          <w:b w:val="false"/>
+          <w:bCs w:val="false"/>
+          <w:sz w:val="24"/>
+          <w:szCs w:val="24"/>
+        </w:rPr>
+        <w:t>Should I predict volume?</w:t>
+      </w:r>
+    </w:p>
+    <w:p>
+      <w:pPr>
+        <w:pStyle w:val="Heading1"/>
+        <w:numPr>
+          <w:ilvl w:val="0"/>
+          <w:numId w:val="3"/>
+        </w:numPr>
+        <w:spacing w:before="240" w:after="120"/>
+        <w:rPr/>
+      </w:pPr>
+      <w:r>
+        <w:rPr>
+          <w:b w:val="false"/>
+          <w:bCs w:val="false"/>
+          <w:sz w:val="24"/>
+          <w:szCs w:val="24"/>
+        </w:rPr>
+        <w:t>Should I include other features to predict price?</w:t>
+      </w:r>
+    </w:p>
+    <w:p>
+      <w:pPr>
+        <w:pStyle w:val="Heading1"/>
+        <w:numPr>
+          <w:ilvl w:val="0"/>
+          <w:numId w:val="3"/>
+        </w:numPr>
+        <w:spacing w:before="240" w:after="120"/>
+        <w:rPr/>
+      </w:pPr>
+      <w:r>
+        <w:rPr>
+          <w:b w:val="false"/>
+          <w:bCs w:val="false"/>
+          <w:sz w:val="24"/>
+          <w:szCs w:val="24"/>
+        </w:rPr>
+        <w:t>Does dropout improve performance?</w:t>
+      </w:r>
+    </w:p>
+    <w:p>
+      <w:pPr>
+        <w:pStyle w:val="Heading1"/>
+        <w:numPr>
+          <w:ilvl w:val="0"/>
+          <w:numId w:val="3"/>
+        </w:numPr>
+        <w:spacing w:before="240" w:after="120"/>
+        <w:rPr/>
+      </w:pPr>
+      <w:r>
+        <w:rPr>
+          <w:b w:val="false"/>
+          <w:bCs w:val="false"/>
+          <w:sz w:val="24"/>
+          <w:szCs w:val="24"/>
+        </w:rPr>
+        <w:t>Does multiple layers improve performance?</w:t>
+      </w:r>
+    </w:p>
+    <w:p>
+      <w:pPr>
+        <w:pStyle w:val="Heading1"/>
+        <w:numPr>
+          <w:ilvl w:val="0"/>
+          <w:numId w:val="3"/>
+        </w:numPr>
+        <w:spacing w:before="240" w:after="120"/>
+        <w:rPr/>
+      </w:pPr>
+      <w:r>
+        <w:rPr>
+          <w:b w:val="false"/>
+          <w:bCs w:val="false"/>
+          <w:sz w:val="24"/>
+          <w:szCs w:val="24"/>
+        </w:rPr>
+        <w:t>Should we actually try to predict price? Or should we predict a range? For example, -1~1% is neutral, 1~5% is good, 5%+ is excellent, etc.</w:t>
+      </w:r>
+    </w:p>
+    <w:p>
+      <w:pPr>
+        <w:pStyle w:val="Heading1"/>
+        <w:numPr>
+          <w:ilvl w:val="0"/>
+          <w:numId w:val="3"/>
+        </w:numPr>
+        <w:spacing w:before="240" w:after="120"/>
+        <w:rPr/>
+      </w:pPr>
+      <w:r>
+        <w:rPr>
+          <w:b w:val="false"/>
+          <w:bCs w:val="false"/>
+          <w:sz w:val="24"/>
+          <w:szCs w:val="24"/>
+        </w:rPr>
+        <w:t>Findings:</w:t>
+      </w:r>
+    </w:p>
+    <w:p>
+      <w:pPr>
+        <w:pStyle w:val="Heading1"/>
+        <w:numPr>
+          <w:ilvl w:val="0"/>
+          <w:numId w:val="3"/>
+        </w:numPr>
+        <w:spacing w:before="240" w:after="120"/>
+        <w:rPr/>
+      </w:pPr>
+      <w:r>
+        <w:rPr>
+          <w:b w:val="false"/>
+          <w:bCs w:val="false"/>
+          <w:sz w:val="24"/>
+          <w:szCs w:val="24"/>
+        </w:rPr>
+        <w:t>Best results is with window 15 (about 3 weeks), epoch 2000, and batch-size 50-250.</w:t>
+      </w:r>
+    </w:p>
+    <w:p>
+      <w:pPr>
+        <w:pStyle w:val="Heading1"/>
+        <w:numPr>
+          <w:ilvl w:val="0"/>
+          <w:numId w:val="3"/>
+        </w:numPr>
+        <w:spacing w:before="240" w:after="120"/>
+        <w:rPr/>
+      </w:pPr>
+      <w:r>
+        <w:rPr>
+          <w:b w:val="false"/>
+          <w:bCs w:val="false"/>
+          <w:sz w:val="24"/>
+          <w:szCs w:val="24"/>
+        </w:rPr>
+        <w:t>There may be upward bias, meaning all that we have seen is upward trend (most of the time).</w:t>
+      </w:r>
+    </w:p>
+    <w:p>
+      <w:pPr>
+        <w:pStyle w:val="Heading1"/>
+        <w:numPr>
+          <w:ilvl w:val="0"/>
+          <w:numId w:val="3"/>
+        </w:numPr>
+        <w:spacing w:before="240" w:after="120"/>
+        <w:rPr/>
+      </w:pPr>
+      <w:r>
+        <w:rPr>
+          <w:b w:val="false"/>
+          <w:bCs w:val="false"/>
+          <w:sz w:val="24"/>
+          <w:szCs w:val="24"/>
+        </w:rPr>
+        <w:t xml:space="preserve">When selecting hyperparameters, training predict time, testing predict time, training error eval time, and testing error eval time are negligible. </w:t>
+      </w:r>
+    </w:p>
+    <w:p>
+      <w:pPr>
+        <w:pStyle w:val="Heading1"/>
+        <w:numPr>
+          <w:ilvl w:val="0"/>
+          <w:numId w:val="3"/>
+        </w:numPr>
+        <w:spacing w:before="240" w:after="120"/>
+        <w:rPr/>
+      </w:pPr>
+      <w:r>
+        <w:rPr>
+          <w:b w:val="false"/>
+          <w:bCs w:val="false"/>
+          <w:sz w:val="24"/>
+          <w:szCs w:val="24"/>
+        </w:rPr>
+        <w:t>The larger the window, the longer the training time. The higher the epoch, and the smaller the batch size, the longer the training time.</w:t>
+      </w:r>
+    </w:p>
+    <w:p>
+      <w:pPr>
+        <w:pStyle w:val="Heading1"/>
+        <w:numPr>
+          <w:ilvl w:val="0"/>
+          <w:numId w:val="3"/>
+        </w:numPr>
+        <w:spacing w:before="240" w:after="120"/>
+        <w:rPr/>
+      </w:pPr>
+      <w:r>
+        <w:rPr>
+          <w:b w:val="false"/>
+          <w:bCs w:val="false"/>
+          <w:sz w:val="24"/>
+          <w:szCs w:val="24"/>
+        </w:rPr>
+        <w:t>Best training error achieved is with window 15, batch size 10, epoch 500: 2.5616e-06</w:t>
+      </w:r>
+    </w:p>
+    <w:p>
+      <w:pPr>
+        <w:pStyle w:val="Heading1"/>
+        <w:numPr>
+          <w:ilvl w:val="0"/>
+          <w:numId w:val="3"/>
+        </w:numPr>
+        <w:spacing w:before="240" w:after="120"/>
+        <w:rPr/>
+      </w:pPr>
+      <w:r>
+        <w:rPr>
+          <w:b w:val="false"/>
+          <w:bCs w:val="false"/>
+          <w:sz w:val="24"/>
+          <w:szCs w:val="24"/>
+        </w:rPr>
+        <w:t>Best testing error achieved is with window 10, batch size 500, epoch 2000: 7.58083e-05</w:t>
       </w:r>
     </w:p>
     <w:p>
@@ -3131,7 +2765,27 @@
         <w:pStyle w:val="Heading3"/>
         <w:numPr>
           <w:ilvl w:val="2"/>
-          <w:numId w:val="2"/>
+          <w:numId w:val="3"/>
+        </w:numPr>
+        <w:rPr>
+          <w:b w:val="false"/>
+          <w:b w:val="false"/>
+          <w:bCs w:val="false"/>
+        </w:rPr>
+      </w:pPr>
+      <w:r>
+        <w:rPr>
+          <w:b w:val="false"/>
+          <w:bCs w:val="false"/>
+        </w:rPr>
+      </w:r>
+    </w:p>
+    <w:p>
+      <w:pPr>
+        <w:pStyle w:val="Heading3"/>
+        <w:numPr>
+          <w:ilvl w:val="2"/>
+          <w:numId w:val="3"/>
         </w:numPr>
         <w:rPr/>
       </w:pPr>
@@ -3405,6 +3059,98 @@
   <w:abstractNum w:abstractNumId="3">
     <w:lvl w:ilvl="0">
       <w:start w:val="1"/>
+      <w:numFmt w:val="none"/>
+      <w:suff w:val="nothing"/>
+      <w:lvlText w:val=""/>
+      <w:lvlJc w:val="left"/>
+      <w:pPr>
+        <w:ind w:left="0" w:hanging="0"/>
+      </w:pPr>
+    </w:lvl>
+    <w:lvl w:ilvl="1">
+      <w:start w:val="1"/>
+      <w:numFmt w:val="none"/>
+      <w:suff w:val="nothing"/>
+      <w:lvlText w:val=""/>
+      <w:lvlJc w:val="left"/>
+      <w:pPr>
+        <w:ind w:left="0" w:hanging="0"/>
+      </w:pPr>
+    </w:lvl>
+    <w:lvl w:ilvl="2">
+      <w:start w:val="1"/>
+      <w:numFmt w:val="none"/>
+      <w:suff w:val="nothing"/>
+      <w:lvlText w:val=""/>
+      <w:lvlJc w:val="left"/>
+      <w:pPr>
+        <w:ind w:left="0" w:hanging="0"/>
+      </w:pPr>
+    </w:lvl>
+    <w:lvl w:ilvl="3">
+      <w:start w:val="1"/>
+      <w:numFmt w:val="none"/>
+      <w:suff w:val="nothing"/>
+      <w:lvlText w:val=""/>
+      <w:lvlJc w:val="left"/>
+      <w:pPr>
+        <w:ind w:left="0" w:hanging="0"/>
+      </w:pPr>
+    </w:lvl>
+    <w:lvl w:ilvl="4">
+      <w:start w:val="1"/>
+      <w:numFmt w:val="none"/>
+      <w:suff w:val="nothing"/>
+      <w:lvlText w:val=""/>
+      <w:lvlJc w:val="left"/>
+      <w:pPr>
+        <w:ind w:left="0" w:hanging="0"/>
+      </w:pPr>
+    </w:lvl>
+    <w:lvl w:ilvl="5">
+      <w:start w:val="1"/>
+      <w:numFmt w:val="none"/>
+      <w:suff w:val="nothing"/>
+      <w:lvlText w:val=""/>
+      <w:lvlJc w:val="left"/>
+      <w:pPr>
+        <w:ind w:left="0" w:hanging="0"/>
+      </w:pPr>
+    </w:lvl>
+    <w:lvl w:ilvl="6">
+      <w:start w:val="1"/>
+      <w:numFmt w:val="none"/>
+      <w:suff w:val="nothing"/>
+      <w:lvlText w:val=""/>
+      <w:lvlJc w:val="left"/>
+      <w:pPr>
+        <w:ind w:left="0" w:hanging="0"/>
+      </w:pPr>
+    </w:lvl>
+    <w:lvl w:ilvl="7">
+      <w:start w:val="1"/>
+      <w:numFmt w:val="none"/>
+      <w:suff w:val="nothing"/>
+      <w:lvlText w:val=""/>
+      <w:lvlJc w:val="left"/>
+      <w:pPr>
+        <w:ind w:left="0" w:hanging="0"/>
+      </w:pPr>
+    </w:lvl>
+    <w:lvl w:ilvl="8">
+      <w:start w:val="1"/>
+      <w:numFmt w:val="none"/>
+      <w:suff w:val="nothing"/>
+      <w:lvlText w:val=""/>
+      <w:lvlJc w:val="left"/>
+      <w:pPr>
+        <w:ind w:left="0" w:hanging="0"/>
+      </w:pPr>
+    </w:lvl>
+  </w:abstractNum>
+  <w:abstractNum w:abstractNumId="4">
+    <w:lvl w:ilvl="0">
+      <w:start w:val="1"/>
       <w:numFmt w:val="bullet"/>
       <w:lvlText w:val=""/>
       <w:lvlJc w:val="left"/>
@@ -3548,7 +3294,7 @@
       </w:rPr>
     </w:lvl>
   </w:abstractNum>
-  <w:abstractNum w:abstractNumId="4">
+  <w:abstractNum w:abstractNumId="5">
     <w:lvl w:ilvl="0">
       <w:start w:val="1"/>
       <w:numFmt w:val="bullet"/>
@@ -3694,7 +3440,7 @@
       </w:rPr>
     </w:lvl>
   </w:abstractNum>
-  <w:abstractNum w:abstractNumId="5">
+  <w:abstractNum w:abstractNumId="6">
     <w:lvl w:ilvl="0">
       <w:start w:val="1"/>
       <w:numFmt w:val="bullet"/>
@@ -3840,7 +3586,7 @@
       </w:rPr>
     </w:lvl>
   </w:abstractNum>
-  <w:abstractNum w:abstractNumId="6">
+  <w:abstractNum w:abstractNumId="7">
     <w:lvl w:ilvl="0">
       <w:start w:val="1"/>
       <w:numFmt w:val="none"/>
@@ -3930,152 +3676,6 @@
       <w:pPr>
         <w:ind w:left="0" w:hanging="0"/>
       </w:pPr>
-    </w:lvl>
-  </w:abstractNum>
-  <w:abstractNum w:abstractNumId="7">
-    <w:lvl w:ilvl="0">
-      <w:start w:val="1"/>
-      <w:numFmt w:val="bullet"/>
-      <w:lvlText w:val=""/>
-      <w:lvlJc w:val="left"/>
-      <w:pPr>
-        <w:tabs>
-          <w:tab w:val="num" w:pos="720"/>
-        </w:tabs>
-        <w:ind w:left="720" w:hanging="360"/>
-      </w:pPr>
-      <w:rPr>
-        <w:rFonts w:ascii="Symbol" w:hAnsi="Symbol" w:cs="Symbol" w:hint="default"/>
-        <w:rFonts w:cs="OpenSymbol"/>
-      </w:rPr>
-    </w:lvl>
-    <w:lvl w:ilvl="1">
-      <w:start w:val="1"/>
-      <w:numFmt w:val="bullet"/>
-      <w:lvlText w:val="◦"/>
-      <w:lvlJc w:val="left"/>
-      <w:pPr>
-        <w:tabs>
-          <w:tab w:val="num" w:pos="1080"/>
-        </w:tabs>
-        <w:ind w:left="1080" w:hanging="360"/>
-      </w:pPr>
-      <w:rPr>
-        <w:rFonts w:ascii="OpenSymbol" w:hAnsi="OpenSymbol" w:cs="OpenSymbol" w:hint="default"/>
-        <w:rFonts w:cs="OpenSymbol"/>
-      </w:rPr>
-    </w:lvl>
-    <w:lvl w:ilvl="2">
-      <w:start w:val="1"/>
-      <w:numFmt w:val="bullet"/>
-      <w:lvlText w:val="▪"/>
-      <w:lvlJc w:val="left"/>
-      <w:pPr>
-        <w:tabs>
-          <w:tab w:val="num" w:pos="1440"/>
-        </w:tabs>
-        <w:ind w:left="1440" w:hanging="360"/>
-      </w:pPr>
-      <w:rPr>
-        <w:rFonts w:ascii="OpenSymbol" w:hAnsi="OpenSymbol" w:cs="OpenSymbol" w:hint="default"/>
-        <w:rFonts w:cs="OpenSymbol"/>
-      </w:rPr>
-    </w:lvl>
-    <w:lvl w:ilvl="3">
-      <w:start w:val="1"/>
-      <w:numFmt w:val="bullet"/>
-      <w:lvlText w:val=""/>
-      <w:lvlJc w:val="left"/>
-      <w:pPr>
-        <w:tabs>
-          <w:tab w:val="num" w:pos="1800"/>
-        </w:tabs>
-        <w:ind w:left="1800" w:hanging="360"/>
-      </w:pPr>
-      <w:rPr>
-        <w:rFonts w:ascii="Symbol" w:hAnsi="Symbol" w:cs="Symbol" w:hint="default"/>
-        <w:rFonts w:cs="OpenSymbol"/>
-      </w:rPr>
-    </w:lvl>
-    <w:lvl w:ilvl="4">
-      <w:start w:val="1"/>
-      <w:numFmt w:val="bullet"/>
-      <w:lvlText w:val="◦"/>
-      <w:lvlJc w:val="left"/>
-      <w:pPr>
-        <w:tabs>
-          <w:tab w:val="num" w:pos="2160"/>
-        </w:tabs>
-        <w:ind w:left="2160" w:hanging="360"/>
-      </w:pPr>
-      <w:rPr>
-        <w:rFonts w:ascii="OpenSymbol" w:hAnsi="OpenSymbol" w:cs="OpenSymbol" w:hint="default"/>
-        <w:rFonts w:cs="OpenSymbol"/>
-      </w:rPr>
-    </w:lvl>
-    <w:lvl w:ilvl="5">
-      <w:start w:val="1"/>
-      <w:numFmt w:val="bullet"/>
-      <w:lvlText w:val="▪"/>
-      <w:lvlJc w:val="left"/>
-      <w:pPr>
-        <w:tabs>
-          <w:tab w:val="num" w:pos="2520"/>
-        </w:tabs>
-        <w:ind w:left="2520" w:hanging="360"/>
-      </w:pPr>
-      <w:rPr>
-        <w:rFonts w:ascii="OpenSymbol" w:hAnsi="OpenSymbol" w:cs="OpenSymbol" w:hint="default"/>
-        <w:rFonts w:cs="OpenSymbol"/>
-      </w:rPr>
-    </w:lvl>
-    <w:lvl w:ilvl="6">
-      <w:start w:val="1"/>
-      <w:numFmt w:val="bullet"/>
-      <w:lvlText w:val=""/>
-      <w:lvlJc w:val="left"/>
-      <w:pPr>
-        <w:tabs>
-          <w:tab w:val="num" w:pos="2880"/>
-        </w:tabs>
-        <w:ind w:left="2880" w:hanging="360"/>
-      </w:pPr>
-      <w:rPr>
-        <w:rFonts w:ascii="Symbol" w:hAnsi="Symbol" w:cs="Symbol" w:hint="default"/>
-        <w:rFonts w:cs="OpenSymbol"/>
-      </w:rPr>
-    </w:lvl>
-    <w:lvl w:ilvl="7">
-      <w:start w:val="1"/>
-      <w:numFmt w:val="bullet"/>
-      <w:lvlText w:val="◦"/>
-      <w:lvlJc w:val="left"/>
-      <w:pPr>
-        <w:tabs>
-          <w:tab w:val="num" w:pos="3240"/>
-        </w:tabs>
-        <w:ind w:left="3240" w:hanging="360"/>
-      </w:pPr>
-      <w:rPr>
-        <w:rFonts w:ascii="OpenSymbol" w:hAnsi="OpenSymbol" w:cs="OpenSymbol" w:hint="default"/>
-        <w:rFonts w:cs="OpenSymbol"/>
-      </w:rPr>
-    </w:lvl>
-    <w:lvl w:ilvl="8">
-      <w:start w:val="1"/>
-      <w:numFmt w:val="bullet"/>
-      <w:lvlText w:val="▪"/>
-      <w:lvlJc w:val="left"/>
-      <w:pPr>
-        <w:tabs>
-          <w:tab w:val="num" w:pos="3600"/>
-        </w:tabs>
-        <w:ind w:left="3600" w:hanging="360"/>
-      </w:pPr>
-      <w:rPr>
-        <w:rFonts w:ascii="OpenSymbol" w:hAnsi="OpenSymbol" w:cs="OpenSymbol" w:hint="default"/>
-        <w:rFonts w:cs="OpenSymbol"/>
-      </w:rPr>
     </w:lvl>
   </w:abstractNum>
   <w:abstractNum w:abstractNumId="8">
@@ -4257,6 +3857,7 @@
     <w:rPrDefault>
       <w:rPr>
         <w:rFonts w:ascii="Liberation Serif" w:hAnsi="Liberation Serif" w:eastAsia="SimSun" w:cs="Arial"/>
+        <w:sz w:val="20"/>
         <w:szCs w:val="24"/>
         <w:lang w:val="en-US" w:eastAsia="zh-CN" w:bidi="hi-IN"/>
       </w:rPr>
@@ -5565,6 +5166,321 @@
       <w:rFonts w:ascii="OpenSymbol" w:hAnsi="OpenSymbol" w:eastAsia="OpenSymbol" w:cs="OpenSymbol"/>
     </w:rPr>
   </w:style>
+  <w:style w:type="character" w:styleId="ListLabel460">
+    <w:name w:val="ListLabel 460"/>
+    <w:qFormat/>
+    <w:rPr>
+      <w:rFonts w:cs="OpenSymbol"/>
+    </w:rPr>
+  </w:style>
+  <w:style w:type="character" w:styleId="ListLabel461">
+    <w:name w:val="ListLabel 461"/>
+    <w:qFormat/>
+    <w:rPr>
+      <w:rFonts w:cs="OpenSymbol"/>
+    </w:rPr>
+  </w:style>
+  <w:style w:type="character" w:styleId="ListLabel462">
+    <w:name w:val="ListLabel 462"/>
+    <w:qFormat/>
+    <w:rPr>
+      <w:rFonts w:cs="OpenSymbol"/>
+    </w:rPr>
+  </w:style>
+  <w:style w:type="character" w:styleId="ListLabel463">
+    <w:name w:val="ListLabel 463"/>
+    <w:qFormat/>
+    <w:rPr>
+      <w:rFonts w:cs="OpenSymbol"/>
+    </w:rPr>
+  </w:style>
+  <w:style w:type="character" w:styleId="ListLabel464">
+    <w:name w:val="ListLabel 464"/>
+    <w:qFormat/>
+    <w:rPr>
+      <w:rFonts w:cs="OpenSymbol"/>
+    </w:rPr>
+  </w:style>
+  <w:style w:type="character" w:styleId="ListLabel465">
+    <w:name w:val="ListLabel 465"/>
+    <w:qFormat/>
+    <w:rPr>
+      <w:rFonts w:cs="OpenSymbol"/>
+    </w:rPr>
+  </w:style>
+  <w:style w:type="character" w:styleId="ListLabel466">
+    <w:name w:val="ListLabel 466"/>
+    <w:qFormat/>
+    <w:rPr>
+      <w:rFonts w:cs="OpenSymbol"/>
+    </w:rPr>
+  </w:style>
+  <w:style w:type="character" w:styleId="ListLabel467">
+    <w:name w:val="ListLabel 467"/>
+    <w:qFormat/>
+    <w:rPr>
+      <w:rFonts w:cs="OpenSymbol"/>
+    </w:rPr>
+  </w:style>
+  <w:style w:type="character" w:styleId="ListLabel468">
+    <w:name w:val="ListLabel 468"/>
+    <w:qFormat/>
+    <w:rPr>
+      <w:rFonts w:cs="OpenSymbol"/>
+    </w:rPr>
+  </w:style>
+  <w:style w:type="character" w:styleId="ListLabel469">
+    <w:name w:val="ListLabel 469"/>
+    <w:qFormat/>
+    <w:rPr>
+      <w:rFonts w:cs="OpenSymbol"/>
+    </w:rPr>
+  </w:style>
+  <w:style w:type="character" w:styleId="ListLabel470">
+    <w:name w:val="ListLabel 470"/>
+    <w:qFormat/>
+    <w:rPr>
+      <w:rFonts w:cs="OpenSymbol"/>
+    </w:rPr>
+  </w:style>
+  <w:style w:type="character" w:styleId="ListLabel471">
+    <w:name w:val="ListLabel 471"/>
+    <w:qFormat/>
+    <w:rPr>
+      <w:rFonts w:cs="OpenSymbol"/>
+    </w:rPr>
+  </w:style>
+  <w:style w:type="character" w:styleId="ListLabel472">
+    <w:name w:val="ListLabel 472"/>
+    <w:qFormat/>
+    <w:rPr>
+      <w:rFonts w:cs="OpenSymbol"/>
+    </w:rPr>
+  </w:style>
+  <w:style w:type="character" w:styleId="ListLabel473">
+    <w:name w:val="ListLabel 473"/>
+    <w:qFormat/>
+    <w:rPr>
+      <w:rFonts w:cs="OpenSymbol"/>
+    </w:rPr>
+  </w:style>
+  <w:style w:type="character" w:styleId="ListLabel474">
+    <w:name w:val="ListLabel 474"/>
+    <w:qFormat/>
+    <w:rPr>
+      <w:rFonts w:cs="OpenSymbol"/>
+    </w:rPr>
+  </w:style>
+  <w:style w:type="character" w:styleId="ListLabel475">
+    <w:name w:val="ListLabel 475"/>
+    <w:qFormat/>
+    <w:rPr>
+      <w:rFonts w:cs="OpenSymbol"/>
+    </w:rPr>
+  </w:style>
+  <w:style w:type="character" w:styleId="ListLabel476">
+    <w:name w:val="ListLabel 476"/>
+    <w:qFormat/>
+    <w:rPr>
+      <w:rFonts w:cs="OpenSymbol"/>
+    </w:rPr>
+  </w:style>
+  <w:style w:type="character" w:styleId="ListLabel477">
+    <w:name w:val="ListLabel 477"/>
+    <w:qFormat/>
+    <w:rPr>
+      <w:rFonts w:cs="OpenSymbol"/>
+    </w:rPr>
+  </w:style>
+  <w:style w:type="character" w:styleId="ListLabel478">
+    <w:name w:val="ListLabel 478"/>
+    <w:qFormat/>
+    <w:rPr>
+      <w:rFonts w:cs="OpenSymbol"/>
+    </w:rPr>
+  </w:style>
+  <w:style w:type="character" w:styleId="ListLabel479">
+    <w:name w:val="ListLabel 479"/>
+    <w:qFormat/>
+    <w:rPr>
+      <w:rFonts w:cs="OpenSymbol"/>
+    </w:rPr>
+  </w:style>
+  <w:style w:type="character" w:styleId="ListLabel480">
+    <w:name w:val="ListLabel 480"/>
+    <w:qFormat/>
+    <w:rPr>
+      <w:rFonts w:cs="OpenSymbol"/>
+    </w:rPr>
+  </w:style>
+  <w:style w:type="character" w:styleId="ListLabel481">
+    <w:name w:val="ListLabel 481"/>
+    <w:qFormat/>
+    <w:rPr>
+      <w:rFonts w:cs="OpenSymbol"/>
+    </w:rPr>
+  </w:style>
+  <w:style w:type="character" w:styleId="ListLabel482">
+    <w:name w:val="ListLabel 482"/>
+    <w:qFormat/>
+    <w:rPr>
+      <w:rFonts w:cs="OpenSymbol"/>
+    </w:rPr>
+  </w:style>
+  <w:style w:type="character" w:styleId="ListLabel483">
+    <w:name w:val="ListLabel 483"/>
+    <w:qFormat/>
+    <w:rPr>
+      <w:rFonts w:cs="OpenSymbol"/>
+    </w:rPr>
+  </w:style>
+  <w:style w:type="character" w:styleId="ListLabel484">
+    <w:name w:val="ListLabel 484"/>
+    <w:qFormat/>
+    <w:rPr>
+      <w:rFonts w:cs="OpenSymbol"/>
+    </w:rPr>
+  </w:style>
+  <w:style w:type="character" w:styleId="ListLabel485">
+    <w:name w:val="ListLabel 485"/>
+    <w:qFormat/>
+    <w:rPr>
+      <w:rFonts w:cs="OpenSymbol"/>
+    </w:rPr>
+  </w:style>
+  <w:style w:type="character" w:styleId="ListLabel486">
+    <w:name w:val="ListLabel 486"/>
+    <w:qFormat/>
+    <w:rPr>
+      <w:rFonts w:cs="OpenSymbol"/>
+    </w:rPr>
+  </w:style>
+  <w:style w:type="character" w:styleId="ListLabel487">
+    <w:name w:val="ListLabel 487"/>
+    <w:qFormat/>
+    <w:rPr>
+      <w:rFonts w:cs="OpenSymbol"/>
+    </w:rPr>
+  </w:style>
+  <w:style w:type="character" w:styleId="ListLabel488">
+    <w:name w:val="ListLabel 488"/>
+    <w:qFormat/>
+    <w:rPr>
+      <w:rFonts w:cs="OpenSymbol"/>
+    </w:rPr>
+  </w:style>
+  <w:style w:type="character" w:styleId="ListLabel489">
+    <w:name w:val="ListLabel 489"/>
+    <w:qFormat/>
+    <w:rPr>
+      <w:rFonts w:cs="OpenSymbol"/>
+    </w:rPr>
+  </w:style>
+  <w:style w:type="character" w:styleId="ListLabel490">
+    <w:name w:val="ListLabel 490"/>
+    <w:qFormat/>
+    <w:rPr>
+      <w:rFonts w:cs="OpenSymbol"/>
+    </w:rPr>
+  </w:style>
+  <w:style w:type="character" w:styleId="ListLabel491">
+    <w:name w:val="ListLabel 491"/>
+    <w:qFormat/>
+    <w:rPr>
+      <w:rFonts w:cs="OpenSymbol"/>
+    </w:rPr>
+  </w:style>
+  <w:style w:type="character" w:styleId="ListLabel492">
+    <w:name w:val="ListLabel 492"/>
+    <w:qFormat/>
+    <w:rPr>
+      <w:rFonts w:cs="OpenSymbol"/>
+    </w:rPr>
+  </w:style>
+  <w:style w:type="character" w:styleId="ListLabel493">
+    <w:name w:val="ListLabel 493"/>
+    <w:qFormat/>
+    <w:rPr>
+      <w:rFonts w:cs="OpenSymbol"/>
+    </w:rPr>
+  </w:style>
+  <w:style w:type="character" w:styleId="ListLabel494">
+    <w:name w:val="ListLabel 494"/>
+    <w:qFormat/>
+    <w:rPr>
+      <w:rFonts w:cs="OpenSymbol"/>
+    </w:rPr>
+  </w:style>
+  <w:style w:type="character" w:styleId="ListLabel495">
+    <w:name w:val="ListLabel 495"/>
+    <w:qFormat/>
+    <w:rPr>
+      <w:rFonts w:cs="OpenSymbol"/>
+    </w:rPr>
+  </w:style>
+  <w:style w:type="character" w:styleId="ListLabel496">
+    <w:name w:val="ListLabel 496"/>
+    <w:qFormat/>
+    <w:rPr>
+      <w:rFonts w:cs="OpenSymbol"/>
+    </w:rPr>
+  </w:style>
+  <w:style w:type="character" w:styleId="ListLabel497">
+    <w:name w:val="ListLabel 497"/>
+    <w:qFormat/>
+    <w:rPr>
+      <w:rFonts w:cs="OpenSymbol"/>
+    </w:rPr>
+  </w:style>
+  <w:style w:type="character" w:styleId="ListLabel498">
+    <w:name w:val="ListLabel 498"/>
+    <w:qFormat/>
+    <w:rPr>
+      <w:rFonts w:cs="OpenSymbol"/>
+    </w:rPr>
+  </w:style>
+  <w:style w:type="character" w:styleId="ListLabel499">
+    <w:name w:val="ListLabel 499"/>
+    <w:qFormat/>
+    <w:rPr>
+      <w:rFonts w:cs="OpenSymbol"/>
+    </w:rPr>
+  </w:style>
+  <w:style w:type="character" w:styleId="ListLabel500">
+    <w:name w:val="ListLabel 500"/>
+    <w:qFormat/>
+    <w:rPr>
+      <w:rFonts w:cs="OpenSymbol"/>
+    </w:rPr>
+  </w:style>
+  <w:style w:type="character" w:styleId="ListLabel501">
+    <w:name w:val="ListLabel 501"/>
+    <w:qFormat/>
+    <w:rPr>
+      <w:rFonts w:cs="OpenSymbol"/>
+    </w:rPr>
+  </w:style>
+  <w:style w:type="character" w:styleId="ListLabel502">
+    <w:name w:val="ListLabel 502"/>
+    <w:qFormat/>
+    <w:rPr>
+      <w:rFonts w:cs="OpenSymbol"/>
+    </w:rPr>
+  </w:style>
+  <w:style w:type="character" w:styleId="ListLabel503">
+    <w:name w:val="ListLabel 503"/>
+    <w:qFormat/>
+    <w:rPr>
+      <w:rFonts w:cs="OpenSymbol"/>
+    </w:rPr>
+  </w:style>
+  <w:style w:type="character" w:styleId="ListLabel504">
+    <w:name w:val="ListLabel 504"/>
+    <w:qFormat/>
+    <w:rPr>
+      <w:rFonts w:cs="OpenSymbol"/>
+    </w:rPr>
+  </w:style>
   <w:style w:type="paragraph" w:styleId="Heading">
     <w:name w:val="Heading"/>
     <w:basedOn w:val="Normal"/>

</xml_diff>

<commit_message>
testing LSTM hyperparameter: number of neurons in the first layer
</commit_message>
<xml_diff>
--- a/Project Summary.docx
+++ b/Project Summary.docx
@@ -7,7 +7,7 @@
         <w:pStyle w:val="Heading1"/>
         <w:numPr>
           <w:ilvl w:val="0"/>
-          <w:numId w:val="3"/>
+          <w:numId w:val="2"/>
         </w:numPr>
         <w:spacing w:before="240" w:after="120"/>
         <w:rPr/>
@@ -63,6 +63,1732 @@
     </w:p>
     <w:p>
       <w:pPr>
+        <w:pStyle w:val="Heading2"/>
+        <w:numPr>
+          <w:ilvl w:val="1"/>
+          <w:numId w:val="2"/>
+        </w:numPr>
+        <w:rPr/>
+      </w:pPr>
+      <w:bookmarkStart w:id="0" w:name="user-content-i-definition"/>
+      <w:bookmarkEnd w:id="0"/>
+      <w:r>
+        <w:rPr/>
+        <w:t>I. Definition</w:t>
+      </w:r>
+    </w:p>
+    <w:p>
+      <w:pPr>
+        <w:pStyle w:val="Heading3"/>
+        <w:numPr>
+          <w:ilvl w:val="2"/>
+          <w:numId w:val="2"/>
+        </w:numPr>
+        <w:rPr/>
+      </w:pPr>
+      <w:bookmarkStart w:id="1" w:name="user-content-project-overview"/>
+      <w:bookmarkEnd w:id="1"/>
+      <w:r>
+        <w:rPr/>
+        <w:t>Project Overview</w:t>
+      </w:r>
+    </w:p>
+    <w:p>
+      <w:pPr>
+        <w:pStyle w:val="TextBody"/>
+        <w:rPr/>
+      </w:pPr>
+      <w:r>
+        <w:rPr>
+          <w:rStyle w:val="Emphasis"/>
+          <w:rFonts w:eastAsia="SimSun" w:cs="Arial"/>
+          <w:i w:val="false"/>
+          <w:iCs w:val="false"/>
+          <w:color w:val="00000A"/>
+          <w:sz w:val="24"/>
+          <w:szCs w:val="24"/>
+          <w:u w:val="none"/>
+          <w:lang w:val="en-US" w:eastAsia="zh-CN" w:bidi="hi-IN"/>
+        </w:rPr>
+        <w:t xml:space="preserve">Equity price prediction has always been a </w:t>
+      </w:r>
+      <w:r>
+        <w:rPr>
+          <w:rStyle w:val="Emphasis"/>
+          <w:rFonts w:eastAsia="SimSun" w:cs="Arial"/>
+          <w:i w:val="false"/>
+          <w:iCs w:val="false"/>
+          <w:color w:val="00000A"/>
+          <w:sz w:val="24"/>
+          <w:szCs w:val="24"/>
+          <w:u w:val="none"/>
+          <w:lang w:val="en-US" w:eastAsia="zh-CN" w:bidi="hi-IN"/>
+        </w:rPr>
+        <w:t>difficult</w:t>
+      </w:r>
+      <w:r>
+        <w:rPr>
+          <w:rStyle w:val="Emphasis"/>
+          <w:rFonts w:eastAsia="SimSun" w:cs="Arial"/>
+          <w:i w:val="false"/>
+          <w:iCs w:val="false"/>
+          <w:color w:val="00000A"/>
+          <w:sz w:val="24"/>
+          <w:szCs w:val="24"/>
+          <w:u w:val="none"/>
+          <w:lang w:val="en-US" w:eastAsia="zh-CN" w:bidi="hi-IN"/>
+        </w:rPr>
+        <w:t xml:space="preserve"> task. </w:t>
+      </w:r>
+      <w:r>
+        <w:rPr>
+          <w:rStyle w:val="Emphasis"/>
+          <w:rFonts w:eastAsia="SimSun" w:cs="Arial"/>
+          <w:i w:val="false"/>
+          <w:iCs w:val="false"/>
+          <w:color w:val="00000A"/>
+          <w:sz w:val="24"/>
+          <w:szCs w:val="24"/>
+          <w:u w:val="none"/>
+          <w:lang w:val="en-US" w:eastAsia="zh-CN" w:bidi="hi-IN"/>
+        </w:rPr>
+        <w:t xml:space="preserve">That’s why long-short or pair strategies are prevalent in hedge funds and with traders and fund managers. </w:t>
+      </w:r>
+      <w:r>
+        <w:rPr>
+          <w:rStyle w:val="Emphasis"/>
+          <w:rFonts w:eastAsia="SimSun" w:cs="Arial"/>
+          <w:i w:val="false"/>
+          <w:iCs w:val="false"/>
+          <w:color w:val="00000A"/>
+          <w:sz w:val="24"/>
+          <w:szCs w:val="24"/>
+          <w:u w:val="none"/>
+          <w:lang w:val="en-US" w:eastAsia="zh-CN" w:bidi="hi-IN"/>
+        </w:rPr>
+        <w:t xml:space="preserve">Using traditional machine learning, ie. classification or regression, the results are often mediocre. Reasons could be: 1. </w:t>
+      </w:r>
+      <w:r>
+        <w:rPr>
+          <w:rStyle w:val="Emphasis"/>
+          <w:rFonts w:eastAsia="SimSun" w:cs="Arial"/>
+          <w:i w:val="false"/>
+          <w:iCs w:val="false"/>
+          <w:color w:val="00000A"/>
+          <w:sz w:val="24"/>
+          <w:szCs w:val="24"/>
+          <w:u w:val="none"/>
+          <w:lang w:val="en-US" w:eastAsia="zh-CN" w:bidi="hi-IN"/>
+        </w:rPr>
+        <w:t xml:space="preserve">Users </w:t>
+      </w:r>
+      <w:r>
+        <w:rPr>
+          <w:rStyle w:val="Emphasis"/>
+          <w:rFonts w:eastAsia="SimSun" w:cs="Arial"/>
+          <w:i w:val="false"/>
+          <w:iCs w:val="false"/>
+          <w:color w:val="00000A"/>
+          <w:sz w:val="24"/>
+          <w:szCs w:val="24"/>
+          <w:u w:val="none"/>
+          <w:lang w:val="en-US" w:eastAsia="zh-CN" w:bidi="hi-IN"/>
+        </w:rPr>
+        <w:t xml:space="preserve">unable to </w:t>
+      </w:r>
+      <w:r>
+        <w:rPr>
+          <w:rStyle w:val="Emphasis"/>
+          <w:rFonts w:eastAsia="SimSun" w:cs="Arial"/>
+          <w:i w:val="false"/>
+          <w:iCs w:val="false"/>
+          <w:color w:val="00000A"/>
+          <w:sz w:val="24"/>
+          <w:szCs w:val="24"/>
+          <w:u w:val="none"/>
+          <w:lang w:val="en-US" w:eastAsia="zh-CN" w:bidi="hi-IN"/>
+        </w:rPr>
+        <w:t>engineer</w:t>
+      </w:r>
+      <w:r>
+        <w:rPr>
+          <w:rStyle w:val="Emphasis"/>
+          <w:rFonts w:eastAsia="SimSun" w:cs="Arial"/>
+          <w:i w:val="false"/>
+          <w:iCs w:val="false"/>
+          <w:color w:val="00000A"/>
+          <w:sz w:val="24"/>
+          <w:szCs w:val="24"/>
+          <w:u w:val="none"/>
+          <w:lang w:val="en-US" w:eastAsia="zh-CN" w:bidi="hi-IN"/>
+        </w:rPr>
+        <w:t xml:space="preserve"> meaningful features that correlate with desired targets; 2. </w:t>
+      </w:r>
+      <w:r>
+        <w:rPr>
+          <w:rStyle w:val="Emphasis"/>
+          <w:rFonts w:eastAsia="SimSun" w:cs="Arial"/>
+          <w:i w:val="false"/>
+          <w:iCs w:val="false"/>
+          <w:color w:val="00000A"/>
+          <w:sz w:val="24"/>
+          <w:szCs w:val="24"/>
+          <w:u w:val="none"/>
+          <w:lang w:val="en-US" w:eastAsia="zh-CN" w:bidi="hi-IN"/>
+        </w:rPr>
+        <w:t>T</w:t>
+      </w:r>
+      <w:r>
+        <w:rPr>
+          <w:rStyle w:val="Emphasis"/>
+          <w:rFonts w:eastAsia="SimSun" w:cs="Arial"/>
+          <w:i w:val="false"/>
+          <w:iCs w:val="false"/>
+          <w:color w:val="00000A"/>
+          <w:sz w:val="24"/>
+          <w:szCs w:val="24"/>
+          <w:u w:val="none"/>
+          <w:lang w:val="en-US" w:eastAsia="zh-CN" w:bidi="hi-IN"/>
+        </w:rPr>
+        <w:t xml:space="preserve">raditional machine learning algorithms do not incorporate all available information </w:t>
+      </w:r>
+      <w:r>
+        <w:rPr>
+          <w:rStyle w:val="Emphasis"/>
+          <w:rFonts w:eastAsia="SimSun" w:cs="Arial"/>
+          <w:i w:val="false"/>
+          <w:iCs w:val="false"/>
+          <w:color w:val="00000A"/>
+          <w:sz w:val="24"/>
+          <w:szCs w:val="24"/>
+          <w:u w:val="none"/>
+          <w:lang w:val="en-US" w:eastAsia="zh-CN" w:bidi="hi-IN"/>
+        </w:rPr>
+        <w:t>represented in the data and its structure</w:t>
+      </w:r>
+      <w:r>
+        <w:rPr>
+          <w:rStyle w:val="Emphasis"/>
+          <w:rFonts w:eastAsia="SimSun" w:cs="Arial"/>
+          <w:i w:val="false"/>
+          <w:iCs w:val="false"/>
+          <w:color w:val="00000A"/>
+          <w:sz w:val="24"/>
+          <w:szCs w:val="24"/>
+          <w:u w:val="none"/>
+          <w:lang w:val="en-US" w:eastAsia="zh-CN" w:bidi="hi-IN"/>
+        </w:rPr>
+        <w:t xml:space="preserve">. The goal for this exercise is to explore the predictive power with additional means, </w:t>
+      </w:r>
+      <w:r>
+        <w:rPr>
+          <w:rStyle w:val="Emphasis"/>
+          <w:rFonts w:eastAsia="SimSun" w:cs="Arial"/>
+          <w:i w:val="false"/>
+          <w:iCs w:val="false"/>
+          <w:color w:val="00000A"/>
+          <w:sz w:val="24"/>
+          <w:szCs w:val="24"/>
+          <w:u w:val="none"/>
+          <w:lang w:val="en-US" w:eastAsia="zh-CN" w:bidi="hi-IN"/>
+        </w:rPr>
+        <w:t>and how new machine learning algorithms and feature engineering can potentially achieve superior results.</w:t>
+      </w:r>
+    </w:p>
+    <w:p>
+      <w:pPr>
+        <w:pStyle w:val="Heading3"/>
+        <w:numPr>
+          <w:ilvl w:val="2"/>
+          <w:numId w:val="2"/>
+        </w:numPr>
+        <w:rPr/>
+      </w:pPr>
+      <w:bookmarkStart w:id="2" w:name="user-content-problem-statement"/>
+      <w:bookmarkEnd w:id="2"/>
+      <w:r>
+        <w:rPr/>
+        <w:t>Problem Statement</w:t>
+      </w:r>
+    </w:p>
+    <w:p>
+      <w:pPr>
+        <w:pStyle w:val="TextBody"/>
+        <w:rPr/>
+      </w:pPr>
+      <w:r>
+        <w:rPr>
+          <w:rStyle w:val="Emphasis"/>
+          <w:i w:val="false"/>
+          <w:iCs w:val="false"/>
+          <w:u w:val="none"/>
+        </w:rPr>
+        <w:t>The goal of the exercise was to use RNN, specifically LSTM, to beat benchmark model performances. I also wanted to explore the potential to optimize LSTM with hyperparameters. H</w:t>
+      </w:r>
+      <w:r>
+        <w:rPr>
+          <w:rStyle w:val="Emphasis"/>
+          <w:i w:val="false"/>
+          <w:iCs w:val="false"/>
+        </w:rPr>
+        <w:t xml:space="preserve">ere </w:t>
+      </w:r>
+      <w:r>
+        <w:rPr>
+          <w:rStyle w:val="Emphasis"/>
+          <w:i w:val="false"/>
+          <w:iCs w:val="false"/>
+        </w:rPr>
+        <w:t>were</w:t>
+      </w:r>
+      <w:r>
+        <w:rPr>
+          <w:rStyle w:val="Emphasis"/>
+          <w:i w:val="false"/>
+          <w:iCs w:val="false"/>
+        </w:rPr>
+        <w:t xml:space="preserve"> the steps that I took:</w:t>
+      </w:r>
+    </w:p>
+    <w:p>
+      <w:pPr>
+        <w:pStyle w:val="TextBody"/>
+        <w:numPr>
+          <w:ilvl w:val="0"/>
+          <w:numId w:val="3"/>
+        </w:numPr>
+        <w:rPr/>
+      </w:pPr>
+      <w:r>
+        <w:rPr>
+          <w:rStyle w:val="Emphasis"/>
+          <w:i w:val="false"/>
+          <w:iCs w:val="false"/>
+        </w:rPr>
+        <w:t xml:space="preserve">Explore data – there </w:t>
+      </w:r>
+      <w:r>
+        <w:rPr>
+          <w:rStyle w:val="Emphasis"/>
+          <w:i w:val="false"/>
+          <w:iCs w:val="false"/>
+        </w:rPr>
+        <w:t>were</w:t>
+      </w:r>
+      <w:r>
+        <w:rPr>
+          <w:rStyle w:val="Emphasis"/>
+          <w:i w:val="false"/>
+          <w:iCs w:val="false"/>
+        </w:rPr>
+        <w:t xml:space="preserve"> a few data sources available for use. </w:t>
+      </w:r>
+      <w:r>
+        <w:rPr>
+          <w:rStyle w:val="Emphasis"/>
+          <w:i w:val="false"/>
+          <w:iCs w:val="false"/>
+        </w:rPr>
+        <w:t>I needed to select a source.</w:t>
+      </w:r>
+    </w:p>
+    <w:p>
+      <w:pPr>
+        <w:pStyle w:val="TextBody"/>
+        <w:numPr>
+          <w:ilvl w:val="0"/>
+          <w:numId w:val="3"/>
+        </w:numPr>
+        <w:rPr/>
+      </w:pPr>
+      <w:r>
+        <w:rPr>
+          <w:rStyle w:val="Emphasis"/>
+          <w:i w:val="false"/>
+          <w:iCs w:val="false"/>
+        </w:rPr>
+        <w:t xml:space="preserve">Clean data – </w:t>
+      </w:r>
+    </w:p>
+    <w:p>
+      <w:pPr>
+        <w:pStyle w:val="TextBody"/>
+        <w:numPr>
+          <w:ilvl w:val="1"/>
+          <w:numId w:val="3"/>
+        </w:numPr>
+        <w:rPr/>
+      </w:pPr>
+      <w:r>
+        <w:rPr>
+          <w:rStyle w:val="Emphasis"/>
+          <w:i w:val="false"/>
+          <w:iCs w:val="false"/>
+        </w:rPr>
+        <w:t xml:space="preserve">Outliers: It </w:t>
+      </w:r>
+      <w:r>
+        <w:rPr>
+          <w:rStyle w:val="Emphasis"/>
+          <w:i w:val="false"/>
+          <w:iCs w:val="false"/>
+        </w:rPr>
+        <w:t>was</w:t>
+      </w:r>
+      <w:r>
+        <w:rPr>
+          <w:rStyle w:val="Emphasis"/>
+          <w:i w:val="false"/>
+          <w:iCs w:val="false"/>
+        </w:rPr>
+        <w:t xml:space="preserve"> important to investigate the outliers. If outliers </w:t>
+      </w:r>
+      <w:r>
+        <w:rPr>
+          <w:rStyle w:val="Emphasis"/>
+          <w:i w:val="false"/>
+          <w:iCs w:val="false"/>
+        </w:rPr>
+        <w:t>were</w:t>
+      </w:r>
+      <w:r>
+        <w:rPr>
+          <w:rStyle w:val="Emphasis"/>
+          <w:i w:val="false"/>
+          <w:iCs w:val="false"/>
+        </w:rPr>
+        <w:t xml:space="preserve"> not due to mistakes, it </w:t>
+      </w:r>
+      <w:r>
+        <w:rPr>
+          <w:rStyle w:val="Emphasis"/>
+          <w:i w:val="false"/>
+          <w:iCs w:val="false"/>
+        </w:rPr>
+        <w:t>was</w:t>
+      </w:r>
+      <w:r>
+        <w:rPr>
+          <w:rStyle w:val="Emphasis"/>
+          <w:i w:val="false"/>
+          <w:iCs w:val="false"/>
+        </w:rPr>
+        <w:t xml:space="preserve"> important to include outliers as the model need</w:t>
+      </w:r>
+      <w:r>
+        <w:rPr>
+          <w:rStyle w:val="Emphasis"/>
+          <w:i w:val="false"/>
+          <w:iCs w:val="false"/>
+        </w:rPr>
+        <w:t>ed</w:t>
+      </w:r>
+      <w:r>
+        <w:rPr>
+          <w:rStyle w:val="Emphasis"/>
+          <w:i w:val="false"/>
+          <w:iCs w:val="false"/>
+        </w:rPr>
+        <w:t xml:space="preserve"> to be able to fit and </w:t>
+      </w:r>
+      <w:r>
+        <w:rPr>
+          <w:rStyle w:val="Emphasis"/>
+          <w:i w:val="false"/>
+          <w:iCs w:val="false"/>
+        </w:rPr>
+        <w:t>predict</w:t>
+      </w:r>
+      <w:r>
+        <w:rPr>
+          <w:rStyle w:val="Emphasis"/>
+          <w:i w:val="false"/>
+          <w:iCs w:val="false"/>
+        </w:rPr>
+        <w:t xml:space="preserve"> </w:t>
+      </w:r>
+      <w:r>
+        <w:rPr>
+          <w:rStyle w:val="Emphasis"/>
+          <w:i w:val="false"/>
+          <w:iCs w:val="false"/>
+        </w:rPr>
+        <w:t>extreme trends or behaviors.</w:t>
+      </w:r>
+    </w:p>
+    <w:p>
+      <w:pPr>
+        <w:pStyle w:val="TextBody"/>
+        <w:numPr>
+          <w:ilvl w:val="1"/>
+          <w:numId w:val="3"/>
+        </w:numPr>
+        <w:rPr/>
+      </w:pPr>
+      <w:r>
+        <w:rPr>
+          <w:rStyle w:val="Emphasis"/>
+          <w:i w:val="false"/>
+          <w:iCs w:val="false"/>
+        </w:rPr>
+        <w:t>Missing data: Explore</w:t>
+      </w:r>
+      <w:r>
+        <w:rPr>
+          <w:rStyle w:val="Emphasis"/>
+          <w:i w:val="false"/>
+          <w:iCs w:val="false"/>
+        </w:rPr>
+        <w:t>d</w:t>
+      </w:r>
+      <w:r>
+        <w:rPr>
+          <w:rStyle w:val="Emphasis"/>
+          <w:i w:val="false"/>
+          <w:iCs w:val="false"/>
+        </w:rPr>
+        <w:t xml:space="preserve"> the reason</w:t>
+      </w:r>
+      <w:r>
+        <w:rPr>
+          <w:rStyle w:val="Emphasis"/>
+          <w:i w:val="false"/>
+          <w:iCs w:val="false"/>
+        </w:rPr>
+        <w:t>s</w:t>
+      </w:r>
+      <w:r>
+        <w:rPr>
+          <w:rStyle w:val="Emphasis"/>
+          <w:i w:val="false"/>
+          <w:iCs w:val="false"/>
+        </w:rPr>
+        <w:t xml:space="preserve"> for missing data. Database </w:t>
+      </w:r>
+      <w:r>
+        <w:rPr>
+          <w:rStyle w:val="Emphasis"/>
+          <w:i w:val="false"/>
+          <w:iCs w:val="false"/>
+        </w:rPr>
+        <w:t xml:space="preserve">was likely discarded </w:t>
+      </w:r>
+      <w:r>
+        <w:rPr>
+          <w:rStyle w:val="Emphasis"/>
+          <w:i w:val="false"/>
+          <w:iCs w:val="false"/>
+        </w:rPr>
+        <w:t xml:space="preserve">if </w:t>
+      </w:r>
+      <w:r>
+        <w:rPr>
+          <w:rStyle w:val="Emphasis"/>
+          <w:i w:val="false"/>
+          <w:iCs w:val="false"/>
+        </w:rPr>
+        <w:t>no reasonable explanation was uncovered for the missing data.</w:t>
+      </w:r>
+    </w:p>
+    <w:p>
+      <w:pPr>
+        <w:pStyle w:val="TextBody"/>
+        <w:numPr>
+          <w:ilvl w:val="0"/>
+          <w:numId w:val="3"/>
+        </w:numPr>
+        <w:rPr/>
+      </w:pPr>
+      <w:r>
+        <w:rPr>
+          <w:rStyle w:val="Emphasis"/>
+          <w:i w:val="false"/>
+          <w:iCs w:val="false"/>
+        </w:rPr>
+        <w:t xml:space="preserve">Feature treatments – by looking at the features’ distribution as well as </w:t>
+      </w:r>
+      <w:r>
+        <w:rPr>
+          <w:rStyle w:val="Emphasis"/>
+          <w:i w:val="false"/>
+          <w:iCs w:val="false"/>
+        </w:rPr>
+        <w:t>their</w:t>
+      </w:r>
+      <w:r>
+        <w:rPr>
+          <w:rStyle w:val="Emphasis"/>
+          <w:i w:val="false"/>
+          <w:iCs w:val="false"/>
+        </w:rPr>
+        <w:t xml:space="preserve"> correlation with the targets, </w:t>
+      </w:r>
+      <w:r>
+        <w:rPr>
+          <w:rStyle w:val="Emphasis"/>
+          <w:i w:val="false"/>
+          <w:iCs w:val="false"/>
+        </w:rPr>
+        <w:t>did</w:t>
+      </w:r>
+      <w:r>
+        <w:rPr>
+          <w:rStyle w:val="Emphasis"/>
+          <w:i w:val="false"/>
+          <w:iCs w:val="false"/>
+        </w:rPr>
+        <w:t xml:space="preserve"> we need to implement special treatments? Here </w:t>
+      </w:r>
+      <w:r>
+        <w:rPr>
+          <w:rStyle w:val="Emphasis"/>
+          <w:i w:val="false"/>
+          <w:iCs w:val="false"/>
+        </w:rPr>
+        <w:t>were</w:t>
+      </w:r>
+      <w:r>
+        <w:rPr>
+          <w:rStyle w:val="Emphasis"/>
+          <w:i w:val="false"/>
+          <w:iCs w:val="false"/>
+        </w:rPr>
+        <w:t xml:space="preserve"> the </w:t>
+      </w:r>
+      <w:r>
+        <w:rPr>
+          <w:rStyle w:val="Emphasis"/>
+          <w:i w:val="false"/>
+          <w:iCs w:val="false"/>
+        </w:rPr>
+        <w:t>questions</w:t>
+      </w:r>
+      <w:r>
+        <w:rPr>
+          <w:rStyle w:val="Emphasis"/>
+          <w:i w:val="false"/>
+          <w:iCs w:val="false"/>
+        </w:rPr>
+        <w:t xml:space="preserve"> we need</w:t>
+      </w:r>
+      <w:r>
+        <w:rPr>
+          <w:rStyle w:val="Emphasis"/>
+          <w:i w:val="false"/>
+          <w:iCs w:val="false"/>
+        </w:rPr>
+        <w:t>ed</w:t>
+      </w:r>
+      <w:r>
+        <w:rPr>
+          <w:rStyle w:val="Emphasis"/>
+          <w:i w:val="false"/>
+          <w:iCs w:val="false"/>
+        </w:rPr>
+        <w:t xml:space="preserve"> </w:t>
+      </w:r>
+      <w:r>
+        <w:rPr>
+          <w:rStyle w:val="Emphasis"/>
+          <w:i w:val="false"/>
+          <w:iCs w:val="false"/>
+        </w:rPr>
+        <w:t>to answer</w:t>
+      </w:r>
+      <w:r>
+        <w:rPr>
+          <w:rStyle w:val="Emphasis"/>
+          <w:i w:val="false"/>
+          <w:iCs w:val="false"/>
+        </w:rPr>
+        <w:t>:</w:t>
+      </w:r>
+    </w:p>
+    <w:p>
+      <w:pPr>
+        <w:pStyle w:val="TextBody"/>
+        <w:numPr>
+          <w:ilvl w:val="1"/>
+          <w:numId w:val="3"/>
+        </w:numPr>
+        <w:rPr/>
+      </w:pPr>
+      <w:r>
+        <w:rPr>
+          <w:rStyle w:val="Emphasis"/>
+          <w:i w:val="false"/>
+          <w:iCs w:val="false"/>
+        </w:rPr>
+        <w:t xml:space="preserve">Was </w:t>
+      </w:r>
+      <w:r>
+        <w:rPr>
+          <w:rStyle w:val="Emphasis"/>
+          <w:i w:val="false"/>
+          <w:iCs w:val="false"/>
+        </w:rPr>
+        <w:t xml:space="preserve">PCA </w:t>
+      </w:r>
+      <w:r>
+        <w:rPr>
+          <w:rStyle w:val="Emphasis"/>
+          <w:i w:val="false"/>
+          <w:iCs w:val="false"/>
+        </w:rPr>
+        <w:t xml:space="preserve">necessary, for </w:t>
+      </w:r>
+      <w:r>
+        <w:rPr>
+          <w:rStyle w:val="Emphasis"/>
+          <w:i w:val="false"/>
+          <w:iCs w:val="false"/>
+        </w:rPr>
+        <w:t xml:space="preserve">dimensionality reduction </w:t>
+      </w:r>
+      <w:r>
+        <w:rPr>
+          <w:rStyle w:val="Emphasis"/>
+          <w:i w:val="false"/>
+          <w:iCs w:val="false"/>
+        </w:rPr>
+        <w:t>and improved model performance</w:t>
+      </w:r>
+      <w:r>
+        <w:rPr>
+          <w:rStyle w:val="Emphasis"/>
+          <w:i w:val="false"/>
+          <w:iCs w:val="false"/>
+        </w:rPr>
+        <w:t>?</w:t>
+      </w:r>
+    </w:p>
+    <w:p>
+      <w:pPr>
+        <w:pStyle w:val="TextBody"/>
+        <w:numPr>
+          <w:ilvl w:val="1"/>
+          <w:numId w:val="3"/>
+        </w:numPr>
+        <w:rPr/>
+      </w:pPr>
+      <w:r>
+        <w:rPr>
+          <w:rStyle w:val="Emphasis"/>
+          <w:i w:val="false"/>
+          <w:iCs w:val="false"/>
+        </w:rPr>
+        <w:t>Did</w:t>
+      </w:r>
+      <w:r>
+        <w:rPr>
+          <w:rStyle w:val="Emphasis"/>
+          <w:i w:val="false"/>
+          <w:iCs w:val="false"/>
+        </w:rPr>
+        <w:t xml:space="preserve"> we need transformations to make the distribution more normal, </w:t>
+      </w:r>
+      <w:r>
+        <w:rPr>
+          <w:rStyle w:val="Emphasis"/>
+          <w:i w:val="false"/>
+          <w:iCs w:val="false"/>
+        </w:rPr>
+        <w:t>and thereby improving model performance</w:t>
+      </w:r>
+      <w:r>
+        <w:rPr>
+          <w:rStyle w:val="Emphasis"/>
+          <w:i w:val="false"/>
+          <w:iCs w:val="false"/>
+        </w:rPr>
+        <w:t>?</w:t>
+      </w:r>
+    </w:p>
+    <w:p>
+      <w:pPr>
+        <w:pStyle w:val="TextBody"/>
+        <w:numPr>
+          <w:ilvl w:val="1"/>
+          <w:numId w:val="3"/>
+        </w:numPr>
+        <w:rPr/>
+      </w:pPr>
+      <w:r>
+        <w:rPr>
+          <w:rStyle w:val="Emphasis"/>
+          <w:i w:val="false"/>
+          <w:iCs w:val="false"/>
+        </w:rPr>
+        <w:t>Were</w:t>
+      </w:r>
+      <w:r>
+        <w:rPr>
+          <w:rStyle w:val="Emphasis"/>
+          <w:i w:val="false"/>
+          <w:iCs w:val="false"/>
+        </w:rPr>
+        <w:t xml:space="preserve"> there correlation between features and </w:t>
+      </w:r>
+      <w:r>
+        <w:rPr>
+          <w:rStyle w:val="Emphasis"/>
+          <w:i w:val="false"/>
+          <w:iCs w:val="false"/>
+        </w:rPr>
+        <w:t>was it difficult</w:t>
+      </w:r>
+      <w:r>
+        <w:rPr>
+          <w:rStyle w:val="Emphasis"/>
+          <w:i w:val="false"/>
+          <w:iCs w:val="false"/>
+        </w:rPr>
+        <w:t xml:space="preserve"> to select features to use in modeling </w:t>
+      </w:r>
+      <w:r>
+        <w:rPr>
+          <w:rStyle w:val="Emphasis"/>
+          <w:i w:val="false"/>
+          <w:iCs w:val="false"/>
+        </w:rPr>
+        <w:t>algorithms</w:t>
+      </w:r>
+      <w:r>
+        <w:rPr>
+          <w:rStyle w:val="Emphasis"/>
+          <w:i w:val="false"/>
+          <w:iCs w:val="false"/>
+        </w:rPr>
+        <w:t>?</w:t>
+      </w:r>
+    </w:p>
+    <w:p>
+      <w:pPr>
+        <w:pStyle w:val="TextBody"/>
+        <w:numPr>
+          <w:ilvl w:val="0"/>
+          <w:numId w:val="3"/>
+        </w:numPr>
+        <w:rPr/>
+      </w:pPr>
+      <w:r>
+        <w:rPr>
+          <w:rStyle w:val="Emphasis"/>
+          <w:i w:val="false"/>
+          <w:iCs w:val="false"/>
+        </w:rPr>
+        <w:t xml:space="preserve">Prepare data – </w:t>
+      </w:r>
+      <w:r>
+        <w:rPr>
+          <w:rStyle w:val="Emphasis"/>
+          <w:i w:val="false"/>
+          <w:iCs w:val="false"/>
+        </w:rPr>
+        <w:t>h</w:t>
+      </w:r>
+      <w:r>
+        <w:rPr>
+          <w:rStyle w:val="Emphasis"/>
+          <w:i w:val="false"/>
+          <w:iCs w:val="false"/>
+        </w:rPr>
+        <w:t xml:space="preserve">ow should </w:t>
+      </w:r>
+      <w:r>
+        <w:rPr>
+          <w:rStyle w:val="Emphasis"/>
+          <w:i w:val="false"/>
+          <w:iCs w:val="false"/>
+        </w:rPr>
+        <w:t>the data be structured</w:t>
+      </w:r>
+      <w:r>
+        <w:rPr>
+          <w:rStyle w:val="Emphasis"/>
+          <w:i w:val="false"/>
+          <w:iCs w:val="false"/>
+        </w:rPr>
+        <w:t xml:space="preserve">, as they </w:t>
+      </w:r>
+      <w:r>
+        <w:rPr>
+          <w:rStyle w:val="Emphasis"/>
+          <w:i w:val="false"/>
+          <w:iCs w:val="false"/>
+        </w:rPr>
+        <w:t>were</w:t>
+      </w:r>
+      <w:r>
+        <w:rPr>
+          <w:rStyle w:val="Emphasis"/>
+          <w:i w:val="false"/>
+          <w:iCs w:val="false"/>
+        </w:rPr>
+        <w:t xml:space="preserve"> fed into modeling </w:t>
+      </w:r>
+      <w:r>
+        <w:rPr>
+          <w:rStyle w:val="Emphasis"/>
+          <w:i w:val="false"/>
+          <w:iCs w:val="false"/>
+        </w:rPr>
+        <w:t>algorithms</w:t>
+      </w:r>
+      <w:r>
+        <w:rPr>
+          <w:rStyle w:val="Emphasis"/>
+          <w:i w:val="false"/>
+          <w:iCs w:val="false"/>
+        </w:rPr>
+        <w:t>? LSTM m</w:t>
+      </w:r>
+      <w:r>
+        <w:rPr>
+          <w:rStyle w:val="Emphasis"/>
+          <w:i w:val="false"/>
+          <w:iCs w:val="false"/>
+        </w:rPr>
+        <w:t>ight</w:t>
+      </w:r>
+      <w:r>
+        <w:rPr>
+          <w:rStyle w:val="Emphasis"/>
+          <w:i w:val="false"/>
+          <w:iCs w:val="false"/>
+        </w:rPr>
+        <w:t xml:space="preserve"> need some special attention.</w:t>
+      </w:r>
+    </w:p>
+    <w:p>
+      <w:pPr>
+        <w:pStyle w:val="TextBody"/>
+        <w:numPr>
+          <w:ilvl w:val="0"/>
+          <w:numId w:val="3"/>
+        </w:numPr>
+        <w:spacing w:before="0" w:after="140"/>
+        <w:rPr/>
+      </w:pPr>
+      <w:r>
+        <w:rPr>
+          <w:rStyle w:val="Emphasis"/>
+          <w:i w:val="false"/>
+          <w:iCs w:val="false"/>
+        </w:rPr>
+        <w:t xml:space="preserve">Model selection – there </w:t>
+      </w:r>
+      <w:r>
+        <w:rPr>
+          <w:rStyle w:val="Emphasis"/>
+          <w:i w:val="false"/>
+          <w:iCs w:val="false"/>
+        </w:rPr>
+        <w:t>were</w:t>
+      </w:r>
+      <w:r>
+        <w:rPr>
+          <w:rStyle w:val="Emphasis"/>
+          <w:i w:val="false"/>
+          <w:iCs w:val="false"/>
+        </w:rPr>
+        <w:t xml:space="preserve"> two benchmark models: Lasso Regression, and XGBoost Classification, </w:t>
+      </w:r>
+      <w:r>
+        <w:rPr>
+          <w:rStyle w:val="Emphasis"/>
+          <w:i w:val="false"/>
+          <w:iCs w:val="false"/>
+        </w:rPr>
+        <w:t>as they were historically higher performance modeling algorithms.</w:t>
+      </w:r>
+    </w:p>
+    <w:p>
+      <w:pPr>
+        <w:pStyle w:val="TextBody"/>
+        <w:numPr>
+          <w:ilvl w:val="0"/>
+          <w:numId w:val="4"/>
+        </w:numPr>
+        <w:spacing w:before="0" w:after="140"/>
+        <w:rPr/>
+      </w:pPr>
+      <w:r>
+        <w:rPr>
+          <w:rStyle w:val="Emphasis"/>
+          <w:i w:val="false"/>
+          <w:iCs w:val="false"/>
+        </w:rPr>
+        <w:t>My</w:t>
+      </w:r>
+      <w:r>
+        <w:rPr>
+          <w:rStyle w:val="Emphasis"/>
+          <w:i w:val="false"/>
+          <w:iCs w:val="false"/>
+        </w:rPr>
+        <w:t xml:space="preserve"> goal was to </w:t>
+      </w:r>
+      <w:r>
+        <w:rPr>
+          <w:rStyle w:val="Emphasis"/>
+          <w:i w:val="false"/>
+          <w:iCs w:val="false"/>
+        </w:rPr>
+        <w:t xml:space="preserve">develop a </w:t>
+      </w:r>
+      <w:r>
+        <w:rPr>
+          <w:rStyle w:val="Emphasis"/>
+          <w:i w:val="false"/>
+          <w:iCs w:val="false"/>
+        </w:rPr>
+        <w:t xml:space="preserve">LSTM </w:t>
+      </w:r>
+      <w:r>
+        <w:rPr>
+          <w:rStyle w:val="Emphasis"/>
+          <w:i w:val="false"/>
+          <w:iCs w:val="false"/>
+        </w:rPr>
+        <w:t>construct</w:t>
+      </w:r>
+      <w:r>
+        <w:rPr>
+          <w:rStyle w:val="Emphasis"/>
+          <w:i w:val="false"/>
+          <w:iCs w:val="false"/>
+        </w:rPr>
+        <w:t xml:space="preserve"> that would beat the benchmarks, </w:t>
+      </w:r>
+      <w:r>
+        <w:rPr>
+          <w:rStyle w:val="Emphasis"/>
+          <w:i w:val="false"/>
+          <w:iCs w:val="false"/>
+        </w:rPr>
+        <w:t>in both classification and regression</w:t>
+      </w:r>
+      <w:r>
+        <w:rPr>
+          <w:rStyle w:val="Emphasis"/>
+          <w:i w:val="false"/>
+          <w:iCs w:val="false"/>
+        </w:rPr>
+        <w:t xml:space="preserve">. </w:t>
+      </w:r>
+      <w:r>
+        <w:rPr>
+          <w:rStyle w:val="Emphasis"/>
+          <w:i w:val="false"/>
+          <w:iCs w:val="false"/>
+        </w:rPr>
+        <w:t>I would also try to optimize the LSTM with hyperparameters.</w:t>
+      </w:r>
+    </w:p>
+    <w:p>
+      <w:pPr>
+        <w:pStyle w:val="Heading3"/>
+        <w:numPr>
+          <w:ilvl w:val="2"/>
+          <w:numId w:val="2"/>
+        </w:numPr>
+        <w:rPr/>
+      </w:pPr>
+      <w:bookmarkStart w:id="3" w:name="user-content-metrics"/>
+      <w:bookmarkEnd w:id="3"/>
+      <w:r>
+        <w:rPr/>
+        <w:t>Metrics</w:t>
+      </w:r>
+    </w:p>
+    <w:p>
+      <w:pPr>
+        <w:pStyle w:val="TextBody"/>
+        <w:rPr/>
+      </w:pPr>
+      <w:r>
+        <w:rPr/>
+        <w:t xml:space="preserve">For </w:t>
+      </w:r>
+      <w:r>
+        <w:rPr/>
+        <w:t xml:space="preserve">the </w:t>
+      </w:r>
+      <w:r>
+        <w:rPr/>
+        <w:t xml:space="preserve">classification exercise, I used accuracy as my metric. For the regression exercise, negative </w:t>
+      </w:r>
+      <w:r>
+        <w:rPr/>
+        <w:t xml:space="preserve">root </w:t>
+      </w:r>
+      <w:r>
+        <w:rPr/>
+        <w:t xml:space="preserve">mean square error was used. </w:t>
+      </w:r>
+      <w:r>
+        <w:rPr/>
+        <w:t>NRMSE was compared to the target mean (as a percentage), to get an idea of the magnitude of the error.</w:t>
+      </w:r>
+      <w:r>
+        <w:br w:type="page"/>
+      </w:r>
+    </w:p>
+    <w:p>
+      <w:pPr>
+        <w:pStyle w:val="Heading2"/>
+        <w:numPr>
+          <w:ilvl w:val="1"/>
+          <w:numId w:val="2"/>
+        </w:numPr>
+        <w:rPr/>
+      </w:pPr>
+      <w:bookmarkStart w:id="4" w:name="user-content-ii-analysis"/>
+      <w:bookmarkEnd w:id="4"/>
+      <w:r>
+        <w:rPr/>
+        <w:t xml:space="preserve">II. </w:t>
+      </w:r>
+      <w:r>
+        <w:rPr/>
+        <w:t>Methodology</w:t>
+      </w:r>
+    </w:p>
+    <w:p>
+      <w:pPr>
+        <w:pStyle w:val="Heading3"/>
+        <w:numPr>
+          <w:ilvl w:val="2"/>
+          <w:numId w:val="2"/>
+        </w:numPr>
+        <w:rPr/>
+      </w:pPr>
+      <w:bookmarkStart w:id="5" w:name="user-content-data-exploration"/>
+      <w:bookmarkEnd w:id="5"/>
+      <w:r>
+        <w:rPr/>
+        <w:t>Data Exploration</w:t>
+      </w:r>
+    </w:p>
+    <w:p>
+      <w:pPr>
+        <w:pStyle w:val="TextBody"/>
+        <w:rPr/>
+      </w:pPr>
+      <w:r>
+        <w:rPr>
+          <w:b w:val="false"/>
+          <w:bCs w:val="false"/>
+          <w:sz w:val="24"/>
+          <w:szCs w:val="24"/>
+        </w:rPr>
+        <w:t xml:space="preserve">The goal here </w:t>
+      </w:r>
+      <w:r>
+        <w:rPr>
+          <w:b w:val="false"/>
+          <w:bCs w:val="false"/>
+          <w:sz w:val="24"/>
+          <w:szCs w:val="24"/>
+        </w:rPr>
+        <w:t>was</w:t>
+      </w:r>
+      <w:r>
+        <w:rPr>
+          <w:b w:val="false"/>
+          <w:bCs w:val="false"/>
+          <w:sz w:val="24"/>
+          <w:szCs w:val="24"/>
+        </w:rPr>
+        <w:t xml:space="preserve"> to examine the available data, and achieve the following objectives: </w:t>
+      </w:r>
+    </w:p>
+    <w:p>
+      <w:pPr>
+        <w:pStyle w:val="TextBody"/>
+        <w:rPr/>
+      </w:pPr>
+      <w:r>
+        <w:rPr>
+          <w:b w:val="false"/>
+          <w:bCs w:val="false"/>
+          <w:sz w:val="24"/>
+          <w:szCs w:val="24"/>
+        </w:rPr>
+        <w:t>Compare Data Sources: many data sources are becoming unavailable, turned into paid services, or only available on proprietary platforms. Many APIs were also inactivated, and webpages were inactivated or unable to be scrapped. I was only able to access three data sources: Quandl API, NASDAQ, and finance.yahoo.com.</w:t>
+      </w:r>
+    </w:p>
+    <w:p>
+      <w:pPr>
+        <w:pStyle w:val="TextBody"/>
+        <w:rPr/>
+      </w:pPr>
+      <w:r>
+        <w:rPr>
+          <w:b w:val="false"/>
+          <w:bCs w:val="false"/>
+          <w:sz w:val="24"/>
+          <w:szCs w:val="24"/>
+        </w:rPr>
+        <w:t xml:space="preserve">After I compared the three data sources, there were </w:t>
+      </w:r>
+      <w:r>
+        <w:rPr>
+          <w:b w:val="false"/>
+          <w:bCs w:val="false"/>
+          <w:sz w:val="24"/>
+          <w:szCs w:val="24"/>
+        </w:rPr>
+        <w:t>apparent</w:t>
+      </w:r>
+      <w:r>
+        <w:rPr>
+          <w:b w:val="false"/>
+          <w:bCs w:val="false"/>
+          <w:sz w:val="24"/>
+          <w:szCs w:val="24"/>
+        </w:rPr>
+        <w:t xml:space="preserve"> differences in Adjusted Closing </w:t>
+      </w:r>
+      <w:r>
+        <w:rPr>
+          <w:b w:val="false"/>
+          <w:bCs w:val="false"/>
+          <w:sz w:val="24"/>
+          <w:szCs w:val="24"/>
+        </w:rPr>
+        <w:t xml:space="preserve">Price </w:t>
+      </w:r>
+      <w:r>
+        <w:rPr>
+          <w:b w:val="false"/>
+          <w:bCs w:val="false"/>
+          <w:sz w:val="24"/>
+          <w:szCs w:val="24"/>
+        </w:rPr>
+        <w:t xml:space="preserve">and Adjusted Volume. There were also occasional missing data from Quandl API; the NASDAQ maximum historical data only spanned 10 years. </w:t>
+      </w:r>
+      <w:r>
+        <w:rPr>
+          <w:b w:val="false"/>
+          <w:bCs w:val="false"/>
+          <w:sz w:val="24"/>
+          <w:szCs w:val="24"/>
+        </w:rPr>
+        <w:t>With these difficulties,</w:t>
+      </w:r>
+      <w:r>
+        <w:rPr>
+          <w:b w:val="false"/>
+          <w:bCs w:val="false"/>
+          <w:sz w:val="24"/>
+          <w:szCs w:val="24"/>
+        </w:rPr>
+        <w:t xml:space="preserve"> I rel</w:t>
+      </w:r>
+      <w:r>
+        <w:rPr>
+          <w:b w:val="false"/>
+          <w:bCs w:val="false"/>
+          <w:sz w:val="24"/>
+          <w:szCs w:val="24"/>
+        </w:rPr>
+        <w:t>ied</w:t>
+      </w:r>
+      <w:r>
+        <w:rPr>
+          <w:b w:val="false"/>
+          <w:bCs w:val="false"/>
+          <w:sz w:val="24"/>
+          <w:szCs w:val="24"/>
+        </w:rPr>
+        <w:t xml:space="preserve"> soley on finance.yahoo.com’s data. </w:t>
+      </w:r>
+    </w:p>
+    <w:p>
+      <w:pPr>
+        <w:pStyle w:val="TextBody"/>
+        <w:rPr/>
+      </w:pPr>
+      <w:r>
+        <w:rPr>
+          <w:b w:val="false"/>
+          <w:bCs w:val="false"/>
+          <w:sz w:val="24"/>
+          <w:szCs w:val="24"/>
+        </w:rPr>
+        <w:t>&lt;insert the difference in data chart&gt;</w:t>
+      </w:r>
+    </w:p>
+    <w:p>
+      <w:pPr>
+        <w:pStyle w:val="TextBody"/>
+        <w:rPr/>
+      </w:pPr>
+      <w:r>
+        <w:rPr>
+          <w:b w:val="false"/>
+          <w:bCs w:val="false"/>
+          <w:sz w:val="24"/>
+          <w:szCs w:val="24"/>
+        </w:rPr>
+        <w:t>Using the available features, including open, close, high, low, volume and adj. close, I generated additional features:</w:t>
+      </w:r>
+    </w:p>
+    <w:p>
+      <w:pPr>
+        <w:pStyle w:val="TextBody"/>
+        <w:numPr>
+          <w:ilvl w:val="0"/>
+          <w:numId w:val="7"/>
+        </w:numPr>
+        <w:rPr/>
+      </w:pPr>
+      <w:r>
+        <w:rPr>
+          <w:b w:val="false"/>
+          <w:bCs w:val="false"/>
+          <w:sz w:val="24"/>
+          <w:szCs w:val="24"/>
+        </w:rPr>
+        <w:t>High-Low Range, as a percentage of previous day’s close: this described how volatile the day’s movements were</w:t>
+      </w:r>
+    </w:p>
+    <w:p>
+      <w:pPr>
+        <w:pStyle w:val="TextBody"/>
+        <w:numPr>
+          <w:ilvl w:val="0"/>
+          <w:numId w:val="7"/>
+        </w:numPr>
+        <w:rPr/>
+      </w:pPr>
+      <w:r>
+        <w:rPr>
+          <w:b w:val="false"/>
+          <w:bCs w:val="false"/>
+          <w:sz w:val="24"/>
+          <w:szCs w:val="24"/>
+        </w:rPr>
+        <w:t>Open-Close Range, as percentage of same day’s open: this described the general movement of the day’s activities</w:t>
+      </w:r>
+    </w:p>
+    <w:p>
+      <w:pPr>
+        <w:pStyle w:val="TextBody"/>
+        <w:numPr>
+          <w:ilvl w:val="0"/>
+          <w:numId w:val="7"/>
+        </w:numPr>
+        <w:rPr/>
+      </w:pPr>
+      <w:r>
+        <w:rPr>
+          <w:b w:val="false"/>
+          <w:bCs w:val="false"/>
+          <w:sz w:val="24"/>
+          <w:szCs w:val="24"/>
+        </w:rPr>
+        <w:t>Moving average (adjusted close &amp; volume) for a specific time period.</w:t>
+      </w:r>
+    </w:p>
+    <w:p>
+      <w:pPr>
+        <w:pStyle w:val="TextBody"/>
+        <w:rPr/>
+      </w:pPr>
+      <w:r>
+        <w:rPr>
+          <w:b w:val="false"/>
+          <w:bCs w:val="false"/>
+          <w:sz w:val="24"/>
+          <w:szCs w:val="24"/>
+        </w:rPr>
+        <w:t xml:space="preserve">The </w:t>
+      </w:r>
+      <w:r>
+        <w:rPr>
+          <w:b w:val="false"/>
+          <w:bCs w:val="false"/>
+          <w:sz w:val="24"/>
+          <w:szCs w:val="24"/>
+        </w:rPr>
+        <w:t xml:space="preserve">new and old </w:t>
+      </w:r>
+      <w:r>
+        <w:rPr>
+          <w:b w:val="false"/>
+          <w:bCs w:val="false"/>
+          <w:sz w:val="24"/>
+          <w:szCs w:val="24"/>
+        </w:rPr>
+        <w:t xml:space="preserve">features </w:t>
+      </w:r>
+      <w:r>
+        <w:rPr>
+          <w:b w:val="false"/>
+          <w:bCs w:val="false"/>
+          <w:sz w:val="24"/>
+          <w:szCs w:val="24"/>
+        </w:rPr>
+        <w:t xml:space="preserve">needed </w:t>
+      </w:r>
+      <w:r>
+        <w:rPr>
+          <w:b w:val="false"/>
+          <w:bCs w:val="false"/>
+          <w:sz w:val="24"/>
+          <w:szCs w:val="24"/>
+        </w:rPr>
+        <w:t>to answer the following questions or explore ideas:</w:t>
+      </w:r>
+    </w:p>
+    <w:p>
+      <w:pPr>
+        <w:pStyle w:val="TextBody"/>
+        <w:numPr>
+          <w:ilvl w:val="0"/>
+          <w:numId w:val="7"/>
+        </w:numPr>
+        <w:rPr/>
+      </w:pPr>
+      <w:r>
+        <w:rPr>
+          <w:b w:val="false"/>
+          <w:bCs w:val="false"/>
+          <w:sz w:val="24"/>
+          <w:szCs w:val="24"/>
+        </w:rPr>
+        <w:t xml:space="preserve">What am I trying to predict: </w:t>
+      </w:r>
+      <w:r>
+        <w:rPr>
+          <w:b w:val="false"/>
+          <w:bCs w:val="false"/>
+          <w:sz w:val="24"/>
+          <w:szCs w:val="24"/>
+        </w:rPr>
+        <w:t>s</w:t>
+      </w:r>
+      <w:r>
+        <w:rPr>
+          <w:b w:val="false"/>
+          <w:bCs w:val="false"/>
+          <w:sz w:val="24"/>
+          <w:szCs w:val="24"/>
+        </w:rPr>
+        <w:t xml:space="preserve">pecific price, change in price, simple direction, or general trend/direction? This will determine if this is a classification (bi or multi) or a regression </w:t>
+      </w:r>
+      <w:r>
+        <w:rPr>
+          <w:b w:val="false"/>
+          <w:bCs w:val="false"/>
+          <w:sz w:val="24"/>
+          <w:szCs w:val="24"/>
+        </w:rPr>
+        <w:t>exercise</w:t>
+      </w:r>
+      <w:r>
+        <w:rPr>
+          <w:b w:val="false"/>
+          <w:bCs w:val="false"/>
+          <w:sz w:val="24"/>
+          <w:szCs w:val="24"/>
+        </w:rPr>
+        <w:t>.</w:t>
+      </w:r>
+    </w:p>
+    <w:p>
+      <w:pPr>
+        <w:pStyle w:val="TextBody"/>
+        <w:numPr>
+          <w:ilvl w:val="0"/>
+          <w:numId w:val="7"/>
+        </w:numPr>
+        <w:rPr/>
+      </w:pPr>
+      <w:r>
+        <w:rPr>
+          <w:b w:val="false"/>
+          <w:bCs w:val="false"/>
+          <w:sz w:val="24"/>
+          <w:szCs w:val="24"/>
+        </w:rPr>
+        <w:t>Were</w:t>
+      </w:r>
+      <w:r>
+        <w:rPr>
+          <w:b w:val="false"/>
+          <w:bCs w:val="false"/>
+          <w:sz w:val="24"/>
+          <w:szCs w:val="24"/>
+        </w:rPr>
+        <w:t xml:space="preserve"> there any relationship between the independent and dependent features?</w:t>
+      </w:r>
+    </w:p>
+    <w:p>
+      <w:pPr>
+        <w:pStyle w:val="TextBody"/>
+        <w:numPr>
+          <w:ilvl w:val="0"/>
+          <w:numId w:val="7"/>
+        </w:numPr>
+        <w:rPr/>
+      </w:pPr>
+      <w:r>
+        <w:rPr>
+          <w:b w:val="false"/>
+          <w:bCs w:val="false"/>
+          <w:sz w:val="24"/>
+          <w:szCs w:val="24"/>
+        </w:rPr>
+        <w:t>What d</w:t>
+      </w:r>
+      <w:r>
+        <w:rPr>
+          <w:b w:val="false"/>
+          <w:bCs w:val="false"/>
+          <w:sz w:val="24"/>
+          <w:szCs w:val="24"/>
+        </w:rPr>
+        <w:t>id</w:t>
+      </w:r>
+      <w:r>
+        <w:rPr>
+          <w:b w:val="false"/>
+          <w:bCs w:val="false"/>
+          <w:sz w:val="24"/>
+          <w:szCs w:val="24"/>
+        </w:rPr>
+        <w:t xml:space="preserve"> the feature distributions look like? </w:t>
+      </w:r>
+      <w:r>
+        <w:rPr>
+          <w:b w:val="false"/>
+          <w:bCs w:val="false"/>
+          <w:sz w:val="24"/>
+          <w:szCs w:val="24"/>
+        </w:rPr>
+        <w:t>Did</w:t>
+      </w:r>
+      <w:r>
+        <w:rPr>
+          <w:b w:val="false"/>
+          <w:bCs w:val="false"/>
+          <w:sz w:val="24"/>
+          <w:szCs w:val="24"/>
+        </w:rPr>
+        <w:t xml:space="preserve"> I need to make any transformation?</w:t>
+      </w:r>
+    </w:p>
+    <w:p>
+      <w:pPr>
+        <w:pStyle w:val="TextBody"/>
+        <w:numPr>
+          <w:ilvl w:val="0"/>
+          <w:numId w:val="7"/>
+        </w:numPr>
+        <w:rPr/>
+      </w:pPr>
+      <w:r>
+        <w:rPr>
+          <w:b w:val="false"/>
+          <w:bCs w:val="false"/>
+          <w:sz w:val="24"/>
+          <w:szCs w:val="24"/>
+        </w:rPr>
+        <w:t>We</w:t>
+      </w:r>
+      <w:r>
+        <w:rPr>
+          <w:b w:val="false"/>
+          <w:bCs w:val="false"/>
+          <w:sz w:val="24"/>
+          <w:szCs w:val="24"/>
+        </w:rPr>
+        <w:t>re there any missing or outliers that I need</w:t>
+      </w:r>
+      <w:r>
+        <w:rPr>
+          <w:b w:val="false"/>
+          <w:bCs w:val="false"/>
+          <w:sz w:val="24"/>
+          <w:szCs w:val="24"/>
+        </w:rPr>
+        <w:t>ed</w:t>
+      </w:r>
+      <w:r>
+        <w:rPr>
+          <w:b w:val="false"/>
+          <w:bCs w:val="false"/>
+          <w:sz w:val="24"/>
+          <w:szCs w:val="24"/>
+        </w:rPr>
+        <w:t xml:space="preserve"> to </w:t>
+      </w:r>
+      <w:r>
+        <w:rPr>
+          <w:b w:val="false"/>
+          <w:bCs w:val="false"/>
+          <w:sz w:val="24"/>
+          <w:szCs w:val="24"/>
+        </w:rPr>
+        <w:t>look into</w:t>
+      </w:r>
+      <w:r>
+        <w:rPr>
+          <w:b w:val="false"/>
+          <w:bCs w:val="false"/>
+          <w:sz w:val="24"/>
+          <w:szCs w:val="24"/>
+        </w:rPr>
+        <w:t>?</w:t>
+      </w:r>
+    </w:p>
+    <w:p>
+      <w:pPr>
+        <w:pStyle w:val="TextBody"/>
+        <w:numPr>
+          <w:ilvl w:val="0"/>
+          <w:numId w:val="7"/>
+        </w:numPr>
+        <w:rPr/>
+      </w:pPr>
+      <w:r>
+        <w:rPr>
+          <w:b w:val="false"/>
+          <w:bCs w:val="false"/>
+          <w:sz w:val="24"/>
+          <w:szCs w:val="24"/>
+        </w:rPr>
+        <w:t>D</w:t>
+      </w:r>
+      <w:r>
+        <w:rPr>
+          <w:b w:val="false"/>
+          <w:bCs w:val="false"/>
+          <w:sz w:val="24"/>
+          <w:szCs w:val="24"/>
+        </w:rPr>
+        <w:t>id</w:t>
+      </w:r>
+      <w:r>
+        <w:rPr>
+          <w:b w:val="false"/>
+          <w:bCs w:val="false"/>
+          <w:sz w:val="24"/>
+          <w:szCs w:val="24"/>
+        </w:rPr>
+        <w:t xml:space="preserve"> I need</w:t>
+      </w:r>
+      <w:r>
+        <w:rPr>
+          <w:b w:val="false"/>
+          <w:bCs w:val="false"/>
+          <w:sz w:val="24"/>
+          <w:szCs w:val="24"/>
+        </w:rPr>
+        <w:t>ed</w:t>
+      </w:r>
+      <w:r>
+        <w:rPr>
+          <w:b w:val="false"/>
+          <w:bCs w:val="false"/>
+          <w:sz w:val="24"/>
+          <w:szCs w:val="24"/>
+        </w:rPr>
+        <w:t xml:space="preserve"> to use scalers, or other feature engineering techniques such as PCA?</w:t>
+      </w:r>
+    </w:p>
+    <w:p>
+      <w:pPr>
+        <w:pStyle w:val="TextBody"/>
+        <w:numPr>
+          <w:ilvl w:val="0"/>
+          <w:numId w:val="7"/>
+        </w:numPr>
+        <w:rPr/>
+      </w:pPr>
+      <w:r>
+        <w:rPr>
+          <w:rStyle w:val="Emphasis"/>
+          <w:rFonts w:eastAsia="SimSun" w:cs="Arial"/>
+          <w:b w:val="false"/>
+          <w:bCs w:val="false"/>
+          <w:i w:val="false"/>
+          <w:iCs w:val="false"/>
+          <w:color w:val="00000A"/>
+          <w:sz w:val="24"/>
+          <w:szCs w:val="24"/>
+          <w:lang w:val="en-US" w:eastAsia="zh-CN" w:bidi="hi-IN"/>
+        </w:rPr>
+        <w:t>Was</w:t>
+      </w:r>
+      <w:r>
+        <w:rPr>
+          <w:rStyle w:val="Emphasis"/>
+          <w:rFonts w:eastAsia="SimSun" w:cs="Arial"/>
+          <w:b w:val="false"/>
+          <w:bCs w:val="false"/>
+          <w:i w:val="false"/>
+          <w:iCs w:val="false"/>
+          <w:color w:val="00000A"/>
+          <w:sz w:val="24"/>
+          <w:szCs w:val="24"/>
+          <w:lang w:val="en-US" w:eastAsia="zh-CN" w:bidi="hi-IN"/>
+        </w:rPr>
+        <w:t xml:space="preserve"> there a model that can be applied to all equities? Or d</w:t>
+      </w:r>
+      <w:r>
+        <w:rPr>
+          <w:rStyle w:val="Emphasis"/>
+          <w:rFonts w:eastAsia="SimSun" w:cs="Arial"/>
+          <w:b w:val="false"/>
+          <w:bCs w:val="false"/>
+          <w:i w:val="false"/>
+          <w:iCs w:val="false"/>
+          <w:color w:val="00000A"/>
+          <w:sz w:val="24"/>
+          <w:szCs w:val="24"/>
+          <w:lang w:val="en-US" w:eastAsia="zh-CN" w:bidi="hi-IN"/>
+        </w:rPr>
+        <w:t>id</w:t>
+      </w:r>
+      <w:r>
+        <w:rPr>
+          <w:rStyle w:val="Emphasis"/>
+          <w:rFonts w:eastAsia="SimSun" w:cs="Arial"/>
+          <w:b w:val="false"/>
+          <w:bCs w:val="false"/>
+          <w:i w:val="false"/>
+          <w:iCs w:val="false"/>
+          <w:color w:val="00000A"/>
+          <w:sz w:val="24"/>
+          <w:szCs w:val="24"/>
+          <w:lang w:val="en-US" w:eastAsia="zh-CN" w:bidi="hi-IN"/>
+        </w:rPr>
+        <w:t xml:space="preserve"> I need to train for each equity?</w:t>
+      </w:r>
+    </w:p>
+    <w:p>
+      <w:pPr>
+        <w:pStyle w:val="Heading3"/>
+        <w:numPr>
+          <w:ilvl w:val="2"/>
+          <w:numId w:val="2"/>
+        </w:numPr>
+        <w:rPr/>
+      </w:pPr>
+      <w:bookmarkStart w:id="6" w:name="user-content-exploratory-visualization"/>
+      <w:bookmarkEnd w:id="6"/>
+      <w:r>
+        <w:rPr/>
+        <w:t>Exploratory Visualization</w:t>
+      </w:r>
+    </w:p>
+    <w:p>
+      <w:pPr>
         <w:pStyle w:val="TextBody"/>
         <w:rPr/>
       </w:pPr>
@@ -70,10 +1796,32 @@
         <w:rPr>
           <w:b/>
           <w:bCs/>
-          <w:sz w:val="24"/>
-          <w:szCs w:val="24"/>
-        </w:rPr>
-        <w:t>Project Proposal</w:t>
+        </w:rPr>
+        <w:t>Outliers</w:t>
+      </w:r>
+    </w:p>
+    <w:p>
+      <w:pPr>
+        <w:pStyle w:val="TextBody"/>
+        <w:rPr>
+          <w:b w:val="false"/>
+          <w:b w:val="false"/>
+          <w:bCs w:val="false"/>
+        </w:rPr>
+      </w:pPr>
+      <w:r>
+        <w:rPr>
+          <w:b w:val="false"/>
+          <w:bCs w:val="false"/>
+        </w:rPr>
+        <w:t xml:space="preserve">&lt;insert </w:t>
+      </w:r>
+      <w:r>
+        <w:rPr>
+          <w:b w:val="false"/>
+          <w:bCs w:val="false"/>
+        </w:rPr>
+        <w:t>distribution plots for features&gt;</w:t>
       </w:r>
     </w:p>
     <w:p>
@@ -85,30 +1833,18 @@
         <w:rPr>
           <w:b/>
           <w:bCs/>
-          <w:sz w:val="24"/>
-          <w:szCs w:val="24"/>
-        </w:rPr>
-        <w:t>Data Examination</w:t>
-      </w:r>
-    </w:p>
-    <w:p>
-      <w:pPr>
-        <w:pStyle w:val="TextBody"/>
-        <w:rPr>
-          <w:b w:val="false"/>
-          <w:b w:val="false"/>
-          <w:bCs w:val="false"/>
-          <w:sz w:val="24"/>
-          <w:szCs w:val="24"/>
-        </w:rPr>
-      </w:pPr>
-      <w:r>
-        <w:rPr>
-          <w:b w:val="false"/>
-          <w:bCs w:val="false"/>
-          <w:sz w:val="24"/>
-          <w:szCs w:val="24"/>
-        </w:rPr>
+        </w:rPr>
+        <w:t>Missing Data</w:t>
+      </w:r>
+    </w:p>
+    <w:p>
+      <w:pPr>
+        <w:pStyle w:val="TextBody"/>
+        <w:rPr/>
+      </w:pPr>
+      <w:r>
+        <w:rPr/>
+        <w:t>&lt;insert chart for missing feature&gt;</w:t>
       </w:r>
     </w:p>
     <w:p>
@@ -120,1242 +1856,8 @@
         <w:rPr>
           <w:b/>
           <w:bCs/>
-          <w:sz w:val="24"/>
-          <w:szCs w:val="24"/>
-        </w:rPr>
-        <w:t>Modeling and Optimization</w:t>
-      </w:r>
-    </w:p>
-    <w:p>
-      <w:pPr>
-        <w:pStyle w:val="TextBody"/>
-        <w:rPr>
-          <w:b w:val="false"/>
-          <w:b w:val="false"/>
-          <w:bCs w:val="false"/>
-          <w:sz w:val="24"/>
-          <w:szCs w:val="24"/>
-        </w:rPr>
-      </w:pPr>
-      <w:r>
-        <w:rPr>
-          <w:b w:val="false"/>
-          <w:bCs w:val="false"/>
-          <w:sz w:val="24"/>
-          <w:szCs w:val="24"/>
-        </w:rPr>
-      </w:r>
-    </w:p>
-    <w:p>
-      <w:pPr>
-        <w:pStyle w:val="Heading1"/>
-        <w:numPr>
-          <w:ilvl w:val="0"/>
-          <w:numId w:val="2"/>
-        </w:numPr>
-        <w:spacing w:before="240" w:after="120"/>
-        <w:rPr>
-          <w:b w:val="false"/>
-          <w:b w:val="false"/>
-          <w:bCs w:val="false"/>
-          <w:sz w:val="24"/>
-          <w:szCs w:val="24"/>
-        </w:rPr>
-      </w:pPr>
-      <w:r>
-        <w:rPr/>
-      </w:r>
-    </w:p>
-    <w:p>
-      <w:pPr>
-        <w:pStyle w:val="Heading2"/>
-        <w:numPr>
-          <w:ilvl w:val="1"/>
-          <w:numId w:val="3"/>
-        </w:numPr>
-        <w:rPr/>
-      </w:pPr>
-      <w:bookmarkStart w:id="0" w:name="user-content-i-definition"/>
-      <w:bookmarkEnd w:id="0"/>
-      <w:r>
-        <w:rPr/>
-        <w:t>I. Definition</w:t>
-      </w:r>
-    </w:p>
-    <w:p>
-      <w:pPr>
-        <w:pStyle w:val="Heading3"/>
-        <w:numPr>
-          <w:ilvl w:val="2"/>
-          <w:numId w:val="3"/>
-        </w:numPr>
-        <w:rPr/>
-      </w:pPr>
-      <w:bookmarkStart w:id="1" w:name="user-content-project-overview"/>
-      <w:bookmarkEnd w:id="1"/>
-      <w:r>
-        <w:rPr/>
-        <w:t>Project Overview</w:t>
-      </w:r>
-    </w:p>
-    <w:p>
-      <w:pPr>
-        <w:pStyle w:val="TextBody"/>
-        <w:rPr>
-          <w:rFonts w:eastAsia="SimSun" w:cs="Arial"/>
-          <w:i w:val="false"/>
-          <w:i w:val="false"/>
-          <w:iCs w:val="false"/>
-          <w:color w:val="000080"/>
-          <w:sz w:val="24"/>
-          <w:szCs w:val="24"/>
-          <w:u w:val="single"/>
-          <w:lang w:val="zxx" w:eastAsia="zxx" w:bidi="zxx"/>
-        </w:rPr>
-      </w:pPr>
-      <w:r>
-        <w:rPr>
-          <w:rStyle w:val="Emphasis"/>
-          <w:rFonts w:eastAsia="SimSun" w:cs="Arial"/>
-          <w:i w:val="false"/>
-          <w:iCs w:val="false"/>
-          <w:color w:val="00000A"/>
-          <w:sz w:val="24"/>
-          <w:szCs w:val="24"/>
-          <w:u w:val="none"/>
-          <w:lang w:val="en-US" w:eastAsia="zh-CN" w:bidi="hi-IN"/>
-        </w:rPr>
-        <w:t>Equity price prediction has always been a tough task. Using traditional machine learning, ie. classification or regression, the results are often mediocre. Reasons could be: 1. unable to extract meaningful features that correlates with desired targets; 2. traditional machine learning algorithms do not incorporate all available information. The goal for this exercise is to explore what are the predictive power we can achieve with additional means. With added dimension (time), would we be able to achieve better predictive power.</w:t>
-      </w:r>
-    </w:p>
-    <w:p>
-      <w:pPr>
-        <w:pStyle w:val="Heading3"/>
-        <w:numPr>
-          <w:ilvl w:val="2"/>
-          <w:numId w:val="3"/>
-        </w:numPr>
-        <w:rPr/>
-      </w:pPr>
-      <w:bookmarkStart w:id="2" w:name="user-content-problem-statement"/>
-      <w:bookmarkEnd w:id="2"/>
-      <w:r>
-        <w:rPr/>
-        <w:t>Problem Statement</w:t>
-      </w:r>
-    </w:p>
-    <w:p>
-      <w:pPr>
-        <w:pStyle w:val="TextBody"/>
-        <w:rPr>
-          <w:rStyle w:val="Emphasis"/>
-          <w:i w:val="false"/>
-          <w:i w:val="false"/>
-          <w:iCs w:val="false"/>
-        </w:rPr>
-      </w:pPr>
-      <w:r>
-        <w:rPr>
-          <w:i w:val="false"/>
-          <w:iCs w:val="false"/>
-        </w:rPr>
-      </w:r>
-    </w:p>
-    <w:p>
-      <w:pPr>
-        <w:pStyle w:val="TextBody"/>
-        <w:rPr/>
-      </w:pPr>
-      <w:r>
-        <w:rPr>
-          <w:rStyle w:val="Emphasis"/>
-          <w:i w:val="false"/>
-          <w:iCs w:val="false"/>
-        </w:rPr>
-        <w:t xml:space="preserve">To </w:t>
-      </w:r>
-      <w:r>
-        <w:rPr>
-          <w:rStyle w:val="Emphasis"/>
-          <w:i w:val="false"/>
-          <w:iCs w:val="false"/>
-        </w:rPr>
-        <w:t>explore</w:t>
-      </w:r>
-      <w:r>
-        <w:rPr>
-          <w:rStyle w:val="Emphasis"/>
-          <w:i w:val="false"/>
-          <w:iCs w:val="false"/>
-        </w:rPr>
-        <w:t xml:space="preserve"> the exercise, here </w:t>
-      </w:r>
-      <w:r>
-        <w:rPr>
-          <w:rStyle w:val="Emphasis"/>
-          <w:i w:val="false"/>
-          <w:iCs w:val="false"/>
-        </w:rPr>
-        <w:t>were</w:t>
-      </w:r>
-      <w:r>
-        <w:rPr>
-          <w:rStyle w:val="Emphasis"/>
-          <w:i w:val="false"/>
-          <w:iCs w:val="false"/>
-        </w:rPr>
-        <w:t xml:space="preserve"> the steps that I took:</w:t>
-      </w:r>
-    </w:p>
-    <w:p>
-      <w:pPr>
-        <w:pStyle w:val="TextBody"/>
-        <w:numPr>
-          <w:ilvl w:val="0"/>
-          <w:numId w:val="4"/>
-        </w:numPr>
-        <w:rPr/>
-      </w:pPr>
-      <w:r>
-        <w:rPr>
-          <w:rStyle w:val="Emphasis"/>
-          <w:i w:val="false"/>
-          <w:iCs w:val="false"/>
-        </w:rPr>
-        <w:t xml:space="preserve">Explore data – there </w:t>
-      </w:r>
-      <w:r>
-        <w:rPr>
-          <w:rStyle w:val="Emphasis"/>
-          <w:i w:val="false"/>
-          <w:iCs w:val="false"/>
-        </w:rPr>
-        <w:t>were</w:t>
-      </w:r>
-      <w:r>
-        <w:rPr>
-          <w:rStyle w:val="Emphasis"/>
-          <w:i w:val="false"/>
-          <w:iCs w:val="false"/>
-        </w:rPr>
-        <w:t xml:space="preserve"> a few data sources available for use. </w:t>
-      </w:r>
-      <w:r>
-        <w:rPr>
-          <w:rStyle w:val="Emphasis"/>
-          <w:i w:val="false"/>
-          <w:iCs w:val="false"/>
-        </w:rPr>
-        <w:t>I needed to select a source.</w:t>
-      </w:r>
-    </w:p>
-    <w:p>
-      <w:pPr>
-        <w:pStyle w:val="TextBody"/>
-        <w:numPr>
-          <w:ilvl w:val="0"/>
-          <w:numId w:val="4"/>
-        </w:numPr>
-        <w:rPr/>
-      </w:pPr>
-      <w:r>
-        <w:rPr>
-          <w:rStyle w:val="Emphasis"/>
-          <w:i w:val="false"/>
-          <w:iCs w:val="false"/>
-        </w:rPr>
-        <w:t xml:space="preserve">Clean data – </w:t>
-      </w:r>
-    </w:p>
-    <w:p>
-      <w:pPr>
-        <w:pStyle w:val="TextBody"/>
-        <w:numPr>
-          <w:ilvl w:val="1"/>
-          <w:numId w:val="4"/>
-        </w:numPr>
-        <w:rPr/>
-      </w:pPr>
-      <w:r>
-        <w:rPr>
-          <w:rStyle w:val="Emphasis"/>
-          <w:i w:val="false"/>
-          <w:iCs w:val="false"/>
-        </w:rPr>
-        <w:t xml:space="preserve">Outliers: It </w:t>
-      </w:r>
-      <w:r>
-        <w:rPr>
-          <w:rStyle w:val="Emphasis"/>
-          <w:i w:val="false"/>
-          <w:iCs w:val="false"/>
-        </w:rPr>
-        <w:t>was</w:t>
-      </w:r>
-      <w:r>
-        <w:rPr>
-          <w:rStyle w:val="Emphasis"/>
-          <w:i w:val="false"/>
-          <w:iCs w:val="false"/>
-        </w:rPr>
-        <w:t xml:space="preserve"> important to investigate the outliers. If outliers </w:t>
-      </w:r>
-      <w:r>
-        <w:rPr>
-          <w:rStyle w:val="Emphasis"/>
-          <w:i w:val="false"/>
-          <w:iCs w:val="false"/>
-        </w:rPr>
-        <w:t>were</w:t>
-      </w:r>
-      <w:r>
-        <w:rPr>
-          <w:rStyle w:val="Emphasis"/>
-          <w:i w:val="false"/>
-          <w:iCs w:val="false"/>
-        </w:rPr>
-        <w:t xml:space="preserve"> not due to mistakes, it </w:t>
-      </w:r>
-      <w:r>
-        <w:rPr>
-          <w:rStyle w:val="Emphasis"/>
-          <w:i w:val="false"/>
-          <w:iCs w:val="false"/>
-        </w:rPr>
-        <w:t>were</w:t>
-      </w:r>
-      <w:r>
-        <w:rPr>
-          <w:rStyle w:val="Emphasis"/>
-          <w:i w:val="false"/>
-          <w:iCs w:val="false"/>
-        </w:rPr>
-        <w:t xml:space="preserve"> important to include outliers as the model need</w:t>
-      </w:r>
-      <w:r>
-        <w:rPr>
-          <w:rStyle w:val="Emphasis"/>
-          <w:i w:val="false"/>
-          <w:iCs w:val="false"/>
-        </w:rPr>
-        <w:t>ed</w:t>
-      </w:r>
-      <w:r>
-        <w:rPr>
-          <w:rStyle w:val="Emphasis"/>
-          <w:i w:val="false"/>
-          <w:iCs w:val="false"/>
-        </w:rPr>
-        <w:t xml:space="preserve"> to be able to fit and </w:t>
-      </w:r>
-      <w:r>
-        <w:rPr>
-          <w:rStyle w:val="Emphasis"/>
-          <w:i w:val="false"/>
-          <w:iCs w:val="false"/>
-        </w:rPr>
-        <w:t>predict</w:t>
-      </w:r>
-      <w:r>
-        <w:rPr>
-          <w:rStyle w:val="Emphasis"/>
-          <w:i w:val="false"/>
-          <w:iCs w:val="false"/>
-        </w:rPr>
-        <w:t xml:space="preserve"> outliers </w:t>
-      </w:r>
-      <w:r>
-        <w:rPr>
-          <w:rStyle w:val="Emphasis"/>
-          <w:i w:val="false"/>
-          <w:iCs w:val="false"/>
-        </w:rPr>
-        <w:t>and behaviors.</w:t>
-      </w:r>
-    </w:p>
-    <w:p>
-      <w:pPr>
-        <w:pStyle w:val="TextBody"/>
-        <w:numPr>
-          <w:ilvl w:val="1"/>
-          <w:numId w:val="4"/>
-        </w:numPr>
-        <w:rPr/>
-      </w:pPr>
-      <w:r>
-        <w:rPr>
-          <w:rStyle w:val="Emphasis"/>
-          <w:i w:val="false"/>
-          <w:iCs w:val="false"/>
-        </w:rPr>
-        <w:t>Missing data: Explore</w:t>
-      </w:r>
-      <w:r>
-        <w:rPr>
-          <w:rStyle w:val="Emphasis"/>
-          <w:i w:val="false"/>
-          <w:iCs w:val="false"/>
-        </w:rPr>
-        <w:t>d</w:t>
-      </w:r>
-      <w:r>
-        <w:rPr>
-          <w:rStyle w:val="Emphasis"/>
-          <w:i w:val="false"/>
-          <w:iCs w:val="false"/>
-        </w:rPr>
-        <w:t xml:space="preserve"> the reason</w:t>
-      </w:r>
-      <w:r>
-        <w:rPr>
-          <w:rStyle w:val="Emphasis"/>
-          <w:i w:val="false"/>
-          <w:iCs w:val="false"/>
-        </w:rPr>
-        <w:t>s</w:t>
-      </w:r>
-      <w:r>
-        <w:rPr>
-          <w:rStyle w:val="Emphasis"/>
-          <w:i w:val="false"/>
-          <w:iCs w:val="false"/>
-        </w:rPr>
-        <w:t xml:space="preserve"> for missing data. Database </w:t>
-      </w:r>
-      <w:r>
-        <w:rPr>
-          <w:rStyle w:val="Emphasis"/>
-          <w:i w:val="false"/>
-          <w:iCs w:val="false"/>
-        </w:rPr>
-        <w:t>would</w:t>
-      </w:r>
-      <w:r>
-        <w:rPr>
-          <w:rStyle w:val="Emphasis"/>
-          <w:i w:val="false"/>
-          <w:iCs w:val="false"/>
-        </w:rPr>
-        <w:t xml:space="preserve"> unlikely be leverage if data </w:t>
-      </w:r>
-      <w:r>
-        <w:rPr>
-          <w:rStyle w:val="Emphasis"/>
-          <w:i w:val="false"/>
-          <w:iCs w:val="false"/>
-        </w:rPr>
-        <w:t>was</w:t>
-      </w:r>
-      <w:r>
-        <w:rPr>
-          <w:rStyle w:val="Emphasis"/>
-          <w:i w:val="false"/>
-          <w:iCs w:val="false"/>
-        </w:rPr>
-        <w:t xml:space="preserve"> missing </w:t>
-      </w:r>
-      <w:r>
-        <w:rPr>
-          <w:rStyle w:val="Emphasis"/>
-          <w:i w:val="false"/>
-          <w:iCs w:val="false"/>
-        </w:rPr>
-        <w:t>and no reasonable explanation was uncovered.</w:t>
-      </w:r>
-    </w:p>
-    <w:p>
-      <w:pPr>
-        <w:pStyle w:val="TextBody"/>
-        <w:numPr>
-          <w:ilvl w:val="0"/>
-          <w:numId w:val="4"/>
-        </w:numPr>
-        <w:rPr/>
-      </w:pPr>
-      <w:r>
-        <w:rPr>
-          <w:rStyle w:val="Emphasis"/>
-          <w:i w:val="false"/>
-          <w:iCs w:val="false"/>
-        </w:rPr>
-        <w:t xml:space="preserve">Feature treatments – by looking at the features’ distribution as well as </w:t>
-      </w:r>
-      <w:r>
-        <w:rPr>
-          <w:rStyle w:val="Emphasis"/>
-          <w:i w:val="false"/>
-          <w:iCs w:val="false"/>
-        </w:rPr>
-        <w:t>their</w:t>
-      </w:r>
-      <w:r>
-        <w:rPr>
-          <w:rStyle w:val="Emphasis"/>
-          <w:i w:val="false"/>
-          <w:iCs w:val="false"/>
-        </w:rPr>
-        <w:t xml:space="preserve"> correlation with the targets, </w:t>
-      </w:r>
-      <w:r>
-        <w:rPr>
-          <w:rStyle w:val="Emphasis"/>
-          <w:i w:val="false"/>
-          <w:iCs w:val="false"/>
-        </w:rPr>
-        <w:t>did</w:t>
-      </w:r>
-      <w:r>
-        <w:rPr>
-          <w:rStyle w:val="Emphasis"/>
-          <w:i w:val="false"/>
-          <w:iCs w:val="false"/>
-        </w:rPr>
-        <w:t xml:space="preserve"> we need to implement special treatments? Here </w:t>
-      </w:r>
-      <w:r>
-        <w:rPr>
-          <w:rStyle w:val="Emphasis"/>
-          <w:i w:val="false"/>
-          <w:iCs w:val="false"/>
-        </w:rPr>
-        <w:t>were</w:t>
-      </w:r>
-      <w:r>
-        <w:rPr>
-          <w:rStyle w:val="Emphasis"/>
-          <w:i w:val="false"/>
-          <w:iCs w:val="false"/>
-        </w:rPr>
-        <w:t xml:space="preserve"> the </w:t>
-      </w:r>
-      <w:r>
-        <w:rPr>
-          <w:rStyle w:val="Emphasis"/>
-          <w:i w:val="false"/>
-          <w:iCs w:val="false"/>
-        </w:rPr>
-        <w:t>questions</w:t>
-      </w:r>
-      <w:r>
-        <w:rPr>
-          <w:rStyle w:val="Emphasis"/>
-          <w:i w:val="false"/>
-          <w:iCs w:val="false"/>
-        </w:rPr>
-        <w:t xml:space="preserve"> we need</w:t>
-      </w:r>
-      <w:r>
-        <w:rPr>
-          <w:rStyle w:val="Emphasis"/>
-          <w:i w:val="false"/>
-          <w:iCs w:val="false"/>
-        </w:rPr>
-        <w:t>ed</w:t>
-      </w:r>
-      <w:r>
-        <w:rPr>
-          <w:rStyle w:val="Emphasis"/>
-          <w:i w:val="false"/>
-          <w:iCs w:val="false"/>
-        </w:rPr>
-        <w:t xml:space="preserve"> </w:t>
-      </w:r>
-      <w:r>
-        <w:rPr>
-          <w:rStyle w:val="Emphasis"/>
-          <w:i w:val="false"/>
-          <w:iCs w:val="false"/>
-        </w:rPr>
-        <w:t>to answer</w:t>
-      </w:r>
-      <w:r>
-        <w:rPr>
-          <w:rStyle w:val="Emphasis"/>
-          <w:i w:val="false"/>
-          <w:iCs w:val="false"/>
-        </w:rPr>
-        <w:t>:</w:t>
-      </w:r>
-    </w:p>
-    <w:p>
-      <w:pPr>
-        <w:pStyle w:val="TextBody"/>
-        <w:numPr>
-          <w:ilvl w:val="1"/>
-          <w:numId w:val="4"/>
-        </w:numPr>
-        <w:rPr/>
-      </w:pPr>
-      <w:r>
-        <w:rPr>
-          <w:rStyle w:val="Emphasis"/>
-          <w:i w:val="false"/>
-          <w:iCs w:val="false"/>
-        </w:rPr>
-        <w:t xml:space="preserve">Was </w:t>
-      </w:r>
-      <w:r>
-        <w:rPr>
-          <w:rStyle w:val="Emphasis"/>
-          <w:i w:val="false"/>
-          <w:iCs w:val="false"/>
-        </w:rPr>
-        <w:t xml:space="preserve">PCA </w:t>
-      </w:r>
-      <w:r>
-        <w:rPr>
-          <w:rStyle w:val="Emphasis"/>
-          <w:i w:val="false"/>
-          <w:iCs w:val="false"/>
-        </w:rPr>
-        <w:t xml:space="preserve">necessary, for </w:t>
-      </w:r>
-      <w:r>
-        <w:rPr>
-          <w:rStyle w:val="Emphasis"/>
-          <w:i w:val="false"/>
-          <w:iCs w:val="false"/>
-        </w:rPr>
-        <w:t xml:space="preserve">dimensionality reduction </w:t>
-      </w:r>
-      <w:r>
-        <w:rPr>
-          <w:rStyle w:val="Emphasis"/>
-          <w:i w:val="false"/>
-          <w:iCs w:val="false"/>
-        </w:rPr>
-        <w:t>and improved model performance</w:t>
-      </w:r>
-      <w:r>
-        <w:rPr>
-          <w:rStyle w:val="Emphasis"/>
-          <w:i w:val="false"/>
-          <w:iCs w:val="false"/>
-        </w:rPr>
-        <w:t>?</w:t>
-      </w:r>
-    </w:p>
-    <w:p>
-      <w:pPr>
-        <w:pStyle w:val="TextBody"/>
-        <w:numPr>
-          <w:ilvl w:val="1"/>
-          <w:numId w:val="4"/>
-        </w:numPr>
-        <w:rPr/>
-      </w:pPr>
-      <w:r>
-        <w:rPr>
-          <w:rStyle w:val="Emphasis"/>
-          <w:i w:val="false"/>
-          <w:iCs w:val="false"/>
-        </w:rPr>
-        <w:t>Did</w:t>
-      </w:r>
-      <w:r>
-        <w:rPr>
-          <w:rStyle w:val="Emphasis"/>
-          <w:i w:val="false"/>
-          <w:iCs w:val="false"/>
-        </w:rPr>
-        <w:t xml:space="preserve"> we need transformations to make the distribution more normal, </w:t>
-      </w:r>
-      <w:r>
-        <w:rPr>
-          <w:rStyle w:val="Emphasis"/>
-          <w:i w:val="false"/>
-          <w:iCs w:val="false"/>
-        </w:rPr>
-        <w:t>and thereby improving model performance</w:t>
-      </w:r>
-      <w:r>
-        <w:rPr>
-          <w:rStyle w:val="Emphasis"/>
-          <w:i w:val="false"/>
-          <w:iCs w:val="false"/>
-        </w:rPr>
-        <w:t>?</w:t>
-      </w:r>
-    </w:p>
-    <w:p>
-      <w:pPr>
-        <w:pStyle w:val="TextBody"/>
-        <w:numPr>
-          <w:ilvl w:val="1"/>
-          <w:numId w:val="4"/>
-        </w:numPr>
-        <w:rPr/>
-      </w:pPr>
-      <w:r>
-        <w:rPr>
-          <w:rStyle w:val="Emphasis"/>
-          <w:i w:val="false"/>
-          <w:iCs w:val="false"/>
-        </w:rPr>
-        <w:t>Were</w:t>
-      </w:r>
-      <w:r>
-        <w:rPr>
-          <w:rStyle w:val="Emphasis"/>
-          <w:i w:val="false"/>
-          <w:iCs w:val="false"/>
-        </w:rPr>
-        <w:t xml:space="preserve"> there correlation between features and it </w:t>
-      </w:r>
-      <w:r>
-        <w:rPr>
-          <w:rStyle w:val="Emphasis"/>
-          <w:i w:val="false"/>
-          <w:iCs w:val="false"/>
-        </w:rPr>
-        <w:t>was difficult</w:t>
-      </w:r>
-      <w:r>
-        <w:rPr>
-          <w:rStyle w:val="Emphasis"/>
-          <w:i w:val="false"/>
-          <w:iCs w:val="false"/>
-        </w:rPr>
-        <w:t xml:space="preserve"> to select features to use in modeling </w:t>
-      </w:r>
-      <w:r>
-        <w:rPr>
-          <w:rStyle w:val="Emphasis"/>
-          <w:i w:val="false"/>
-          <w:iCs w:val="false"/>
-        </w:rPr>
-        <w:t>algorithms</w:t>
-      </w:r>
-      <w:r>
-        <w:rPr>
-          <w:rStyle w:val="Emphasis"/>
-          <w:i w:val="false"/>
-          <w:iCs w:val="false"/>
-        </w:rPr>
-        <w:t>?</w:t>
-      </w:r>
-    </w:p>
-    <w:p>
-      <w:pPr>
-        <w:pStyle w:val="TextBody"/>
-        <w:numPr>
-          <w:ilvl w:val="0"/>
-          <w:numId w:val="4"/>
-        </w:numPr>
-        <w:rPr/>
-      </w:pPr>
-      <w:r>
-        <w:rPr>
-          <w:rStyle w:val="Emphasis"/>
-          <w:i w:val="false"/>
-          <w:iCs w:val="false"/>
-        </w:rPr>
-        <w:t xml:space="preserve">Prepare data – How should the data structure be treated, as they </w:t>
-      </w:r>
-      <w:r>
-        <w:rPr>
-          <w:rStyle w:val="Emphasis"/>
-          <w:i w:val="false"/>
-          <w:iCs w:val="false"/>
-        </w:rPr>
-        <w:t>were</w:t>
-      </w:r>
-      <w:r>
-        <w:rPr>
-          <w:rStyle w:val="Emphasis"/>
-          <w:i w:val="false"/>
-          <w:iCs w:val="false"/>
-        </w:rPr>
-        <w:t xml:space="preserve"> fed into modeling </w:t>
-      </w:r>
-      <w:r>
-        <w:rPr>
-          <w:rStyle w:val="Emphasis"/>
-          <w:i w:val="false"/>
-          <w:iCs w:val="false"/>
-        </w:rPr>
-        <w:t>algorithms</w:t>
-      </w:r>
-      <w:r>
-        <w:rPr>
-          <w:rStyle w:val="Emphasis"/>
-          <w:i w:val="false"/>
-          <w:iCs w:val="false"/>
-        </w:rPr>
-        <w:t>? LSTM m</w:t>
-      </w:r>
-      <w:r>
-        <w:rPr>
-          <w:rStyle w:val="Emphasis"/>
-          <w:i w:val="false"/>
-          <w:iCs w:val="false"/>
-        </w:rPr>
-        <w:t>ight</w:t>
-      </w:r>
-      <w:r>
-        <w:rPr>
-          <w:rStyle w:val="Emphasis"/>
-          <w:i w:val="false"/>
-          <w:iCs w:val="false"/>
-        </w:rPr>
-        <w:t xml:space="preserve"> need some special attention.</w:t>
-      </w:r>
-    </w:p>
-    <w:p>
-      <w:pPr>
-        <w:pStyle w:val="TextBody"/>
-        <w:numPr>
-          <w:ilvl w:val="0"/>
-          <w:numId w:val="4"/>
-        </w:numPr>
-        <w:spacing w:before="0" w:after="140"/>
-        <w:rPr/>
-      </w:pPr>
-      <w:r>
-        <w:rPr>
-          <w:rStyle w:val="Emphasis"/>
-          <w:i w:val="false"/>
-          <w:iCs w:val="false"/>
-        </w:rPr>
-        <w:t xml:space="preserve">Model selection – there </w:t>
-      </w:r>
-      <w:r>
-        <w:rPr>
-          <w:rStyle w:val="Emphasis"/>
-          <w:i w:val="false"/>
-          <w:iCs w:val="false"/>
-        </w:rPr>
-        <w:t>were</w:t>
-      </w:r>
-      <w:r>
-        <w:rPr>
-          <w:rStyle w:val="Emphasis"/>
-          <w:i w:val="false"/>
-          <w:iCs w:val="false"/>
-        </w:rPr>
-        <w:t xml:space="preserve"> two benchmark models: Lasso Regression, and XGBoost Classification, </w:t>
-      </w:r>
-      <w:r>
-        <w:rPr>
-          <w:rStyle w:val="Emphasis"/>
-          <w:i w:val="false"/>
-          <w:iCs w:val="false"/>
-        </w:rPr>
-        <w:t>as they were historically higher performance modeling algorithms.</w:t>
-      </w:r>
-    </w:p>
-    <w:p>
-      <w:pPr>
-        <w:pStyle w:val="TextBody"/>
-        <w:numPr>
-          <w:ilvl w:val="0"/>
-          <w:numId w:val="5"/>
-        </w:numPr>
-        <w:spacing w:before="0" w:after="140"/>
-        <w:rPr/>
-      </w:pPr>
-      <w:r>
-        <w:rPr>
-          <w:rStyle w:val="Emphasis"/>
-          <w:i w:val="false"/>
-          <w:iCs w:val="false"/>
-        </w:rPr>
-        <w:t>My</w:t>
-      </w:r>
-      <w:r>
-        <w:rPr>
-          <w:rStyle w:val="Emphasis"/>
-          <w:i w:val="false"/>
-          <w:iCs w:val="false"/>
-        </w:rPr>
-        <w:t xml:space="preserve"> goal was to make find optimized LSTMs that would beat the benchmarks, </w:t>
-      </w:r>
-      <w:r>
-        <w:rPr>
-          <w:rStyle w:val="Emphasis"/>
-          <w:i w:val="false"/>
-          <w:iCs w:val="false"/>
-        </w:rPr>
-        <w:t>in both classification and regression</w:t>
-      </w:r>
-      <w:r>
-        <w:rPr>
-          <w:rStyle w:val="Emphasis"/>
-          <w:i w:val="false"/>
-          <w:iCs w:val="false"/>
-        </w:rPr>
-        <w:t>.</w:t>
-      </w:r>
-    </w:p>
-    <w:p>
-      <w:pPr>
-        <w:pStyle w:val="Heading3"/>
-        <w:numPr>
-          <w:ilvl w:val="2"/>
-          <w:numId w:val="3"/>
-        </w:numPr>
-        <w:rPr/>
-      </w:pPr>
-      <w:bookmarkStart w:id="3" w:name="user-content-metrics"/>
-      <w:bookmarkEnd w:id="3"/>
-      <w:r>
-        <w:rPr/>
-        <w:t>Metrics</w:t>
-      </w:r>
-    </w:p>
-    <w:p>
-      <w:pPr>
-        <w:pStyle w:val="TextBody"/>
-        <w:rPr/>
-      </w:pPr>
-      <w:r>
-        <w:rPr/>
-        <w:t xml:space="preserve">For classification exercise, I used accuracy as my metric. For the regression exercise, negative </w:t>
-      </w:r>
-      <w:r>
-        <w:rPr/>
-        <w:t xml:space="preserve">root </w:t>
-      </w:r>
-      <w:r>
-        <w:rPr/>
-        <w:t xml:space="preserve">mean square error was used. </w:t>
-      </w:r>
-      <w:r>
-        <w:rPr/>
-        <w:t>NRMSE was compared to the target mean (as a percentage), to get an idea of the magnitude of the error.</w:t>
-      </w:r>
-      <w:r>
-        <w:br w:type="page"/>
-      </w:r>
-    </w:p>
-    <w:p>
-      <w:pPr>
-        <w:pStyle w:val="Heading2"/>
-        <w:numPr>
-          <w:ilvl w:val="1"/>
-          <w:numId w:val="3"/>
-        </w:numPr>
-        <w:rPr/>
-      </w:pPr>
-      <w:bookmarkStart w:id="4" w:name="user-content-ii-analysis"/>
-      <w:bookmarkEnd w:id="4"/>
-      <w:r>
-        <w:rPr/>
-        <w:t>II. Analysis</w:t>
-      </w:r>
-    </w:p>
-    <w:p>
-      <w:pPr>
-        <w:pStyle w:val="Heading3"/>
-        <w:numPr>
-          <w:ilvl w:val="2"/>
-          <w:numId w:val="3"/>
-        </w:numPr>
-        <w:rPr/>
-      </w:pPr>
-      <w:bookmarkStart w:id="5" w:name="user-content-data-exploration"/>
-      <w:bookmarkEnd w:id="5"/>
-      <w:r>
-        <w:rPr/>
-        <w:t>Data Exploration</w:t>
-      </w:r>
-    </w:p>
-    <w:p>
-      <w:pPr>
-        <w:pStyle w:val="TextBody"/>
-        <w:rPr/>
-      </w:pPr>
-      <w:r>
-        <w:rPr>
-          <w:b w:val="false"/>
-          <w:bCs w:val="false"/>
-          <w:sz w:val="24"/>
-          <w:szCs w:val="24"/>
-        </w:rPr>
-        <w:t xml:space="preserve">The goal here </w:t>
-      </w:r>
-      <w:r>
-        <w:rPr>
-          <w:b w:val="false"/>
-          <w:bCs w:val="false"/>
-          <w:sz w:val="24"/>
-          <w:szCs w:val="24"/>
-        </w:rPr>
-        <w:t>was</w:t>
-      </w:r>
-      <w:r>
-        <w:rPr>
-          <w:b w:val="false"/>
-          <w:bCs w:val="false"/>
-          <w:sz w:val="24"/>
-          <w:szCs w:val="24"/>
-        </w:rPr>
-        <w:t xml:space="preserve"> to examine the available data, and achieve the following objectives: </w:t>
-      </w:r>
-    </w:p>
-    <w:p>
-      <w:pPr>
-        <w:pStyle w:val="TextBody"/>
-        <w:rPr/>
-      </w:pPr>
-      <w:r>
-        <w:rPr>
-          <w:b w:val="false"/>
-          <w:bCs w:val="false"/>
-          <w:sz w:val="24"/>
-          <w:szCs w:val="24"/>
-        </w:rPr>
-        <w:t>Compare Data Sources: many data sources are becoming unavailable, turned into paid services, or only available on proprietary platforms. Many APIs were also inactivated, and webpages were inactivated or unable to be scrapped. I was only able to access three data sources: Quandl API, NASDAQ, and finance.yahoo.com.</w:t>
-      </w:r>
-    </w:p>
-    <w:p>
-      <w:pPr>
-        <w:pStyle w:val="TextBody"/>
-        <w:rPr/>
-      </w:pPr>
-      <w:r>
-        <w:rPr>
-          <w:b w:val="false"/>
-          <w:bCs w:val="false"/>
-          <w:sz w:val="24"/>
-          <w:szCs w:val="24"/>
-        </w:rPr>
-        <w:t xml:space="preserve">After I compared the three data sources, there were visible differences in Adjusted Closing and Adjusted Volume. There were also occasional missing data from Quandl API; the NASDAQ maximum historical data only spanned 10 years. Therefore, I decided to rely soley on finance.yahoo.com’s data. </w:t>
-      </w:r>
-    </w:p>
-    <w:p>
-      <w:pPr>
-        <w:pStyle w:val="TextBody"/>
-        <w:rPr/>
-      </w:pPr>
-      <w:r>
-        <w:rPr>
-          <w:b w:val="false"/>
-          <w:bCs w:val="false"/>
-          <w:sz w:val="24"/>
-          <w:szCs w:val="24"/>
-        </w:rPr>
-        <w:t>Using the available features, including open, close, high, low, volume and adj. close, I generated additional features:</w:t>
-      </w:r>
-    </w:p>
-    <w:p>
-      <w:pPr>
-        <w:pStyle w:val="TextBody"/>
-        <w:numPr>
-          <w:ilvl w:val="0"/>
-          <w:numId w:val="8"/>
-        </w:numPr>
-        <w:rPr/>
-      </w:pPr>
-      <w:r>
-        <w:rPr>
-          <w:b w:val="false"/>
-          <w:bCs w:val="false"/>
-          <w:sz w:val="24"/>
-          <w:szCs w:val="24"/>
-        </w:rPr>
-        <w:t>High-Low Range, as a percentage of previous day’s close: this described how volatile the day’s movements were</w:t>
-      </w:r>
-    </w:p>
-    <w:p>
-      <w:pPr>
-        <w:pStyle w:val="TextBody"/>
-        <w:numPr>
-          <w:ilvl w:val="0"/>
-          <w:numId w:val="8"/>
-        </w:numPr>
-        <w:rPr/>
-      </w:pPr>
-      <w:r>
-        <w:rPr>
-          <w:b w:val="false"/>
-          <w:bCs w:val="false"/>
-          <w:sz w:val="24"/>
-          <w:szCs w:val="24"/>
-        </w:rPr>
-        <w:t>Open-Close Range, as percentage of same day’s open: this described the general movement of the day’s activities</w:t>
-      </w:r>
-    </w:p>
-    <w:p>
-      <w:pPr>
-        <w:pStyle w:val="TextBody"/>
-        <w:numPr>
-          <w:ilvl w:val="0"/>
-          <w:numId w:val="8"/>
-        </w:numPr>
-        <w:rPr/>
-      </w:pPr>
-      <w:r>
-        <w:rPr>
-          <w:b w:val="false"/>
-          <w:bCs w:val="false"/>
-          <w:sz w:val="24"/>
-          <w:szCs w:val="24"/>
-        </w:rPr>
-        <w:t>Moving average (adjusted close &amp; volume) for a specific time period.</w:t>
-      </w:r>
-    </w:p>
-    <w:p>
-      <w:pPr>
-        <w:pStyle w:val="TextBody"/>
-        <w:rPr/>
-      </w:pPr>
-      <w:r>
-        <w:rPr>
-          <w:b w:val="false"/>
-          <w:bCs w:val="false"/>
-          <w:sz w:val="24"/>
-          <w:szCs w:val="24"/>
-        </w:rPr>
-        <w:t>The features were generated to answer the following questions or explore ideas:</w:t>
-      </w:r>
-    </w:p>
-    <w:p>
-      <w:pPr>
-        <w:pStyle w:val="TextBody"/>
-        <w:numPr>
-          <w:ilvl w:val="0"/>
-          <w:numId w:val="8"/>
-        </w:numPr>
-        <w:rPr/>
-      </w:pPr>
-      <w:r>
-        <w:rPr>
-          <w:b w:val="false"/>
-          <w:bCs w:val="false"/>
-          <w:sz w:val="24"/>
-          <w:szCs w:val="24"/>
-        </w:rPr>
-        <w:t>What am I trying to predict? Specific price, change in price, simple direction, or general trend/direction? This will determine if this is a classification (bi or multi) or a regression problem.</w:t>
-      </w:r>
-    </w:p>
-    <w:p>
-      <w:pPr>
-        <w:pStyle w:val="TextBody"/>
-        <w:numPr>
-          <w:ilvl w:val="0"/>
-          <w:numId w:val="8"/>
-        </w:numPr>
-        <w:rPr/>
-      </w:pPr>
-      <w:r>
-        <w:rPr>
-          <w:b w:val="false"/>
-          <w:bCs w:val="false"/>
-          <w:sz w:val="24"/>
-          <w:szCs w:val="24"/>
-        </w:rPr>
-        <w:t>Are there any relationship between the independent and dependent features?</w:t>
-      </w:r>
-    </w:p>
-    <w:p>
-      <w:pPr>
-        <w:pStyle w:val="TextBody"/>
-        <w:numPr>
-          <w:ilvl w:val="0"/>
-          <w:numId w:val="8"/>
-        </w:numPr>
-        <w:rPr/>
-      </w:pPr>
-      <w:r>
-        <w:rPr>
-          <w:b w:val="false"/>
-          <w:bCs w:val="false"/>
-          <w:sz w:val="24"/>
-          <w:szCs w:val="24"/>
-        </w:rPr>
-        <w:t>What do the feature distributions look like? Do I need to make any transformation?</w:t>
-      </w:r>
-    </w:p>
-    <w:p>
-      <w:pPr>
-        <w:pStyle w:val="TextBody"/>
-        <w:numPr>
-          <w:ilvl w:val="0"/>
-          <w:numId w:val="8"/>
-        </w:numPr>
-        <w:rPr/>
-      </w:pPr>
-      <w:r>
-        <w:rPr>
-          <w:b w:val="false"/>
-          <w:bCs w:val="false"/>
-          <w:sz w:val="24"/>
-          <w:szCs w:val="24"/>
-        </w:rPr>
-        <w:t>Are there any missing or outliers that I need to take care of?</w:t>
-      </w:r>
-    </w:p>
-    <w:p>
-      <w:pPr>
-        <w:pStyle w:val="TextBody"/>
-        <w:numPr>
-          <w:ilvl w:val="0"/>
-          <w:numId w:val="8"/>
-        </w:numPr>
-        <w:rPr/>
-      </w:pPr>
-      <w:r>
-        <w:rPr>
-          <w:b w:val="false"/>
-          <w:bCs w:val="false"/>
-          <w:sz w:val="24"/>
-          <w:szCs w:val="24"/>
-        </w:rPr>
-        <w:t>Do I need to use scalers, or other feature engineering techniques such as PCA?</w:t>
-      </w:r>
-    </w:p>
-    <w:p>
-      <w:pPr>
-        <w:pStyle w:val="TextBody"/>
-        <w:numPr>
-          <w:ilvl w:val="0"/>
-          <w:numId w:val="8"/>
-        </w:numPr>
-        <w:rPr>
-          <w:i w:val="false"/>
-          <w:i w:val="false"/>
-          <w:iCs w:val="false"/>
-        </w:rPr>
-      </w:pPr>
-      <w:r>
-        <w:rPr>
-          <w:rStyle w:val="Emphasis"/>
-          <w:b w:val="false"/>
-          <w:bCs w:val="false"/>
-          <w:sz w:val="24"/>
-          <w:szCs w:val="24"/>
-        </w:rPr>
-        <w:t>Is there a model that can be applied to all equities? Or do I need to train for each equity?</w:t>
-      </w:r>
-    </w:p>
-    <w:p>
-      <w:pPr>
-        <w:pStyle w:val="Heading3"/>
-        <w:numPr>
-          <w:ilvl w:val="2"/>
-          <w:numId w:val="3"/>
-        </w:numPr>
-        <w:rPr/>
-      </w:pPr>
-      <w:bookmarkStart w:id="6" w:name="user-content-exploratory-visualization"/>
-      <w:bookmarkEnd w:id="6"/>
-      <w:r>
-        <w:rPr/>
-        <w:t>Exploratory Visualization</w:t>
-      </w:r>
-    </w:p>
-    <w:p>
-      <w:pPr>
-        <w:pStyle w:val="TextBody"/>
-        <w:rPr/>
-      </w:pPr>
-      <w:r>
-        <w:rPr>
-          <w:b/>
-          <w:bCs/>
-        </w:rPr>
-        <w:t>Target</w:t>
+        </w:rPr>
+        <w:t>New Features created</w:t>
       </w:r>
     </w:p>
     <w:p>
@@ -1368,10 +1870,50 @@
         </w:rPr>
       </w:pPr>
       <w:r>
+        <w:rPr/>
+      </w:r>
+    </w:p>
+    <w:p>
+      <w:pPr>
+        <w:pStyle w:val="TextBody"/>
+        <w:rPr/>
+      </w:pPr>
+      <w:r>
         <w:rPr>
           <w:b/>
           <w:bCs/>
         </w:rPr>
+        <w:t>Target</w:t>
+      </w:r>
+    </w:p>
+    <w:p>
+      <w:pPr>
+        <w:pStyle w:val="TextBody"/>
+        <w:rPr>
+          <w:b w:val="false"/>
+          <w:b w:val="false"/>
+          <w:bCs w:val="false"/>
+        </w:rPr>
+      </w:pPr>
+      <w:r>
+        <w:rPr>
+          <w:b w:val="false"/>
+          <w:bCs w:val="false"/>
+        </w:rPr>
+        <w:t>&lt;insert target distribution and transformation chart&gt;</w:t>
+      </w:r>
+    </w:p>
+    <w:p>
+      <w:pPr>
+        <w:pStyle w:val="TextBody"/>
+        <w:rPr/>
+      </w:pPr>
+      <w:r>
+        <w:rPr>
+          <w:b/>
+          <w:bCs/>
+        </w:rPr>
+        <w:t>Features Transformed</w:t>
       </w:r>
     </w:p>
     <w:p>
@@ -1393,204 +1935,13 @@
     <w:p>
       <w:pPr>
         <w:pStyle w:val="TextBody"/>
-        <w:rPr>
-          <w:b/>
+        <w:rPr/>
+      </w:pPr>
+      <w:r>
+        <w:rPr>
           <w:b/>
           <w:bCs/>
         </w:rPr>
-      </w:pPr>
-      <w:r>
-        <w:rPr>
-          <w:b/>
-          <w:bCs/>
-        </w:rPr>
-      </w:r>
-    </w:p>
-    <w:p>
-      <w:pPr>
-        <w:pStyle w:val="TextBody"/>
-        <w:rPr/>
-      </w:pPr>
-      <w:r>
-        <w:rPr>
-          <w:b/>
-          <w:bCs/>
-        </w:rPr>
-        <w:t>Outliers</w:t>
-      </w:r>
-    </w:p>
-    <w:p>
-      <w:pPr>
-        <w:pStyle w:val="TextBody"/>
-        <w:rPr>
-          <w:b/>
-          <w:b/>
-          <w:bCs/>
-        </w:rPr>
-      </w:pPr>
-      <w:r>
-        <w:rPr>
-          <w:b/>
-          <w:bCs/>
-        </w:rPr>
-      </w:r>
-    </w:p>
-    <w:p>
-      <w:pPr>
-        <w:pStyle w:val="TextBody"/>
-        <w:rPr/>
-      </w:pPr>
-      <w:r>
-        <w:rPr>
-          <w:b/>
-          <w:bCs/>
-        </w:rPr>
-        <w:t>Missing Data</w:t>
-      </w:r>
-    </w:p>
-    <w:p>
-      <w:pPr>
-        <w:pStyle w:val="TextBody"/>
-        <w:rPr/>
-      </w:pPr>
-      <w:r>
-        <w:rPr/>
-      </w:r>
-    </w:p>
-    <w:p>
-      <w:pPr>
-        <w:pStyle w:val="TextBody"/>
-        <w:rPr/>
-      </w:pPr>
-      <w:r>
-        <w:rPr>
-          <w:b/>
-          <w:bCs/>
-        </w:rPr>
-        <w:t>Delete Feature</w:t>
-      </w:r>
-    </w:p>
-    <w:p>
-      <w:pPr>
-        <w:pStyle w:val="TextBody"/>
-        <w:rPr/>
-      </w:pPr>
-      <w:r>
-        <w:rPr/>
-      </w:r>
-    </w:p>
-    <w:p>
-      <w:pPr>
-        <w:pStyle w:val="TextBody"/>
-        <w:rPr/>
-      </w:pPr>
-      <w:r>
-        <w:rPr>
-          <w:b/>
-          <w:bCs/>
-        </w:rPr>
-        <w:t>Feature Types Transformed</w:t>
-      </w:r>
-    </w:p>
-    <w:p>
-      <w:pPr>
-        <w:pStyle w:val="TextBody"/>
-        <w:rPr/>
-      </w:pPr>
-      <w:r>
-        <w:rPr/>
-      </w:r>
-    </w:p>
-    <w:p>
-      <w:pPr>
-        <w:pStyle w:val="TextBody"/>
-        <w:rPr/>
-      </w:pPr>
-      <w:r>
-        <w:rPr>
-          <w:b/>
-          <w:bCs/>
-        </w:rPr>
-        <w:t>One-hot Features</w:t>
-      </w:r>
-    </w:p>
-    <w:p>
-      <w:pPr>
-        <w:pStyle w:val="TextBody"/>
-        <w:rPr/>
-      </w:pPr>
-      <w:r>
-        <w:rPr/>
-      </w:r>
-    </w:p>
-    <w:p>
-      <w:pPr>
-        <w:pStyle w:val="TextBody"/>
-        <w:rPr/>
-      </w:pPr>
-      <w:r>
-        <w:rPr>
-          <w:b/>
-          <w:bCs/>
-        </w:rPr>
-        <w:t>New Features created</w:t>
-      </w:r>
-    </w:p>
-    <w:p>
-      <w:pPr>
-        <w:pStyle w:val="TextBody"/>
-        <w:rPr>
-          <w:b w:val="false"/>
-          <w:b w:val="false"/>
-          <w:bCs w:val="false"/>
-        </w:rPr>
-      </w:pPr>
-      <w:r>
-        <w:rPr>
-          <w:b w:val="false"/>
-          <w:bCs w:val="false"/>
-        </w:rPr>
-      </w:r>
-    </w:p>
-    <w:p>
-      <w:pPr>
-        <w:pStyle w:val="TextBody"/>
-        <w:rPr/>
-      </w:pPr>
-      <w:r>
-        <w:rPr>
-          <w:b/>
-          <w:bCs/>
-        </w:rPr>
-        <w:t>Features Transformed</w:t>
-      </w:r>
-    </w:p>
-    <w:p>
-      <w:pPr>
-        <w:pStyle w:val="TextBody"/>
-        <w:rPr>
-          <w:b/>
-          <w:b/>
-          <w:bCs/>
-        </w:rPr>
-      </w:pPr>
-      <w:r>
-        <w:rPr>
-          <w:b/>
-          <w:bCs/>
-        </w:rPr>
-      </w:r>
-    </w:p>
-    <w:p>
-      <w:pPr>
-        <w:pStyle w:val="TextBody"/>
-        <w:rPr/>
-      </w:pPr>
-      <w:r>
-        <w:rPr>
-          <w:b/>
-          <w:bCs/>
-        </w:rPr>
         <w:t>PCA</w:t>
       </w:r>
     </w:p>
@@ -1605,15 +1956,40 @@
     </w:p>
     <w:p>
       <w:pPr>
+        <w:pStyle w:val="TextBody"/>
+        <w:numPr>
+          <w:ilvl w:val="0"/>
+          <w:numId w:val="5"/>
+        </w:numPr>
+        <w:rPr/>
+      </w:pPr>
+      <w:r>
+        <w:rPr/>
+      </w:r>
+    </w:p>
+    <w:p>
+      <w:pPr>
+        <w:pStyle w:val="TextBody"/>
+        <w:rPr/>
+      </w:pPr>
+      <w:r>
+        <w:rPr/>
+      </w:r>
+    </w:p>
+    <w:p>
+      <w:pPr>
         <w:pStyle w:val="Heading3"/>
         <w:numPr>
           <w:ilvl w:val="2"/>
-          <w:numId w:val="3"/>
-        </w:numPr>
-        <w:rPr/>
-      </w:pPr>
-      <w:r>
-        <w:rPr/>
+          <w:numId w:val="2"/>
+        </w:numPr>
+        <w:rPr/>
+      </w:pPr>
+      <w:bookmarkStart w:id="7" w:name="user-content-benchmark"/>
+      <w:bookmarkEnd w:id="7"/>
+      <w:r>
+        <w:rPr/>
+        <w:t>Benchmark</w:t>
       </w:r>
     </w:p>
     <w:p>
@@ -1621,187 +1997,87 @@
         <w:pStyle w:val="TextBody"/>
         <w:numPr>
           <w:ilvl w:val="0"/>
-          <w:numId w:val="3"/>
-        </w:numPr>
-        <w:rPr>
-          <w:b w:val="false"/>
-          <w:b w:val="false"/>
-          <w:bCs w:val="false"/>
-          <w:sz w:val="24"/>
-          <w:szCs w:val="24"/>
-        </w:rPr>
-      </w:pPr>
-      <w:r>
-        <w:rPr>
-          <w:b w:val="false"/>
-          <w:bCs w:val="false"/>
-          <w:sz w:val="24"/>
-          <w:szCs w:val="24"/>
-        </w:rPr>
-      </w:r>
-    </w:p>
-    <w:p>
-      <w:pPr>
-        <w:pStyle w:val="Heading3"/>
+          <w:numId w:val="2"/>
+        </w:numPr>
+        <w:rPr/>
+      </w:pPr>
+      <w:r>
+        <w:rPr>
+          <w:b w:val="false"/>
+          <w:bCs w:val="false"/>
+          <w:sz w:val="24"/>
+          <w:szCs w:val="24"/>
+        </w:rPr>
+        <w:t>I used two benchmark models, namely XGBoost Classifier and Lasso Regression. The ultimate goal was to use LSTM to beat these benchmark models. Supposedly, LSTM should be able to incorporate long and short term memories to generate additional insights, and further improve the predictive power of resulting models.</w:t>
+      </w:r>
+    </w:p>
+    <w:p>
+      <w:pPr>
+        <w:pStyle w:val="TextBody"/>
+        <w:numPr>
+          <w:ilvl w:val="0"/>
+          <w:numId w:val="2"/>
+        </w:numPr>
+        <w:rPr/>
+      </w:pPr>
+      <w:r>
+        <w:rPr>
+          <w:b w:val="false"/>
+          <w:bCs w:val="false"/>
+          <w:sz w:val="24"/>
+          <w:szCs w:val="24"/>
+        </w:rPr>
+        <w:t xml:space="preserve">During the LSTM optimization exercise, I attempted to explore how the hyperparameters such as window, epoch, batch size, and LSTM constructs affected the model performances. This surely helped me tune the model for better performances. </w:t>
+      </w:r>
+    </w:p>
+    <w:p>
+      <w:pPr>
+        <w:pStyle w:val="TextBody"/>
+        <w:numPr>
+          <w:ilvl w:val="0"/>
+          <w:numId w:val="2"/>
+        </w:numPr>
+        <w:rPr/>
+      </w:pPr>
+      <w:r>
+        <w:rPr>
+          <w:b w:val="false"/>
+          <w:bCs w:val="false"/>
+          <w:sz w:val="24"/>
+          <w:szCs w:val="24"/>
+        </w:rPr>
+        <w:t xml:space="preserve">Also note this was a regression, as well as, a classification exercise. </w:t>
+      </w:r>
+    </w:p>
+    <w:p>
+      <w:pPr>
+        <w:pStyle w:val="TextBody"/>
         <w:numPr>
           <w:ilvl w:val="2"/>
-          <w:numId w:val="3"/>
-        </w:numPr>
-        <w:rPr/>
-      </w:pPr>
-      <w:r>
-        <w:rPr/>
-      </w:r>
-    </w:p>
-    <w:p>
-      <w:pPr>
-        <w:pStyle w:val="Heading3"/>
-        <w:numPr>
-          <w:ilvl w:val="2"/>
-          <w:numId w:val="3"/>
-        </w:numPr>
-        <w:rPr/>
-      </w:pPr>
-      <w:bookmarkStart w:id="7" w:name="user-content-algorithms-and-techniques"/>
-      <w:bookmarkEnd w:id="7"/>
-      <w:r>
-        <w:rPr/>
-        <w:t>Algorithms and Techniques</w:t>
-      </w:r>
-    </w:p>
-    <w:p>
-      <w:pPr>
-        <w:pStyle w:val="TextBody"/>
-        <w:rPr/>
-      </w:pPr>
-      <w:r>
-        <w:rPr/>
-      </w:r>
-    </w:p>
-    <w:p>
-      <w:pPr>
-        <w:pStyle w:val="TextBody"/>
-        <w:numPr>
-          <w:ilvl w:val="0"/>
-          <w:numId w:val="6"/>
-        </w:numPr>
-        <w:rPr/>
-      </w:pPr>
-      <w:r>
-        <w:rPr/>
-      </w:r>
-    </w:p>
-    <w:p>
-      <w:pPr>
-        <w:pStyle w:val="TextBody"/>
-        <w:rPr/>
-      </w:pPr>
-      <w:r>
-        <w:rPr/>
-      </w:r>
-    </w:p>
-    <w:p>
-      <w:pPr>
-        <w:pStyle w:val="Heading3"/>
-        <w:numPr>
-          <w:ilvl w:val="2"/>
-          <w:numId w:val="3"/>
-        </w:numPr>
-        <w:rPr/>
-      </w:pPr>
-      <w:bookmarkStart w:id="8" w:name="user-content-benchmark"/>
+          <w:numId w:val="2"/>
+        </w:numPr>
+        <w:rPr/>
+      </w:pPr>
+      <w:r>
+        <w:rPr>
+          <w:b w:val="false"/>
+          <w:bCs w:val="false"/>
+          <w:sz w:val="24"/>
+          <w:szCs w:val="24"/>
+        </w:rPr>
+        <w:t>As the exercise became computationally expensive, I moved computational and storage needs onto AWS.</w:t>
+      </w:r>
+      <w:r>
+        <w:br w:type="page"/>
+      </w:r>
+    </w:p>
+    <w:p>
+      <w:pPr>
+        <w:pStyle w:val="TextBody"/>
+        <w:rPr/>
+      </w:pPr>
+      <w:bookmarkStart w:id="8" w:name="user-content-iii-methodology"/>
       <w:bookmarkEnd w:id="8"/>
-      <w:r>
-        <w:rPr/>
-        <w:t>Benchmark</w:t>
-      </w:r>
-    </w:p>
-    <w:p>
-      <w:pPr>
-        <w:pStyle w:val="TextBody"/>
-        <w:numPr>
-          <w:ilvl w:val="0"/>
-          <w:numId w:val="3"/>
-        </w:numPr>
-        <w:rPr/>
-      </w:pPr>
-      <w:r>
-        <w:rPr>
-          <w:b w:val="false"/>
-          <w:bCs w:val="false"/>
-          <w:sz w:val="24"/>
-          <w:szCs w:val="24"/>
-        </w:rPr>
-        <w:t>I used two benchmark models, namely XGBoost Classifier and Lasso Regression. The ultimate goal was to use LSTM to beat these benchmark models. Supposedly, LSTM should be able to incorporate long and short term memories to generate additional insights, and further improve the predictive power of resulting models.</w:t>
-      </w:r>
-    </w:p>
-    <w:p>
-      <w:pPr>
-        <w:pStyle w:val="TextBody"/>
-        <w:numPr>
-          <w:ilvl w:val="0"/>
-          <w:numId w:val="3"/>
-        </w:numPr>
-        <w:rPr/>
-      </w:pPr>
-      <w:r>
-        <w:rPr>
-          <w:b w:val="false"/>
-          <w:bCs w:val="false"/>
-          <w:sz w:val="24"/>
-          <w:szCs w:val="24"/>
-        </w:rPr>
-        <w:t xml:space="preserve">During the LSTM optimization exercise, I attempted to explore how the hyperparameters such as window, epoch, batch size, and LSTM constructs affected the model performances. This surely helped me tune the model for better performances. </w:t>
-      </w:r>
-    </w:p>
-    <w:p>
-      <w:pPr>
-        <w:pStyle w:val="TextBody"/>
-        <w:numPr>
-          <w:ilvl w:val="0"/>
-          <w:numId w:val="3"/>
-        </w:numPr>
-        <w:rPr/>
-      </w:pPr>
-      <w:r>
-        <w:rPr>
-          <w:b w:val="false"/>
-          <w:bCs w:val="false"/>
-          <w:sz w:val="24"/>
-          <w:szCs w:val="24"/>
-        </w:rPr>
-        <w:t xml:space="preserve">Also note this was a regression, as well as, a classification exercise. </w:t>
-      </w:r>
-    </w:p>
-    <w:p>
-      <w:pPr>
-        <w:pStyle w:val="TextBody"/>
-        <w:numPr>
-          <w:ilvl w:val="2"/>
-          <w:numId w:val="3"/>
-        </w:numPr>
-        <w:rPr/>
-      </w:pPr>
-      <w:r>
-        <w:rPr>
-          <w:b w:val="false"/>
-          <w:bCs w:val="false"/>
-          <w:sz w:val="24"/>
-          <w:szCs w:val="24"/>
-        </w:rPr>
-        <w:t>As the exercise became computationally expensive, I moved computational and storage needs onto AWS.</w:t>
-      </w:r>
-      <w:r>
-        <w:br w:type="page"/>
-      </w:r>
-    </w:p>
-    <w:p>
-      <w:pPr>
-        <w:pStyle w:val="TextBody"/>
-        <w:rPr/>
-      </w:pPr>
-      <w:bookmarkStart w:id="9" w:name="user-content-iii-methodology"/>
-      <w:bookmarkEnd w:id="9"/>
       <w:r>
         <w:rPr>
           <w:rFonts w:eastAsia="SimSun" w:cs="Arial"/>
@@ -1820,8 +2096,8 @@
         <w:pStyle w:val="TextBody"/>
         <w:rPr/>
       </w:pPr>
-      <w:bookmarkStart w:id="10" w:name="user-content-data-preprocessing"/>
-      <w:bookmarkEnd w:id="10"/>
+      <w:bookmarkStart w:id="9" w:name="user-content-data-preprocessing"/>
+      <w:bookmarkEnd w:id="9"/>
       <w:r>
         <w:rPr>
           <w:b/>
@@ -1837,6 +2113,7 @@
       </w:pPr>
       <w:r>
         <w:rPr/>
+        <w:t>scalers</w:t>
       </w:r>
     </w:p>
     <w:p>
@@ -2070,24 +2347,64 @@
         <w:pStyle w:val="Heading3"/>
         <w:numPr>
           <w:ilvl w:val="2"/>
-          <w:numId w:val="3"/>
-        </w:numPr>
-        <w:rPr/>
-      </w:pPr>
-      <w:bookmarkStart w:id="11" w:name="user-content-implementation"/>
+          <w:numId w:val="2"/>
+        </w:numPr>
+        <w:rPr/>
+      </w:pPr>
+      <w:bookmarkStart w:id="10" w:name="user-content-implementation"/>
+      <w:bookmarkEnd w:id="10"/>
+      <w:r>
+        <w:rPr/>
+        <w:t>Implementation</w:t>
+      </w:r>
+    </w:p>
+    <w:p>
+      <w:pPr>
+        <w:pStyle w:val="TextBody"/>
+        <w:rPr/>
+      </w:pPr>
+      <w:r>
+        <w:rPr/>
+      </w:r>
+    </w:p>
+    <w:p>
+      <w:pPr>
+        <w:pStyle w:val="Heading3"/>
+        <w:numPr>
+          <w:ilvl w:val="2"/>
+          <w:numId w:val="2"/>
+        </w:numPr>
+        <w:rPr/>
+      </w:pPr>
+      <w:bookmarkStart w:id="11" w:name="user-content-refinement"/>
       <w:bookmarkEnd w:id="11"/>
       <w:r>
         <w:rPr/>
-        <w:t>Implementation</w:t>
-      </w:r>
-    </w:p>
-    <w:p>
-      <w:pPr>
-        <w:pStyle w:val="TextBody"/>
-        <w:rPr/>
-      </w:pPr>
-      <w:r>
-        <w:rPr/>
+        <w:t>Refinement</w:t>
+      </w:r>
+    </w:p>
+    <w:p>
+      <w:pPr>
+        <w:pStyle w:val="TextBody"/>
+        <w:numPr>
+          <w:ilvl w:val="2"/>
+          <w:numId w:val="2"/>
+        </w:numPr>
+        <w:rPr>
+          <w:b w:val="false"/>
+          <w:b w:val="false"/>
+          <w:bCs w:val="false"/>
+          <w:sz w:val="24"/>
+          <w:szCs w:val="24"/>
+        </w:rPr>
+      </w:pPr>
+      <w:r>
+        <w:rPr>
+          <w:b w:val="false"/>
+          <w:bCs w:val="false"/>
+          <w:sz w:val="24"/>
+          <w:szCs w:val="24"/>
+        </w:rPr>
       </w:r>
     </w:p>
     <w:p>
@@ -2095,47 +2412,7 @@
         <w:pStyle w:val="Heading3"/>
         <w:numPr>
           <w:ilvl w:val="2"/>
-          <w:numId w:val="3"/>
-        </w:numPr>
-        <w:rPr/>
-      </w:pPr>
-      <w:bookmarkStart w:id="12" w:name="user-content-refinement"/>
-      <w:bookmarkEnd w:id="12"/>
-      <w:r>
-        <w:rPr/>
-        <w:t>Refinement</w:t>
-      </w:r>
-    </w:p>
-    <w:p>
-      <w:pPr>
-        <w:pStyle w:val="TextBody"/>
-        <w:numPr>
-          <w:ilvl w:val="2"/>
-          <w:numId w:val="3"/>
-        </w:numPr>
-        <w:rPr>
-          <w:b w:val="false"/>
-          <w:b w:val="false"/>
-          <w:bCs w:val="false"/>
-          <w:sz w:val="24"/>
-          <w:szCs w:val="24"/>
-        </w:rPr>
-      </w:pPr>
-      <w:r>
-        <w:rPr>
-          <w:b w:val="false"/>
-          <w:bCs w:val="false"/>
-          <w:sz w:val="24"/>
-          <w:szCs w:val="24"/>
-        </w:rPr>
-      </w:r>
-    </w:p>
-    <w:p>
-      <w:pPr>
-        <w:pStyle w:val="Heading3"/>
-        <w:numPr>
-          <w:ilvl w:val="2"/>
-          <w:numId w:val="3"/>
+          <w:numId w:val="2"/>
         </w:numPr>
         <w:rPr/>
       </w:pPr>
@@ -2155,7 +2432,18 @@
           <w:sz w:val="24"/>
           <w:szCs w:val="24"/>
         </w:rPr>
-        <w:t xml:space="preserve"> (benchmark)</w:t>
+        <w:t xml:space="preserve"> </w:t>
+      </w:r>
+      <w:bookmarkStart w:id="12" w:name="__DdeLink__244_573279810"/>
+      <w:bookmarkEnd w:id="12"/>
+      <w:r>
+        <w:rPr>
+          <w:b/>
+          <w:bCs/>
+          <w:sz w:val="24"/>
+          <w:szCs w:val="24"/>
+        </w:rPr>
+        <w:t>(benchmark)</w:t>
       </w:r>
     </w:p>
     <w:p>
@@ -2163,7 +2451,7 @@
         <w:pStyle w:val="Heading3"/>
         <w:numPr>
           <w:ilvl w:val="2"/>
-          <w:numId w:val="3"/>
+          <w:numId w:val="2"/>
         </w:numPr>
         <w:rPr>
           <w:b/>
@@ -2182,7 +2470,7 @@
         <w:pStyle w:val="Heading3"/>
         <w:numPr>
           <w:ilvl w:val="2"/>
-          <w:numId w:val="3"/>
+          <w:numId w:val="2"/>
         </w:numPr>
         <w:rPr/>
       </w:pPr>
@@ -2193,7 +2481,7 @@
           <w:sz w:val="24"/>
           <w:szCs w:val="24"/>
         </w:rPr>
-        <w:t>XGBoost</w:t>
+        <w:t>XGBoost (benchmark)</w:t>
       </w:r>
     </w:p>
     <w:p>
@@ -2201,7 +2489,7 @@
         <w:pStyle w:val="Heading3"/>
         <w:numPr>
           <w:ilvl w:val="2"/>
-          <w:numId w:val="3"/>
+          <w:numId w:val="2"/>
         </w:numPr>
         <w:rPr>
           <w:b/>
@@ -2239,7 +2527,7 @@
         <w:pStyle w:val="Heading3"/>
         <w:numPr>
           <w:ilvl w:val="2"/>
-          <w:numId w:val="3"/>
+          <w:numId w:val="2"/>
         </w:numPr>
         <w:rPr>
           <w:b w:val="false"/>
@@ -2263,18 +2551,37 @@
         <w:pStyle w:val="Heading3"/>
         <w:numPr>
           <w:ilvl w:val="2"/>
-          <w:numId w:val="7"/>
-        </w:numPr>
-        <w:rPr/>
-      </w:pPr>
-      <w:r>
-        <w:rPr>
+          <w:numId w:val="6"/>
+        </w:numPr>
+        <w:rPr>
+          <w:b/>
           <w:b/>
           <w:bCs/>
           <w:sz w:val="24"/>
           <w:szCs w:val="24"/>
         </w:rPr>
-        <w:t xml:space="preserve">KNeighborsRegressor: </w:t>
+      </w:pPr>
+      <w:r>
+        <w:rPr/>
+      </w:r>
+      <w:r>
+        <w:br w:type="page"/>
+      </w:r>
+    </w:p>
+    <w:p>
+      <w:pPr>
+        <w:pStyle w:val="Heading2"/>
+        <w:numPr>
+          <w:ilvl w:val="1"/>
+          <w:numId w:val="2"/>
+        </w:numPr>
+        <w:rPr/>
+      </w:pPr>
+      <w:bookmarkStart w:id="13" w:name="user-content-iv-results"/>
+      <w:bookmarkEnd w:id="13"/>
+      <w:r>
+        <w:rPr/>
+        <w:t>IV. Results</w:t>
       </w:r>
     </w:p>
     <w:p>
@@ -2282,8 +2589,45 @@
         <w:pStyle w:val="Heading3"/>
         <w:numPr>
           <w:ilvl w:val="2"/>
-          <w:numId w:val="7"/>
-        </w:numPr>
+          <w:numId w:val="2"/>
+        </w:numPr>
+        <w:rPr/>
+      </w:pPr>
+      <w:bookmarkStart w:id="14" w:name="user-content-model-evaluation-and-validation"/>
+      <w:bookmarkEnd w:id="14"/>
+      <w:r>
+        <w:rPr/>
+        <w:t>Model Evaluation and Validation</w:t>
+      </w:r>
+    </w:p>
+    <w:p>
+      <w:pPr>
+        <w:pStyle w:val="TextBody"/>
+        <w:rPr/>
+      </w:pPr>
+      <w:r>
+        <w:rPr/>
+      </w:r>
+    </w:p>
+    <w:p>
+      <w:pPr>
+        <w:pStyle w:val="Heading3"/>
+        <w:numPr>
+          <w:ilvl w:val="2"/>
+          <w:numId w:val="2"/>
+        </w:numPr>
+        <w:rPr/>
+      </w:pPr>
+      <w:bookmarkStart w:id="15" w:name="user-content-justification"/>
+      <w:bookmarkEnd w:id="15"/>
+      <w:r>
+        <w:rPr/>
+        <w:t>Justification</w:t>
+      </w:r>
+    </w:p>
+    <w:p>
+      <w:pPr>
+        <w:pStyle w:val="TextBody"/>
         <w:rPr/>
       </w:pPr>
       <w:r>
@@ -2312,90 +2656,7 @@
         <w:pStyle w:val="Heading2"/>
         <w:numPr>
           <w:ilvl w:val="1"/>
-          <w:numId w:val="3"/>
-        </w:numPr>
-        <w:rPr/>
-      </w:pPr>
-      <w:bookmarkStart w:id="13" w:name="user-content-iv-results"/>
-      <w:bookmarkEnd w:id="13"/>
-      <w:r>
-        <w:rPr/>
-        <w:t>IV. Results</w:t>
-      </w:r>
-    </w:p>
-    <w:p>
-      <w:pPr>
-        <w:pStyle w:val="Heading3"/>
-        <w:numPr>
-          <w:ilvl w:val="2"/>
-          <w:numId w:val="3"/>
-        </w:numPr>
-        <w:rPr/>
-      </w:pPr>
-      <w:bookmarkStart w:id="14" w:name="user-content-model-evaluation-and-validation"/>
-      <w:bookmarkEnd w:id="14"/>
-      <w:r>
-        <w:rPr/>
-        <w:t>Model Evaluation and Validation</w:t>
-      </w:r>
-    </w:p>
-    <w:p>
-      <w:pPr>
-        <w:pStyle w:val="TextBody"/>
-        <w:rPr/>
-      </w:pPr>
-      <w:r>
-        <w:rPr/>
-      </w:r>
-    </w:p>
-    <w:p>
-      <w:pPr>
-        <w:pStyle w:val="Heading3"/>
-        <w:numPr>
-          <w:ilvl w:val="2"/>
-          <w:numId w:val="3"/>
-        </w:numPr>
-        <w:rPr/>
-      </w:pPr>
-      <w:bookmarkStart w:id="15" w:name="user-content-justification"/>
-      <w:bookmarkEnd w:id="15"/>
-      <w:r>
-        <w:rPr/>
-        <w:t>Justification</w:t>
-      </w:r>
-    </w:p>
-    <w:p>
-      <w:pPr>
-        <w:pStyle w:val="TextBody"/>
-        <w:rPr/>
-      </w:pPr>
-      <w:r>
-        <w:rPr/>
-      </w:r>
-    </w:p>
-    <w:p>
-      <w:pPr>
-        <w:pStyle w:val="Heading2"/>
-        <w:numPr>
-          <w:ilvl w:val="0"/>
-          <w:numId w:val="0"/>
-        </w:numPr>
-        <w:outlineLvl w:val="1"/>
-        <w:rPr/>
-      </w:pPr>
-      <w:r>
-        <w:rPr/>
-      </w:r>
-      <w:r>
-        <w:br w:type="page"/>
-      </w:r>
-    </w:p>
-    <w:p>
-      <w:pPr>
-        <w:pStyle w:val="Heading2"/>
-        <w:numPr>
-          <w:ilvl w:val="1"/>
-          <w:numId w:val="3"/>
+          <w:numId w:val="2"/>
         </w:numPr>
         <w:rPr/>
       </w:pPr>
@@ -2411,7 +2672,7 @@
         <w:pStyle w:val="TextBody"/>
         <w:numPr>
           <w:ilvl w:val="1"/>
-          <w:numId w:val="3"/>
+          <w:numId w:val="2"/>
         </w:numPr>
         <w:rPr/>
       </w:pPr>
@@ -2424,7 +2685,7 @@
         <w:pStyle w:val="Heading3"/>
         <w:numPr>
           <w:ilvl w:val="2"/>
-          <w:numId w:val="3"/>
+          <w:numId w:val="2"/>
         </w:numPr>
         <w:rPr/>
       </w:pPr>
@@ -2449,7 +2710,7 @@
         <w:pStyle w:val="Heading3"/>
         <w:numPr>
           <w:ilvl w:val="2"/>
-          <w:numId w:val="3"/>
+          <w:numId w:val="2"/>
         </w:numPr>
         <w:rPr/>
       </w:pPr>
@@ -2465,7 +2726,7 @@
         <w:pStyle w:val="Heading1"/>
         <w:numPr>
           <w:ilvl w:val="0"/>
-          <w:numId w:val="3"/>
+          <w:numId w:val="2"/>
         </w:numPr>
         <w:spacing w:before="240" w:after="120"/>
         <w:rPr/>
@@ -2485,7 +2746,7 @@
         <w:pStyle w:val="Heading1"/>
         <w:numPr>
           <w:ilvl w:val="0"/>
-          <w:numId w:val="3"/>
+          <w:numId w:val="2"/>
         </w:numPr>
         <w:spacing w:before="240" w:after="120"/>
         <w:rPr/>
@@ -2505,7 +2766,7 @@
         <w:pStyle w:val="Heading1"/>
         <w:numPr>
           <w:ilvl w:val="0"/>
-          <w:numId w:val="3"/>
+          <w:numId w:val="2"/>
         </w:numPr>
         <w:spacing w:before="240" w:after="120"/>
         <w:rPr/>
@@ -2525,7 +2786,7 @@
         <w:pStyle w:val="Heading1"/>
         <w:numPr>
           <w:ilvl w:val="0"/>
-          <w:numId w:val="3"/>
+          <w:numId w:val="2"/>
         </w:numPr>
         <w:spacing w:before="240" w:after="120"/>
         <w:rPr/>
@@ -2545,7 +2806,7 @@
         <w:pStyle w:val="Heading1"/>
         <w:numPr>
           <w:ilvl w:val="0"/>
-          <w:numId w:val="3"/>
+          <w:numId w:val="2"/>
         </w:numPr>
         <w:spacing w:before="240" w:after="120"/>
         <w:rPr/>
@@ -2565,7 +2826,7 @@
         <w:pStyle w:val="Heading1"/>
         <w:numPr>
           <w:ilvl w:val="0"/>
-          <w:numId w:val="3"/>
+          <w:numId w:val="2"/>
         </w:numPr>
         <w:spacing w:before="240" w:after="120"/>
         <w:rPr/>
@@ -2585,7 +2846,7 @@
         <w:pStyle w:val="Heading1"/>
         <w:numPr>
           <w:ilvl w:val="0"/>
-          <w:numId w:val="3"/>
+          <w:numId w:val="2"/>
         </w:numPr>
         <w:spacing w:before="240" w:after="120"/>
         <w:rPr/>
@@ -2605,7 +2866,7 @@
         <w:pStyle w:val="Heading1"/>
         <w:numPr>
           <w:ilvl w:val="0"/>
-          <w:numId w:val="3"/>
+          <w:numId w:val="2"/>
         </w:numPr>
         <w:spacing w:before="240" w:after="120"/>
         <w:rPr/>
@@ -2625,7 +2886,7 @@
         <w:pStyle w:val="Heading1"/>
         <w:numPr>
           <w:ilvl w:val="0"/>
-          <w:numId w:val="3"/>
+          <w:numId w:val="2"/>
         </w:numPr>
         <w:spacing w:before="240" w:after="120"/>
         <w:rPr/>
@@ -2645,7 +2906,7 @@
         <w:pStyle w:val="Heading1"/>
         <w:numPr>
           <w:ilvl w:val="0"/>
-          <w:numId w:val="3"/>
+          <w:numId w:val="2"/>
         </w:numPr>
         <w:spacing w:before="240" w:after="120"/>
         <w:rPr/>
@@ -2665,7 +2926,7 @@
         <w:pStyle w:val="Heading1"/>
         <w:numPr>
           <w:ilvl w:val="0"/>
-          <w:numId w:val="3"/>
+          <w:numId w:val="2"/>
         </w:numPr>
         <w:spacing w:before="240" w:after="120"/>
         <w:rPr/>
@@ -2685,7 +2946,7 @@
         <w:pStyle w:val="Heading1"/>
         <w:numPr>
           <w:ilvl w:val="0"/>
-          <w:numId w:val="3"/>
+          <w:numId w:val="2"/>
         </w:numPr>
         <w:spacing w:before="240" w:after="120"/>
         <w:rPr/>
@@ -2705,7 +2966,7 @@
         <w:pStyle w:val="Heading1"/>
         <w:numPr>
           <w:ilvl w:val="0"/>
-          <w:numId w:val="3"/>
+          <w:numId w:val="2"/>
         </w:numPr>
         <w:spacing w:before="240" w:after="120"/>
         <w:rPr/>
@@ -2725,7 +2986,7 @@
         <w:pStyle w:val="Heading1"/>
         <w:numPr>
           <w:ilvl w:val="0"/>
-          <w:numId w:val="3"/>
+          <w:numId w:val="2"/>
         </w:numPr>
         <w:spacing w:before="240" w:after="120"/>
         <w:rPr/>
@@ -2745,7 +3006,7 @@
         <w:pStyle w:val="Heading1"/>
         <w:numPr>
           <w:ilvl w:val="0"/>
-          <w:numId w:val="3"/>
+          <w:numId w:val="2"/>
         </w:numPr>
         <w:spacing w:before="240" w:after="120"/>
         <w:rPr/>
@@ -2765,7 +3026,7 @@
         <w:pStyle w:val="Heading3"/>
         <w:numPr>
           <w:ilvl w:val="2"/>
-          <w:numId w:val="3"/>
+          <w:numId w:val="2"/>
         </w:numPr>
         <w:rPr>
           <w:b w:val="false"/>
@@ -2785,7 +3046,7 @@
         <w:pStyle w:val="Heading3"/>
         <w:numPr>
           <w:ilvl w:val="2"/>
-          <w:numId w:val="3"/>
+          <w:numId w:val="2"/>
         </w:numPr>
         <w:rPr/>
       </w:pPr>
@@ -2831,6 +3092,7 @@
     <w:p>
       <w:pPr>
         <w:pStyle w:val="TextBody"/>
+        <w:spacing w:lineRule="auto" w:line="288" w:before="0" w:after="140"/>
         <w:rPr/>
       </w:pPr>
       <w:r>
@@ -2842,16 +3104,6 @@
           <w:iCs w:val="false"/>
         </w:rPr>
         <w:t>Relevant Files and Folders</w:t>
-      </w:r>
-    </w:p>
-    <w:p>
-      <w:pPr>
-        <w:pStyle w:val="TextBody"/>
-        <w:spacing w:before="0" w:after="140"/>
-        <w:rPr/>
-      </w:pPr>
-      <w:r>
-        <w:rPr/>
       </w:r>
     </w:p>
     <w:sectPr>
@@ -3059,98 +3311,6 @@
   <w:abstractNum w:abstractNumId="3">
     <w:lvl w:ilvl="0">
       <w:start w:val="1"/>
-      <w:numFmt w:val="none"/>
-      <w:suff w:val="nothing"/>
-      <w:lvlText w:val=""/>
-      <w:lvlJc w:val="left"/>
-      <w:pPr>
-        <w:ind w:left="0" w:hanging="0"/>
-      </w:pPr>
-    </w:lvl>
-    <w:lvl w:ilvl="1">
-      <w:start w:val="1"/>
-      <w:numFmt w:val="none"/>
-      <w:suff w:val="nothing"/>
-      <w:lvlText w:val=""/>
-      <w:lvlJc w:val="left"/>
-      <w:pPr>
-        <w:ind w:left="0" w:hanging="0"/>
-      </w:pPr>
-    </w:lvl>
-    <w:lvl w:ilvl="2">
-      <w:start w:val="1"/>
-      <w:numFmt w:val="none"/>
-      <w:suff w:val="nothing"/>
-      <w:lvlText w:val=""/>
-      <w:lvlJc w:val="left"/>
-      <w:pPr>
-        <w:ind w:left="0" w:hanging="0"/>
-      </w:pPr>
-    </w:lvl>
-    <w:lvl w:ilvl="3">
-      <w:start w:val="1"/>
-      <w:numFmt w:val="none"/>
-      <w:suff w:val="nothing"/>
-      <w:lvlText w:val=""/>
-      <w:lvlJc w:val="left"/>
-      <w:pPr>
-        <w:ind w:left="0" w:hanging="0"/>
-      </w:pPr>
-    </w:lvl>
-    <w:lvl w:ilvl="4">
-      <w:start w:val="1"/>
-      <w:numFmt w:val="none"/>
-      <w:suff w:val="nothing"/>
-      <w:lvlText w:val=""/>
-      <w:lvlJc w:val="left"/>
-      <w:pPr>
-        <w:ind w:left="0" w:hanging="0"/>
-      </w:pPr>
-    </w:lvl>
-    <w:lvl w:ilvl="5">
-      <w:start w:val="1"/>
-      <w:numFmt w:val="none"/>
-      <w:suff w:val="nothing"/>
-      <w:lvlText w:val=""/>
-      <w:lvlJc w:val="left"/>
-      <w:pPr>
-        <w:ind w:left="0" w:hanging="0"/>
-      </w:pPr>
-    </w:lvl>
-    <w:lvl w:ilvl="6">
-      <w:start w:val="1"/>
-      <w:numFmt w:val="none"/>
-      <w:suff w:val="nothing"/>
-      <w:lvlText w:val=""/>
-      <w:lvlJc w:val="left"/>
-      <w:pPr>
-        <w:ind w:left="0" w:hanging="0"/>
-      </w:pPr>
-    </w:lvl>
-    <w:lvl w:ilvl="7">
-      <w:start w:val="1"/>
-      <w:numFmt w:val="none"/>
-      <w:suff w:val="nothing"/>
-      <w:lvlText w:val=""/>
-      <w:lvlJc w:val="left"/>
-      <w:pPr>
-        <w:ind w:left="0" w:hanging="0"/>
-      </w:pPr>
-    </w:lvl>
-    <w:lvl w:ilvl="8">
-      <w:start w:val="1"/>
-      <w:numFmt w:val="none"/>
-      <w:suff w:val="nothing"/>
-      <w:lvlText w:val=""/>
-      <w:lvlJc w:val="left"/>
-      <w:pPr>
-        <w:ind w:left="0" w:hanging="0"/>
-      </w:pPr>
-    </w:lvl>
-  </w:abstractNum>
-  <w:abstractNum w:abstractNumId="4">
-    <w:lvl w:ilvl="0">
-      <w:start w:val="1"/>
       <w:numFmt w:val="bullet"/>
       <w:lvlText w:val=""/>
       <w:lvlJc w:val="left"/>
@@ -3294,7 +3454,7 @@
       </w:rPr>
     </w:lvl>
   </w:abstractNum>
-  <w:abstractNum w:abstractNumId="5">
+  <w:abstractNum w:abstractNumId="4">
     <w:lvl w:ilvl="0">
       <w:start w:val="1"/>
       <w:numFmt w:val="bullet"/>
@@ -3440,7 +3600,7 @@
       </w:rPr>
     </w:lvl>
   </w:abstractNum>
-  <w:abstractNum w:abstractNumId="6">
+  <w:abstractNum w:abstractNumId="5">
     <w:lvl w:ilvl="0">
       <w:start w:val="1"/>
       <w:numFmt w:val="bullet"/>
@@ -3586,7 +3746,7 @@
       </w:rPr>
     </w:lvl>
   </w:abstractNum>
-  <w:abstractNum w:abstractNumId="7">
+  <w:abstractNum w:abstractNumId="6">
     <w:lvl w:ilvl="0">
       <w:start w:val="1"/>
       <w:numFmt w:val="none"/>
@@ -3678,7 +3838,7 @@
       </w:pPr>
     </w:lvl>
   </w:abstractNum>
-  <w:abstractNum w:abstractNumId="8">
+  <w:abstractNum w:abstractNumId="7">
     <w:lvl w:ilvl="0">
       <w:start w:val="1"/>
       <w:numFmt w:val="bullet"/>
@@ -3845,9 +4005,6 @@
   <w:num w:numId="7">
     <w:abstractNumId w:val="7"/>
   </w:num>
-  <w:num w:numId="8">
-    <w:abstractNumId w:val="8"/>
-  </w:num>
 </w:numbering>
 </file>
 

</xml_diff>

<commit_message>
updating some benchmark results
</commit_message>
<xml_diff>
--- a/Project Summary.docx
+++ b/Project Summary.docx
@@ -7,7 +7,7 @@
         <w:pStyle w:val="Heading1"/>
         <w:numPr>
           <w:ilvl w:val="0"/>
-          <w:numId w:val="2"/>
+          <w:numId w:val="3"/>
         </w:numPr>
         <w:spacing w:before="240" w:after="120"/>
         <w:rPr/>
@@ -24,7 +24,11 @@
       </w:pPr>
       <w:r>
         <w:rPr/>
-        <w:t>Anthony Chi</w:t>
+        <w:t xml:space="preserve">Anthony Chi, </w:t>
+      </w:r>
+      <w:r>
+        <w:rPr/>
+        <w:t>Data Scientist</w:t>
       </w:r>
     </w:p>
     <w:p>
@@ -39,7 +43,7 @@
           <w:sz w:val="24"/>
           <w:szCs w:val="24"/>
         </w:rPr>
-        <w:t>March 23</w:t>
+        <w:t>September 6</w:t>
       </w:r>
       <w:r>
         <w:rPr>
@@ -49,7 +53,7 @@
           <w:szCs w:val="24"/>
           <w:vertAlign w:val="superscript"/>
         </w:rPr>
-        <w:t>rd</w:t>
+        <w:t>th</w:t>
       </w:r>
       <w:r>
         <w:rPr>
@@ -66,28 +70,25 @@
         <w:pStyle w:val="Heading2"/>
         <w:numPr>
           <w:ilvl w:val="1"/>
-          <w:numId w:val="2"/>
-        </w:numPr>
-        <w:rPr/>
-      </w:pPr>
-      <w:bookmarkStart w:id="0" w:name="user-content-i-definition"/>
+          <w:numId w:val="3"/>
+        </w:numPr>
+        <w:rPr/>
+      </w:pPr>
+      <w:r>
+        <w:rPr/>
+      </w:r>
+    </w:p>
+    <w:p>
+      <w:pPr>
+        <w:pStyle w:val="Heading3"/>
+        <w:numPr>
+          <w:ilvl w:val="2"/>
+          <w:numId w:val="3"/>
+        </w:numPr>
+        <w:rPr/>
+      </w:pPr>
+      <w:bookmarkStart w:id="0" w:name="user-content-project-overview"/>
       <w:bookmarkEnd w:id="0"/>
-      <w:r>
-        <w:rPr/>
-        <w:t>I. Definition</w:t>
-      </w:r>
-    </w:p>
-    <w:p>
-      <w:pPr>
-        <w:pStyle w:val="Heading3"/>
-        <w:numPr>
-          <w:ilvl w:val="2"/>
-          <w:numId w:val="2"/>
-        </w:numPr>
-        <w:rPr/>
-      </w:pPr>
-      <w:bookmarkStart w:id="1" w:name="user-content-project-overview"/>
-      <w:bookmarkEnd w:id="1"/>
       <w:r>
         <w:rPr/>
         <w:t>Project Overview</w:t>
@@ -110,7 +111,7 @@
           <w:u w:val="none"/>
           <w:lang w:val="en-US" w:eastAsia="zh-CN" w:bidi="hi-IN"/>
         </w:rPr>
-        <w:t xml:space="preserve">Equity price prediction has always been a </w:t>
+        <w:t xml:space="preserve">Equity price prediction has always been a difficult task. That’s why long-short or pair strategies are prevalent in </w:t>
       </w:r>
       <w:r>
         <w:rPr>
@@ -124,7 +125,7 @@
           <w:u w:val="none"/>
           <w:lang w:val="en-US" w:eastAsia="zh-CN" w:bidi="hi-IN"/>
         </w:rPr>
-        <w:t>difficult</w:t>
+        <w:t>the industry</w:t>
       </w:r>
       <w:r>
         <w:rPr>
@@ -138,7 +139,7 @@
           <w:u w:val="none"/>
           <w:lang w:val="en-US" w:eastAsia="zh-CN" w:bidi="hi-IN"/>
         </w:rPr>
-        <w:t xml:space="preserve"> task. </w:t>
+        <w:t xml:space="preserve">. Using traditional machine learning, ie. classification or regression, the results are </w:t>
       </w:r>
       <w:r>
         <w:rPr>
@@ -152,7 +153,7 @@
           <w:u w:val="none"/>
           <w:lang w:val="en-US" w:eastAsia="zh-CN" w:bidi="hi-IN"/>
         </w:rPr>
-        <w:t xml:space="preserve">That’s why long-short or pair strategies are prevalent in hedge funds and with traders and fund managers. </w:t>
+        <w:t>quite</w:t>
       </w:r>
       <w:r>
         <w:rPr>
@@ -166,7 +167,7 @@
           <w:u w:val="none"/>
           <w:lang w:val="en-US" w:eastAsia="zh-CN" w:bidi="hi-IN"/>
         </w:rPr>
-        <w:t xml:space="preserve">Using traditional machine learning, ie. classification or regression, the results are often mediocre. Reasons could be: 1. </w:t>
+        <w:t xml:space="preserve"> mediocre. Reasons </w:t>
       </w:r>
       <w:r>
         <w:rPr>
@@ -180,7 +181,7 @@
           <w:u w:val="none"/>
           <w:lang w:val="en-US" w:eastAsia="zh-CN" w:bidi="hi-IN"/>
         </w:rPr>
-        <w:t xml:space="preserve">Users </w:t>
+        <w:t>are often</w:t>
       </w:r>
       <w:r>
         <w:rPr>
@@ -194,8 +195,18 @@
           <w:u w:val="none"/>
           <w:lang w:val="en-US" w:eastAsia="zh-CN" w:bidi="hi-IN"/>
         </w:rPr>
-        <w:t xml:space="preserve">unable to </w:t>
-      </w:r>
+        <w:t xml:space="preserve">: </w:t>
+      </w:r>
+    </w:p>
+    <w:p>
+      <w:pPr>
+        <w:pStyle w:val="TextBody"/>
+        <w:numPr>
+          <w:ilvl w:val="0"/>
+          <w:numId w:val="9"/>
+        </w:numPr>
+        <w:rPr/>
+      </w:pPr>
       <w:r>
         <w:rPr>
           <w:rStyle w:val="Emphasis"/>
@@ -208,8 +219,18 @@
           <w:u w:val="none"/>
           <w:lang w:val="en-US" w:eastAsia="zh-CN" w:bidi="hi-IN"/>
         </w:rPr>
-        <w:t>engineer</w:t>
-      </w:r>
+        <w:t>Users unable to engineer meaningful features that correlate with desired targets;</w:t>
+      </w:r>
+    </w:p>
+    <w:p>
+      <w:pPr>
+        <w:pStyle w:val="TextBody"/>
+        <w:numPr>
+          <w:ilvl w:val="0"/>
+          <w:numId w:val="9"/>
+        </w:numPr>
+        <w:rPr/>
+      </w:pPr>
       <w:r>
         <w:rPr>
           <w:rStyle w:val="Emphasis"/>
@@ -222,8 +243,18 @@
           <w:u w:val="none"/>
           <w:lang w:val="en-US" w:eastAsia="zh-CN" w:bidi="hi-IN"/>
         </w:rPr>
-        <w:t xml:space="preserve"> meaningful features that correlate with desired targets; 2. </w:t>
-      </w:r>
+        <w:t>Traditional machine learning algorithms do not incorporate all available information represented in the data and its structure.</w:t>
+      </w:r>
+    </w:p>
+    <w:p>
+      <w:pPr>
+        <w:pStyle w:val="TextBody"/>
+        <w:numPr>
+          <w:ilvl w:val="0"/>
+          <w:numId w:val="9"/>
+        </w:numPr>
+        <w:rPr/>
+      </w:pPr>
       <w:r>
         <w:rPr>
           <w:rStyle w:val="Emphasis"/>
@@ -236,8 +267,14 @@
           <w:u w:val="none"/>
           <w:lang w:val="en-US" w:eastAsia="zh-CN" w:bidi="hi-IN"/>
         </w:rPr>
-        <w:t>T</w:t>
-      </w:r>
+        <w:t>No one model can generalize for individual stocks, or even at the industry level.</w:t>
+      </w:r>
+    </w:p>
+    <w:p>
+      <w:pPr>
+        <w:pStyle w:val="TextBody"/>
+        <w:rPr/>
+      </w:pPr>
       <w:r>
         <w:rPr>
           <w:rStyle w:val="Emphasis"/>
@@ -250,7 +287,7 @@
           <w:u w:val="none"/>
           <w:lang w:val="en-US" w:eastAsia="zh-CN" w:bidi="hi-IN"/>
         </w:rPr>
-        <w:t xml:space="preserve">raditional machine learning algorithms do not incorporate all available information </w:t>
+        <w:t xml:space="preserve">The goal for this </w:t>
       </w:r>
       <w:r>
         <w:rPr>
@@ -264,7 +301,7 @@
           <w:u w:val="none"/>
           <w:lang w:val="en-US" w:eastAsia="zh-CN" w:bidi="hi-IN"/>
         </w:rPr>
-        <w:t>represented in the data and its structure</w:t>
+        <w:t>project</w:t>
       </w:r>
       <w:r>
         <w:rPr>
@@ -278,7 +315,7 @@
           <w:u w:val="none"/>
           <w:lang w:val="en-US" w:eastAsia="zh-CN" w:bidi="hi-IN"/>
         </w:rPr>
-        <w:t xml:space="preserve">. The goal for this exercise is to explore the predictive power with additional means, </w:t>
+        <w:t xml:space="preserve"> is to explore the predictive power </w:t>
       </w:r>
       <w:r>
         <w:rPr>
@@ -292,7 +329,181 @@
           <w:u w:val="none"/>
           <w:lang w:val="en-US" w:eastAsia="zh-CN" w:bidi="hi-IN"/>
         </w:rPr>
-        <w:t>and how new machine learning algorithms and feature engineering can potentially achieve superior results.</w:t>
+        <w:t>with</w:t>
+      </w:r>
+      <w:r>
+        <w:rPr>
+          <w:rStyle w:val="Emphasis"/>
+          <w:rFonts w:eastAsia="SimSun" w:cs="Arial"/>
+          <w:i w:val="false"/>
+          <w:iCs w:val="false"/>
+          <w:color w:val="00000A"/>
+          <w:sz w:val="24"/>
+          <w:szCs w:val="24"/>
+          <w:u w:val="none"/>
+          <w:lang w:val="en-US" w:eastAsia="zh-CN" w:bidi="hi-IN"/>
+        </w:rPr>
+        <w:t xml:space="preserve"> </w:t>
+      </w:r>
+      <w:r>
+        <w:rPr>
+          <w:rStyle w:val="Emphasis"/>
+          <w:rFonts w:eastAsia="SimSun" w:cs="Arial"/>
+          <w:i w:val="false"/>
+          <w:iCs w:val="false"/>
+          <w:color w:val="00000A"/>
+          <w:sz w:val="24"/>
+          <w:szCs w:val="24"/>
+          <w:u w:val="none"/>
+          <w:lang w:val="en-US" w:eastAsia="zh-CN" w:bidi="hi-IN"/>
+        </w:rPr>
+        <w:t>traditional and non-traditional</w:t>
+      </w:r>
+      <w:r>
+        <w:rPr>
+          <w:rStyle w:val="Emphasis"/>
+          <w:rFonts w:eastAsia="SimSun" w:cs="Arial"/>
+          <w:i w:val="false"/>
+          <w:iCs w:val="false"/>
+          <w:color w:val="00000A"/>
+          <w:sz w:val="24"/>
+          <w:szCs w:val="24"/>
+          <w:u w:val="none"/>
+          <w:lang w:val="en-US" w:eastAsia="zh-CN" w:bidi="hi-IN"/>
+        </w:rPr>
+        <w:t xml:space="preserve"> means</w:t>
+      </w:r>
+      <w:r>
+        <w:rPr>
+          <w:rStyle w:val="Emphasis"/>
+          <w:rFonts w:eastAsia="SimSun" w:cs="Arial"/>
+          <w:i w:val="false"/>
+          <w:iCs w:val="false"/>
+          <w:color w:val="00000A"/>
+          <w:sz w:val="24"/>
+          <w:szCs w:val="24"/>
+          <w:u w:val="none"/>
+          <w:lang w:val="en-US" w:eastAsia="zh-CN" w:bidi="hi-IN"/>
+        </w:rPr>
+        <w:t xml:space="preserve">. </w:t>
+      </w:r>
+      <w:r>
+        <w:rPr>
+          <w:rStyle w:val="Emphasis"/>
+          <w:rFonts w:eastAsia="SimSun" w:cs="Arial"/>
+          <w:i w:val="false"/>
+          <w:iCs w:val="false"/>
+          <w:color w:val="00000A"/>
+          <w:sz w:val="24"/>
+          <w:szCs w:val="24"/>
+          <w:u w:val="none"/>
+          <w:lang w:val="en-US" w:eastAsia="zh-CN" w:bidi="hi-IN"/>
+        </w:rPr>
+        <w:t xml:space="preserve">I </w:t>
+      </w:r>
+      <w:r>
+        <w:rPr>
+          <w:rStyle w:val="Emphasis"/>
+          <w:rFonts w:eastAsia="SimSun" w:cs="Arial"/>
+          <w:i w:val="false"/>
+          <w:iCs w:val="false"/>
+          <w:color w:val="00000A"/>
+          <w:sz w:val="24"/>
+          <w:szCs w:val="24"/>
+          <w:u w:val="none"/>
+          <w:lang w:val="en-US" w:eastAsia="zh-CN" w:bidi="hi-IN"/>
+        </w:rPr>
+        <w:t xml:space="preserve"> want to </w:t>
+      </w:r>
+      <w:r>
+        <w:rPr>
+          <w:rStyle w:val="Emphasis"/>
+          <w:rFonts w:eastAsia="SimSun" w:cs="Arial"/>
+          <w:i w:val="false"/>
+          <w:iCs w:val="false"/>
+          <w:color w:val="00000A"/>
+          <w:sz w:val="24"/>
+          <w:szCs w:val="24"/>
+          <w:u w:val="none"/>
+          <w:lang w:val="en-US" w:eastAsia="zh-CN" w:bidi="hi-IN"/>
+        </w:rPr>
+        <w:t>know</w:t>
+      </w:r>
+      <w:r>
+        <w:rPr>
+          <w:rStyle w:val="Emphasis"/>
+          <w:rFonts w:eastAsia="SimSun" w:cs="Arial"/>
+          <w:i w:val="false"/>
+          <w:iCs w:val="false"/>
+          <w:color w:val="00000A"/>
+          <w:sz w:val="24"/>
+          <w:szCs w:val="24"/>
+          <w:u w:val="none"/>
+          <w:lang w:val="en-US" w:eastAsia="zh-CN" w:bidi="hi-IN"/>
+        </w:rPr>
+        <w:t xml:space="preserve"> how the latest and greatest </w:t>
+      </w:r>
+      <w:r>
+        <w:rPr>
+          <w:rStyle w:val="Emphasis"/>
+          <w:rFonts w:eastAsia="SimSun" w:cs="Arial"/>
+          <w:i w:val="false"/>
+          <w:iCs w:val="false"/>
+          <w:color w:val="00000A"/>
+          <w:sz w:val="24"/>
+          <w:szCs w:val="24"/>
+          <w:u w:val="none"/>
+          <w:lang w:val="en-US" w:eastAsia="zh-CN" w:bidi="hi-IN"/>
+        </w:rPr>
+        <w:t xml:space="preserve">machine learning algorithms and feature engineering </w:t>
+      </w:r>
+      <w:r>
+        <w:rPr>
+          <w:rStyle w:val="Emphasis"/>
+          <w:rFonts w:eastAsia="SimSun" w:cs="Arial"/>
+          <w:i w:val="false"/>
+          <w:iCs w:val="false"/>
+          <w:color w:val="00000A"/>
+          <w:sz w:val="24"/>
+          <w:szCs w:val="24"/>
+          <w:u w:val="none"/>
+          <w:lang w:val="en-US" w:eastAsia="zh-CN" w:bidi="hi-IN"/>
+        </w:rPr>
+        <w:t>procedures</w:t>
+      </w:r>
+      <w:r>
+        <w:rPr>
+          <w:rStyle w:val="Emphasis"/>
+          <w:rFonts w:eastAsia="SimSun" w:cs="Arial"/>
+          <w:i w:val="false"/>
+          <w:iCs w:val="false"/>
+          <w:color w:val="00000A"/>
+          <w:sz w:val="24"/>
+          <w:szCs w:val="24"/>
+          <w:u w:val="none"/>
+          <w:lang w:val="en-US" w:eastAsia="zh-CN" w:bidi="hi-IN"/>
+        </w:rPr>
+        <w:t xml:space="preserve"> can potentially achieve superior results.</w:t>
+      </w:r>
+    </w:p>
+    <w:p>
+      <w:pPr>
+        <w:pStyle w:val="TextBody"/>
+        <w:rPr>
+          <w:rStyle w:val="Emphasis"/>
+          <w:rFonts w:eastAsia="SimSun" w:cs="Arial"/>
+          <w:i w:val="false"/>
+          <w:i w:val="false"/>
+          <w:iCs w:val="false"/>
+          <w:color w:val="00000A"/>
+          <w:sz w:val="24"/>
+          <w:szCs w:val="24"/>
+          <w:u w:val="none"/>
+          <w:lang w:val="en-US" w:eastAsia="zh-CN" w:bidi="hi-IN"/>
+        </w:rPr>
+      </w:pPr>
+      <w:r>
+        <w:rPr/>
       </w:r>
     </w:p>
     <w:p>
@@ -300,15 +511,13 @@
         <w:pStyle w:val="Heading3"/>
         <w:numPr>
           <w:ilvl w:val="2"/>
-          <w:numId w:val="2"/>
-        </w:numPr>
-        <w:rPr/>
-      </w:pPr>
-      <w:bookmarkStart w:id="2" w:name="user-content-problem-statement"/>
-      <w:bookmarkEnd w:id="2"/>
-      <w:r>
-        <w:rPr/>
-        <w:t>Problem Statement</w:t>
+          <w:numId w:val="3"/>
+        </w:numPr>
+        <w:rPr/>
+      </w:pPr>
+      <w:r>
+        <w:rPr/>
+        <w:t>Project Goals and Some Directions</w:t>
       </w:r>
     </w:p>
     <w:p>
@@ -323,49 +532,43 @@
           <w:iCs w:val="false"/>
           <w:u w:val="none"/>
         </w:rPr>
-        <w:t>The goal of the exercise was to use RNN, specifically LSTM, to beat benchmark model performances. I also wanted to explore the potential to optimize LSTM with hyperparameters. H</w:t>
+        <w:t xml:space="preserve">The goal of the exercise was to </w:t>
       </w:r>
       <w:r>
         <w:rPr>
           <w:rStyle w:val="Emphasis"/>
           <w:i w:val="false"/>
           <w:iCs w:val="false"/>
-        </w:rPr>
-        <w:t xml:space="preserve">ere </w:t>
+          <w:u w:val="none"/>
+        </w:rPr>
+        <w:t>develop a</w:t>
       </w:r>
       <w:r>
         <w:rPr>
           <w:rStyle w:val="Emphasis"/>
           <w:i w:val="false"/>
           <w:iCs w:val="false"/>
-        </w:rPr>
-        <w:t>were</w:t>
+          <w:u w:val="none"/>
+        </w:rPr>
+        <w:t xml:space="preserve"> RNN </w:t>
       </w:r>
       <w:r>
         <w:rPr>
           <w:rStyle w:val="Emphasis"/>
           <w:i w:val="false"/>
           <w:iCs w:val="false"/>
-        </w:rPr>
-        <w:t xml:space="preserve"> the steps that I took:</w:t>
-      </w:r>
-    </w:p>
-    <w:p>
-      <w:pPr>
-        <w:pStyle w:val="TextBody"/>
-        <w:numPr>
-          <w:ilvl w:val="0"/>
-          <w:numId w:val="3"/>
-        </w:numPr>
-        <w:rPr/>
-      </w:pPr>
+          <w:u w:val="none"/>
+        </w:rPr>
+        <w:t>construct</w:t>
+      </w:r>
       <w:r>
         <w:rPr>
           <w:rStyle w:val="Emphasis"/>
           <w:i w:val="false"/>
           <w:iCs w:val="false"/>
-        </w:rPr>
-        <w:t xml:space="preserve">Explore data – there </w:t>
+          <w:u w:val="none"/>
+        </w:rPr>
+        <w:t>, specifically LSTM, to beat benchmark model performances. I also wanted to explore the potential to optimize LSTM with hyperparameters. H</w:t>
       </w:r>
       <w:r>
         <w:rPr>
@@ -373,31 +576,51 @@
           <w:i w:val="false"/>
           <w:iCs w:val="false"/>
         </w:rPr>
-        <w:t>were</w:t>
-      </w:r>
+        <w:t>ere were the steps that I took:</w:t>
+      </w:r>
+    </w:p>
+    <w:p>
+      <w:pPr>
+        <w:pStyle w:val="TextBody"/>
+        <w:numPr>
+          <w:ilvl w:val="0"/>
+          <w:numId w:val="4"/>
+        </w:numPr>
+        <w:rPr/>
+      </w:pPr>
       <w:r>
         <w:rPr>
           <w:rStyle w:val="Emphasis"/>
           <w:i w:val="false"/>
           <w:iCs w:val="false"/>
         </w:rPr>
-        <w:t xml:space="preserve"> a few data sources available for use. </w:t>
-      </w:r>
+        <w:t>Explore data – there were a few data sources available for use. I needed to select a source.</w:t>
+      </w:r>
+    </w:p>
+    <w:p>
+      <w:pPr>
+        <w:pStyle w:val="TextBody"/>
+        <w:numPr>
+          <w:ilvl w:val="0"/>
+          <w:numId w:val="4"/>
+        </w:numPr>
+        <w:rPr/>
+      </w:pPr>
       <w:r>
         <w:rPr>
           <w:rStyle w:val="Emphasis"/>
           <w:i w:val="false"/>
           <w:iCs w:val="false"/>
         </w:rPr>
-        <w:t>I needed to select a source.</w:t>
-      </w:r>
-    </w:p>
-    <w:p>
-      <w:pPr>
-        <w:pStyle w:val="TextBody"/>
-        <w:numPr>
-          <w:ilvl w:val="0"/>
-          <w:numId w:val="3"/>
+        <w:t xml:space="preserve">Clean data – </w:t>
+      </w:r>
+    </w:p>
+    <w:p>
+      <w:pPr>
+        <w:pStyle w:val="TextBody"/>
+        <w:numPr>
+          <w:ilvl w:val="1"/>
+          <w:numId w:val="4"/>
         </w:numPr>
         <w:rPr/>
       </w:pPr>
@@ -407,73 +630,123 @@
           <w:i w:val="false"/>
           <w:iCs w:val="false"/>
         </w:rPr>
-        <w:t xml:space="preserve">Clean data – </w:t>
-      </w:r>
-    </w:p>
-    <w:p>
-      <w:pPr>
-        <w:pStyle w:val="TextBody"/>
-        <w:numPr>
-          <w:ilvl w:val="1"/>
-          <w:numId w:val="3"/>
-        </w:numPr>
-        <w:rPr/>
-      </w:pPr>
+        <w:t xml:space="preserve">Outliers: It was important to investigate the outliers. If outliers were not due to mistakes, it was important to include outliers as the model needed to be able to fit and predict extreme behaviors. </w:t>
+      </w:r>
       <w:r>
         <w:rPr>
           <w:rStyle w:val="Emphasis"/>
           <w:i w:val="false"/>
           <w:iCs w:val="false"/>
         </w:rPr>
-        <w:t xml:space="preserve">Outliers: It </w:t>
-      </w:r>
+        <w:t>This may be more relevant in this domain than other domains.</w:t>
+      </w:r>
+    </w:p>
+    <w:p>
+      <w:pPr>
+        <w:pStyle w:val="TextBody"/>
+        <w:numPr>
+          <w:ilvl w:val="1"/>
+          <w:numId w:val="4"/>
+        </w:numPr>
+        <w:rPr/>
+      </w:pPr>
       <w:r>
         <w:rPr>
           <w:rStyle w:val="Emphasis"/>
           <w:i w:val="false"/>
           <w:iCs w:val="false"/>
         </w:rPr>
-        <w:t>was</w:t>
-      </w:r>
+        <w:t>Missing data: Explored the reasons for missing data. Database was likely discarded if no reasonable explanation was uncovered for the missing data.</w:t>
+      </w:r>
+    </w:p>
+    <w:p>
+      <w:pPr>
+        <w:pStyle w:val="TextBody"/>
+        <w:numPr>
+          <w:ilvl w:val="0"/>
+          <w:numId w:val="4"/>
+        </w:numPr>
+        <w:rPr/>
+      </w:pPr>
       <w:r>
         <w:rPr>
           <w:rStyle w:val="Emphasis"/>
           <w:i w:val="false"/>
           <w:iCs w:val="false"/>
         </w:rPr>
-        <w:t xml:space="preserve"> important to investigate the outliers. If outliers </w:t>
-      </w:r>
+        <w:t>Feature treatments – by looking at the features’ distribution as well as their correlation with the targets, did we need to implement special treatments? Here were the questions we needed to answer:</w:t>
+      </w:r>
+    </w:p>
+    <w:p>
+      <w:pPr>
+        <w:pStyle w:val="TextBody"/>
+        <w:numPr>
+          <w:ilvl w:val="1"/>
+          <w:numId w:val="4"/>
+        </w:numPr>
+        <w:rPr/>
+      </w:pPr>
       <w:r>
         <w:rPr>
           <w:rStyle w:val="Emphasis"/>
           <w:i w:val="false"/>
           <w:iCs w:val="false"/>
         </w:rPr>
-        <w:t>were</w:t>
-      </w:r>
+        <w:t>Was PCA necessary, for dimensionality reduction and improved model performance?</w:t>
+      </w:r>
+    </w:p>
+    <w:p>
+      <w:pPr>
+        <w:pStyle w:val="TextBody"/>
+        <w:numPr>
+          <w:ilvl w:val="1"/>
+          <w:numId w:val="4"/>
+        </w:numPr>
+        <w:rPr/>
+      </w:pPr>
       <w:r>
         <w:rPr>
           <w:rStyle w:val="Emphasis"/>
           <w:i w:val="false"/>
           <w:iCs w:val="false"/>
         </w:rPr>
-        <w:t xml:space="preserve"> not due to mistakes, it </w:t>
-      </w:r>
+        <w:t>Did we need transformations to make the distribution more normal, and thereby improving model performance?</w:t>
+      </w:r>
+    </w:p>
+    <w:p>
+      <w:pPr>
+        <w:pStyle w:val="TextBody"/>
+        <w:numPr>
+          <w:ilvl w:val="1"/>
+          <w:numId w:val="4"/>
+        </w:numPr>
+        <w:rPr/>
+      </w:pPr>
       <w:r>
         <w:rPr>
           <w:rStyle w:val="Emphasis"/>
           <w:i w:val="false"/>
           <w:iCs w:val="false"/>
         </w:rPr>
-        <w:t>was</w:t>
-      </w:r>
+        <w:t>Were there correlation between features and was it difficult to select features to use in modeling algorithms?</w:t>
+      </w:r>
+    </w:p>
+    <w:p>
+      <w:pPr>
+        <w:pStyle w:val="TextBody"/>
+        <w:numPr>
+          <w:ilvl w:val="0"/>
+          <w:numId w:val="4"/>
+        </w:numPr>
+        <w:rPr/>
+      </w:pPr>
       <w:r>
         <w:rPr>
           <w:rStyle w:val="Emphasis"/>
           <w:i w:val="false"/>
           <w:iCs w:val="false"/>
         </w:rPr>
-        <w:t xml:space="preserve"> important to include outliers as the model need</w:t>
+        <w:t>Prepare data – how should the data be structured, as they were fed into modeling algorithms? LSTM need</w:t>
       </w:r>
       <w:r>
         <w:rPr>
@@ -481,7 +754,7 @@
           <w:i w:val="false"/>
           <w:iCs w:val="false"/>
         </w:rPr>
-        <w:t>ed</w:t>
+        <w:t>s</w:t>
       </w:r>
       <w:r>
         <w:rPr>
@@ -489,105 +762,365 @@
           <w:i w:val="false"/>
           <w:iCs w:val="false"/>
         </w:rPr>
-        <w:t xml:space="preserve"> to be able to fit and </w:t>
-      </w:r>
+        <w:t xml:space="preserve"> special attention.</w:t>
+      </w:r>
+    </w:p>
+    <w:p>
+      <w:pPr>
+        <w:pStyle w:val="TextBody"/>
+        <w:numPr>
+          <w:ilvl w:val="0"/>
+          <w:numId w:val="4"/>
+        </w:numPr>
+        <w:spacing w:before="0" w:after="140"/>
+        <w:rPr/>
+      </w:pPr>
       <w:r>
         <w:rPr>
           <w:rStyle w:val="Emphasis"/>
           <w:i w:val="false"/>
           <w:iCs w:val="false"/>
         </w:rPr>
-        <w:t>predict</w:t>
-      </w:r>
+        <w:t>Model selection – there were two benchmark models: Lasso Regression, and XGBoost Classification, as they were historically higher performance modeling algorithms.</w:t>
+      </w:r>
+    </w:p>
+    <w:p>
+      <w:pPr>
+        <w:pStyle w:val="TextBody"/>
+        <w:numPr>
+          <w:ilvl w:val="0"/>
+          <w:numId w:val="5"/>
+        </w:numPr>
+        <w:spacing w:before="0" w:after="140"/>
+        <w:rPr/>
+      </w:pPr>
       <w:r>
         <w:rPr>
           <w:rStyle w:val="Emphasis"/>
           <w:i w:val="false"/>
           <w:iCs w:val="false"/>
         </w:rPr>
+        <w:t>My goal was to develop a LSTM construct that would beat the benchmarks, in both classification and regression. I would also try to optimize the LSTM with hyperparameters.</w:t>
+      </w:r>
+    </w:p>
+    <w:p>
+      <w:pPr>
+        <w:pStyle w:val="Heading3"/>
+        <w:numPr>
+          <w:ilvl w:val="2"/>
+          <w:numId w:val="3"/>
+        </w:numPr>
+        <w:rPr/>
+      </w:pPr>
+      <w:r>
+        <w:rPr/>
+      </w:r>
+    </w:p>
+    <w:p>
+      <w:pPr>
+        <w:pStyle w:val="Heading3"/>
+        <w:numPr>
+          <w:ilvl w:val="2"/>
+          <w:numId w:val="3"/>
+        </w:numPr>
+        <w:rPr/>
+      </w:pPr>
+      <w:bookmarkStart w:id="1" w:name="user-content-metrics"/>
+      <w:bookmarkEnd w:id="1"/>
+      <w:r>
+        <w:rPr/>
+        <w:t xml:space="preserve">Measure of Success – </w:t>
+      </w:r>
+      <w:r>
+        <w:rPr/>
+        <w:t>Metrics</w:t>
+      </w:r>
+    </w:p>
+    <w:p>
+      <w:pPr>
+        <w:pStyle w:val="TextBody"/>
+        <w:rPr/>
+      </w:pPr>
+      <w:r>
+        <w:rPr/>
+        <w:t xml:space="preserve">For the classification exercise, I used accuracy as my metric. For the regression exercise, mean square error was used. </w:t>
+      </w:r>
+      <w:r>
+        <w:rPr/>
+        <w:t>MSE</w:t>
+      </w:r>
+      <w:r>
+        <w:rPr/>
+        <w:t xml:space="preserve"> was compared to the target mean (as a percentage), to get an idea of the magnitude of the error.</w:t>
+      </w:r>
+      <w:r>
+        <w:br w:type="page"/>
+      </w:r>
+    </w:p>
+    <w:p>
+      <w:pPr>
+        <w:pStyle w:val="Heading3"/>
+        <w:numPr>
+          <w:ilvl w:val="2"/>
+          <w:numId w:val="3"/>
+        </w:numPr>
+        <w:rPr/>
+      </w:pPr>
+      <w:bookmarkStart w:id="2" w:name="user-content-data-exploration"/>
+      <w:bookmarkEnd w:id="2"/>
+      <w:r>
+        <w:rPr/>
+        <w:t xml:space="preserve">Data </w:t>
+      </w:r>
+      <w:r>
+        <w:rPr/>
+        <w:t>and Some Difficulties</w:t>
+      </w:r>
+    </w:p>
+    <w:p>
+      <w:pPr>
+        <w:pStyle w:val="TextBody"/>
+        <w:rPr/>
+      </w:pPr>
+      <w:r>
+        <w:rPr>
+          <w:b w:val="false"/>
+          <w:bCs w:val="false"/>
+          <w:sz w:val="24"/>
+          <w:szCs w:val="24"/>
+        </w:rPr>
+        <w:t xml:space="preserve">The goal here was to examine the available data, and achieve the following objectives: </w:t>
+      </w:r>
+    </w:p>
+    <w:p>
+      <w:pPr>
+        <w:pStyle w:val="TextBody"/>
+        <w:rPr/>
+      </w:pPr>
+      <w:r>
+        <w:rPr>
+          <w:b w:val="false"/>
+          <w:bCs w:val="false"/>
+          <w:sz w:val="24"/>
+          <w:szCs w:val="24"/>
+        </w:rPr>
+        <w:t>Compare Data Sources: many data sources are becoming unavailable, turned into paid services, or only available on proprietary platforms. Many APIs were also inactivated, and webpages were inactivated or unable to be scrapped. I was only able to access three data sources: Quandl API, NASDAQ, and finance.yahoo.com.</w:t>
+      </w:r>
+    </w:p>
+    <w:p>
+      <w:pPr>
+        <w:pStyle w:val="TextBody"/>
+        <w:rPr/>
+      </w:pPr>
+      <w:r>
+        <w:rPr>
+          <w:b w:val="false"/>
+          <w:bCs w:val="false"/>
+          <w:sz w:val="24"/>
+          <w:szCs w:val="24"/>
+        </w:rPr>
+        <w:t xml:space="preserve">Some concerns after comparing </w:t>
+      </w:r>
+      <w:r>
+        <w:rPr>
+          <w:b w:val="false"/>
+          <w:bCs w:val="false"/>
+          <w:sz w:val="24"/>
+          <w:szCs w:val="24"/>
+        </w:rPr>
+        <w:t>three data sources:</w:t>
+      </w:r>
+    </w:p>
+    <w:p>
+      <w:pPr>
+        <w:pStyle w:val="TextBody"/>
+        <w:numPr>
+          <w:ilvl w:val="0"/>
+          <w:numId w:val="10"/>
+        </w:numPr>
+        <w:rPr/>
+      </w:pPr>
+      <w:r>
+        <w:rPr>
+          <w:b w:val="false"/>
+          <w:bCs w:val="false"/>
+          <w:sz w:val="24"/>
+          <w:szCs w:val="24"/>
+        </w:rPr>
+        <w:t>T</w:t>
+      </w:r>
+      <w:r>
+        <w:rPr>
+          <w:b w:val="false"/>
+          <w:bCs w:val="false"/>
+          <w:sz w:val="24"/>
+          <w:szCs w:val="24"/>
+        </w:rPr>
+        <w:t xml:space="preserve">here were apparent differences in Adjusted Closing Price and Adjusted Volume </w:t>
+      </w:r>
+      <w:r>
+        <w:rPr>
+          <w:b w:val="false"/>
+          <w:bCs w:val="false"/>
+          <w:sz w:val="24"/>
+          <w:szCs w:val="24"/>
+        </w:rPr>
+        <w:t>between data sources. I wasn’t sure which one to trust.</w:t>
+      </w:r>
+    </w:p>
+    <w:p>
+      <w:pPr>
+        <w:pStyle w:val="TextBody"/>
+        <w:numPr>
+          <w:ilvl w:val="0"/>
+          <w:numId w:val="10"/>
+        </w:numPr>
+        <w:rPr/>
+      </w:pPr>
+      <w:r>
+        <w:rPr>
+          <w:b w:val="false"/>
+          <w:bCs w:val="false"/>
+          <w:sz w:val="24"/>
+          <w:szCs w:val="24"/>
+        </w:rPr>
+        <w:t>There were also occasional missing data from Quandl API.</w:t>
+      </w:r>
+    </w:p>
+    <w:p>
+      <w:pPr>
+        <w:pStyle w:val="TextBody"/>
+        <w:numPr>
+          <w:ilvl w:val="0"/>
+          <w:numId w:val="10"/>
+        </w:numPr>
+        <w:rPr/>
+      </w:pPr>
+      <w:r>
+        <w:rPr>
+          <w:b w:val="false"/>
+          <w:bCs w:val="false"/>
+          <w:sz w:val="24"/>
+          <w:szCs w:val="24"/>
+        </w:rPr>
+        <w:t>T</w:t>
+      </w:r>
+      <w:r>
+        <w:rPr>
+          <w:b w:val="false"/>
+          <w:bCs w:val="false"/>
+          <w:sz w:val="24"/>
+          <w:szCs w:val="24"/>
+        </w:rPr>
+        <w:t xml:space="preserve">he NASDAQ maximum historical data only spanned 10 years, </w:t>
+      </w:r>
+      <w:r>
+        <w:rPr>
+          <w:b w:val="false"/>
+          <w:bCs w:val="false"/>
+          <w:sz w:val="24"/>
+          <w:szCs w:val="24"/>
+        </w:rPr>
+        <w:t>making the max length of dataset ~2500 rows.</w:t>
+      </w:r>
+    </w:p>
+    <w:p>
+      <w:pPr>
+        <w:pStyle w:val="TextBody"/>
+        <w:rPr/>
+      </w:pPr>
+      <w:r>
+        <w:rPr>
+          <w:b w:val="false"/>
+          <w:bCs w:val="false"/>
+          <w:sz w:val="24"/>
+          <w:szCs w:val="24"/>
+        </w:rPr>
+        <w:t xml:space="preserve">With these difficulties </w:t>
+      </w:r>
+      <w:r>
+        <w:rPr>
+          <w:b w:val="false"/>
+          <w:bCs w:val="false"/>
+          <w:sz w:val="24"/>
+          <w:szCs w:val="24"/>
+        </w:rPr>
+        <w:t>in mind,</w:t>
+      </w:r>
+      <w:r>
+        <w:rPr>
+          <w:b w:val="false"/>
+          <w:bCs w:val="false"/>
+          <w:sz w:val="24"/>
+          <w:szCs w:val="24"/>
+        </w:rPr>
+        <w:t xml:space="preserve"> I </w:t>
+      </w:r>
+      <w:r>
+        <w:rPr>
+          <w:b w:val="false"/>
+          <w:bCs w:val="false"/>
+          <w:sz w:val="24"/>
+          <w:szCs w:val="24"/>
+        </w:rPr>
+        <w:t>went with data from</w:t>
+      </w:r>
+      <w:r>
+        <w:rPr>
+          <w:b w:val="false"/>
+          <w:bCs w:val="false"/>
+          <w:sz w:val="24"/>
+          <w:szCs w:val="24"/>
+        </w:rPr>
+        <w:t xml:space="preserve"> finance.yahoo.com. </w:t>
+      </w:r>
+      <w:r>
+        <w:rPr>
+          <w:b w:val="false"/>
+          <w:bCs w:val="false"/>
+          <w:sz w:val="24"/>
+          <w:szCs w:val="24"/>
+        </w:rPr>
+        <w:t>Main reasons are no missing data and large datasets.</w:t>
+      </w:r>
+      <w:r>
+        <w:rPr>
+          <w:b w:val="false"/>
+          <w:bCs w:val="false"/>
+          <w:sz w:val="24"/>
+          <w:szCs w:val="24"/>
+        </w:rPr>
         <w:t xml:space="preserve"> </w:t>
       </w:r>
-      <w:r>
-        <w:rPr>
-          <w:rStyle w:val="Emphasis"/>
-          <w:i w:val="false"/>
-          <w:iCs w:val="false"/>
-        </w:rPr>
-        <w:t>extreme trends or behaviors.</w:t>
-      </w:r>
-    </w:p>
-    <w:p>
-      <w:pPr>
-        <w:pStyle w:val="TextBody"/>
-        <w:numPr>
-          <w:ilvl w:val="1"/>
-          <w:numId w:val="3"/>
-        </w:numPr>
-        <w:rPr/>
-      </w:pPr>
-      <w:r>
-        <w:rPr>
-          <w:rStyle w:val="Emphasis"/>
-          <w:i w:val="false"/>
-          <w:iCs w:val="false"/>
-        </w:rPr>
-        <w:t>Missing data: Explore</w:t>
-      </w:r>
-      <w:r>
-        <w:rPr>
-          <w:rStyle w:val="Emphasis"/>
-          <w:i w:val="false"/>
-          <w:iCs w:val="false"/>
-        </w:rPr>
-        <w:t>d</w:t>
-      </w:r>
-      <w:r>
-        <w:rPr>
-          <w:rStyle w:val="Emphasis"/>
-          <w:i w:val="false"/>
-          <w:iCs w:val="false"/>
-        </w:rPr>
-        <w:t xml:space="preserve"> the reason</w:t>
-      </w:r>
-      <w:r>
-        <w:rPr>
-          <w:rStyle w:val="Emphasis"/>
-          <w:i w:val="false"/>
-          <w:iCs w:val="false"/>
-        </w:rPr>
-        <w:t>s</w:t>
-      </w:r>
-      <w:r>
-        <w:rPr>
-          <w:rStyle w:val="Emphasis"/>
-          <w:i w:val="false"/>
-          <w:iCs w:val="false"/>
-        </w:rPr>
-        <w:t xml:space="preserve"> for missing data. Database </w:t>
-      </w:r>
-      <w:r>
-        <w:rPr>
-          <w:rStyle w:val="Emphasis"/>
-          <w:i w:val="false"/>
-          <w:iCs w:val="false"/>
-        </w:rPr>
-        <w:t xml:space="preserve">was likely discarded </w:t>
-      </w:r>
-      <w:r>
-        <w:rPr>
-          <w:rStyle w:val="Emphasis"/>
-          <w:i w:val="false"/>
-          <w:iCs w:val="false"/>
-        </w:rPr>
-        <w:t xml:space="preserve">if </w:t>
-      </w:r>
-      <w:r>
-        <w:rPr>
-          <w:rStyle w:val="Emphasis"/>
-          <w:i w:val="false"/>
-          <w:iCs w:val="false"/>
-        </w:rPr>
-        <w:t>no reasonable explanation was uncovered for the missing data.</w:t>
+    </w:p>
+    <w:p>
+      <w:pPr>
+        <w:pStyle w:val="TextBody"/>
+        <w:rPr>
+          <w:b w:val="false"/>
+          <w:b w:val="false"/>
+          <w:bCs w:val="false"/>
+          <w:sz w:val="24"/>
+          <w:szCs w:val="24"/>
+        </w:rPr>
+      </w:pPr>
+      <w:r>
+        <w:rPr/>
+      </w:r>
+    </w:p>
+    <w:p>
+      <w:pPr>
+        <w:pStyle w:val="TextBody"/>
+        <w:rPr/>
+      </w:pPr>
+      <w:r>
+        <w:rPr>
+          <w:b w:val="false"/>
+          <w:bCs w:val="false"/>
+          <w:sz w:val="24"/>
+          <w:szCs w:val="24"/>
+        </w:rPr>
+        <w:t>Using the available features, including open, close, high, low, volume and adj. close, I generated additional features:</w:t>
       </w:r>
     </w:p>
     <w:p>
@@ -595,271 +1128,18 @@
         <w:pStyle w:val="TextBody"/>
         <w:numPr>
           <w:ilvl w:val="0"/>
-          <w:numId w:val="3"/>
-        </w:numPr>
-        <w:rPr/>
-      </w:pPr>
-      <w:r>
-        <w:rPr>
-          <w:rStyle w:val="Emphasis"/>
-          <w:i w:val="false"/>
-          <w:iCs w:val="false"/>
-        </w:rPr>
-        <w:t xml:space="preserve">Feature treatments – by looking at the features’ distribution as well as </w:t>
-      </w:r>
-      <w:r>
-        <w:rPr>
-          <w:rStyle w:val="Emphasis"/>
-          <w:i w:val="false"/>
-          <w:iCs w:val="false"/>
-        </w:rPr>
-        <w:t>their</w:t>
-      </w:r>
-      <w:r>
-        <w:rPr>
-          <w:rStyle w:val="Emphasis"/>
-          <w:i w:val="false"/>
-          <w:iCs w:val="false"/>
-        </w:rPr>
-        <w:t xml:space="preserve"> correlation with the targets, </w:t>
-      </w:r>
-      <w:r>
-        <w:rPr>
-          <w:rStyle w:val="Emphasis"/>
-          <w:i w:val="false"/>
-          <w:iCs w:val="false"/>
-        </w:rPr>
-        <w:t>did</w:t>
-      </w:r>
-      <w:r>
-        <w:rPr>
-          <w:rStyle w:val="Emphasis"/>
-          <w:i w:val="false"/>
-          <w:iCs w:val="false"/>
-        </w:rPr>
-        <w:t xml:space="preserve"> we need to implement special treatments? Here </w:t>
-      </w:r>
-      <w:r>
-        <w:rPr>
-          <w:rStyle w:val="Emphasis"/>
-          <w:i w:val="false"/>
-          <w:iCs w:val="false"/>
-        </w:rPr>
-        <w:t>were</w:t>
-      </w:r>
-      <w:r>
-        <w:rPr>
-          <w:rStyle w:val="Emphasis"/>
-          <w:i w:val="false"/>
-          <w:iCs w:val="false"/>
-        </w:rPr>
-        <w:t xml:space="preserve"> the </w:t>
-      </w:r>
-      <w:r>
-        <w:rPr>
-          <w:rStyle w:val="Emphasis"/>
-          <w:i w:val="false"/>
-          <w:iCs w:val="false"/>
-        </w:rPr>
-        <w:t>questions</w:t>
-      </w:r>
-      <w:r>
-        <w:rPr>
-          <w:rStyle w:val="Emphasis"/>
-          <w:i w:val="false"/>
-          <w:iCs w:val="false"/>
-        </w:rPr>
-        <w:t xml:space="preserve"> we need</w:t>
-      </w:r>
-      <w:r>
-        <w:rPr>
-          <w:rStyle w:val="Emphasis"/>
-          <w:i w:val="false"/>
-          <w:iCs w:val="false"/>
-        </w:rPr>
-        <w:t>ed</w:t>
-      </w:r>
-      <w:r>
-        <w:rPr>
-          <w:rStyle w:val="Emphasis"/>
-          <w:i w:val="false"/>
-          <w:iCs w:val="false"/>
-        </w:rPr>
-        <w:t xml:space="preserve"> </w:t>
-      </w:r>
-      <w:r>
-        <w:rPr>
-          <w:rStyle w:val="Emphasis"/>
-          <w:i w:val="false"/>
-          <w:iCs w:val="false"/>
-        </w:rPr>
-        <w:t>to answer</w:t>
-      </w:r>
-      <w:r>
-        <w:rPr>
-          <w:rStyle w:val="Emphasis"/>
-          <w:i w:val="false"/>
-          <w:iCs w:val="false"/>
-        </w:rPr>
-        <w:t>:</w:t>
-      </w:r>
-    </w:p>
-    <w:p>
-      <w:pPr>
-        <w:pStyle w:val="TextBody"/>
-        <w:numPr>
-          <w:ilvl w:val="1"/>
-          <w:numId w:val="3"/>
-        </w:numPr>
-        <w:rPr/>
-      </w:pPr>
-      <w:r>
-        <w:rPr>
-          <w:rStyle w:val="Emphasis"/>
-          <w:i w:val="false"/>
-          <w:iCs w:val="false"/>
-        </w:rPr>
-        <w:t xml:space="preserve">Was </w:t>
-      </w:r>
-      <w:r>
-        <w:rPr>
-          <w:rStyle w:val="Emphasis"/>
-          <w:i w:val="false"/>
-          <w:iCs w:val="false"/>
-        </w:rPr>
-        <w:t xml:space="preserve">PCA </w:t>
-      </w:r>
-      <w:r>
-        <w:rPr>
-          <w:rStyle w:val="Emphasis"/>
-          <w:i w:val="false"/>
-          <w:iCs w:val="false"/>
-        </w:rPr>
-        <w:t xml:space="preserve">necessary, for </w:t>
-      </w:r>
-      <w:r>
-        <w:rPr>
-          <w:rStyle w:val="Emphasis"/>
-          <w:i w:val="false"/>
-          <w:iCs w:val="false"/>
-        </w:rPr>
-        <w:t xml:space="preserve">dimensionality reduction </w:t>
-      </w:r>
-      <w:r>
-        <w:rPr>
-          <w:rStyle w:val="Emphasis"/>
-          <w:i w:val="false"/>
-          <w:iCs w:val="false"/>
-        </w:rPr>
-        <w:t>and improved model performance</w:t>
-      </w:r>
-      <w:r>
-        <w:rPr>
-          <w:rStyle w:val="Emphasis"/>
-          <w:i w:val="false"/>
-          <w:iCs w:val="false"/>
-        </w:rPr>
-        <w:t>?</w:t>
-      </w:r>
-    </w:p>
-    <w:p>
-      <w:pPr>
-        <w:pStyle w:val="TextBody"/>
-        <w:numPr>
-          <w:ilvl w:val="1"/>
-          <w:numId w:val="3"/>
-        </w:numPr>
-        <w:rPr/>
-      </w:pPr>
-      <w:r>
-        <w:rPr>
-          <w:rStyle w:val="Emphasis"/>
-          <w:i w:val="false"/>
-          <w:iCs w:val="false"/>
-        </w:rPr>
-        <w:t>Did</w:t>
-      </w:r>
-      <w:r>
-        <w:rPr>
-          <w:rStyle w:val="Emphasis"/>
-          <w:i w:val="false"/>
-          <w:iCs w:val="false"/>
-        </w:rPr>
-        <w:t xml:space="preserve"> we need transformations to make the distribution more normal, </w:t>
-      </w:r>
-      <w:r>
-        <w:rPr>
-          <w:rStyle w:val="Emphasis"/>
-          <w:i w:val="false"/>
-          <w:iCs w:val="false"/>
-        </w:rPr>
-        <w:t>and thereby improving model performance</w:t>
-      </w:r>
-      <w:r>
-        <w:rPr>
-          <w:rStyle w:val="Emphasis"/>
-          <w:i w:val="false"/>
-          <w:iCs w:val="false"/>
-        </w:rPr>
-        <w:t>?</w:t>
-      </w:r>
-    </w:p>
-    <w:p>
-      <w:pPr>
-        <w:pStyle w:val="TextBody"/>
-        <w:numPr>
-          <w:ilvl w:val="1"/>
-          <w:numId w:val="3"/>
-        </w:numPr>
-        <w:rPr/>
-      </w:pPr>
-      <w:r>
-        <w:rPr>
-          <w:rStyle w:val="Emphasis"/>
-          <w:i w:val="false"/>
-          <w:iCs w:val="false"/>
-        </w:rPr>
-        <w:t>Were</w:t>
-      </w:r>
-      <w:r>
-        <w:rPr>
-          <w:rStyle w:val="Emphasis"/>
-          <w:i w:val="false"/>
-          <w:iCs w:val="false"/>
-        </w:rPr>
-        <w:t xml:space="preserve"> there correlation between features and </w:t>
-      </w:r>
-      <w:r>
-        <w:rPr>
-          <w:rStyle w:val="Emphasis"/>
-          <w:i w:val="false"/>
-          <w:iCs w:val="false"/>
-        </w:rPr>
-        <w:t>was it difficult</w:t>
-      </w:r>
-      <w:r>
-        <w:rPr>
-          <w:rStyle w:val="Emphasis"/>
-          <w:i w:val="false"/>
-          <w:iCs w:val="false"/>
-        </w:rPr>
-        <w:t xml:space="preserve"> to select features to use in modeling </w:t>
-      </w:r>
-      <w:r>
-        <w:rPr>
-          <w:rStyle w:val="Emphasis"/>
-          <w:i w:val="false"/>
-          <w:iCs w:val="false"/>
-        </w:rPr>
-        <w:t>algorithms</w:t>
-      </w:r>
-      <w:r>
-        <w:rPr>
-          <w:rStyle w:val="Emphasis"/>
-          <w:i w:val="false"/>
-          <w:iCs w:val="false"/>
-        </w:rPr>
-        <w:t>?</w:t>
+          <w:numId w:val="8"/>
+        </w:numPr>
+        <w:rPr/>
+      </w:pPr>
+      <w:r>
+        <w:rPr>
+          <w:b w:val="false"/>
+          <w:bCs w:val="false"/>
+          <w:sz w:val="24"/>
+          <w:szCs w:val="24"/>
+        </w:rPr>
+        <w:t>High-Low Range, as a percentage of previous day’s close: this described how volatile the day’s movements were</w:t>
       </w:r>
     </w:p>
     <w:p>
@@ -867,97 +1147,18 @@
         <w:pStyle w:val="TextBody"/>
         <w:numPr>
           <w:ilvl w:val="0"/>
-          <w:numId w:val="3"/>
-        </w:numPr>
-        <w:rPr/>
-      </w:pPr>
-      <w:r>
-        <w:rPr>
-          <w:rStyle w:val="Emphasis"/>
-          <w:i w:val="false"/>
-          <w:iCs w:val="false"/>
-        </w:rPr>
-        <w:t xml:space="preserve">Prepare data – </w:t>
-      </w:r>
-      <w:r>
-        <w:rPr>
-          <w:rStyle w:val="Emphasis"/>
-          <w:i w:val="false"/>
-          <w:iCs w:val="false"/>
-        </w:rPr>
-        <w:t>h</w:t>
-      </w:r>
-      <w:r>
-        <w:rPr>
-          <w:rStyle w:val="Emphasis"/>
-          <w:i w:val="false"/>
-          <w:iCs w:val="false"/>
-        </w:rPr>
-        <w:t xml:space="preserve">ow should </w:t>
-      </w:r>
-      <w:r>
-        <w:rPr>
-          <w:rStyle w:val="Emphasis"/>
-          <w:i w:val="false"/>
-          <w:iCs w:val="false"/>
-        </w:rPr>
-        <w:t>the data be structured</w:t>
-      </w:r>
-      <w:r>
-        <w:rPr>
-          <w:rStyle w:val="Emphasis"/>
-          <w:i w:val="false"/>
-          <w:iCs w:val="false"/>
-        </w:rPr>
-        <w:t xml:space="preserve">, as they </w:t>
-      </w:r>
-      <w:r>
-        <w:rPr>
-          <w:rStyle w:val="Emphasis"/>
-          <w:i w:val="false"/>
-          <w:iCs w:val="false"/>
-        </w:rPr>
-        <w:t>were</w:t>
-      </w:r>
-      <w:r>
-        <w:rPr>
-          <w:rStyle w:val="Emphasis"/>
-          <w:i w:val="false"/>
-          <w:iCs w:val="false"/>
-        </w:rPr>
-        <w:t xml:space="preserve"> fed into modeling </w:t>
-      </w:r>
-      <w:r>
-        <w:rPr>
-          <w:rStyle w:val="Emphasis"/>
-          <w:i w:val="false"/>
-          <w:iCs w:val="false"/>
-        </w:rPr>
-        <w:t>algorithms</w:t>
-      </w:r>
-      <w:r>
-        <w:rPr>
-          <w:rStyle w:val="Emphasis"/>
-          <w:i w:val="false"/>
-          <w:iCs w:val="false"/>
-        </w:rPr>
-        <w:t>? LSTM m</w:t>
-      </w:r>
-      <w:r>
-        <w:rPr>
-          <w:rStyle w:val="Emphasis"/>
-          <w:i w:val="false"/>
-          <w:iCs w:val="false"/>
-        </w:rPr>
-        <w:t>ight</w:t>
-      </w:r>
-      <w:r>
-        <w:rPr>
-          <w:rStyle w:val="Emphasis"/>
-          <w:i w:val="false"/>
-          <w:iCs w:val="false"/>
-        </w:rPr>
-        <w:t xml:space="preserve"> need some special attention.</w:t>
+          <w:numId w:val="8"/>
+        </w:numPr>
+        <w:rPr/>
+      </w:pPr>
+      <w:r>
+        <w:rPr>
+          <w:b w:val="false"/>
+          <w:bCs w:val="false"/>
+          <w:sz w:val="24"/>
+          <w:szCs w:val="24"/>
+        </w:rPr>
+        <w:t>Open-Close Range, as percentage of same day’s open: this described the general movement of the day’s activities</w:t>
       </w:r>
     </w:p>
     <w:p>
@@ -965,42 +1166,33 @@
         <w:pStyle w:val="TextBody"/>
         <w:numPr>
           <w:ilvl w:val="0"/>
-          <w:numId w:val="3"/>
-        </w:numPr>
-        <w:spacing w:before="0" w:after="140"/>
-        <w:rPr/>
-      </w:pPr>
-      <w:r>
-        <w:rPr>
-          <w:rStyle w:val="Emphasis"/>
-          <w:i w:val="false"/>
-          <w:iCs w:val="false"/>
-        </w:rPr>
-        <w:t xml:space="preserve">Model selection – there </w:t>
-      </w:r>
-      <w:r>
-        <w:rPr>
-          <w:rStyle w:val="Emphasis"/>
-          <w:i w:val="false"/>
-          <w:iCs w:val="false"/>
-        </w:rPr>
-        <w:t>were</w:t>
-      </w:r>
-      <w:r>
-        <w:rPr>
-          <w:rStyle w:val="Emphasis"/>
-          <w:i w:val="false"/>
-          <w:iCs w:val="false"/>
-        </w:rPr>
-        <w:t xml:space="preserve"> two benchmark models: Lasso Regression, and XGBoost Classification, </w:t>
-      </w:r>
-      <w:r>
-        <w:rPr>
-          <w:rStyle w:val="Emphasis"/>
-          <w:i w:val="false"/>
-          <w:iCs w:val="false"/>
-        </w:rPr>
-        <w:t>as they were historically higher performance modeling algorithms.</w:t>
+          <w:numId w:val="8"/>
+        </w:numPr>
+        <w:rPr/>
+      </w:pPr>
+      <w:r>
+        <w:rPr>
+          <w:b w:val="false"/>
+          <w:bCs w:val="false"/>
+          <w:sz w:val="24"/>
+          <w:szCs w:val="24"/>
+        </w:rPr>
+        <w:t>Moving average (adjusted close &amp; volume) for a specific time period.</w:t>
+      </w:r>
+    </w:p>
+    <w:p>
+      <w:pPr>
+        <w:pStyle w:val="TextBody"/>
+        <w:rPr/>
+      </w:pPr>
+      <w:r>
+        <w:rPr>
+          <w:b w:val="false"/>
+          <w:bCs w:val="false"/>
+          <w:sz w:val="24"/>
+          <w:szCs w:val="24"/>
+        </w:rPr>
+        <w:t>The new and old features needed to answer the following questions or explore ideas:</w:t>
       </w:r>
     </w:p>
     <w:p>
@@ -1008,332 +1200,18 @@
         <w:pStyle w:val="TextBody"/>
         <w:numPr>
           <w:ilvl w:val="0"/>
-          <w:numId w:val="4"/>
-        </w:numPr>
-        <w:spacing w:before="0" w:after="140"/>
-        <w:rPr/>
-      </w:pPr>
-      <w:r>
-        <w:rPr>
-          <w:rStyle w:val="Emphasis"/>
-          <w:i w:val="false"/>
-          <w:iCs w:val="false"/>
-        </w:rPr>
-        <w:t>My</w:t>
-      </w:r>
-      <w:r>
-        <w:rPr>
-          <w:rStyle w:val="Emphasis"/>
-          <w:i w:val="false"/>
-          <w:iCs w:val="false"/>
-        </w:rPr>
-        <w:t xml:space="preserve"> goal was to </w:t>
-      </w:r>
-      <w:r>
-        <w:rPr>
-          <w:rStyle w:val="Emphasis"/>
-          <w:i w:val="false"/>
-          <w:iCs w:val="false"/>
-        </w:rPr>
-        <w:t xml:space="preserve">develop a </w:t>
-      </w:r>
-      <w:r>
-        <w:rPr>
-          <w:rStyle w:val="Emphasis"/>
-          <w:i w:val="false"/>
-          <w:iCs w:val="false"/>
-        </w:rPr>
-        <w:t xml:space="preserve">LSTM </w:t>
-      </w:r>
-      <w:r>
-        <w:rPr>
-          <w:rStyle w:val="Emphasis"/>
-          <w:i w:val="false"/>
-          <w:iCs w:val="false"/>
-        </w:rPr>
-        <w:t>construct</w:t>
-      </w:r>
-      <w:r>
-        <w:rPr>
-          <w:rStyle w:val="Emphasis"/>
-          <w:i w:val="false"/>
-          <w:iCs w:val="false"/>
-        </w:rPr>
-        <w:t xml:space="preserve"> that would beat the benchmarks, </w:t>
-      </w:r>
-      <w:r>
-        <w:rPr>
-          <w:rStyle w:val="Emphasis"/>
-          <w:i w:val="false"/>
-          <w:iCs w:val="false"/>
-        </w:rPr>
-        <w:t>in both classification and regression</w:t>
-      </w:r>
-      <w:r>
-        <w:rPr>
-          <w:rStyle w:val="Emphasis"/>
-          <w:i w:val="false"/>
-          <w:iCs w:val="false"/>
-        </w:rPr>
-        <w:t xml:space="preserve">. </w:t>
-      </w:r>
-      <w:r>
-        <w:rPr>
-          <w:rStyle w:val="Emphasis"/>
-          <w:i w:val="false"/>
-          <w:iCs w:val="false"/>
-        </w:rPr>
-        <w:t>I would also try to optimize the LSTM with hyperparameters.</w:t>
-      </w:r>
-    </w:p>
-    <w:p>
-      <w:pPr>
-        <w:pStyle w:val="Heading3"/>
-        <w:numPr>
-          <w:ilvl w:val="2"/>
-          <w:numId w:val="2"/>
-        </w:numPr>
-        <w:rPr/>
-      </w:pPr>
-      <w:bookmarkStart w:id="3" w:name="user-content-metrics"/>
-      <w:bookmarkEnd w:id="3"/>
-      <w:r>
-        <w:rPr/>
-        <w:t>Metrics</w:t>
-      </w:r>
-    </w:p>
-    <w:p>
-      <w:pPr>
-        <w:pStyle w:val="TextBody"/>
-        <w:rPr/>
-      </w:pPr>
-      <w:r>
-        <w:rPr/>
-        <w:t xml:space="preserve">For </w:t>
-      </w:r>
-      <w:r>
-        <w:rPr/>
-        <w:t xml:space="preserve">the </w:t>
-      </w:r>
-      <w:r>
-        <w:rPr/>
-        <w:t xml:space="preserve">classification exercise, I used accuracy as my metric. For the regression exercise, negative </w:t>
-      </w:r>
-      <w:r>
-        <w:rPr/>
-        <w:t xml:space="preserve">root </w:t>
-      </w:r>
-      <w:r>
-        <w:rPr/>
-        <w:t xml:space="preserve">mean square error was used. </w:t>
-      </w:r>
-      <w:r>
-        <w:rPr/>
-        <w:t>NRMSE was compared to the target mean (as a percentage), to get an idea of the magnitude of the error.</w:t>
-      </w:r>
-      <w:r>
-        <w:br w:type="page"/>
-      </w:r>
-    </w:p>
-    <w:p>
-      <w:pPr>
-        <w:pStyle w:val="Heading2"/>
-        <w:numPr>
-          <w:ilvl w:val="1"/>
-          <w:numId w:val="2"/>
-        </w:numPr>
-        <w:rPr/>
-      </w:pPr>
-      <w:bookmarkStart w:id="4" w:name="user-content-ii-analysis"/>
-      <w:bookmarkEnd w:id="4"/>
-      <w:r>
-        <w:rPr/>
-        <w:t xml:space="preserve">II. </w:t>
-      </w:r>
-      <w:r>
-        <w:rPr/>
-        <w:t>Methodology</w:t>
-      </w:r>
-    </w:p>
-    <w:p>
-      <w:pPr>
-        <w:pStyle w:val="Heading3"/>
-        <w:numPr>
-          <w:ilvl w:val="2"/>
-          <w:numId w:val="2"/>
-        </w:numPr>
-        <w:rPr/>
-      </w:pPr>
-      <w:bookmarkStart w:id="5" w:name="user-content-data-exploration"/>
-      <w:bookmarkEnd w:id="5"/>
-      <w:r>
-        <w:rPr/>
-        <w:t>Data Exploration</w:t>
-      </w:r>
-    </w:p>
-    <w:p>
-      <w:pPr>
-        <w:pStyle w:val="TextBody"/>
-        <w:rPr/>
-      </w:pPr>
-      <w:r>
-        <w:rPr>
-          <w:b w:val="false"/>
-          <w:bCs w:val="false"/>
-          <w:sz w:val="24"/>
-          <w:szCs w:val="24"/>
-        </w:rPr>
-        <w:t xml:space="preserve">The goal here </w:t>
-      </w:r>
-      <w:r>
-        <w:rPr>
-          <w:b w:val="false"/>
-          <w:bCs w:val="false"/>
-          <w:sz w:val="24"/>
-          <w:szCs w:val="24"/>
-        </w:rPr>
-        <w:t>was</w:t>
-      </w:r>
-      <w:r>
-        <w:rPr>
-          <w:b w:val="false"/>
-          <w:bCs w:val="false"/>
-          <w:sz w:val="24"/>
-          <w:szCs w:val="24"/>
-        </w:rPr>
-        <w:t xml:space="preserve"> to examine the available data, and achieve the following objectives: </w:t>
-      </w:r>
-    </w:p>
-    <w:p>
-      <w:pPr>
-        <w:pStyle w:val="TextBody"/>
-        <w:rPr/>
-      </w:pPr>
-      <w:r>
-        <w:rPr>
-          <w:b w:val="false"/>
-          <w:bCs w:val="false"/>
-          <w:sz w:val="24"/>
-          <w:szCs w:val="24"/>
-        </w:rPr>
-        <w:t>Compare Data Sources: many data sources are becoming unavailable, turned into paid services, or only available on proprietary platforms. Many APIs were also inactivated, and webpages were inactivated or unable to be scrapped. I was only able to access three data sources: Quandl API, NASDAQ, and finance.yahoo.com.</w:t>
-      </w:r>
-    </w:p>
-    <w:p>
-      <w:pPr>
-        <w:pStyle w:val="TextBody"/>
-        <w:rPr/>
-      </w:pPr>
-      <w:r>
-        <w:rPr>
-          <w:b w:val="false"/>
-          <w:bCs w:val="false"/>
-          <w:sz w:val="24"/>
-          <w:szCs w:val="24"/>
-        </w:rPr>
-        <w:t xml:space="preserve">After I compared the three data sources, there were </w:t>
-      </w:r>
-      <w:r>
-        <w:rPr>
-          <w:b w:val="false"/>
-          <w:bCs w:val="false"/>
-          <w:sz w:val="24"/>
-          <w:szCs w:val="24"/>
-        </w:rPr>
-        <w:t>apparent</w:t>
-      </w:r>
-      <w:r>
-        <w:rPr>
-          <w:b w:val="false"/>
-          <w:bCs w:val="false"/>
-          <w:sz w:val="24"/>
-          <w:szCs w:val="24"/>
-        </w:rPr>
-        <w:t xml:space="preserve"> differences in Adjusted Closing </w:t>
-      </w:r>
-      <w:r>
-        <w:rPr>
-          <w:b w:val="false"/>
-          <w:bCs w:val="false"/>
-          <w:sz w:val="24"/>
-          <w:szCs w:val="24"/>
-        </w:rPr>
-        <w:t xml:space="preserve">Price </w:t>
-      </w:r>
-      <w:r>
-        <w:rPr>
-          <w:b w:val="false"/>
-          <w:bCs w:val="false"/>
-          <w:sz w:val="24"/>
-          <w:szCs w:val="24"/>
-        </w:rPr>
-        <w:t xml:space="preserve">and Adjusted Volume. There were also occasional missing data from Quandl API; the NASDAQ maximum historical data only spanned 10 years. </w:t>
-      </w:r>
-      <w:r>
-        <w:rPr>
-          <w:b w:val="false"/>
-          <w:bCs w:val="false"/>
-          <w:sz w:val="24"/>
-          <w:szCs w:val="24"/>
-        </w:rPr>
-        <w:t>With these difficulties,</w:t>
-      </w:r>
-      <w:r>
-        <w:rPr>
-          <w:b w:val="false"/>
-          <w:bCs w:val="false"/>
-          <w:sz w:val="24"/>
-          <w:szCs w:val="24"/>
-        </w:rPr>
-        <w:t xml:space="preserve"> I rel</w:t>
-      </w:r>
-      <w:r>
-        <w:rPr>
-          <w:b w:val="false"/>
-          <w:bCs w:val="false"/>
-          <w:sz w:val="24"/>
-          <w:szCs w:val="24"/>
-        </w:rPr>
-        <w:t>ied</w:t>
-      </w:r>
-      <w:r>
-        <w:rPr>
-          <w:b w:val="false"/>
-          <w:bCs w:val="false"/>
-          <w:sz w:val="24"/>
-          <w:szCs w:val="24"/>
-        </w:rPr>
-        <w:t xml:space="preserve"> soley on finance.yahoo.com’s data. </w:t>
-      </w:r>
-    </w:p>
-    <w:p>
-      <w:pPr>
-        <w:pStyle w:val="TextBody"/>
-        <w:rPr/>
-      </w:pPr>
-      <w:r>
-        <w:rPr>
-          <w:b w:val="false"/>
-          <w:bCs w:val="false"/>
-          <w:sz w:val="24"/>
-          <w:szCs w:val="24"/>
-        </w:rPr>
-        <w:t>&lt;insert the difference in data chart&gt;</w:t>
-      </w:r>
-    </w:p>
-    <w:p>
-      <w:pPr>
-        <w:pStyle w:val="TextBody"/>
-        <w:rPr/>
-      </w:pPr>
-      <w:r>
-        <w:rPr>
-          <w:b w:val="false"/>
-          <w:bCs w:val="false"/>
-          <w:sz w:val="24"/>
-          <w:szCs w:val="24"/>
-        </w:rPr>
-        <w:t>Using the available features, including open, close, high, low, volume and adj. close, I generated additional features:</w:t>
+          <w:numId w:val="8"/>
+        </w:numPr>
+        <w:rPr/>
+      </w:pPr>
+      <w:r>
+        <w:rPr>
+          <w:b w:val="false"/>
+          <w:bCs w:val="false"/>
+          <w:sz w:val="24"/>
+          <w:szCs w:val="24"/>
+        </w:rPr>
+        <w:t>What am I trying to predict: specific price, change in price, simple direction, or general trend/direction? This will determine if this is a classification (bi or multi) or a regression exercise.</w:t>
       </w:r>
     </w:p>
     <w:p>
@@ -1341,18 +1219,18 @@
         <w:pStyle w:val="TextBody"/>
         <w:numPr>
           <w:ilvl w:val="0"/>
-          <w:numId w:val="7"/>
-        </w:numPr>
-        <w:rPr/>
-      </w:pPr>
-      <w:r>
-        <w:rPr>
-          <w:b w:val="false"/>
-          <w:bCs w:val="false"/>
-          <w:sz w:val="24"/>
-          <w:szCs w:val="24"/>
-        </w:rPr>
-        <w:t>High-Low Range, as a percentage of previous day’s close: this described how volatile the day’s movements were</w:t>
+          <w:numId w:val="8"/>
+        </w:numPr>
+        <w:rPr/>
+      </w:pPr>
+      <w:r>
+        <w:rPr>
+          <w:b w:val="false"/>
+          <w:bCs w:val="false"/>
+          <w:sz w:val="24"/>
+          <w:szCs w:val="24"/>
+        </w:rPr>
+        <w:t>Were there any relationship between the independent and dependent features?</w:t>
       </w:r>
     </w:p>
     <w:p>
@@ -1360,18 +1238,18 @@
         <w:pStyle w:val="TextBody"/>
         <w:numPr>
           <w:ilvl w:val="0"/>
-          <w:numId w:val="7"/>
-        </w:numPr>
-        <w:rPr/>
-      </w:pPr>
-      <w:r>
-        <w:rPr>
-          <w:b w:val="false"/>
-          <w:bCs w:val="false"/>
-          <w:sz w:val="24"/>
-          <w:szCs w:val="24"/>
-        </w:rPr>
-        <w:t>Open-Close Range, as percentage of same day’s open: this described the general movement of the day’s activities</w:t>
+          <w:numId w:val="8"/>
+        </w:numPr>
+        <w:rPr/>
+      </w:pPr>
+      <w:r>
+        <w:rPr>
+          <w:b w:val="false"/>
+          <w:bCs w:val="false"/>
+          <w:sz w:val="24"/>
+          <w:szCs w:val="24"/>
+        </w:rPr>
+        <w:t>What did the feature distributions look like? Did I need to make any transformation?</w:t>
       </w:r>
     </w:p>
     <w:p>
@@ -1379,69 +1257,18 @@
         <w:pStyle w:val="TextBody"/>
         <w:numPr>
           <w:ilvl w:val="0"/>
-          <w:numId w:val="7"/>
-        </w:numPr>
-        <w:rPr/>
-      </w:pPr>
-      <w:r>
-        <w:rPr>
-          <w:b w:val="false"/>
-          <w:bCs w:val="false"/>
-          <w:sz w:val="24"/>
-          <w:szCs w:val="24"/>
-        </w:rPr>
-        <w:t>Moving average (adjusted close &amp; volume) for a specific time period.</w:t>
-      </w:r>
-    </w:p>
-    <w:p>
-      <w:pPr>
-        <w:pStyle w:val="TextBody"/>
-        <w:rPr/>
-      </w:pPr>
-      <w:r>
-        <w:rPr>
-          <w:b w:val="false"/>
-          <w:bCs w:val="false"/>
-          <w:sz w:val="24"/>
-          <w:szCs w:val="24"/>
-        </w:rPr>
-        <w:t xml:space="preserve">The </w:t>
-      </w:r>
-      <w:r>
-        <w:rPr>
-          <w:b w:val="false"/>
-          <w:bCs w:val="false"/>
-          <w:sz w:val="24"/>
-          <w:szCs w:val="24"/>
-        </w:rPr>
-        <w:t xml:space="preserve">new and old </w:t>
-      </w:r>
-      <w:r>
-        <w:rPr>
-          <w:b w:val="false"/>
-          <w:bCs w:val="false"/>
-          <w:sz w:val="24"/>
-          <w:szCs w:val="24"/>
-        </w:rPr>
-        <w:t xml:space="preserve">features </w:t>
-      </w:r>
-      <w:r>
-        <w:rPr>
-          <w:b w:val="false"/>
-          <w:bCs w:val="false"/>
-          <w:sz w:val="24"/>
-          <w:szCs w:val="24"/>
-        </w:rPr>
-        <w:t xml:space="preserve">needed </w:t>
-      </w:r>
-      <w:r>
-        <w:rPr>
-          <w:b w:val="false"/>
-          <w:bCs w:val="false"/>
-          <w:sz w:val="24"/>
-          <w:szCs w:val="24"/>
-        </w:rPr>
-        <w:t>to answer the following questions or explore ideas:</w:t>
+          <w:numId w:val="8"/>
+        </w:numPr>
+        <w:rPr/>
+      </w:pPr>
+      <w:r>
+        <w:rPr>
+          <w:b w:val="false"/>
+          <w:bCs w:val="false"/>
+          <w:sz w:val="24"/>
+          <w:szCs w:val="24"/>
+        </w:rPr>
+        <w:t>Were there any missing or outliers that I needed to look into?</w:t>
       </w:r>
     </w:p>
     <w:p>
@@ -1449,54 +1276,18 @@
         <w:pStyle w:val="TextBody"/>
         <w:numPr>
           <w:ilvl w:val="0"/>
-          <w:numId w:val="7"/>
-        </w:numPr>
-        <w:rPr/>
-      </w:pPr>
-      <w:r>
-        <w:rPr>
-          <w:b w:val="false"/>
-          <w:bCs w:val="false"/>
-          <w:sz w:val="24"/>
-          <w:szCs w:val="24"/>
-        </w:rPr>
-        <w:t xml:space="preserve">What am I trying to predict: </w:t>
-      </w:r>
-      <w:r>
-        <w:rPr>
-          <w:b w:val="false"/>
-          <w:bCs w:val="false"/>
-          <w:sz w:val="24"/>
-          <w:szCs w:val="24"/>
-        </w:rPr>
-        <w:t>s</w:t>
-      </w:r>
-      <w:r>
-        <w:rPr>
-          <w:b w:val="false"/>
-          <w:bCs w:val="false"/>
-          <w:sz w:val="24"/>
-          <w:szCs w:val="24"/>
-        </w:rPr>
-        <w:t xml:space="preserve">pecific price, change in price, simple direction, or general trend/direction? This will determine if this is a classification (bi or multi) or a regression </w:t>
-      </w:r>
-      <w:r>
-        <w:rPr>
-          <w:b w:val="false"/>
-          <w:bCs w:val="false"/>
-          <w:sz w:val="24"/>
-          <w:szCs w:val="24"/>
-        </w:rPr>
-        <w:t>exercise</w:t>
-      </w:r>
-      <w:r>
-        <w:rPr>
-          <w:b w:val="false"/>
-          <w:bCs w:val="false"/>
-          <w:sz w:val="24"/>
-          <w:szCs w:val="24"/>
-        </w:rPr>
-        <w:t>.</w:t>
+          <w:numId w:val="8"/>
+        </w:numPr>
+        <w:rPr/>
+      </w:pPr>
+      <w:r>
+        <w:rPr>
+          <w:b w:val="false"/>
+          <w:bCs w:val="false"/>
+          <w:sz w:val="24"/>
+          <w:szCs w:val="24"/>
+        </w:rPr>
+        <w:t>Did I needed to use scalers, or other feature engineering techniques such as PCA?</w:t>
       </w:r>
     </w:p>
     <w:p>
@@ -1504,209 +1295,7 @@
         <w:pStyle w:val="TextBody"/>
         <w:numPr>
           <w:ilvl w:val="0"/>
-          <w:numId w:val="7"/>
-        </w:numPr>
-        <w:rPr/>
-      </w:pPr>
-      <w:r>
-        <w:rPr>
-          <w:b w:val="false"/>
-          <w:bCs w:val="false"/>
-          <w:sz w:val="24"/>
-          <w:szCs w:val="24"/>
-        </w:rPr>
-        <w:t>Were</w:t>
-      </w:r>
-      <w:r>
-        <w:rPr>
-          <w:b w:val="false"/>
-          <w:bCs w:val="false"/>
-          <w:sz w:val="24"/>
-          <w:szCs w:val="24"/>
-        </w:rPr>
-        <w:t xml:space="preserve"> there any relationship between the independent and dependent features?</w:t>
-      </w:r>
-    </w:p>
-    <w:p>
-      <w:pPr>
-        <w:pStyle w:val="TextBody"/>
-        <w:numPr>
-          <w:ilvl w:val="0"/>
-          <w:numId w:val="7"/>
-        </w:numPr>
-        <w:rPr/>
-      </w:pPr>
-      <w:r>
-        <w:rPr>
-          <w:b w:val="false"/>
-          <w:bCs w:val="false"/>
-          <w:sz w:val="24"/>
-          <w:szCs w:val="24"/>
-        </w:rPr>
-        <w:t>What d</w:t>
-      </w:r>
-      <w:r>
-        <w:rPr>
-          <w:b w:val="false"/>
-          <w:bCs w:val="false"/>
-          <w:sz w:val="24"/>
-          <w:szCs w:val="24"/>
-        </w:rPr>
-        <w:t>id</w:t>
-      </w:r>
-      <w:r>
-        <w:rPr>
-          <w:b w:val="false"/>
-          <w:bCs w:val="false"/>
-          <w:sz w:val="24"/>
-          <w:szCs w:val="24"/>
-        </w:rPr>
-        <w:t xml:space="preserve"> the feature distributions look like? </w:t>
-      </w:r>
-      <w:r>
-        <w:rPr>
-          <w:b w:val="false"/>
-          <w:bCs w:val="false"/>
-          <w:sz w:val="24"/>
-          <w:szCs w:val="24"/>
-        </w:rPr>
-        <w:t>Did</w:t>
-      </w:r>
-      <w:r>
-        <w:rPr>
-          <w:b w:val="false"/>
-          <w:bCs w:val="false"/>
-          <w:sz w:val="24"/>
-          <w:szCs w:val="24"/>
-        </w:rPr>
-        <w:t xml:space="preserve"> I need to make any transformation?</w:t>
-      </w:r>
-    </w:p>
-    <w:p>
-      <w:pPr>
-        <w:pStyle w:val="TextBody"/>
-        <w:numPr>
-          <w:ilvl w:val="0"/>
-          <w:numId w:val="7"/>
-        </w:numPr>
-        <w:rPr/>
-      </w:pPr>
-      <w:r>
-        <w:rPr>
-          <w:b w:val="false"/>
-          <w:bCs w:val="false"/>
-          <w:sz w:val="24"/>
-          <w:szCs w:val="24"/>
-        </w:rPr>
-        <w:t>We</w:t>
-      </w:r>
-      <w:r>
-        <w:rPr>
-          <w:b w:val="false"/>
-          <w:bCs w:val="false"/>
-          <w:sz w:val="24"/>
-          <w:szCs w:val="24"/>
-        </w:rPr>
-        <w:t>re there any missing or outliers that I need</w:t>
-      </w:r>
-      <w:r>
-        <w:rPr>
-          <w:b w:val="false"/>
-          <w:bCs w:val="false"/>
-          <w:sz w:val="24"/>
-          <w:szCs w:val="24"/>
-        </w:rPr>
-        <w:t>ed</w:t>
-      </w:r>
-      <w:r>
-        <w:rPr>
-          <w:b w:val="false"/>
-          <w:bCs w:val="false"/>
-          <w:sz w:val="24"/>
-          <w:szCs w:val="24"/>
-        </w:rPr>
-        <w:t xml:space="preserve"> to </w:t>
-      </w:r>
-      <w:r>
-        <w:rPr>
-          <w:b w:val="false"/>
-          <w:bCs w:val="false"/>
-          <w:sz w:val="24"/>
-          <w:szCs w:val="24"/>
-        </w:rPr>
-        <w:t>look into</w:t>
-      </w:r>
-      <w:r>
-        <w:rPr>
-          <w:b w:val="false"/>
-          <w:bCs w:val="false"/>
-          <w:sz w:val="24"/>
-          <w:szCs w:val="24"/>
-        </w:rPr>
-        <w:t>?</w:t>
-      </w:r>
-    </w:p>
-    <w:p>
-      <w:pPr>
-        <w:pStyle w:val="TextBody"/>
-        <w:numPr>
-          <w:ilvl w:val="0"/>
-          <w:numId w:val="7"/>
-        </w:numPr>
-        <w:rPr/>
-      </w:pPr>
-      <w:r>
-        <w:rPr>
-          <w:b w:val="false"/>
-          <w:bCs w:val="false"/>
-          <w:sz w:val="24"/>
-          <w:szCs w:val="24"/>
-        </w:rPr>
-        <w:t>D</w:t>
-      </w:r>
-      <w:r>
-        <w:rPr>
-          <w:b w:val="false"/>
-          <w:bCs w:val="false"/>
-          <w:sz w:val="24"/>
-          <w:szCs w:val="24"/>
-        </w:rPr>
-        <w:t>id</w:t>
-      </w:r>
-      <w:r>
-        <w:rPr>
-          <w:b w:val="false"/>
-          <w:bCs w:val="false"/>
-          <w:sz w:val="24"/>
-          <w:szCs w:val="24"/>
-        </w:rPr>
-        <w:t xml:space="preserve"> I need</w:t>
-      </w:r>
-      <w:r>
-        <w:rPr>
-          <w:b w:val="false"/>
-          <w:bCs w:val="false"/>
-          <w:sz w:val="24"/>
-          <w:szCs w:val="24"/>
-        </w:rPr>
-        <w:t>ed</w:t>
-      </w:r>
-      <w:r>
-        <w:rPr>
-          <w:b w:val="false"/>
-          <w:bCs w:val="false"/>
-          <w:sz w:val="24"/>
-          <w:szCs w:val="24"/>
-        </w:rPr>
-        <w:t xml:space="preserve"> to use scalers, or other feature engineering techniques such as PCA?</w:t>
-      </w:r>
-    </w:p>
-    <w:p>
-      <w:pPr>
-        <w:pStyle w:val="TextBody"/>
-        <w:numPr>
-          <w:ilvl w:val="0"/>
-          <w:numId w:val="7"/>
+          <w:numId w:val="8"/>
         </w:numPr>
         <w:rPr/>
       </w:pPr>
@@ -1723,52 +1312,7 @@
           <w:szCs w:val="24"/>
           <w:lang w:val="en-US" w:eastAsia="zh-CN" w:bidi="hi-IN"/>
         </w:rPr>
-        <w:t>Was</w:t>
-      </w:r>
-      <w:r>
-        <w:rPr>
-          <w:rStyle w:val="Emphasis"/>
-          <w:rFonts w:eastAsia="SimSun" w:cs="Arial"/>
-          <w:b w:val="false"/>
-          <w:bCs w:val="false"/>
-          <w:i w:val="false"/>
-          <w:iCs w:val="false"/>
-          <w:color w:val="00000A"/>
-          <w:sz w:val="24"/>
-          <w:szCs w:val="24"/>
-          <w:lang w:val="en-US" w:eastAsia="zh-CN" w:bidi="hi-IN"/>
-        </w:rPr>
-        <w:t xml:space="preserve"> there a model that can be applied to all equities? Or d</w:t>
-      </w:r>
-      <w:r>
-        <w:rPr>
-          <w:rStyle w:val="Emphasis"/>
-          <w:rFonts w:eastAsia="SimSun" w:cs="Arial"/>
-          <w:b w:val="false"/>
-          <w:bCs w:val="false"/>
-          <w:i w:val="false"/>
-          <w:iCs w:val="false"/>
-          <w:color w:val="00000A"/>
-          <w:sz w:val="24"/>
-          <w:szCs w:val="24"/>
-          <w:lang w:val="en-US" w:eastAsia="zh-CN" w:bidi="hi-IN"/>
-        </w:rPr>
-        <w:t>id</w:t>
-      </w:r>
-      <w:r>
-        <w:rPr>
-          <w:rStyle w:val="Emphasis"/>
-          <w:rFonts w:eastAsia="SimSun" w:cs="Arial"/>
-          <w:b w:val="false"/>
-          <w:bCs w:val="false"/>
-          <w:i w:val="false"/>
-          <w:iCs w:val="false"/>
-          <w:color w:val="00000A"/>
-          <w:sz w:val="24"/>
-          <w:szCs w:val="24"/>
-          <w:lang w:val="en-US" w:eastAsia="zh-CN" w:bidi="hi-IN"/>
-        </w:rPr>
-        <w:t xml:space="preserve"> I need to train for each equity?</w:t>
+        <w:t>Was there a model that can be applied to all equities? Or did I need to train for each equity?</w:t>
       </w:r>
     </w:p>
     <w:p>
@@ -1776,93 +1320,24 @@
         <w:pStyle w:val="Heading3"/>
         <w:numPr>
           <w:ilvl w:val="2"/>
-          <w:numId w:val="2"/>
-        </w:numPr>
-        <w:rPr/>
-      </w:pPr>
-      <w:bookmarkStart w:id="6" w:name="user-content-exploratory-visualization"/>
-      <w:bookmarkEnd w:id="6"/>
-      <w:r>
-        <w:rPr/>
-        <w:t>Exploratory Visualization</w:t>
-      </w:r>
-    </w:p>
-    <w:p>
-      <w:pPr>
-        <w:pStyle w:val="TextBody"/>
-        <w:rPr/>
-      </w:pPr>
-      <w:r>
-        <w:rPr>
-          <w:b/>
-          <w:bCs/>
-        </w:rPr>
-        <w:t>Outliers</w:t>
-      </w:r>
-    </w:p>
-    <w:p>
-      <w:pPr>
-        <w:pStyle w:val="TextBody"/>
-        <w:rPr>
-          <w:b w:val="false"/>
-          <w:b w:val="false"/>
-          <w:bCs w:val="false"/>
-        </w:rPr>
-      </w:pPr>
-      <w:r>
-        <w:rPr>
-          <w:b w:val="false"/>
-          <w:bCs w:val="false"/>
-        </w:rPr>
-        <w:t xml:space="preserve">&lt;insert </w:t>
-      </w:r>
-      <w:r>
-        <w:rPr>
-          <w:b w:val="false"/>
-          <w:bCs w:val="false"/>
-        </w:rPr>
-        <w:t>distribution plots for features&gt;</w:t>
-      </w:r>
-    </w:p>
-    <w:p>
-      <w:pPr>
-        <w:pStyle w:val="TextBody"/>
-        <w:rPr/>
-      </w:pPr>
-      <w:r>
-        <w:rPr>
-          <w:b/>
-          <w:bCs/>
-        </w:rPr>
-        <w:t>Missing Data</w:t>
-      </w:r>
-    </w:p>
-    <w:p>
-      <w:pPr>
-        <w:pStyle w:val="TextBody"/>
-        <w:rPr/>
-      </w:pPr>
-      <w:r>
-        <w:rPr/>
-        <w:t>&lt;insert chart for missing feature&gt;</w:t>
-      </w:r>
-    </w:p>
-    <w:p>
-      <w:pPr>
-        <w:pStyle w:val="TextBody"/>
-        <w:rPr/>
-      </w:pPr>
-      <w:r>
-        <w:rPr>
-          <w:b/>
-          <w:bCs/>
-        </w:rPr>
-        <w:t>New Features created</w:t>
-      </w:r>
-    </w:p>
-    <w:p>
-      <w:pPr>
-        <w:pStyle w:val="TextBody"/>
+          <w:numId w:val="3"/>
+        </w:numPr>
+        <w:rPr/>
+      </w:pPr>
+      <w:bookmarkStart w:id="3" w:name="user-content-exploratory-visualization"/>
+      <w:bookmarkEnd w:id="3"/>
+      <w:r>
+        <w:rPr/>
+        <w:t>Data Exploration</w:t>
+      </w:r>
+    </w:p>
+    <w:p>
+      <w:pPr>
+        <w:pStyle w:val="Heading3"/>
+        <w:numPr>
+          <w:ilvl w:val="2"/>
+          <w:numId w:val="1"/>
+        </w:numPr>
         <w:rPr>
           <w:b/>
           <w:b/>
@@ -1870,83 +1345,577 @@
         </w:rPr>
       </w:pPr>
       <w:r>
-        <w:rPr/>
-      </w:r>
-    </w:p>
-    <w:p>
-      <w:pPr>
-        <w:pStyle w:val="TextBody"/>
-        <w:rPr/>
-      </w:pPr>
-      <w:r>
         <w:rPr>
           <w:b/>
           <w:bCs/>
         </w:rPr>
-        <w:t>Target</w:t>
-      </w:r>
-    </w:p>
-    <w:p>
-      <w:pPr>
-        <w:pStyle w:val="TextBody"/>
-        <w:rPr>
-          <w:b w:val="false"/>
-          <w:b w:val="false"/>
-          <w:bCs w:val="false"/>
-        </w:rPr>
-      </w:pPr>
-      <w:r>
-        <w:rPr>
-          <w:b w:val="false"/>
-          <w:bCs w:val="false"/>
-        </w:rPr>
-        <w:t>&lt;insert target distribution and transformation chart&gt;</w:t>
-      </w:r>
-    </w:p>
-    <w:p>
-      <w:pPr>
-        <w:pStyle w:val="TextBody"/>
-        <w:rPr/>
-      </w:pPr>
-      <w:r>
-        <w:rPr>
-          <w:b/>
-          <w:bCs/>
-        </w:rPr>
-        <w:t>Features Transformed</w:t>
-      </w:r>
-    </w:p>
-    <w:p>
-      <w:pPr>
-        <w:pStyle w:val="TextBody"/>
+        <w:t>Feature Engineering</w:t>
+      </w:r>
+    </w:p>
+    <w:p>
+      <w:pPr>
+        <w:pStyle w:val="Heading3"/>
+        <w:numPr>
+          <w:ilvl w:val="2"/>
+          <w:numId w:val="1"/>
+        </w:numPr>
         <w:rPr>
           <w:b/>
           <w:b/>
           <w:bCs/>
+          <w:sz w:val="24"/>
+          <w:szCs w:val="24"/>
         </w:rPr>
       </w:pPr>
       <w:r>
         <w:rPr>
           <w:b/>
           <w:bCs/>
-        </w:rPr>
-      </w:r>
-    </w:p>
-    <w:p>
-      <w:pPr>
-        <w:pStyle w:val="TextBody"/>
-        <w:rPr/>
-      </w:pPr>
-      <w:r>
-        <w:rPr>
+          <w:sz w:val="24"/>
+          <w:szCs w:val="24"/>
+        </w:rPr>
+      </w:r>
+    </w:p>
+    <w:p>
+      <w:pPr>
+        <w:pStyle w:val="Heading3"/>
+        <w:numPr>
+          <w:ilvl w:val="2"/>
+          <w:numId w:val="1"/>
+        </w:numPr>
+        <w:rPr>
+          <w:b/>
           <w:b/>
           <w:bCs/>
+          <w:sz w:val="28"/>
+          <w:szCs w:val="28"/>
+        </w:rPr>
+      </w:pPr>
+      <w:r>
+        <w:rPr>
+          <w:b/>
+          <w:bCs/>
+          <w:sz w:val="28"/>
+          <w:szCs w:val="28"/>
         </w:rPr>
         <w:t>PCA</w:t>
       </w:r>
     </w:p>
     <w:p>
       <w:pPr>
+        <w:pStyle w:val="Heading3"/>
+        <w:numPr>
+          <w:ilvl w:val="2"/>
+          <w:numId w:val="1"/>
+        </w:numPr>
+        <w:rPr>
+          <w:b w:val="false"/>
+          <w:b w:val="false"/>
+          <w:bCs w:val="false"/>
+          <w:sz w:val="24"/>
+          <w:szCs w:val="24"/>
+        </w:rPr>
+      </w:pPr>
+      <w:r>
+        <w:rPr>
+          <w:b w:val="false"/>
+          <w:bCs w:val="false"/>
+          <w:sz w:val="24"/>
+          <w:szCs w:val="24"/>
+        </w:rPr>
+      </w:r>
+    </w:p>
+    <w:p>
+      <w:pPr>
+        <w:pStyle w:val="Heading3"/>
+        <w:numPr>
+          <w:ilvl w:val="2"/>
+          <w:numId w:val="1"/>
+        </w:numPr>
+        <w:rPr>
+          <w:b w:val="false"/>
+          <w:b w:val="false"/>
+          <w:bCs w:val="false"/>
+          <w:sz w:val="24"/>
+          <w:szCs w:val="24"/>
+        </w:rPr>
+      </w:pPr>
+      <w:r>
+        <w:rPr>
+          <w:b w:val="false"/>
+          <w:bCs w:val="false"/>
+          <w:sz w:val="24"/>
+          <w:szCs w:val="24"/>
+        </w:rPr>
+      </w:r>
+    </w:p>
+    <w:p>
+      <w:pPr>
+        <w:pStyle w:val="Heading3"/>
+        <w:numPr>
+          <w:ilvl w:val="2"/>
+          <w:numId w:val="1"/>
+        </w:numPr>
+        <w:rPr>
+          <w:b w:val="false"/>
+          <w:b w:val="false"/>
+          <w:bCs w:val="false"/>
+          <w:sz w:val="24"/>
+          <w:szCs w:val="24"/>
+        </w:rPr>
+      </w:pPr>
+      <w:r>
+        <w:rPr>
+          <w:b w:val="false"/>
+          <w:bCs w:val="false"/>
+          <w:sz w:val="24"/>
+          <w:szCs w:val="24"/>
+        </w:rPr>
+      </w:r>
+    </w:p>
+    <w:p>
+      <w:pPr>
+        <w:pStyle w:val="Heading3"/>
+        <w:numPr>
+          <w:ilvl w:val="2"/>
+          <w:numId w:val="1"/>
+        </w:numPr>
+        <w:rPr/>
+      </w:pPr>
+      <w:r>
+        <w:rPr/>
+        <w:t>Model Optimizations</w:t>
+      </w:r>
+    </w:p>
+    <w:p>
+      <w:pPr>
+        <w:pStyle w:val="TextBody"/>
+        <w:rPr/>
+      </w:pPr>
+      <w:r>
+        <w:rPr>
+          <w:b/>
+          <w:bCs/>
+        </w:rPr>
+        <w:t>Benchmarks</w:t>
+      </w:r>
+    </w:p>
+    <w:p>
+      <w:pPr>
+        <w:pStyle w:val="TextBody"/>
+        <w:rPr/>
+      </w:pPr>
+      <w:r>
+        <w:rPr>
+          <w:b/>
+          <w:bCs/>
+        </w:rPr>
+        <w:t>Lasso</w:t>
+      </w:r>
+    </w:p>
+    <w:p>
+      <w:pPr>
+        <w:pStyle w:val="TextBody"/>
+        <w:rPr/>
+      </w:pPr>
+      <w:r>
+        <w:rPr/>
+        <w:t>Lasso is short for least absolute shrinkage and selector operator. Lasso regression was similar to an ordinary least square regression, where the algorithm was trying to minimize the squared error term. Where the Lasso was different from OLS was the λ term. When λ increased, many of the correlated coefficients would be reduced to zeros. This property was known as feature selection, where Lasso regression only keep features that are uncorrelated and relevant. However, due to feature selection, we may loose information contained in the dataset. Due to Lasso’s simplicity, efficiency, and ability to perform feature selection, Lasso could also be a good benchmark for future regression exercises.</w:t>
+      </w:r>
+    </w:p>
+    <w:p>
+      <w:pPr>
+        <w:pStyle w:val="TextBody"/>
+        <w:rPr/>
+      </w:pPr>
+      <w:r>
+        <w:drawing>
+          <wp:anchor behindDoc="0" distT="0" distB="0" distL="0" distR="0" simplePos="0" locked="0" layoutInCell="1" allowOverlap="1" relativeHeight="3">
+            <wp:simplePos x="0" y="0"/>
+            <wp:positionH relativeFrom="column">
+              <wp:posOffset>433070</wp:posOffset>
+            </wp:positionH>
+            <wp:positionV relativeFrom="paragraph">
+              <wp:posOffset>-102870</wp:posOffset>
+            </wp:positionV>
+            <wp:extent cx="891540" cy="364490"/>
+            <wp:effectExtent l="0" t="0" r="0" b="0"/>
+            <wp:wrapSquare wrapText="largest"/>
+            <wp:docPr id="1" name="Image21" descr=""/>
+            <wp:cNvGraphicFramePr>
+              <a:graphicFrameLocks xmlns:a="http://schemas.openxmlformats.org/drawingml/2006/main" noChangeAspect="1"/>
+            </wp:cNvGraphicFramePr>
+            <a:graphic xmlns:a="http://schemas.openxmlformats.org/drawingml/2006/main">
+              <a:graphicData uri="http://schemas.openxmlformats.org/drawingml/2006/picture">
+                <pic:pic xmlns:pic="http://schemas.openxmlformats.org/drawingml/2006/picture">
+                  <pic:nvPicPr>
+                    <pic:cNvPr id="1" name="Image21" descr=""/>
+                    <pic:cNvPicPr>
+                      <a:picLocks noChangeAspect="1" noChangeArrowheads="1"/>
+                    </pic:cNvPicPr>
+                  </pic:nvPicPr>
+                  <pic:blipFill>
+                    <a:blip r:embed="rId2"/>
+                    <a:stretch>
+                      <a:fillRect/>
+                    </a:stretch>
+                  </pic:blipFill>
+                  <pic:spPr bwMode="auto">
+                    <a:xfrm>
+                      <a:off x="0" y="0"/>
+                      <a:ext cx="891540" cy="364490"/>
+                    </a:xfrm>
+                    <a:prstGeom prst="rect">
+                      <a:avLst/>
+                    </a:prstGeom>
+                  </pic:spPr>
+                </pic:pic>
+              </a:graphicData>
+            </a:graphic>
+          </wp:anchor>
+        </w:drawing>
+      </w:r>
+      <w:r>
+        <w:rPr>
+          <w:b w:val="false"/>
+          <w:bCs w:val="false"/>
+          <w:u w:val="none"/>
+        </w:rPr>
+        <w:tab/>
+      </w:r>
+      <w:r>
+        <w:rPr>
+          <w:b w:val="false"/>
+          <w:bCs w:val="false"/>
+          <w:u w:val="none"/>
+        </w:rPr>
+        <w:tab/>
+        <w:tab/>
+        <w:t>OLS error term</w:t>
+      </w:r>
+    </w:p>
+    <w:p>
+      <w:pPr>
+        <w:pStyle w:val="TextBody"/>
+        <w:rPr/>
+      </w:pPr>
+      <w:r>
+        <w:drawing>
+          <wp:anchor behindDoc="0" distT="0" distB="0" distL="0" distR="0" simplePos="0" locked="0" layoutInCell="1" allowOverlap="1" relativeHeight="2">
+            <wp:simplePos x="0" y="0"/>
+            <wp:positionH relativeFrom="column">
+              <wp:posOffset>397510</wp:posOffset>
+            </wp:positionH>
+            <wp:positionV relativeFrom="paragraph">
+              <wp:posOffset>-71120</wp:posOffset>
+            </wp:positionV>
+            <wp:extent cx="1224915" cy="335915"/>
+            <wp:effectExtent l="0" t="0" r="0" b="0"/>
+            <wp:wrapSquare wrapText="bothSides"/>
+            <wp:docPr id="2" name="Image19" descr=""/>
+            <wp:cNvGraphicFramePr>
+              <a:graphicFrameLocks xmlns:a="http://schemas.openxmlformats.org/drawingml/2006/main" noChangeAspect="1"/>
+            </wp:cNvGraphicFramePr>
+            <a:graphic xmlns:a="http://schemas.openxmlformats.org/drawingml/2006/main">
+              <a:graphicData uri="http://schemas.openxmlformats.org/drawingml/2006/picture">
+                <pic:pic xmlns:pic="http://schemas.openxmlformats.org/drawingml/2006/picture">
+                  <pic:nvPicPr>
+                    <pic:cNvPr id="2" name="Image19" descr=""/>
+                    <pic:cNvPicPr>
+                      <a:picLocks noChangeAspect="1" noChangeArrowheads="1"/>
+                    </pic:cNvPicPr>
+                  </pic:nvPicPr>
+                  <pic:blipFill>
+                    <a:blip r:embed="rId3"/>
+                    <a:stretch>
+                      <a:fillRect/>
+                    </a:stretch>
+                  </pic:blipFill>
+                  <pic:spPr bwMode="auto">
+                    <a:xfrm>
+                      <a:off x="0" y="0"/>
+                      <a:ext cx="1224915" cy="335915"/>
+                    </a:xfrm>
+                    <a:prstGeom prst="rect">
+                      <a:avLst/>
+                    </a:prstGeom>
+                  </pic:spPr>
+                </pic:pic>
+              </a:graphicData>
+            </a:graphic>
+          </wp:anchor>
+        </w:drawing>
+      </w:r>
+      <w:r>
+        <w:rPr>
+          <w:b w:val="false"/>
+          <w:bCs w:val="false"/>
+          <w:u w:val="none"/>
+        </w:rPr>
+        <w:tab/>
+      </w:r>
+      <w:r>
+        <w:rPr>
+          <w:b w:val="false"/>
+          <w:bCs w:val="false"/>
+          <w:u w:val="none"/>
+        </w:rPr>
+        <w:tab/>
+        <w:t>Lasso error term</w:t>
+      </w:r>
+    </w:p>
+    <w:p>
+      <w:pPr>
+        <w:pStyle w:val="TextBody"/>
+        <w:rPr/>
+      </w:pPr>
+      <w:r>
+        <w:rPr>
+          <w:b/>
+          <w:bCs/>
+          <w:u w:val="none"/>
+        </w:rPr>
+        <w:t>Random Forest</w:t>
+      </w:r>
+    </w:p>
+    <w:p>
+      <w:pPr>
+        <w:pStyle w:val="TextBody"/>
+        <w:rPr/>
+      </w:pPr>
+      <w:r>
+        <w:rPr>
+          <w:b w:val="false"/>
+          <w:bCs w:val="false"/>
+        </w:rPr>
+        <w:t xml:space="preserve">RandomForestRegressor: Random Forest was an ensemble method, largely based on the decision tree algorithm. Ensemble methods are highly regarded as models with higher accuracy. I expected Random Forest to perform better than Decision Tree. </w:t>
+      </w:r>
+    </w:p>
+    <w:p>
+      <w:pPr>
+        <w:pStyle w:val="TextBody"/>
+        <w:rPr/>
+      </w:pPr>
+      <w:r>
+        <w:rPr>
+          <w:b/>
+          <w:bCs/>
+        </w:rPr>
+        <w:t>XGBoost</w:t>
+      </w:r>
+    </w:p>
+    <w:p>
+      <w:pPr>
+        <w:pStyle w:val="TextBody"/>
+        <w:rPr>
+          <w:b w:val="false"/>
+          <w:b w:val="false"/>
+          <w:bCs w:val="false"/>
+        </w:rPr>
+      </w:pPr>
+      <w:r>
+        <w:rPr>
+          <w:b w:val="false"/>
+          <w:bCs w:val="false"/>
+        </w:rPr>
+        <w:t xml:space="preserve">XGBoost stood for extreme gradient boosting. It was an algorithm based on Gradient Boosting, which combines weak learners into a single strong learner in an iterative fashion. In Gradient Boosting, Gradient descent was use in each iteration to minimize the error function (an additive process). In the case for the Random Forest algorithm, it would generate independent trees with different results, which were aggregated to form the recommendation for the ensemble algorithm. Contrasting Random Forest to Gradient Boosting, instead of having independent trees, trees were added to the previous tree to compliment what the previous tree failed to realize. XGBoost was an algorithm developed to include regularization, which placed emphasis to control for over-fitting. In addition to building a more generalized model, XGBoost also had system optimization and algorithm improvement, which could run more efficiently. As an algorithm that won many kaggle competitions, I expected XGBoost algorithm to perform well. </w:t>
+      </w:r>
+    </w:p>
+    <w:p>
+      <w:pPr>
+        <w:pStyle w:val="TextBody"/>
+        <w:rPr/>
+      </w:pPr>
+      <w:r>
+        <w:rPr>
+          <w:b/>
+          <w:bCs/>
+        </w:rPr>
+        <w:t>GridSearchCV Optimization</w:t>
+      </w:r>
+    </w:p>
+    <w:p>
+      <w:pPr>
+        <w:pStyle w:val="TextBody"/>
+        <w:rPr>
+          <w:b w:val="false"/>
+          <w:b w:val="false"/>
+          <w:bCs w:val="false"/>
+        </w:rPr>
+      </w:pPr>
+      <w:r>
+        <w:rPr>
+          <w:b w:val="false"/>
+          <w:bCs w:val="false"/>
+        </w:rPr>
+        <w:t xml:space="preserve">In addition to the default hyper parameters, I also tried to optimize each of the benchmark algorithms to see if I can improve their performance. </w:t>
+      </w:r>
+    </w:p>
+    <w:p>
+      <w:pPr>
+        <w:pStyle w:val="TextBody"/>
+        <w:rPr/>
+      </w:pPr>
+      <w:r>
+        <w:rPr>
+          <w:b/>
+          <w:bCs/>
+        </w:rPr>
+        <w:t>LSTM</w:t>
+      </w:r>
+    </w:p>
+    <w:p>
+      <w:pPr>
+        <w:pStyle w:val="TextBody"/>
+        <w:rPr/>
+      </w:pPr>
+      <w:r>
+        <w:rPr>
+          <w:b w:val="false"/>
+          <w:bCs w:val="false"/>
+        </w:rPr>
+        <w:t>it is extremely difficult to optimize LSTM as hyperparameters to optimize seems endless, including number of neurons in each layer, number of layers, activation function, dropout, epochs, learning rate, batch size, optimizers, etc. Therefore, I was only determined to select the best performing model out of a fixed set of hyper parameters.</w:t>
+      </w:r>
+    </w:p>
+    <w:p>
+      <w:pPr>
+        <w:pStyle w:val="TextBody"/>
+        <w:rPr>
+          <w:b w:val="false"/>
+          <w:b w:val="false"/>
+          <w:bCs w:val="false"/>
+        </w:rPr>
+      </w:pPr>
+      <w:r>
+        <w:rPr/>
+      </w:r>
+    </w:p>
+    <w:p>
+      <w:pPr>
+        <w:pStyle w:val="TextBody"/>
+        <w:rPr/>
+      </w:pPr>
+      <w:r>
+        <w:rPr>
+          <w:b/>
+          <w:bCs/>
+        </w:rPr>
+        <w:t>Missing Data</w:t>
+      </w:r>
+    </w:p>
+    <w:p>
+      <w:pPr>
+        <w:pStyle w:val="TextBody"/>
+        <w:rPr/>
+      </w:pPr>
+      <w:r>
+        <w:rPr/>
+        <w:t>&lt;insert chart for missing feature&gt;</w:t>
+      </w:r>
+    </w:p>
+    <w:p>
+      <w:pPr>
+        <w:pStyle w:val="TextBody"/>
+        <w:rPr/>
+      </w:pPr>
+      <w:r>
+        <w:rPr>
+          <w:b/>
+          <w:bCs/>
+        </w:rPr>
+        <w:t>New Features created</w:t>
+      </w:r>
+    </w:p>
+    <w:p>
+      <w:pPr>
+        <w:pStyle w:val="TextBody"/>
+        <w:rPr>
+          <w:b/>
+          <w:b/>
+          <w:bCs/>
+        </w:rPr>
+      </w:pPr>
+      <w:r>
+        <w:rPr>
+          <w:b/>
+          <w:bCs/>
+        </w:rPr>
+      </w:r>
+    </w:p>
+    <w:p>
+      <w:pPr>
+        <w:pStyle w:val="TextBody"/>
+        <w:rPr/>
+      </w:pPr>
+      <w:r>
+        <w:rPr>
+          <w:b/>
+          <w:bCs/>
+        </w:rPr>
+        <w:t>Target</w:t>
+      </w:r>
+    </w:p>
+    <w:p>
+      <w:pPr>
+        <w:pStyle w:val="TextBody"/>
+        <w:rPr>
+          <w:b w:val="false"/>
+          <w:b w:val="false"/>
+          <w:bCs w:val="false"/>
+        </w:rPr>
+      </w:pPr>
+      <w:r>
+        <w:rPr>
+          <w:b w:val="false"/>
+          <w:bCs w:val="false"/>
+        </w:rPr>
+        <w:t>&lt;insert target distribution and transformation chart&gt;</w:t>
+      </w:r>
+    </w:p>
+    <w:p>
+      <w:pPr>
+        <w:pStyle w:val="TextBody"/>
+        <w:rPr/>
+      </w:pPr>
+      <w:r>
+        <w:rPr>
+          <w:b/>
+          <w:bCs/>
+        </w:rPr>
+        <w:t>Features Transformed</w:t>
+      </w:r>
+    </w:p>
+    <w:p>
+      <w:pPr>
+        <w:pStyle w:val="TextBody"/>
+        <w:rPr>
+          <w:b/>
+          <w:b/>
+          <w:bCs/>
+        </w:rPr>
+      </w:pPr>
+      <w:r>
+        <w:rPr>
+          <w:b/>
+          <w:bCs/>
+        </w:rPr>
+      </w:r>
+    </w:p>
+    <w:p>
+      <w:pPr>
+        <w:pStyle w:val="TextBody"/>
+        <w:rPr/>
+      </w:pPr>
+      <w:r>
+        <w:rPr>
+          <w:b/>
+          <w:bCs/>
+        </w:rPr>
+        <w:t>PCA</w:t>
+      </w:r>
+    </w:p>
+    <w:p>
+      <w:pPr>
         <w:pStyle w:val="TextBody"/>
         <w:rPr/>
       </w:pPr>
@@ -1959,7 +1928,7 @@
         <w:pStyle w:val="TextBody"/>
         <w:numPr>
           <w:ilvl w:val="0"/>
-          <w:numId w:val="5"/>
+          <w:numId w:val="6"/>
         </w:numPr>
         <w:rPr/>
       </w:pPr>
@@ -1981,12 +1950,12 @@
         <w:pStyle w:val="Heading3"/>
         <w:numPr>
           <w:ilvl w:val="2"/>
-          <w:numId w:val="2"/>
-        </w:numPr>
-        <w:rPr/>
-      </w:pPr>
-      <w:bookmarkStart w:id="7" w:name="user-content-benchmark"/>
-      <w:bookmarkEnd w:id="7"/>
+          <w:numId w:val="3"/>
+        </w:numPr>
+        <w:rPr/>
+      </w:pPr>
+      <w:bookmarkStart w:id="4" w:name="user-content-benchmark"/>
+      <w:bookmarkEnd w:id="4"/>
       <w:r>
         <w:rPr/>
         <w:t>Benchmark</w:t>
@@ -1997,7 +1966,7 @@
         <w:pStyle w:val="TextBody"/>
         <w:numPr>
           <w:ilvl w:val="0"/>
-          <w:numId w:val="2"/>
+          <w:numId w:val="3"/>
         </w:numPr>
         <w:rPr/>
       </w:pPr>
@@ -2016,7 +1985,7 @@
         <w:pStyle w:val="TextBody"/>
         <w:numPr>
           <w:ilvl w:val="0"/>
-          <w:numId w:val="2"/>
+          <w:numId w:val="3"/>
         </w:numPr>
         <w:rPr/>
       </w:pPr>
@@ -2035,7 +2004,7 @@
         <w:pStyle w:val="TextBody"/>
         <w:numPr>
           <w:ilvl w:val="0"/>
-          <w:numId w:val="2"/>
+          <w:numId w:val="3"/>
         </w:numPr>
         <w:rPr/>
       </w:pPr>
@@ -2054,7 +2023,7 @@
         <w:pStyle w:val="TextBody"/>
         <w:numPr>
           <w:ilvl w:val="2"/>
-          <w:numId w:val="2"/>
+          <w:numId w:val="3"/>
         </w:numPr>
         <w:rPr/>
       </w:pPr>
@@ -2076,8 +2045,8 @@
         <w:pStyle w:val="TextBody"/>
         <w:rPr/>
       </w:pPr>
-      <w:bookmarkStart w:id="8" w:name="user-content-iii-methodology"/>
-      <w:bookmarkEnd w:id="8"/>
+      <w:bookmarkStart w:id="5" w:name="user-content-iii-methodology"/>
+      <w:bookmarkEnd w:id="5"/>
       <w:r>
         <w:rPr>
           <w:rFonts w:eastAsia="SimSun" w:cs="Arial"/>
@@ -2096,8 +2065,8 @@
         <w:pStyle w:val="TextBody"/>
         <w:rPr/>
       </w:pPr>
-      <w:bookmarkStart w:id="9" w:name="user-content-data-preprocessing"/>
-      <w:bookmarkEnd w:id="9"/>
+      <w:bookmarkStart w:id="6" w:name="user-content-data-preprocessing"/>
+      <w:bookmarkEnd w:id="6"/>
       <w:r>
         <w:rPr>
           <w:b/>
@@ -2347,12 +2316,12 @@
         <w:pStyle w:val="Heading3"/>
         <w:numPr>
           <w:ilvl w:val="2"/>
-          <w:numId w:val="2"/>
-        </w:numPr>
-        <w:rPr/>
-      </w:pPr>
-      <w:bookmarkStart w:id="10" w:name="user-content-implementation"/>
-      <w:bookmarkEnd w:id="10"/>
+          <w:numId w:val="3"/>
+        </w:numPr>
+        <w:rPr/>
+      </w:pPr>
+      <w:bookmarkStart w:id="7" w:name="user-content-implementation"/>
+      <w:bookmarkEnd w:id="7"/>
       <w:r>
         <w:rPr/>
         <w:t>Implementation</w:t>
@@ -2372,12 +2341,12 @@
         <w:pStyle w:val="Heading3"/>
         <w:numPr>
           <w:ilvl w:val="2"/>
-          <w:numId w:val="2"/>
-        </w:numPr>
-        <w:rPr/>
-      </w:pPr>
-      <w:bookmarkStart w:id="11" w:name="user-content-refinement"/>
-      <w:bookmarkEnd w:id="11"/>
+          <w:numId w:val="3"/>
+        </w:numPr>
+        <w:rPr/>
+      </w:pPr>
+      <w:bookmarkStart w:id="8" w:name="user-content-refinement"/>
+      <w:bookmarkEnd w:id="8"/>
       <w:r>
         <w:rPr/>
         <w:t>Refinement</w:t>
@@ -2388,7 +2357,7 @@
         <w:pStyle w:val="TextBody"/>
         <w:numPr>
           <w:ilvl w:val="2"/>
-          <w:numId w:val="2"/>
+          <w:numId w:val="3"/>
         </w:numPr>
         <w:rPr>
           <w:b w:val="false"/>
@@ -2412,7 +2381,7 @@
         <w:pStyle w:val="Heading3"/>
         <w:numPr>
           <w:ilvl w:val="2"/>
-          <w:numId w:val="2"/>
+          <w:numId w:val="3"/>
         </w:numPr>
         <w:rPr/>
       </w:pPr>
@@ -2423,8 +2392,10 @@
           <w:sz w:val="24"/>
           <w:szCs w:val="24"/>
         </w:rPr>
-        <w:t>Lasso Regression</w:t>
-      </w:r>
+        <w:t xml:space="preserve">Lasso Regression </w:t>
+      </w:r>
+      <w:bookmarkStart w:id="9" w:name="__DdeLink__244_573279810"/>
+      <w:bookmarkEnd w:id="9"/>
       <w:r>
         <w:rPr>
           <w:b/>
@@ -2432,17 +2403,6 @@
           <w:sz w:val="24"/>
           <w:szCs w:val="24"/>
         </w:rPr>
-        <w:t xml:space="preserve"> </w:t>
-      </w:r>
-      <w:bookmarkStart w:id="12" w:name="__DdeLink__244_573279810"/>
-      <w:bookmarkEnd w:id="12"/>
-      <w:r>
-        <w:rPr>
-          <w:b/>
-          <w:bCs/>
-          <w:sz w:val="24"/>
-          <w:szCs w:val="24"/>
-        </w:rPr>
         <w:t>(benchmark)</w:t>
       </w:r>
     </w:p>
@@ -2451,7 +2411,7 @@
         <w:pStyle w:val="Heading3"/>
         <w:numPr>
           <w:ilvl w:val="2"/>
-          <w:numId w:val="2"/>
+          <w:numId w:val="3"/>
         </w:numPr>
         <w:rPr>
           <w:b/>
@@ -2462,25 +2422,30 @@
         </w:rPr>
       </w:pPr>
       <w:r>
-        <w:rPr/>
-      </w:r>
-    </w:p>
-    <w:p>
-      <w:pPr>
-        <w:pStyle w:val="Heading3"/>
-        <w:numPr>
-          <w:ilvl w:val="2"/>
-          <w:numId w:val="2"/>
-        </w:numPr>
-        <w:rPr/>
-      </w:pPr>
-      <w:r>
         <w:rPr>
           <w:b/>
           <w:bCs/>
           <w:sz w:val="24"/>
           <w:szCs w:val="24"/>
         </w:rPr>
+      </w:r>
+    </w:p>
+    <w:p>
+      <w:pPr>
+        <w:pStyle w:val="Heading3"/>
+        <w:numPr>
+          <w:ilvl w:val="2"/>
+          <w:numId w:val="3"/>
+        </w:numPr>
+        <w:rPr/>
+      </w:pPr>
+      <w:r>
+        <w:rPr>
+          <w:b/>
+          <w:bCs/>
+          <w:sz w:val="24"/>
+          <w:szCs w:val="24"/>
+        </w:rPr>
         <w:t>XGBoost (benchmark)</w:t>
       </w:r>
     </w:p>
@@ -2489,7 +2454,7 @@
         <w:pStyle w:val="Heading3"/>
         <w:numPr>
           <w:ilvl w:val="2"/>
-          <w:numId w:val="2"/>
+          <w:numId w:val="3"/>
         </w:numPr>
         <w:rPr>
           <w:b/>
@@ -2500,25 +2465,30 @@
         </w:rPr>
       </w:pPr>
       <w:r>
-        <w:rPr/>
-      </w:r>
-    </w:p>
-    <w:p>
-      <w:pPr>
-        <w:pStyle w:val="Heading3"/>
-        <w:numPr>
-          <w:ilvl w:val="0"/>
-          <w:numId w:val="1"/>
-        </w:numPr>
-        <w:rPr/>
-      </w:pPr>
-      <w:r>
         <w:rPr>
           <w:b/>
           <w:bCs/>
           <w:sz w:val="24"/>
           <w:szCs w:val="24"/>
         </w:rPr>
+      </w:r>
+    </w:p>
+    <w:p>
+      <w:pPr>
+        <w:pStyle w:val="Heading3"/>
+        <w:numPr>
+          <w:ilvl w:val="0"/>
+          <w:numId w:val="2"/>
+        </w:numPr>
+        <w:rPr/>
+      </w:pPr>
+      <w:r>
+        <w:rPr>
+          <w:b/>
+          <w:bCs/>
+          <w:sz w:val="24"/>
+          <w:szCs w:val="24"/>
+        </w:rPr>
         <w:t>LSTM</w:t>
       </w:r>
     </w:p>
@@ -2527,7 +2497,7 @@
         <w:pStyle w:val="Heading3"/>
         <w:numPr>
           <w:ilvl w:val="2"/>
-          <w:numId w:val="2"/>
+          <w:numId w:val="3"/>
         </w:numPr>
         <w:rPr>
           <w:b w:val="false"/>
@@ -2551,7 +2521,7 @@
         <w:pStyle w:val="Heading3"/>
         <w:numPr>
           <w:ilvl w:val="2"/>
-          <w:numId w:val="6"/>
+          <w:numId w:val="7"/>
         </w:numPr>
         <w:rPr>
           <w:b/>
@@ -2562,7 +2532,12 @@
         </w:rPr>
       </w:pPr>
       <w:r>
-        <w:rPr/>
+        <w:rPr>
+          <w:b/>
+          <w:bCs/>
+          <w:sz w:val="24"/>
+          <w:szCs w:val="24"/>
+        </w:rPr>
       </w:r>
       <w:r>
         <w:br w:type="page"/>
@@ -2573,12 +2548,12 @@
         <w:pStyle w:val="Heading2"/>
         <w:numPr>
           <w:ilvl w:val="1"/>
-          <w:numId w:val="2"/>
-        </w:numPr>
-        <w:rPr/>
-      </w:pPr>
-      <w:bookmarkStart w:id="13" w:name="user-content-iv-results"/>
-      <w:bookmarkEnd w:id="13"/>
+          <w:numId w:val="3"/>
+        </w:numPr>
+        <w:rPr/>
+      </w:pPr>
+      <w:bookmarkStart w:id="10" w:name="user-content-iv-results"/>
+      <w:bookmarkEnd w:id="10"/>
       <w:r>
         <w:rPr/>
         <w:t>IV. Results</w:t>
@@ -2589,12 +2564,12 @@
         <w:pStyle w:val="Heading3"/>
         <w:numPr>
           <w:ilvl w:val="2"/>
-          <w:numId w:val="2"/>
-        </w:numPr>
-        <w:rPr/>
-      </w:pPr>
-      <w:bookmarkStart w:id="14" w:name="user-content-model-evaluation-and-validation"/>
-      <w:bookmarkEnd w:id="14"/>
+          <w:numId w:val="3"/>
+        </w:numPr>
+        <w:rPr/>
+      </w:pPr>
+      <w:bookmarkStart w:id="11" w:name="user-content-model-evaluation-and-validation"/>
+      <w:bookmarkEnd w:id="11"/>
       <w:r>
         <w:rPr/>
         <w:t>Model Evaluation and Validation</w:t>
@@ -2614,12 +2589,12 @@
         <w:pStyle w:val="Heading3"/>
         <w:numPr>
           <w:ilvl w:val="2"/>
-          <w:numId w:val="2"/>
-        </w:numPr>
-        <w:rPr/>
-      </w:pPr>
-      <w:bookmarkStart w:id="15" w:name="user-content-justification"/>
-      <w:bookmarkEnd w:id="15"/>
+          <w:numId w:val="3"/>
+        </w:numPr>
+        <w:rPr/>
+      </w:pPr>
+      <w:bookmarkStart w:id="12" w:name="user-content-justification"/>
+      <w:bookmarkEnd w:id="12"/>
       <w:r>
         <w:rPr/>
         <w:t>Justification</w:t>
@@ -2656,12 +2631,12 @@
         <w:pStyle w:val="Heading2"/>
         <w:numPr>
           <w:ilvl w:val="1"/>
-          <w:numId w:val="2"/>
-        </w:numPr>
-        <w:rPr/>
-      </w:pPr>
-      <w:bookmarkStart w:id="16" w:name="user-content-v-conclusion"/>
-      <w:bookmarkEnd w:id="16"/>
+          <w:numId w:val="3"/>
+        </w:numPr>
+        <w:rPr/>
+      </w:pPr>
+      <w:bookmarkStart w:id="13" w:name="user-content-v-conclusion"/>
+      <w:bookmarkEnd w:id="13"/>
       <w:r>
         <w:rPr/>
         <w:t>V. Conclusion</w:t>
@@ -2672,7 +2647,7 @@
         <w:pStyle w:val="TextBody"/>
         <w:numPr>
           <w:ilvl w:val="1"/>
-          <w:numId w:val="2"/>
+          <w:numId w:val="3"/>
         </w:numPr>
         <w:rPr/>
       </w:pPr>
@@ -2685,12 +2660,12 @@
         <w:pStyle w:val="Heading3"/>
         <w:numPr>
           <w:ilvl w:val="2"/>
-          <w:numId w:val="2"/>
-        </w:numPr>
-        <w:rPr/>
-      </w:pPr>
-      <w:bookmarkStart w:id="17" w:name="user-content-free-form-visualization"/>
-      <w:bookmarkEnd w:id="17"/>
+          <w:numId w:val="3"/>
+        </w:numPr>
+        <w:rPr/>
+      </w:pPr>
+      <w:bookmarkStart w:id="14" w:name="user-content-free-form-visualization"/>
+      <w:bookmarkEnd w:id="14"/>
       <w:r>
         <w:rPr/>
         <w:t>Free-Form Visualization</w:t>
@@ -2710,12 +2685,12 @@
         <w:pStyle w:val="Heading3"/>
         <w:numPr>
           <w:ilvl w:val="2"/>
-          <w:numId w:val="2"/>
-        </w:numPr>
-        <w:rPr/>
-      </w:pPr>
-      <w:bookmarkStart w:id="18" w:name="user-content-reflection"/>
-      <w:bookmarkEnd w:id="18"/>
+          <w:numId w:val="3"/>
+        </w:numPr>
+        <w:rPr/>
+      </w:pPr>
+      <w:bookmarkStart w:id="15" w:name="user-content-reflection"/>
+      <w:bookmarkEnd w:id="15"/>
       <w:r>
         <w:rPr/>
         <w:t>Reflection</w:t>
@@ -2726,7 +2701,7 @@
         <w:pStyle w:val="Heading1"/>
         <w:numPr>
           <w:ilvl w:val="0"/>
-          <w:numId w:val="2"/>
+          <w:numId w:val="3"/>
         </w:numPr>
         <w:spacing w:before="240" w:after="120"/>
         <w:rPr/>
@@ -2746,7 +2721,7 @@
         <w:pStyle w:val="Heading1"/>
         <w:numPr>
           <w:ilvl w:val="0"/>
-          <w:numId w:val="2"/>
+          <w:numId w:val="3"/>
         </w:numPr>
         <w:spacing w:before="240" w:after="120"/>
         <w:rPr/>
@@ -2766,7 +2741,7 @@
         <w:pStyle w:val="Heading1"/>
         <w:numPr>
           <w:ilvl w:val="0"/>
-          <w:numId w:val="2"/>
+          <w:numId w:val="3"/>
         </w:numPr>
         <w:spacing w:before="240" w:after="120"/>
         <w:rPr/>
@@ -2786,7 +2761,7 @@
         <w:pStyle w:val="Heading1"/>
         <w:numPr>
           <w:ilvl w:val="0"/>
-          <w:numId w:val="2"/>
+          <w:numId w:val="3"/>
         </w:numPr>
         <w:spacing w:before="240" w:after="120"/>
         <w:rPr/>
@@ -2806,7 +2781,7 @@
         <w:pStyle w:val="Heading1"/>
         <w:numPr>
           <w:ilvl w:val="0"/>
-          <w:numId w:val="2"/>
+          <w:numId w:val="3"/>
         </w:numPr>
         <w:spacing w:before="240" w:after="120"/>
         <w:rPr/>
@@ -2826,7 +2801,7 @@
         <w:pStyle w:val="Heading1"/>
         <w:numPr>
           <w:ilvl w:val="0"/>
-          <w:numId w:val="2"/>
+          <w:numId w:val="3"/>
         </w:numPr>
         <w:spacing w:before="240" w:after="120"/>
         <w:rPr/>
@@ -2846,7 +2821,7 @@
         <w:pStyle w:val="Heading1"/>
         <w:numPr>
           <w:ilvl w:val="0"/>
-          <w:numId w:val="2"/>
+          <w:numId w:val="3"/>
         </w:numPr>
         <w:spacing w:before="240" w:after="120"/>
         <w:rPr/>
@@ -2866,7 +2841,7 @@
         <w:pStyle w:val="Heading1"/>
         <w:numPr>
           <w:ilvl w:val="0"/>
-          <w:numId w:val="2"/>
+          <w:numId w:val="3"/>
         </w:numPr>
         <w:spacing w:before="240" w:after="120"/>
         <w:rPr/>
@@ -2886,7 +2861,7 @@
         <w:pStyle w:val="Heading1"/>
         <w:numPr>
           <w:ilvl w:val="0"/>
-          <w:numId w:val="2"/>
+          <w:numId w:val="3"/>
         </w:numPr>
         <w:spacing w:before="240" w:after="120"/>
         <w:rPr/>
@@ -2906,7 +2881,7 @@
         <w:pStyle w:val="Heading1"/>
         <w:numPr>
           <w:ilvl w:val="0"/>
-          <w:numId w:val="2"/>
+          <w:numId w:val="3"/>
         </w:numPr>
         <w:spacing w:before="240" w:after="120"/>
         <w:rPr/>
@@ -2926,7 +2901,7 @@
         <w:pStyle w:val="Heading1"/>
         <w:numPr>
           <w:ilvl w:val="0"/>
-          <w:numId w:val="2"/>
+          <w:numId w:val="3"/>
         </w:numPr>
         <w:spacing w:before="240" w:after="120"/>
         <w:rPr/>
@@ -2946,7 +2921,7 @@
         <w:pStyle w:val="Heading1"/>
         <w:numPr>
           <w:ilvl w:val="0"/>
-          <w:numId w:val="2"/>
+          <w:numId w:val="3"/>
         </w:numPr>
         <w:spacing w:before="240" w:after="120"/>
         <w:rPr/>
@@ -2966,7 +2941,7 @@
         <w:pStyle w:val="Heading1"/>
         <w:numPr>
           <w:ilvl w:val="0"/>
-          <w:numId w:val="2"/>
+          <w:numId w:val="3"/>
         </w:numPr>
         <w:spacing w:before="240" w:after="120"/>
         <w:rPr/>
@@ -2986,7 +2961,7 @@
         <w:pStyle w:val="Heading1"/>
         <w:numPr>
           <w:ilvl w:val="0"/>
-          <w:numId w:val="2"/>
+          <w:numId w:val="3"/>
         </w:numPr>
         <w:spacing w:before="240" w:after="120"/>
         <w:rPr/>
@@ -3006,7 +2981,7 @@
         <w:pStyle w:val="Heading1"/>
         <w:numPr>
           <w:ilvl w:val="0"/>
-          <w:numId w:val="2"/>
+          <w:numId w:val="3"/>
         </w:numPr>
         <w:spacing w:before="240" w:after="120"/>
         <w:rPr/>
@@ -3026,7 +3001,7 @@
         <w:pStyle w:val="Heading3"/>
         <w:numPr>
           <w:ilvl w:val="2"/>
-          <w:numId w:val="2"/>
+          <w:numId w:val="3"/>
         </w:numPr>
         <w:rPr>
           <w:b w:val="false"/>
@@ -3046,7 +3021,7 @@
         <w:pStyle w:val="Heading3"/>
         <w:numPr>
           <w:ilvl w:val="2"/>
-          <w:numId w:val="2"/>
+          <w:numId w:val="3"/>
         </w:numPr>
         <w:rPr/>
       </w:pPr>
@@ -3311,6 +3286,98 @@
   <w:abstractNum w:abstractNumId="3">
     <w:lvl w:ilvl="0">
       <w:start w:val="1"/>
+      <w:numFmt w:val="none"/>
+      <w:suff w:val="nothing"/>
+      <w:lvlText w:val=""/>
+      <w:lvlJc w:val="left"/>
+      <w:pPr>
+        <w:ind w:left="0" w:hanging="0"/>
+      </w:pPr>
+    </w:lvl>
+    <w:lvl w:ilvl="1">
+      <w:start w:val="1"/>
+      <w:numFmt w:val="none"/>
+      <w:suff w:val="nothing"/>
+      <w:lvlText w:val=""/>
+      <w:lvlJc w:val="left"/>
+      <w:pPr>
+        <w:ind w:left="0" w:hanging="0"/>
+      </w:pPr>
+    </w:lvl>
+    <w:lvl w:ilvl="2">
+      <w:start w:val="1"/>
+      <w:numFmt w:val="none"/>
+      <w:suff w:val="nothing"/>
+      <w:lvlText w:val=""/>
+      <w:lvlJc w:val="left"/>
+      <w:pPr>
+        <w:ind w:left="0" w:hanging="0"/>
+      </w:pPr>
+    </w:lvl>
+    <w:lvl w:ilvl="3">
+      <w:start w:val="1"/>
+      <w:numFmt w:val="none"/>
+      <w:suff w:val="nothing"/>
+      <w:lvlText w:val=""/>
+      <w:lvlJc w:val="left"/>
+      <w:pPr>
+        <w:ind w:left="0" w:hanging="0"/>
+      </w:pPr>
+    </w:lvl>
+    <w:lvl w:ilvl="4">
+      <w:start w:val="1"/>
+      <w:numFmt w:val="none"/>
+      <w:suff w:val="nothing"/>
+      <w:lvlText w:val=""/>
+      <w:lvlJc w:val="left"/>
+      <w:pPr>
+        <w:ind w:left="0" w:hanging="0"/>
+      </w:pPr>
+    </w:lvl>
+    <w:lvl w:ilvl="5">
+      <w:start w:val="1"/>
+      <w:numFmt w:val="none"/>
+      <w:suff w:val="nothing"/>
+      <w:lvlText w:val=""/>
+      <w:lvlJc w:val="left"/>
+      <w:pPr>
+        <w:ind w:left="0" w:hanging="0"/>
+      </w:pPr>
+    </w:lvl>
+    <w:lvl w:ilvl="6">
+      <w:start w:val="1"/>
+      <w:numFmt w:val="none"/>
+      <w:suff w:val="nothing"/>
+      <w:lvlText w:val=""/>
+      <w:lvlJc w:val="left"/>
+      <w:pPr>
+        <w:ind w:left="0" w:hanging="0"/>
+      </w:pPr>
+    </w:lvl>
+    <w:lvl w:ilvl="7">
+      <w:start w:val="1"/>
+      <w:numFmt w:val="none"/>
+      <w:suff w:val="nothing"/>
+      <w:lvlText w:val=""/>
+      <w:lvlJc w:val="left"/>
+      <w:pPr>
+        <w:ind w:left="0" w:hanging="0"/>
+      </w:pPr>
+    </w:lvl>
+    <w:lvl w:ilvl="8">
+      <w:start w:val="1"/>
+      <w:numFmt w:val="none"/>
+      <w:suff w:val="nothing"/>
+      <w:lvlText w:val=""/>
+      <w:lvlJc w:val="left"/>
+      <w:pPr>
+        <w:ind w:left="0" w:hanging="0"/>
+      </w:pPr>
+    </w:lvl>
+  </w:abstractNum>
+  <w:abstractNum w:abstractNumId="4">
+    <w:lvl w:ilvl="0">
+      <w:start w:val="1"/>
       <w:numFmt w:val="bullet"/>
       <w:lvlText w:val=""/>
       <w:lvlJc w:val="left"/>
@@ -3454,7 +3521,7 @@
       </w:rPr>
     </w:lvl>
   </w:abstractNum>
-  <w:abstractNum w:abstractNumId="4">
+  <w:abstractNum w:abstractNumId="5">
     <w:lvl w:ilvl="0">
       <w:start w:val="1"/>
       <w:numFmt w:val="bullet"/>
@@ -3600,7 +3667,7 @@
       </w:rPr>
     </w:lvl>
   </w:abstractNum>
-  <w:abstractNum w:abstractNumId="5">
+  <w:abstractNum w:abstractNumId="6">
     <w:lvl w:ilvl="0">
       <w:start w:val="1"/>
       <w:numFmt w:val="bullet"/>
@@ -3746,7 +3813,7 @@
       </w:rPr>
     </w:lvl>
   </w:abstractNum>
-  <w:abstractNum w:abstractNumId="6">
+  <w:abstractNum w:abstractNumId="7">
     <w:lvl w:ilvl="0">
       <w:start w:val="1"/>
       <w:numFmt w:val="none"/>
@@ -3838,7 +3905,272 @@
       </w:pPr>
     </w:lvl>
   </w:abstractNum>
-  <w:abstractNum w:abstractNumId="7">
+  <w:abstractNum w:abstractNumId="8">
+    <w:lvl w:ilvl="0">
+      <w:start w:val="1"/>
+      <w:numFmt w:val="bullet"/>
+      <w:lvlText w:val=""/>
+      <w:lvlJc w:val="left"/>
+      <w:pPr>
+        <w:tabs>
+          <w:tab w:val="num" w:pos="720"/>
+        </w:tabs>
+        <w:ind w:left="720" w:hanging="360"/>
+      </w:pPr>
+      <w:rPr>
+        <w:rFonts w:ascii="Symbol" w:hAnsi="Symbol" w:cs="Symbol" w:hint="default"/>
+        <w:rFonts w:cs="OpenSymbol"/>
+      </w:rPr>
+    </w:lvl>
+    <w:lvl w:ilvl="1">
+      <w:start w:val="1"/>
+      <w:numFmt w:val="bullet"/>
+      <w:lvlText w:val="◦"/>
+      <w:lvlJc w:val="left"/>
+      <w:pPr>
+        <w:tabs>
+          <w:tab w:val="num" w:pos="1080"/>
+        </w:tabs>
+        <w:ind w:left="1080" w:hanging="360"/>
+      </w:pPr>
+      <w:rPr>
+        <w:rFonts w:ascii="OpenSymbol" w:hAnsi="OpenSymbol" w:cs="OpenSymbol" w:hint="default"/>
+        <w:rFonts w:cs="OpenSymbol"/>
+      </w:rPr>
+    </w:lvl>
+    <w:lvl w:ilvl="2">
+      <w:start w:val="1"/>
+      <w:numFmt w:val="bullet"/>
+      <w:lvlText w:val="▪"/>
+      <w:lvlJc w:val="left"/>
+      <w:pPr>
+        <w:tabs>
+          <w:tab w:val="num" w:pos="1440"/>
+        </w:tabs>
+        <w:ind w:left="1440" w:hanging="360"/>
+      </w:pPr>
+      <w:rPr>
+        <w:rFonts w:ascii="OpenSymbol" w:hAnsi="OpenSymbol" w:cs="OpenSymbol" w:hint="default"/>
+        <w:rFonts w:cs="OpenSymbol"/>
+      </w:rPr>
+    </w:lvl>
+    <w:lvl w:ilvl="3">
+      <w:start w:val="1"/>
+      <w:numFmt w:val="bullet"/>
+      <w:lvlText w:val=""/>
+      <w:lvlJc w:val="left"/>
+      <w:pPr>
+        <w:tabs>
+          <w:tab w:val="num" w:pos="1800"/>
+        </w:tabs>
+        <w:ind w:left="1800" w:hanging="360"/>
+      </w:pPr>
+      <w:rPr>
+        <w:rFonts w:ascii="Symbol" w:hAnsi="Symbol" w:cs="Symbol" w:hint="default"/>
+        <w:rFonts w:cs="OpenSymbol"/>
+      </w:rPr>
+    </w:lvl>
+    <w:lvl w:ilvl="4">
+      <w:start w:val="1"/>
+      <w:numFmt w:val="bullet"/>
+      <w:lvlText w:val="◦"/>
+      <w:lvlJc w:val="left"/>
+      <w:pPr>
+        <w:tabs>
+          <w:tab w:val="num" w:pos="2160"/>
+        </w:tabs>
+        <w:ind w:left="2160" w:hanging="360"/>
+      </w:pPr>
+      <w:rPr>
+        <w:rFonts w:ascii="OpenSymbol" w:hAnsi="OpenSymbol" w:cs="OpenSymbol" w:hint="default"/>
+        <w:rFonts w:cs="OpenSymbol"/>
+      </w:rPr>
+    </w:lvl>
+    <w:lvl w:ilvl="5">
+      <w:start w:val="1"/>
+      <w:numFmt w:val="bullet"/>
+      <w:lvlText w:val="▪"/>
+      <w:lvlJc w:val="left"/>
+      <w:pPr>
+        <w:tabs>
+          <w:tab w:val="num" w:pos="2520"/>
+        </w:tabs>
+        <w:ind w:left="2520" w:hanging="360"/>
+      </w:pPr>
+      <w:rPr>
+        <w:rFonts w:ascii="OpenSymbol" w:hAnsi="OpenSymbol" w:cs="OpenSymbol" w:hint="default"/>
+        <w:rFonts w:cs="OpenSymbol"/>
+      </w:rPr>
+    </w:lvl>
+    <w:lvl w:ilvl="6">
+      <w:start w:val="1"/>
+      <w:numFmt w:val="bullet"/>
+      <w:lvlText w:val=""/>
+      <w:lvlJc w:val="left"/>
+      <w:pPr>
+        <w:tabs>
+          <w:tab w:val="num" w:pos="2880"/>
+        </w:tabs>
+        <w:ind w:left="2880" w:hanging="360"/>
+      </w:pPr>
+      <w:rPr>
+        <w:rFonts w:ascii="Symbol" w:hAnsi="Symbol" w:cs="Symbol" w:hint="default"/>
+        <w:rFonts w:cs="OpenSymbol"/>
+      </w:rPr>
+    </w:lvl>
+    <w:lvl w:ilvl="7">
+      <w:start w:val="1"/>
+      <w:numFmt w:val="bullet"/>
+      <w:lvlText w:val="◦"/>
+      <w:lvlJc w:val="left"/>
+      <w:pPr>
+        <w:tabs>
+          <w:tab w:val="num" w:pos="3240"/>
+        </w:tabs>
+        <w:ind w:left="3240" w:hanging="360"/>
+      </w:pPr>
+      <w:rPr>
+        <w:rFonts w:ascii="OpenSymbol" w:hAnsi="OpenSymbol" w:cs="OpenSymbol" w:hint="default"/>
+        <w:rFonts w:cs="OpenSymbol"/>
+      </w:rPr>
+    </w:lvl>
+    <w:lvl w:ilvl="8">
+      <w:start w:val="1"/>
+      <w:numFmt w:val="bullet"/>
+      <w:lvlText w:val="▪"/>
+      <w:lvlJc w:val="left"/>
+      <w:pPr>
+        <w:tabs>
+          <w:tab w:val="num" w:pos="3600"/>
+        </w:tabs>
+        <w:ind w:left="3600" w:hanging="360"/>
+      </w:pPr>
+      <w:rPr>
+        <w:rFonts w:ascii="OpenSymbol" w:hAnsi="OpenSymbol" w:cs="OpenSymbol" w:hint="default"/>
+        <w:rFonts w:cs="OpenSymbol"/>
+      </w:rPr>
+    </w:lvl>
+  </w:abstractNum>
+  <w:abstractNum w:abstractNumId="9">
+    <w:lvl w:ilvl="0">
+      <w:start w:val="1"/>
+      <w:numFmt w:val="decimal"/>
+      <w:lvlText w:val="%1."/>
+      <w:lvlJc w:val="left"/>
+      <w:pPr>
+        <w:tabs>
+          <w:tab w:val="num" w:pos="720"/>
+        </w:tabs>
+        <w:ind w:left="720" w:hanging="360"/>
+      </w:pPr>
+      <w:rPr/>
+    </w:lvl>
+    <w:lvl w:ilvl="1">
+      <w:start w:val="1"/>
+      <w:numFmt w:val="decimal"/>
+      <w:lvlText w:val="%2."/>
+      <w:lvlJc w:val="left"/>
+      <w:pPr>
+        <w:tabs>
+          <w:tab w:val="num" w:pos="1080"/>
+        </w:tabs>
+        <w:ind w:left="1080" w:hanging="360"/>
+      </w:pPr>
+      <w:rPr/>
+    </w:lvl>
+    <w:lvl w:ilvl="2">
+      <w:start w:val="1"/>
+      <w:numFmt w:val="decimal"/>
+      <w:lvlText w:val="%3."/>
+      <w:lvlJc w:val="left"/>
+      <w:pPr>
+        <w:tabs>
+          <w:tab w:val="num" w:pos="1440"/>
+        </w:tabs>
+        <w:ind w:left="1440" w:hanging="360"/>
+      </w:pPr>
+      <w:rPr/>
+    </w:lvl>
+    <w:lvl w:ilvl="3">
+      <w:start w:val="1"/>
+      <w:numFmt w:val="decimal"/>
+      <w:lvlText w:val="%4."/>
+      <w:lvlJc w:val="left"/>
+      <w:pPr>
+        <w:tabs>
+          <w:tab w:val="num" w:pos="1800"/>
+        </w:tabs>
+        <w:ind w:left="1800" w:hanging="360"/>
+      </w:pPr>
+      <w:rPr/>
+    </w:lvl>
+    <w:lvl w:ilvl="4">
+      <w:start w:val="1"/>
+      <w:numFmt w:val="decimal"/>
+      <w:lvlText w:val="%5."/>
+      <w:lvlJc w:val="left"/>
+      <w:pPr>
+        <w:tabs>
+          <w:tab w:val="num" w:pos="2160"/>
+        </w:tabs>
+        <w:ind w:left="2160" w:hanging="360"/>
+      </w:pPr>
+      <w:rPr/>
+    </w:lvl>
+    <w:lvl w:ilvl="5">
+      <w:start w:val="1"/>
+      <w:numFmt w:val="decimal"/>
+      <w:lvlText w:val="%6."/>
+      <w:lvlJc w:val="left"/>
+      <w:pPr>
+        <w:tabs>
+          <w:tab w:val="num" w:pos="2520"/>
+        </w:tabs>
+        <w:ind w:left="2520" w:hanging="360"/>
+      </w:pPr>
+      <w:rPr/>
+    </w:lvl>
+    <w:lvl w:ilvl="6">
+      <w:start w:val="1"/>
+      <w:numFmt w:val="decimal"/>
+      <w:lvlText w:val="%7."/>
+      <w:lvlJc w:val="left"/>
+      <w:pPr>
+        <w:tabs>
+          <w:tab w:val="num" w:pos="2880"/>
+        </w:tabs>
+        <w:ind w:left="2880" w:hanging="360"/>
+      </w:pPr>
+      <w:rPr/>
+    </w:lvl>
+    <w:lvl w:ilvl="7">
+      <w:start w:val="1"/>
+      <w:numFmt w:val="decimal"/>
+      <w:lvlText w:val="%8."/>
+      <w:lvlJc w:val="left"/>
+      <w:pPr>
+        <w:tabs>
+          <w:tab w:val="num" w:pos="3240"/>
+        </w:tabs>
+        <w:ind w:left="3240" w:hanging="360"/>
+      </w:pPr>
+      <w:rPr/>
+    </w:lvl>
+    <w:lvl w:ilvl="8">
+      <w:start w:val="1"/>
+      <w:numFmt w:val="decimal"/>
+      <w:lvlText w:val="%9."/>
+      <w:lvlJc w:val="left"/>
+      <w:pPr>
+        <w:tabs>
+          <w:tab w:val="num" w:pos="3600"/>
+        </w:tabs>
+        <w:ind w:left="3600" w:hanging="360"/>
+      </w:pPr>
+      <w:rPr/>
+    </w:lvl>
+  </w:abstractNum>
+  <w:abstractNum w:abstractNumId="10">
     <w:lvl w:ilvl="0">
       <w:start w:val="1"/>
       <w:numFmt w:val="bullet"/>
@@ -4005,6 +4337,15 @@
   <w:num w:numId="7">
     <w:abstractNumId w:val="7"/>
   </w:num>
+  <w:num w:numId="8">
+    <w:abstractNumId w:val="8"/>
+  </w:num>
+  <w:num w:numId="9">
+    <w:abstractNumId w:val="9"/>
+  </w:num>
+  <w:num w:numId="10">
+    <w:abstractNumId w:val="10"/>
+  </w:num>
 </w:numbering>
 </file>
 
@@ -5638,6 +5979,263 @@
       <w:rFonts w:cs="OpenSymbol"/>
     </w:rPr>
   </w:style>
+  <w:style w:type="character" w:styleId="ListLabel505">
+    <w:name w:val="ListLabel 505"/>
+    <w:qFormat/>
+    <w:rPr>
+      <w:rFonts w:cs="OpenSymbol"/>
+    </w:rPr>
+  </w:style>
+  <w:style w:type="character" w:styleId="ListLabel506">
+    <w:name w:val="ListLabel 506"/>
+    <w:qFormat/>
+    <w:rPr>
+      <w:rFonts w:cs="OpenSymbol"/>
+    </w:rPr>
+  </w:style>
+  <w:style w:type="character" w:styleId="ListLabel507">
+    <w:name w:val="ListLabel 507"/>
+    <w:qFormat/>
+    <w:rPr>
+      <w:rFonts w:cs="OpenSymbol"/>
+    </w:rPr>
+  </w:style>
+  <w:style w:type="character" w:styleId="ListLabel508">
+    <w:name w:val="ListLabel 508"/>
+    <w:qFormat/>
+    <w:rPr>
+      <w:rFonts w:cs="OpenSymbol"/>
+    </w:rPr>
+  </w:style>
+  <w:style w:type="character" w:styleId="ListLabel509">
+    <w:name w:val="ListLabel 509"/>
+    <w:qFormat/>
+    <w:rPr>
+      <w:rFonts w:cs="OpenSymbol"/>
+    </w:rPr>
+  </w:style>
+  <w:style w:type="character" w:styleId="ListLabel510">
+    <w:name w:val="ListLabel 510"/>
+    <w:qFormat/>
+    <w:rPr>
+      <w:rFonts w:cs="OpenSymbol"/>
+    </w:rPr>
+  </w:style>
+  <w:style w:type="character" w:styleId="ListLabel511">
+    <w:name w:val="ListLabel 511"/>
+    <w:qFormat/>
+    <w:rPr>
+      <w:rFonts w:cs="OpenSymbol"/>
+    </w:rPr>
+  </w:style>
+  <w:style w:type="character" w:styleId="ListLabel512">
+    <w:name w:val="ListLabel 512"/>
+    <w:qFormat/>
+    <w:rPr>
+      <w:rFonts w:cs="OpenSymbol"/>
+    </w:rPr>
+  </w:style>
+  <w:style w:type="character" w:styleId="ListLabel513">
+    <w:name w:val="ListLabel 513"/>
+    <w:qFormat/>
+    <w:rPr>
+      <w:rFonts w:cs="OpenSymbol"/>
+    </w:rPr>
+  </w:style>
+  <w:style w:type="character" w:styleId="ListLabel514">
+    <w:name w:val="ListLabel 514"/>
+    <w:qFormat/>
+    <w:rPr>
+      <w:rFonts w:cs="OpenSymbol"/>
+    </w:rPr>
+  </w:style>
+  <w:style w:type="character" w:styleId="ListLabel515">
+    <w:name w:val="ListLabel 515"/>
+    <w:qFormat/>
+    <w:rPr>
+      <w:rFonts w:cs="OpenSymbol"/>
+    </w:rPr>
+  </w:style>
+  <w:style w:type="character" w:styleId="ListLabel516">
+    <w:name w:val="ListLabel 516"/>
+    <w:qFormat/>
+    <w:rPr>
+      <w:rFonts w:cs="OpenSymbol"/>
+    </w:rPr>
+  </w:style>
+  <w:style w:type="character" w:styleId="ListLabel517">
+    <w:name w:val="ListLabel 517"/>
+    <w:qFormat/>
+    <w:rPr>
+      <w:rFonts w:cs="OpenSymbol"/>
+    </w:rPr>
+  </w:style>
+  <w:style w:type="character" w:styleId="ListLabel518">
+    <w:name w:val="ListLabel 518"/>
+    <w:qFormat/>
+    <w:rPr>
+      <w:rFonts w:cs="OpenSymbol"/>
+    </w:rPr>
+  </w:style>
+  <w:style w:type="character" w:styleId="ListLabel519">
+    <w:name w:val="ListLabel 519"/>
+    <w:qFormat/>
+    <w:rPr>
+      <w:rFonts w:cs="OpenSymbol"/>
+    </w:rPr>
+  </w:style>
+  <w:style w:type="character" w:styleId="ListLabel520">
+    <w:name w:val="ListLabel 520"/>
+    <w:qFormat/>
+    <w:rPr>
+      <w:rFonts w:cs="OpenSymbol"/>
+    </w:rPr>
+  </w:style>
+  <w:style w:type="character" w:styleId="ListLabel521">
+    <w:name w:val="ListLabel 521"/>
+    <w:qFormat/>
+    <w:rPr>
+      <w:rFonts w:cs="OpenSymbol"/>
+    </w:rPr>
+  </w:style>
+  <w:style w:type="character" w:styleId="ListLabel522">
+    <w:name w:val="ListLabel 522"/>
+    <w:qFormat/>
+    <w:rPr>
+      <w:rFonts w:cs="OpenSymbol"/>
+    </w:rPr>
+  </w:style>
+  <w:style w:type="character" w:styleId="ListLabel523">
+    <w:name w:val="ListLabel 523"/>
+    <w:qFormat/>
+    <w:rPr>
+      <w:rFonts w:cs="OpenSymbol"/>
+    </w:rPr>
+  </w:style>
+  <w:style w:type="character" w:styleId="ListLabel524">
+    <w:name w:val="ListLabel 524"/>
+    <w:qFormat/>
+    <w:rPr>
+      <w:rFonts w:cs="OpenSymbol"/>
+    </w:rPr>
+  </w:style>
+  <w:style w:type="character" w:styleId="ListLabel525">
+    <w:name w:val="ListLabel 525"/>
+    <w:qFormat/>
+    <w:rPr>
+      <w:rFonts w:cs="OpenSymbol"/>
+    </w:rPr>
+  </w:style>
+  <w:style w:type="character" w:styleId="ListLabel526">
+    <w:name w:val="ListLabel 526"/>
+    <w:qFormat/>
+    <w:rPr>
+      <w:rFonts w:cs="OpenSymbol"/>
+    </w:rPr>
+  </w:style>
+  <w:style w:type="character" w:styleId="ListLabel527">
+    <w:name w:val="ListLabel 527"/>
+    <w:qFormat/>
+    <w:rPr>
+      <w:rFonts w:cs="OpenSymbol"/>
+    </w:rPr>
+  </w:style>
+  <w:style w:type="character" w:styleId="ListLabel528">
+    <w:name w:val="ListLabel 528"/>
+    <w:qFormat/>
+    <w:rPr>
+      <w:rFonts w:cs="OpenSymbol"/>
+    </w:rPr>
+  </w:style>
+  <w:style w:type="character" w:styleId="ListLabel529">
+    <w:name w:val="ListLabel 529"/>
+    <w:qFormat/>
+    <w:rPr>
+      <w:rFonts w:cs="OpenSymbol"/>
+    </w:rPr>
+  </w:style>
+  <w:style w:type="character" w:styleId="ListLabel530">
+    <w:name w:val="ListLabel 530"/>
+    <w:qFormat/>
+    <w:rPr>
+      <w:rFonts w:cs="OpenSymbol"/>
+    </w:rPr>
+  </w:style>
+  <w:style w:type="character" w:styleId="ListLabel531">
+    <w:name w:val="ListLabel 531"/>
+    <w:qFormat/>
+    <w:rPr>
+      <w:rFonts w:cs="OpenSymbol"/>
+    </w:rPr>
+  </w:style>
+  <w:style w:type="character" w:styleId="ListLabel532">
+    <w:name w:val="ListLabel 532"/>
+    <w:qFormat/>
+    <w:rPr>
+      <w:rFonts w:cs="OpenSymbol"/>
+    </w:rPr>
+  </w:style>
+  <w:style w:type="character" w:styleId="ListLabel533">
+    <w:name w:val="ListLabel 533"/>
+    <w:qFormat/>
+    <w:rPr>
+      <w:rFonts w:cs="OpenSymbol"/>
+    </w:rPr>
+  </w:style>
+  <w:style w:type="character" w:styleId="ListLabel534">
+    <w:name w:val="ListLabel 534"/>
+    <w:qFormat/>
+    <w:rPr>
+      <w:rFonts w:cs="OpenSymbol"/>
+    </w:rPr>
+  </w:style>
+  <w:style w:type="character" w:styleId="ListLabel535">
+    <w:name w:val="ListLabel 535"/>
+    <w:qFormat/>
+    <w:rPr>
+      <w:rFonts w:cs="OpenSymbol"/>
+    </w:rPr>
+  </w:style>
+  <w:style w:type="character" w:styleId="ListLabel536">
+    <w:name w:val="ListLabel 536"/>
+    <w:qFormat/>
+    <w:rPr>
+      <w:rFonts w:cs="OpenSymbol"/>
+    </w:rPr>
+  </w:style>
+  <w:style w:type="character" w:styleId="ListLabel537">
+    <w:name w:val="ListLabel 537"/>
+    <w:qFormat/>
+    <w:rPr>
+      <w:rFonts w:cs="OpenSymbol"/>
+    </w:rPr>
+  </w:style>
+  <w:style w:type="character" w:styleId="ListLabel538">
+    <w:name w:val="ListLabel 538"/>
+    <w:qFormat/>
+    <w:rPr>
+      <w:rFonts w:cs="OpenSymbol"/>
+    </w:rPr>
+  </w:style>
+  <w:style w:type="character" w:styleId="ListLabel539">
+    <w:name w:val="ListLabel 539"/>
+    <w:qFormat/>
+    <w:rPr>
+      <w:rFonts w:cs="OpenSymbol"/>
+    </w:rPr>
+  </w:style>
+  <w:style w:type="character" w:styleId="ListLabel540">
+    <w:name w:val="ListLabel 540"/>
+    <w:qFormat/>
+    <w:rPr>
+      <w:rFonts w:cs="OpenSymbol"/>
+    </w:rPr>
+  </w:style>
+  <w:style w:type="character" w:styleId="NumberingSymbols">
+    <w:name w:val="Numbering Symbols"/>
+    <w:qFormat/>
+    <w:rPr/>
+  </w:style>
   <w:style w:type="paragraph" w:styleId="Heading">
     <w:name w:val="Heading"/>
     <w:basedOn w:val="Normal"/>

</xml_diff>

<commit_message>
updating modeling results and project summary document
</commit_message>
<xml_diff>
--- a/Project Summary.docx
+++ b/Project Summary.docx
@@ -7,7 +7,7 @@
         <w:pStyle w:val="Heading1"/>
         <w:numPr>
           <w:ilvl w:val="0"/>
-          <w:numId w:val="3"/>
+          <w:numId w:val="2"/>
         </w:numPr>
         <w:spacing w:before="240" w:after="120"/>
         <w:rPr/>
@@ -70,7 +70,7 @@
         <w:pStyle w:val="Heading2"/>
         <w:numPr>
           <w:ilvl w:val="1"/>
-          <w:numId w:val="3"/>
+          <w:numId w:val="2"/>
         </w:numPr>
         <w:rPr/>
       </w:pPr>
@@ -83,7 +83,7 @@
         <w:pStyle w:val="Heading3"/>
         <w:numPr>
           <w:ilvl w:val="2"/>
-          <w:numId w:val="3"/>
+          <w:numId w:val="2"/>
         </w:numPr>
         <w:rPr/>
       </w:pPr>
@@ -203,7 +203,7 @@
         <w:pStyle w:val="TextBody"/>
         <w:numPr>
           <w:ilvl w:val="0"/>
-          <w:numId w:val="9"/>
+          <w:numId w:val="6"/>
         </w:numPr>
         <w:rPr/>
       </w:pPr>
@@ -227,7 +227,7 @@
         <w:pStyle w:val="TextBody"/>
         <w:numPr>
           <w:ilvl w:val="0"/>
-          <w:numId w:val="9"/>
+          <w:numId w:val="6"/>
         </w:numPr>
         <w:rPr/>
       </w:pPr>
@@ -251,7 +251,7 @@
         <w:pStyle w:val="TextBody"/>
         <w:numPr>
           <w:ilvl w:val="0"/>
-          <w:numId w:val="9"/>
+          <w:numId w:val="6"/>
         </w:numPr>
         <w:rPr/>
       </w:pPr>
@@ -511,7 +511,7 @@
         <w:pStyle w:val="Heading3"/>
         <w:numPr>
           <w:ilvl w:val="2"/>
-          <w:numId w:val="3"/>
+          <w:numId w:val="2"/>
         </w:numPr>
         <w:rPr/>
       </w:pPr>
@@ -584,7 +584,7 @@
         <w:pStyle w:val="TextBody"/>
         <w:numPr>
           <w:ilvl w:val="0"/>
-          <w:numId w:val="4"/>
+          <w:numId w:val="3"/>
         </w:numPr>
         <w:rPr/>
       </w:pPr>
@@ -602,7 +602,7 @@
         <w:pStyle w:val="TextBody"/>
         <w:numPr>
           <w:ilvl w:val="0"/>
-          <w:numId w:val="4"/>
+          <w:numId w:val="3"/>
         </w:numPr>
         <w:rPr/>
       </w:pPr>
@@ -620,7 +620,7 @@
         <w:pStyle w:val="TextBody"/>
         <w:numPr>
           <w:ilvl w:val="1"/>
-          <w:numId w:val="4"/>
+          <w:numId w:val="3"/>
         </w:numPr>
         <w:rPr/>
       </w:pPr>
@@ -646,7 +646,7 @@
         <w:pStyle w:val="TextBody"/>
         <w:numPr>
           <w:ilvl w:val="1"/>
-          <w:numId w:val="4"/>
+          <w:numId w:val="3"/>
         </w:numPr>
         <w:rPr/>
       </w:pPr>
@@ -664,7 +664,7 @@
         <w:pStyle w:val="TextBody"/>
         <w:numPr>
           <w:ilvl w:val="0"/>
-          <w:numId w:val="4"/>
+          <w:numId w:val="3"/>
         </w:numPr>
         <w:rPr/>
       </w:pPr>
@@ -682,7 +682,7 @@
         <w:pStyle w:val="TextBody"/>
         <w:numPr>
           <w:ilvl w:val="1"/>
-          <w:numId w:val="4"/>
+          <w:numId w:val="3"/>
         </w:numPr>
         <w:rPr/>
       </w:pPr>
@@ -700,7 +700,7 @@
         <w:pStyle w:val="TextBody"/>
         <w:numPr>
           <w:ilvl w:val="1"/>
-          <w:numId w:val="4"/>
+          <w:numId w:val="3"/>
         </w:numPr>
         <w:rPr/>
       </w:pPr>
@@ -718,7 +718,7 @@
         <w:pStyle w:val="TextBody"/>
         <w:numPr>
           <w:ilvl w:val="1"/>
-          <w:numId w:val="4"/>
+          <w:numId w:val="3"/>
         </w:numPr>
         <w:rPr/>
       </w:pPr>
@@ -736,7 +736,7 @@
         <w:pStyle w:val="TextBody"/>
         <w:numPr>
           <w:ilvl w:val="0"/>
-          <w:numId w:val="4"/>
+          <w:numId w:val="3"/>
         </w:numPr>
         <w:rPr/>
       </w:pPr>
@@ -770,7 +770,7 @@
         <w:pStyle w:val="TextBody"/>
         <w:numPr>
           <w:ilvl w:val="0"/>
-          <w:numId w:val="4"/>
+          <w:numId w:val="3"/>
         </w:numPr>
         <w:spacing w:before="0" w:after="140"/>
         <w:rPr/>
@@ -789,7 +789,7 @@
         <w:pStyle w:val="TextBody"/>
         <w:numPr>
           <w:ilvl w:val="0"/>
-          <w:numId w:val="5"/>
+          <w:numId w:val="4"/>
         </w:numPr>
         <w:spacing w:before="0" w:after="140"/>
         <w:rPr/>
@@ -808,7 +808,7 @@
         <w:pStyle w:val="Heading3"/>
         <w:numPr>
           <w:ilvl w:val="2"/>
-          <w:numId w:val="3"/>
+          <w:numId w:val="2"/>
         </w:numPr>
         <w:rPr/>
       </w:pPr>
@@ -821,7 +821,7 @@
         <w:pStyle w:val="Heading3"/>
         <w:numPr>
           <w:ilvl w:val="2"/>
-          <w:numId w:val="3"/>
+          <w:numId w:val="2"/>
         </w:numPr>
         <w:rPr/>
       </w:pPr>
@@ -862,7 +862,7 @@
         <w:pStyle w:val="Heading3"/>
         <w:numPr>
           <w:ilvl w:val="2"/>
-          <w:numId w:val="3"/>
+          <w:numId w:val="2"/>
         </w:numPr>
         <w:rPr/>
       </w:pPr>
@@ -936,7 +936,7 @@
         <w:pStyle w:val="TextBody"/>
         <w:numPr>
           <w:ilvl w:val="0"/>
-          <w:numId w:val="10"/>
+          <w:numId w:val="7"/>
         </w:numPr>
         <w:rPr/>
       </w:pPr>
@@ -973,7 +973,7 @@
         <w:pStyle w:val="TextBody"/>
         <w:numPr>
           <w:ilvl w:val="0"/>
-          <w:numId w:val="10"/>
+          <w:numId w:val="7"/>
         </w:numPr>
         <w:rPr/>
       </w:pPr>
@@ -992,7 +992,7 @@
         <w:pStyle w:val="TextBody"/>
         <w:numPr>
           <w:ilvl w:val="0"/>
-          <w:numId w:val="10"/>
+          <w:numId w:val="7"/>
         </w:numPr>
         <w:rPr/>
       </w:pPr>
@@ -1128,7 +1128,7 @@
         <w:pStyle w:val="TextBody"/>
         <w:numPr>
           <w:ilvl w:val="0"/>
-          <w:numId w:val="8"/>
+          <w:numId w:val="5"/>
         </w:numPr>
         <w:rPr/>
       </w:pPr>
@@ -1147,7 +1147,7 @@
         <w:pStyle w:val="TextBody"/>
         <w:numPr>
           <w:ilvl w:val="0"/>
-          <w:numId w:val="8"/>
+          <w:numId w:val="5"/>
         </w:numPr>
         <w:rPr/>
       </w:pPr>
@@ -1166,7 +1166,7 @@
         <w:pStyle w:val="TextBody"/>
         <w:numPr>
           <w:ilvl w:val="0"/>
-          <w:numId w:val="8"/>
+          <w:numId w:val="5"/>
         </w:numPr>
         <w:rPr/>
       </w:pPr>
@@ -1200,7 +1200,7 @@
         <w:pStyle w:val="TextBody"/>
         <w:numPr>
           <w:ilvl w:val="0"/>
-          <w:numId w:val="8"/>
+          <w:numId w:val="5"/>
         </w:numPr>
         <w:rPr/>
       </w:pPr>
@@ -1219,7 +1219,7 @@
         <w:pStyle w:val="TextBody"/>
         <w:numPr>
           <w:ilvl w:val="0"/>
-          <w:numId w:val="8"/>
+          <w:numId w:val="5"/>
         </w:numPr>
         <w:rPr/>
       </w:pPr>
@@ -1238,7 +1238,7 @@
         <w:pStyle w:val="TextBody"/>
         <w:numPr>
           <w:ilvl w:val="0"/>
-          <w:numId w:val="8"/>
+          <w:numId w:val="5"/>
         </w:numPr>
         <w:rPr/>
       </w:pPr>
@@ -1257,7 +1257,7 @@
         <w:pStyle w:val="TextBody"/>
         <w:numPr>
           <w:ilvl w:val="0"/>
-          <w:numId w:val="8"/>
+          <w:numId w:val="5"/>
         </w:numPr>
         <w:rPr/>
       </w:pPr>
@@ -1276,7 +1276,7 @@
         <w:pStyle w:val="TextBody"/>
         <w:numPr>
           <w:ilvl w:val="0"/>
-          <w:numId w:val="8"/>
+          <w:numId w:val="5"/>
         </w:numPr>
         <w:rPr/>
       </w:pPr>
@@ -1295,7 +1295,7 @@
         <w:pStyle w:val="TextBody"/>
         <w:numPr>
           <w:ilvl w:val="0"/>
-          <w:numId w:val="8"/>
+          <w:numId w:val="5"/>
         </w:numPr>
         <w:rPr/>
       </w:pPr>
@@ -1320,7 +1320,7 @@
         <w:pStyle w:val="Heading3"/>
         <w:numPr>
           <w:ilvl w:val="2"/>
-          <w:numId w:val="3"/>
+          <w:numId w:val="2"/>
         </w:numPr>
         <w:rPr/>
       </w:pPr>
@@ -1498,6 +1498,99 @@
           <w:bCs/>
         </w:rPr>
         <w:t>Benchmarks</w:t>
+      </w:r>
+    </w:p>
+    <w:p>
+      <w:pPr>
+        <w:pStyle w:val="TextBody"/>
+        <w:numPr>
+          <w:ilvl w:val="0"/>
+          <w:numId w:val="2"/>
+        </w:numPr>
+        <w:rPr/>
+      </w:pPr>
+      <w:r>
+        <w:rPr>
+          <w:b w:val="false"/>
+          <w:bCs w:val="false"/>
+          <w:sz w:val="24"/>
+          <w:szCs w:val="24"/>
+        </w:rPr>
+        <w:t xml:space="preserve">I used </w:t>
+      </w:r>
+      <w:r>
+        <w:rPr>
+          <w:b w:val="false"/>
+          <w:bCs w:val="false"/>
+          <w:sz w:val="24"/>
+          <w:szCs w:val="24"/>
+        </w:rPr>
+        <w:t>three</w:t>
+      </w:r>
+      <w:r>
+        <w:rPr>
+          <w:b w:val="false"/>
+          <w:bCs w:val="false"/>
+          <w:sz w:val="24"/>
+          <w:szCs w:val="24"/>
+        </w:rPr>
+        <w:t xml:space="preserve"> benchmark models, namely Lasso Regression, </w:t>
+      </w:r>
+      <w:r>
+        <w:rPr>
+          <w:b w:val="false"/>
+          <w:bCs w:val="false"/>
+          <w:sz w:val="24"/>
+          <w:szCs w:val="24"/>
+        </w:rPr>
+        <w:t xml:space="preserve">Random Forest Regression, and </w:t>
+      </w:r>
+      <w:r>
+        <w:rPr>
+          <w:b w:val="false"/>
+          <w:bCs w:val="false"/>
+          <w:sz w:val="24"/>
+          <w:szCs w:val="24"/>
+        </w:rPr>
+        <w:t>XGBoost Classifier. The ultimate goal was to use LSTM to beat these benchmark models. Supposedly, LSTM should be able to incorporate long and short term memories to generate additional insights, and further improve the predictive power of resulting models.</w:t>
+      </w:r>
+    </w:p>
+    <w:p>
+      <w:pPr>
+        <w:pStyle w:val="TextBody"/>
+        <w:numPr>
+          <w:ilvl w:val="0"/>
+          <w:numId w:val="2"/>
+        </w:numPr>
+        <w:rPr/>
+      </w:pPr>
+      <w:r>
+        <w:rPr>
+          <w:b w:val="false"/>
+          <w:bCs w:val="false"/>
+          <w:sz w:val="24"/>
+          <w:szCs w:val="24"/>
+        </w:rPr>
+        <w:t xml:space="preserve">During the LSTM optimization exercise, I attempted to explore how the hyperparameters such as window, epoch, batch size, and LSTM constructs affected the model performances. This surely helped me tune the model for better performances. </w:t>
+      </w:r>
+    </w:p>
+    <w:p>
+      <w:pPr>
+        <w:pStyle w:val="TextBody"/>
+        <w:numPr>
+          <w:ilvl w:val="2"/>
+          <w:numId w:val="2"/>
+        </w:numPr>
+        <w:rPr/>
+      </w:pPr>
+      <w:r>
+        <w:rPr>
+          <w:b w:val="false"/>
+          <w:bCs w:val="false"/>
+          <w:sz w:val="24"/>
+          <w:szCs w:val="24"/>
+        </w:rPr>
+        <w:t>As the exercise became computationally expensive, I moved computational and storage needs onto AWS.</w:t>
       </w:r>
     </w:p>
     <w:p>
@@ -1688,7 +1781,7 @@
           <w:b w:val="false"/>
           <w:bCs w:val="false"/>
         </w:rPr>
-        <w:t xml:space="preserve">RandomForestRegressor: Random Forest was an ensemble method, largely based on the decision tree algorithm. Ensemble methods are highly regarded as models with higher accuracy. I expected Random Forest to perform better than Decision Tree. </w:t>
+        <w:t xml:space="preserve">RandomForestRegressor: Random Forest was an ensemble method, largely based on the decision tree algorithm. Ensemble methods are highly regarded as models with higher accuracy. I expected Random Forest to give me some different perspectives when compared to OLS and Lasso algorithms. </w:t>
       </w:r>
     </w:p>
     <w:p>
@@ -1748,82 +1841,23 @@
           <w:b w:val="false"/>
           <w:bCs w:val="false"/>
         </w:rPr>
-        <w:t xml:space="preserve">In addition to the default hyper parameters, I also tried to optimize each of the benchmark algorithms to see if I can improve their performance. </w:t>
-      </w:r>
-    </w:p>
-    <w:p>
-      <w:pPr>
-        <w:pStyle w:val="TextBody"/>
-        <w:rPr/>
-      </w:pPr>
-      <w:r>
-        <w:rPr>
-          <w:b/>
-          <w:bCs/>
-        </w:rPr>
-        <w:t>LSTM</w:t>
-      </w:r>
-    </w:p>
-    <w:p>
-      <w:pPr>
-        <w:pStyle w:val="TextBody"/>
-        <w:rPr/>
-      </w:pPr>
-      <w:r>
-        <w:rPr>
-          <w:b w:val="false"/>
-          <w:bCs w:val="false"/>
-        </w:rPr>
-        <w:t>it is extremely difficult to optimize LSTM as hyperparameters to optimize seems endless, including number of neurons in each layer, number of layers, activation function, dropout, epochs, learning rate, batch size, optimizers, etc. Therefore, I was only determined to select the best performing model out of a fixed set of hyper parameters.</w:t>
-      </w:r>
-    </w:p>
-    <w:p>
-      <w:pPr>
-        <w:pStyle w:val="TextBody"/>
-        <w:rPr>
-          <w:b w:val="false"/>
-          <w:b w:val="false"/>
-          <w:bCs w:val="false"/>
-        </w:rPr>
-      </w:pPr>
-      <w:r>
-        <w:rPr/>
-      </w:r>
-    </w:p>
-    <w:p>
-      <w:pPr>
-        <w:pStyle w:val="TextBody"/>
-        <w:rPr/>
-      </w:pPr>
-      <w:r>
-        <w:rPr>
-          <w:b/>
-          <w:bCs/>
-        </w:rPr>
-        <w:t>Missing Data</w:t>
-      </w:r>
-    </w:p>
-    <w:p>
-      <w:pPr>
-        <w:pStyle w:val="TextBody"/>
-        <w:rPr/>
-      </w:pPr>
-      <w:r>
-        <w:rPr/>
-        <w:t>&lt;insert chart for missing feature&gt;</w:t>
-      </w:r>
-    </w:p>
-    <w:p>
-      <w:pPr>
-        <w:pStyle w:val="TextBody"/>
-        <w:rPr/>
-      </w:pPr>
-      <w:r>
-        <w:rPr>
-          <w:b/>
-          <w:bCs/>
-        </w:rPr>
-        <w:t>New Features created</w:t>
+        <w:t xml:space="preserve">In addition to the default hyper parameters for the benchmark algorithms, I also tried to optimize each with gridsearch to see if I can improve their performance. </w:t>
+      </w:r>
+    </w:p>
+    <w:p>
+      <w:pPr>
+        <w:pStyle w:val="TextBody"/>
+        <w:rPr>
+          <w:b w:val="false"/>
+          <w:b w:val="false"/>
+          <w:bCs w:val="false"/>
+        </w:rPr>
+      </w:pPr>
+      <w:r>
+        <w:rPr>
+          <w:b w:val="false"/>
+          <w:bCs w:val="false"/>
+        </w:rPr>
       </w:r>
     </w:p>
     <w:p>
@@ -1840,6 +1874,7 @@
           <w:b/>
           <w:bCs/>
         </w:rPr>
+        <w:t>Challenger</w:t>
       </w:r>
     </w:p>
     <w:p>
@@ -1852,24 +1887,33 @@
           <w:b/>
           <w:bCs/>
         </w:rPr>
-        <w:t>Target</w:t>
-      </w:r>
-    </w:p>
-    <w:p>
-      <w:pPr>
-        <w:pStyle w:val="TextBody"/>
-        <w:rPr>
-          <w:b w:val="false"/>
-          <w:b w:val="false"/>
-          <w:bCs w:val="false"/>
-        </w:rPr>
-      </w:pPr>
-      <w:r>
-        <w:rPr>
-          <w:b w:val="false"/>
-          <w:bCs w:val="false"/>
-        </w:rPr>
-        <w:t>&lt;insert target distribution and transformation chart&gt;</w:t>
+        <w:t>LSTM</w:t>
+      </w:r>
+    </w:p>
+    <w:p>
+      <w:pPr>
+        <w:pStyle w:val="TextBody"/>
+        <w:rPr/>
+      </w:pPr>
+      <w:r>
+        <w:rPr>
+          <w:b w:val="false"/>
+          <w:bCs w:val="false"/>
+        </w:rPr>
+        <w:t>It is extremely difficult to optimize LSTM as the process of optimizing hyperparameters for neural networks is endless. These hyperparameters may include number of neurons in each layer, number of layers, activation function, dropout, epochs, learning rate, batch size, optimizer algos, etc. Therefore, with limited computing power and cloud service budget, I was only determined to select the best performing model out of a fixed set of hyper parameters. For example, 2 layers, each layers having less than 1024 nodes. I fully understand that the search is not exhaustive, but I also am okay with observing slight performance improvements over benchmark.</w:t>
+      </w:r>
+    </w:p>
+    <w:p>
+      <w:pPr>
+        <w:pStyle w:val="TextBody"/>
+        <w:rPr>
+          <w:b w:val="false"/>
+          <w:b w:val="false"/>
+          <w:bCs w:val="false"/>
+        </w:rPr>
+      </w:pPr>
+      <w:r>
+        <w:rPr/>
       </w:r>
     </w:p>
     <w:p>
@@ -1882,7 +1926,523 @@
           <w:b/>
           <w:bCs/>
         </w:rPr>
+        <w:t>New Features created</w:t>
+      </w:r>
+    </w:p>
+    <w:p>
+      <w:pPr>
+        <w:pStyle w:val="TextBody"/>
+        <w:rPr>
+          <w:b w:val="false"/>
+          <w:b w:val="false"/>
+          <w:bCs w:val="false"/>
+        </w:rPr>
+      </w:pPr>
+      <w:r>
+        <w:rPr>
+          <w:b w:val="false"/>
+          <w:bCs w:val="false"/>
+        </w:rPr>
+        <w:t>PCA has 7 variable outcome. These 7 variables explains the % of the variance in the dataset.</w:t>
+      </w:r>
+    </w:p>
+    <w:p>
+      <w:pPr>
+        <w:pStyle w:val="TextBody"/>
+        <w:rPr>
+          <w:b w:val="false"/>
+          <w:b w:val="false"/>
+          <w:bCs w:val="false"/>
+        </w:rPr>
+      </w:pPr>
+      <w:r>
+        <w:rPr>
+          <w:b w:val="false"/>
+          <w:bCs w:val="false"/>
+        </w:rPr>
+        <w:t>Range – (High – Low)</w:t>
+      </w:r>
+    </w:p>
+    <w:p>
+      <w:pPr>
+        <w:pStyle w:val="TextBody"/>
+        <w:rPr>
+          <w:b w:val="false"/>
+          <w:b w:val="false"/>
+          <w:bCs w:val="false"/>
+        </w:rPr>
+      </w:pPr>
+      <w:r>
+        <w:rPr>
+          <w:b w:val="false"/>
+          <w:bCs w:val="false"/>
+        </w:rPr>
+        <w:t>MA5 Adj Close – Adj Close, Moving 5 trading day average</w:t>
+      </w:r>
+    </w:p>
+    <w:p>
+      <w:pPr>
+        <w:pStyle w:val="TextBody"/>
+        <w:rPr>
+          <w:b w:val="false"/>
+          <w:b w:val="false"/>
+          <w:bCs w:val="false"/>
+        </w:rPr>
+      </w:pPr>
+      <w:r>
+        <w:rPr>
+          <w:b w:val="false"/>
+          <w:bCs w:val="false"/>
+        </w:rPr>
+        <w:t>MA5 Volume – Volume, Moving 5 trading day average</w:t>
+      </w:r>
+    </w:p>
+    <w:p>
+      <w:pPr>
+        <w:pStyle w:val="TextBody"/>
+        <w:rPr>
+          <w:b w:val="false"/>
+          <w:b w:val="false"/>
+          <w:bCs w:val="false"/>
+        </w:rPr>
+      </w:pPr>
+      <w:r>
+        <w:rPr>
+          <w:b w:val="false"/>
+          <w:bCs w:val="false"/>
+        </w:rPr>
+        <w:t>MA5 Adj Close pct_change – MA5 Adj Close, % change from the previous trading day</w:t>
+      </w:r>
+    </w:p>
+    <w:p>
+      <w:pPr>
+        <w:pStyle w:val="TextBody"/>
+        <w:rPr>
+          <w:b w:val="false"/>
+          <w:b w:val="false"/>
+          <w:bCs w:val="false"/>
+        </w:rPr>
+      </w:pPr>
+      <w:r>
+        <w:rPr>
+          <w:b w:val="false"/>
+          <w:bCs w:val="false"/>
+        </w:rPr>
+        <w:t>MA5 Volume pct_change – MA5 Volume, % change from the previous trading day</w:t>
+      </w:r>
+    </w:p>
+    <w:p>
+      <w:pPr>
+        <w:pStyle w:val="TextBody"/>
+        <w:rPr/>
+      </w:pPr>
+      <w:r>
+        <w:rPr>
+          <w:b/>
+          <w:bCs/>
+        </w:rPr>
+        <w:t>Target</w:t>
+      </w:r>
+    </w:p>
+    <w:p>
+      <w:pPr>
+        <w:pStyle w:val="TextBody"/>
+        <w:rPr/>
+      </w:pPr>
+      <w:r>
+        <w:rPr>
+          <w:b w:val="false"/>
+          <w:bCs w:val="false"/>
+        </w:rPr>
+        <w:t>Adj Close 1day – Price 1 trading day into the future</w:t>
+      </w:r>
+    </w:p>
+    <w:p>
+      <w:pPr>
+        <w:pStyle w:val="TextBody"/>
+        <w:rPr/>
+      </w:pPr>
+      <w:r>
+        <w:rPr>
+          <w:b w:val="false"/>
+          <w:bCs w:val="false"/>
+        </w:rPr>
+        <w:t>Adj Close 5day – Price 5 trading days into the future</w:t>
+      </w:r>
+    </w:p>
+    <w:p>
+      <w:pPr>
+        <w:pStyle w:val="TextBody"/>
+        <w:rPr/>
+      </w:pPr>
+      <w:r>
+        <w:rPr>
+          <w:b w:val="false"/>
+          <w:bCs w:val="false"/>
+        </w:rPr>
+        <w:t>Adj Close 1day pct_change – % price difference 1 trading day into the future</w:t>
+      </w:r>
+    </w:p>
+    <w:p>
+      <w:pPr>
+        <w:pStyle w:val="TextBody"/>
+        <w:rPr/>
+      </w:pPr>
+      <w:r>
+        <w:rPr>
+          <w:b w:val="false"/>
+          <w:bCs w:val="false"/>
+        </w:rPr>
+        <w:t>Adj Close 5day pct_change – % price difference 5 trading days into the future</w:t>
+      </w:r>
+    </w:p>
+    <w:p>
+      <w:pPr>
+        <w:pStyle w:val="TextBody"/>
+        <w:rPr/>
+      </w:pPr>
+      <w:r>
+        <w:rPr>
+          <w:b w:val="false"/>
+          <w:bCs w:val="false"/>
+        </w:rPr>
+        <w:t>Adj Close 1day pct_change cls – whether % price difference 1 trading day into the future is positive or negative</w:t>
+      </w:r>
+    </w:p>
+    <w:p>
+      <w:pPr>
+        <w:pStyle w:val="TextBody"/>
+        <w:rPr/>
+      </w:pPr>
+      <w:r>
+        <w:rPr>
+          <w:b w:val="false"/>
+          <w:bCs w:val="false"/>
+        </w:rPr>
+        <w:t>Adj Close 5day pct_change cls – whether % price difference 5 trading days into the future is positive or negative</w:t>
+      </w:r>
+    </w:p>
+    <w:p>
+      <w:pPr>
+        <w:pStyle w:val="TextBody"/>
+        <w:rPr/>
+      </w:pPr>
+      <w:r>
+        <w:rPr>
+          <w:b/>
+          <w:bCs/>
+        </w:rPr>
         <w:t>Features Transformed</w:t>
+      </w:r>
+    </w:p>
+    <w:p>
+      <w:pPr>
+        <w:pStyle w:val="TextBody"/>
+        <w:rPr>
+          <w:b w:val="false"/>
+          <w:b w:val="false"/>
+          <w:bCs w:val="false"/>
+        </w:rPr>
+      </w:pPr>
+      <w:r>
+        <w:rPr>
+          <w:b w:val="false"/>
+          <w:bCs w:val="false"/>
+        </w:rPr>
+        <w:t xml:space="preserve">Open </w:t>
+      </w:r>
+      <w:r>
+        <w:rPr>
+          <w:b w:val="false"/>
+          <w:bCs w:val="false"/>
+        </w:rPr>
+        <w:t>–</w:t>
+      </w:r>
+      <w:r>
+        <w:rPr>
+          <w:b w:val="false"/>
+          <w:bCs w:val="false"/>
+        </w:rPr>
+        <w:t xml:space="preserve"> no scaler no transform</w:t>
+      </w:r>
+    </w:p>
+    <w:p>
+      <w:pPr>
+        <w:pStyle w:val="TextBody"/>
+        <w:rPr>
+          <w:b w:val="false"/>
+          <w:b w:val="false"/>
+          <w:bCs w:val="false"/>
+        </w:rPr>
+      </w:pPr>
+      <w:r>
+        <w:rPr>
+          <w:b w:val="false"/>
+          <w:bCs w:val="false"/>
+        </w:rPr>
+        <w:t xml:space="preserve">High </w:t>
+      </w:r>
+      <w:r>
+        <w:rPr>
+          <w:b w:val="false"/>
+          <w:bCs w:val="false"/>
+        </w:rPr>
+        <w:t>–</w:t>
+      </w:r>
+      <w:r>
+        <w:rPr>
+          <w:b w:val="false"/>
+          <w:bCs w:val="false"/>
+        </w:rPr>
+        <w:t xml:space="preserve"> StandardScaler boxcox transform</w:t>
+      </w:r>
+    </w:p>
+    <w:p>
+      <w:pPr>
+        <w:pStyle w:val="TextBody"/>
+        <w:rPr>
+          <w:b w:val="false"/>
+          <w:b w:val="false"/>
+          <w:bCs w:val="false"/>
+        </w:rPr>
+      </w:pPr>
+      <w:r>
+        <w:rPr>
+          <w:b w:val="false"/>
+          <w:bCs w:val="false"/>
+        </w:rPr>
+        <w:t xml:space="preserve">Low </w:t>
+      </w:r>
+      <w:r>
+        <w:rPr>
+          <w:b w:val="false"/>
+          <w:bCs w:val="false"/>
+        </w:rPr>
+        <w:t>–</w:t>
+      </w:r>
+      <w:r>
+        <w:rPr>
+          <w:b w:val="false"/>
+          <w:bCs w:val="false"/>
+        </w:rPr>
+        <w:t xml:space="preserve"> no scaler no transform</w:t>
+      </w:r>
+    </w:p>
+    <w:p>
+      <w:pPr>
+        <w:pStyle w:val="TextBody"/>
+        <w:rPr>
+          <w:b w:val="false"/>
+          <w:b w:val="false"/>
+          <w:bCs w:val="false"/>
+        </w:rPr>
+      </w:pPr>
+      <w:r>
+        <w:rPr>
+          <w:b w:val="false"/>
+          <w:bCs w:val="false"/>
+        </w:rPr>
+        <w:t xml:space="preserve">Range </w:t>
+      </w:r>
+      <w:r>
+        <w:rPr>
+          <w:b w:val="false"/>
+          <w:bCs w:val="false"/>
+        </w:rPr>
+        <w:t>–</w:t>
+      </w:r>
+      <w:r>
+        <w:rPr>
+          <w:b w:val="false"/>
+          <w:bCs w:val="false"/>
+        </w:rPr>
+        <w:t xml:space="preserve"> no scaler log transform</w:t>
+      </w:r>
+    </w:p>
+    <w:p>
+      <w:pPr>
+        <w:pStyle w:val="TextBody"/>
+        <w:rPr>
+          <w:b w:val="false"/>
+          <w:b w:val="false"/>
+          <w:bCs w:val="false"/>
+        </w:rPr>
+      </w:pPr>
+      <w:r>
+        <w:rPr>
+          <w:b w:val="false"/>
+          <w:bCs w:val="false"/>
+        </w:rPr>
+        <w:t xml:space="preserve">Adj Close </w:t>
+      </w:r>
+      <w:r>
+        <w:rPr>
+          <w:b w:val="false"/>
+          <w:bCs w:val="false"/>
+        </w:rPr>
+        <w:t>–</w:t>
+      </w:r>
+      <w:r>
+        <w:rPr>
+          <w:b w:val="false"/>
+          <w:bCs w:val="false"/>
+        </w:rPr>
+        <w:t xml:space="preserve"> no scaler boxcox transform</w:t>
+      </w:r>
+    </w:p>
+    <w:p>
+      <w:pPr>
+        <w:pStyle w:val="TextBody"/>
+        <w:rPr>
+          <w:b w:val="false"/>
+          <w:b w:val="false"/>
+          <w:bCs w:val="false"/>
+        </w:rPr>
+      </w:pPr>
+      <w:r>
+        <w:rPr>
+          <w:b w:val="false"/>
+          <w:bCs w:val="false"/>
+        </w:rPr>
+        <w:t xml:space="preserve">Volume </w:t>
+      </w:r>
+      <w:r>
+        <w:rPr>
+          <w:b w:val="false"/>
+          <w:bCs w:val="false"/>
+        </w:rPr>
+        <w:t>–</w:t>
+      </w:r>
+      <w:r>
+        <w:rPr>
+          <w:b w:val="false"/>
+          <w:bCs w:val="false"/>
+        </w:rPr>
+        <w:t xml:space="preserve"> no scaler boxcox transform</w:t>
+      </w:r>
+    </w:p>
+    <w:p>
+      <w:pPr>
+        <w:pStyle w:val="TextBody"/>
+        <w:rPr>
+          <w:b w:val="false"/>
+          <w:b w:val="false"/>
+          <w:bCs w:val="false"/>
+        </w:rPr>
+      </w:pPr>
+      <w:r>
+        <w:rPr>
+          <w:b w:val="false"/>
+          <w:bCs w:val="false"/>
+        </w:rPr>
+        <w:t xml:space="preserve">MA5 Adj Close </w:t>
+      </w:r>
+      <w:r>
+        <w:rPr>
+          <w:b w:val="false"/>
+          <w:bCs w:val="false"/>
+        </w:rPr>
+        <w:t>–</w:t>
+      </w:r>
+      <w:r>
+        <w:rPr>
+          <w:b w:val="false"/>
+          <w:bCs w:val="false"/>
+        </w:rPr>
+        <w:t xml:space="preserve"> no scaler boxcox transform</w:t>
+      </w:r>
+    </w:p>
+    <w:p>
+      <w:pPr>
+        <w:pStyle w:val="TextBody"/>
+        <w:rPr>
+          <w:b w:val="false"/>
+          <w:b w:val="false"/>
+          <w:bCs w:val="false"/>
+        </w:rPr>
+      </w:pPr>
+      <w:r>
+        <w:rPr>
+          <w:b w:val="false"/>
+          <w:bCs w:val="false"/>
+        </w:rPr>
+        <w:t xml:space="preserve">MA5 Volume </w:t>
+      </w:r>
+      <w:r>
+        <w:rPr>
+          <w:b w:val="false"/>
+          <w:bCs w:val="false"/>
+        </w:rPr>
+        <w:t>–</w:t>
+      </w:r>
+      <w:r>
+        <w:rPr>
+          <w:b w:val="false"/>
+          <w:bCs w:val="false"/>
+        </w:rPr>
+        <w:t xml:space="preserve"> no scaler boxcox transform</w:t>
+      </w:r>
+    </w:p>
+    <w:p>
+      <w:pPr>
+        <w:pStyle w:val="TextBody"/>
+        <w:rPr>
+          <w:b w:val="false"/>
+          <w:b w:val="false"/>
+          <w:bCs w:val="false"/>
+        </w:rPr>
+      </w:pPr>
+      <w:r>
+        <w:rPr>
+          <w:b w:val="false"/>
+          <w:bCs w:val="false"/>
+        </w:rPr>
+        <w:t xml:space="preserve">MA5 Adj Close pct_change </w:t>
+      </w:r>
+      <w:r>
+        <w:rPr>
+          <w:b w:val="false"/>
+          <w:bCs w:val="false"/>
+        </w:rPr>
+        <w:t>–</w:t>
+      </w:r>
+      <w:r>
+        <w:rPr>
+          <w:b w:val="false"/>
+          <w:bCs w:val="false"/>
+        </w:rPr>
+        <w:t xml:space="preserve"> no scaler no transform</w:t>
+      </w:r>
+    </w:p>
+    <w:p>
+      <w:pPr>
+        <w:pStyle w:val="TextBody"/>
+        <w:rPr>
+          <w:b w:val="false"/>
+          <w:b w:val="false"/>
+          <w:bCs w:val="false"/>
+        </w:rPr>
+      </w:pPr>
+      <w:r>
+        <w:rPr>
+          <w:b w:val="false"/>
+          <w:bCs w:val="false"/>
+        </w:rPr>
+        <w:t xml:space="preserve">MA5 Volume pct_change </w:t>
+      </w:r>
+      <w:r>
+        <w:rPr>
+          <w:b w:val="false"/>
+          <w:bCs w:val="false"/>
+        </w:rPr>
+        <w:t>–</w:t>
+      </w:r>
+      <w:r>
+        <w:rPr>
+          <w:b w:val="false"/>
+          <w:bCs w:val="false"/>
+        </w:rPr>
+        <w:t xml:space="preserve"> MinMaxScaler log transform</w:t>
       </w:r>
     </w:p>
     <w:p>
@@ -1895,50 +2455,133 @@
         </w:rPr>
       </w:pPr>
       <w:r>
-        <w:rPr>
-          <w:b/>
-          <w:bCs/>
-        </w:rPr>
-      </w:r>
-    </w:p>
-    <w:p>
-      <w:pPr>
-        <w:pStyle w:val="TextBody"/>
-        <w:rPr/>
-      </w:pPr>
-      <w:r>
-        <w:rPr>
-          <w:b/>
-          <w:bCs/>
-        </w:rPr>
-        <w:t>PCA</w:t>
-      </w:r>
-    </w:p>
-    <w:p>
-      <w:pPr>
-        <w:pStyle w:val="TextBody"/>
-        <w:rPr/>
-      </w:pPr>
-      <w:r>
-        <w:rPr/>
-      </w:r>
-    </w:p>
-    <w:p>
-      <w:pPr>
-        <w:pStyle w:val="TextBody"/>
+        <w:rPr/>
+      </w:r>
+    </w:p>
+    <w:p>
+      <w:pPr>
+        <w:pStyle w:val="Heading3"/>
+        <w:numPr>
+          <w:ilvl w:val="2"/>
+          <w:numId w:val="2"/>
+        </w:numPr>
+        <w:rPr>
+          <w:b w:val="false"/>
+          <w:b w:val="false"/>
+          <w:bCs w:val="false"/>
+          <w:sz w:val="24"/>
+          <w:szCs w:val="24"/>
+        </w:rPr>
+      </w:pPr>
+      <w:r>
+        <w:rPr/>
+      </w:r>
+      <w:r>
+        <w:br w:type="page"/>
+      </w:r>
+    </w:p>
+    <w:p>
+      <w:pPr>
+        <w:pStyle w:val="Heading2"/>
+        <w:numPr>
+          <w:ilvl w:val="1"/>
+          <w:numId w:val="2"/>
+        </w:numPr>
+        <w:rPr/>
+      </w:pPr>
+      <w:r>
+        <w:rPr/>
+        <w:t>Results</w:t>
+      </w:r>
+    </w:p>
+    <w:p>
+      <w:pPr>
+        <w:pStyle w:val="Heading3"/>
+        <w:numPr>
+          <w:ilvl w:val="2"/>
+          <w:numId w:val="2"/>
+        </w:numPr>
+        <w:rPr/>
+      </w:pPr>
+      <w:bookmarkStart w:id="4" w:name="user-content-model-evaluation-and-validation"/>
+      <w:bookmarkEnd w:id="4"/>
+      <w:r>
+        <w:rPr/>
+        <w:t>Model Evaluation and Validation</w:t>
+      </w:r>
+    </w:p>
+    <w:p>
+      <w:pPr>
+        <w:pStyle w:val="TextBody"/>
+        <w:rPr/>
+      </w:pPr>
+      <w:r>
+        <w:rPr/>
+      </w:r>
+    </w:p>
+    <w:p>
+      <w:pPr>
+        <w:pStyle w:val="Heading3"/>
+        <w:numPr>
+          <w:ilvl w:val="2"/>
+          <w:numId w:val="2"/>
+        </w:numPr>
+        <w:rPr/>
+      </w:pPr>
+      <w:bookmarkStart w:id="5" w:name="user-content-justification"/>
+      <w:bookmarkEnd w:id="5"/>
+      <w:r>
+        <w:rPr/>
+        <w:t>Justification</w:t>
+      </w:r>
+    </w:p>
+    <w:p>
+      <w:pPr>
+        <w:pStyle w:val="TextBody"/>
+        <w:rPr/>
+      </w:pPr>
+      <w:r>
+        <w:rPr/>
+      </w:r>
+    </w:p>
+    <w:p>
+      <w:pPr>
+        <w:pStyle w:val="Heading2"/>
         <w:numPr>
           <w:ilvl w:val="0"/>
-          <w:numId w:val="6"/>
-        </w:numPr>
-        <w:rPr/>
-      </w:pPr>
-      <w:r>
-        <w:rPr/>
-      </w:r>
-    </w:p>
-    <w:p>
-      <w:pPr>
-        <w:pStyle w:val="TextBody"/>
+          <w:numId w:val="0"/>
+        </w:numPr>
+        <w:outlineLvl w:val="1"/>
+        <w:rPr/>
+      </w:pPr>
+      <w:r>
+        <w:rPr/>
+      </w:r>
+      <w:r>
+        <w:br w:type="page"/>
+      </w:r>
+    </w:p>
+    <w:p>
+      <w:pPr>
+        <w:pStyle w:val="Heading2"/>
+        <w:numPr>
+          <w:ilvl w:val="1"/>
+          <w:numId w:val="2"/>
+        </w:numPr>
+        <w:rPr/>
+      </w:pPr>
+      <w:r>
+        <w:rPr/>
+        <w:t>Conclusion</w:t>
+      </w:r>
+    </w:p>
+    <w:p>
+      <w:pPr>
+        <w:pStyle w:val="TextBody"/>
+        <w:numPr>
+          <w:ilvl w:val="1"/>
+          <w:numId w:val="2"/>
+        </w:numPr>
         <w:rPr/>
       </w:pPr>
       <w:r>
@@ -1950,546 +2593,340 @@
         <w:pStyle w:val="Heading3"/>
         <w:numPr>
           <w:ilvl w:val="2"/>
-          <w:numId w:val="3"/>
-        </w:numPr>
-        <w:rPr/>
-      </w:pPr>
-      <w:bookmarkStart w:id="4" w:name="user-content-benchmark"/>
-      <w:bookmarkEnd w:id="4"/>
-      <w:r>
-        <w:rPr/>
-        <w:t>Benchmark</w:t>
-      </w:r>
-    </w:p>
-    <w:p>
-      <w:pPr>
-        <w:pStyle w:val="TextBody"/>
-        <w:numPr>
-          <w:ilvl w:val="0"/>
-          <w:numId w:val="3"/>
-        </w:numPr>
-        <w:rPr/>
-      </w:pPr>
-      <w:r>
-        <w:rPr>
-          <w:b w:val="false"/>
-          <w:bCs w:val="false"/>
-          <w:sz w:val="24"/>
-          <w:szCs w:val="24"/>
-        </w:rPr>
-        <w:t>I used two benchmark models, namely XGBoost Classifier and Lasso Regression. The ultimate goal was to use LSTM to beat these benchmark models. Supposedly, LSTM should be able to incorporate long and short term memories to generate additional insights, and further improve the predictive power of resulting models.</w:t>
-      </w:r>
-    </w:p>
-    <w:p>
-      <w:pPr>
-        <w:pStyle w:val="TextBody"/>
-        <w:numPr>
-          <w:ilvl w:val="0"/>
-          <w:numId w:val="3"/>
-        </w:numPr>
-        <w:rPr/>
-      </w:pPr>
-      <w:r>
-        <w:rPr>
-          <w:b w:val="false"/>
-          <w:bCs w:val="false"/>
-          <w:sz w:val="24"/>
-          <w:szCs w:val="24"/>
-        </w:rPr>
-        <w:t xml:space="preserve">During the LSTM optimization exercise, I attempted to explore how the hyperparameters such as window, epoch, batch size, and LSTM constructs affected the model performances. This surely helped me tune the model for better performances. </w:t>
-      </w:r>
-    </w:p>
-    <w:p>
-      <w:pPr>
-        <w:pStyle w:val="TextBody"/>
-        <w:numPr>
-          <w:ilvl w:val="0"/>
-          <w:numId w:val="3"/>
-        </w:numPr>
-        <w:rPr/>
-      </w:pPr>
-      <w:r>
-        <w:rPr>
-          <w:b w:val="false"/>
-          <w:bCs w:val="false"/>
-          <w:sz w:val="24"/>
-          <w:szCs w:val="24"/>
-        </w:rPr>
-        <w:t xml:space="preserve">Also note this was a regression, as well as, a classification exercise. </w:t>
-      </w:r>
-    </w:p>
-    <w:p>
-      <w:pPr>
-        <w:pStyle w:val="TextBody"/>
+          <w:numId w:val="2"/>
+        </w:numPr>
+        <w:rPr/>
+      </w:pPr>
+      <w:bookmarkStart w:id="6" w:name="user-content-free-form-visualization"/>
+      <w:bookmarkEnd w:id="6"/>
+      <w:r>
+        <w:rPr/>
+        <w:t>Free-Form Visualization</w:t>
+      </w:r>
+    </w:p>
+    <w:p>
+      <w:pPr>
+        <w:pStyle w:val="TextBody"/>
+        <w:rPr/>
+      </w:pPr>
+      <w:r>
+        <w:rPr/>
+      </w:r>
+    </w:p>
+    <w:p>
+      <w:pPr>
+        <w:pStyle w:val="Heading3"/>
         <w:numPr>
           <w:ilvl w:val="2"/>
-          <w:numId w:val="3"/>
-        </w:numPr>
-        <w:rPr/>
-      </w:pPr>
-      <w:r>
-        <w:rPr>
-          <w:b w:val="false"/>
-          <w:bCs w:val="false"/>
-          <w:sz w:val="24"/>
-          <w:szCs w:val="24"/>
-        </w:rPr>
-        <w:t>As the exercise became computationally expensive, I moved computational and storage needs onto AWS.</w:t>
-      </w:r>
-      <w:r>
-        <w:br w:type="page"/>
-      </w:r>
-    </w:p>
-    <w:p>
-      <w:pPr>
-        <w:pStyle w:val="TextBody"/>
-        <w:rPr/>
-      </w:pPr>
-      <w:bookmarkStart w:id="5" w:name="user-content-iii-methodology"/>
-      <w:bookmarkEnd w:id="5"/>
-      <w:r>
-        <w:rPr>
-          <w:rFonts w:eastAsia="SimSun" w:cs="Arial"/>
-          <w:b/>
-          <w:bCs/>
-          <w:color w:val="00000A"/>
-          <w:sz w:val="36"/>
-          <w:szCs w:val="36"/>
-          <w:lang w:val="en-US" w:eastAsia="zh-CN" w:bidi="hi-IN"/>
-        </w:rPr>
-        <w:t>III. Methodology</w:t>
-      </w:r>
-    </w:p>
-    <w:p>
-      <w:pPr>
-        <w:pStyle w:val="TextBody"/>
-        <w:rPr/>
-      </w:pPr>
-      <w:bookmarkStart w:id="6" w:name="user-content-data-preprocessing"/>
-      <w:bookmarkEnd w:id="6"/>
-      <w:r>
-        <w:rPr>
-          <w:b/>
-          <w:bCs/>
-        </w:rPr>
-        <w:t>Data Preprocessing</w:t>
-      </w:r>
-    </w:p>
-    <w:p>
-      <w:pPr>
-        <w:pStyle w:val="TextBody"/>
-        <w:rPr/>
-      </w:pPr>
-      <w:r>
-        <w:rPr/>
-        <w:t>scalers</w:t>
-      </w:r>
-    </w:p>
-    <w:p>
-      <w:pPr>
-        <w:pStyle w:val="TextBody"/>
-        <w:rPr/>
-      </w:pPr>
-      <w:r>
-        <w:rPr>
-          <w:b/>
-          <w:bCs/>
-        </w:rPr>
-        <w:t>Target</w:t>
-      </w:r>
-    </w:p>
-    <w:p>
-      <w:pPr>
-        <w:pStyle w:val="TextBody"/>
-        <w:rPr/>
-      </w:pPr>
-      <w:r>
-        <w:rPr/>
-      </w:r>
-    </w:p>
-    <w:p>
-      <w:pPr>
-        <w:pStyle w:val="TextBody"/>
-        <w:rPr/>
-      </w:pPr>
-      <w:r>
-        <w:rPr>
-          <w:b/>
-          <w:bCs/>
-        </w:rPr>
-        <w:t>Outliers</w:t>
-      </w:r>
-    </w:p>
-    <w:p>
-      <w:pPr>
-        <w:pStyle w:val="TextBody"/>
-        <w:rPr>
-          <w:b w:val="false"/>
-          <w:b w:val="false"/>
-          <w:bCs w:val="false"/>
-        </w:rPr>
-      </w:pPr>
-      <w:r>
-        <w:rPr>
-          <w:b w:val="false"/>
-          <w:bCs w:val="false"/>
-        </w:rPr>
-      </w:r>
-    </w:p>
-    <w:p>
-      <w:pPr>
-        <w:pStyle w:val="TextBody"/>
-        <w:rPr/>
-      </w:pPr>
-      <w:r>
-        <w:rPr>
-          <w:b/>
-          <w:bCs/>
-        </w:rPr>
-        <w:t>Missing Data</w:t>
-      </w:r>
-    </w:p>
-    <w:p>
-      <w:pPr>
-        <w:pStyle w:val="TextBody"/>
-        <w:rPr/>
-      </w:pPr>
-      <w:r>
-        <w:rPr/>
-      </w:r>
-    </w:p>
-    <w:p>
-      <w:pPr>
-        <w:pStyle w:val="TextBody"/>
-        <w:rPr/>
-      </w:pPr>
-      <w:r>
-        <w:rPr>
-          <w:b/>
-          <w:bCs/>
-        </w:rPr>
-        <w:t>Delete Feature</w:t>
-      </w:r>
-    </w:p>
-    <w:p>
-      <w:pPr>
-        <w:pStyle w:val="TextBody"/>
-        <w:rPr/>
-      </w:pPr>
-      <w:r>
-        <w:rPr/>
-      </w:r>
-    </w:p>
-    <w:p>
-      <w:pPr>
-        <w:pStyle w:val="TextBody"/>
-        <w:rPr/>
-      </w:pPr>
-      <w:r>
-        <w:rPr>
-          <w:b/>
-          <w:bCs/>
-        </w:rPr>
-        <w:t>Feature Types Transformed</w:t>
-      </w:r>
-    </w:p>
-    <w:p>
-      <w:pPr>
-        <w:pStyle w:val="TextBody"/>
-        <w:rPr/>
-      </w:pPr>
-      <w:r>
-        <w:rPr/>
-      </w:r>
-    </w:p>
-    <w:p>
-      <w:pPr>
-        <w:pStyle w:val="TextBody"/>
-        <w:rPr/>
-      </w:pPr>
-      <w:r>
-        <w:rPr>
-          <w:b/>
-          <w:bCs/>
-        </w:rPr>
-        <w:t>One-hot Features</w:t>
-      </w:r>
-    </w:p>
-    <w:p>
-      <w:pPr>
-        <w:pStyle w:val="TextBody"/>
-        <w:rPr/>
-      </w:pPr>
-      <w:r>
-        <w:rPr/>
-      </w:r>
-    </w:p>
-    <w:p>
-      <w:pPr>
-        <w:pStyle w:val="TextBody"/>
-        <w:rPr/>
-      </w:pPr>
-      <w:r>
-        <w:rPr>
-          <w:b/>
-          <w:bCs/>
-        </w:rPr>
-        <w:t>New Features created</w:t>
-      </w:r>
-    </w:p>
-    <w:p>
-      <w:pPr>
-        <w:pStyle w:val="TextBody"/>
-        <w:rPr>
-          <w:b w:val="false"/>
-          <w:b w:val="false"/>
-          <w:bCs w:val="false"/>
-        </w:rPr>
-      </w:pPr>
-      <w:r>
-        <w:rPr>
-          <w:b w:val="false"/>
-          <w:bCs w:val="false"/>
-        </w:rPr>
-      </w:r>
-    </w:p>
-    <w:p>
-      <w:pPr>
-        <w:pStyle w:val="TextBody"/>
-        <w:rPr/>
-      </w:pPr>
-      <w:r>
-        <w:rPr>
-          <w:b/>
-          <w:bCs/>
-        </w:rPr>
-        <w:t>Features Transformed</w:t>
-      </w:r>
-    </w:p>
-    <w:p>
-      <w:pPr>
-        <w:pStyle w:val="TextBody"/>
-        <w:rPr>
-          <w:b w:val="false"/>
-          <w:b w:val="false"/>
-          <w:bCs w:val="false"/>
-        </w:rPr>
-      </w:pPr>
-      <w:r>
-        <w:rPr>
-          <w:b w:val="false"/>
-          <w:bCs w:val="false"/>
-        </w:rPr>
-      </w:r>
-    </w:p>
-    <w:p>
-      <w:pPr>
-        <w:pStyle w:val="TextBody"/>
-        <w:rPr/>
-      </w:pPr>
-      <w:r>
-        <w:rPr>
-          <w:b/>
-          <w:bCs/>
-        </w:rPr>
-        <w:t>PCA</w:t>
-      </w:r>
-    </w:p>
-    <w:p>
-      <w:pPr>
-        <w:pStyle w:val="TextBody"/>
-        <w:rPr>
-          <w:b w:val="false"/>
-          <w:b w:val="false"/>
-          <w:bCs w:val="false"/>
-        </w:rPr>
-      </w:pPr>
-      <w:r>
-        <w:rPr>
-          <w:b w:val="false"/>
-          <w:bCs w:val="false"/>
-        </w:rPr>
-      </w:r>
-    </w:p>
-    <w:p>
-      <w:pPr>
-        <w:pStyle w:val="Heading3"/>
-        <w:numPr>
-          <w:ilvl w:val="2"/>
-          <w:numId w:val="3"/>
-        </w:numPr>
-        <w:rPr/>
-      </w:pPr>
-      <w:bookmarkStart w:id="7" w:name="user-content-implementation"/>
+          <w:numId w:val="2"/>
+        </w:numPr>
+        <w:rPr/>
+      </w:pPr>
+      <w:bookmarkStart w:id="7" w:name="user-content-reflection"/>
       <w:bookmarkEnd w:id="7"/>
       <w:r>
         <w:rPr/>
-        <w:t>Implementation</w:t>
-      </w:r>
-    </w:p>
-    <w:p>
-      <w:pPr>
-        <w:pStyle w:val="TextBody"/>
-        <w:rPr/>
-      </w:pPr>
-      <w:r>
-        <w:rPr/>
-      </w:r>
-    </w:p>
-    <w:p>
-      <w:pPr>
-        <w:pStyle w:val="Heading3"/>
-        <w:numPr>
-          <w:ilvl w:val="2"/>
-          <w:numId w:val="3"/>
-        </w:numPr>
-        <w:rPr/>
-      </w:pPr>
-      <w:bookmarkStart w:id="8" w:name="user-content-refinement"/>
-      <w:bookmarkEnd w:id="8"/>
-      <w:r>
-        <w:rPr/>
-        <w:t>Refinement</w:t>
-      </w:r>
-    </w:p>
-    <w:p>
-      <w:pPr>
-        <w:pStyle w:val="TextBody"/>
-        <w:numPr>
-          <w:ilvl w:val="2"/>
-          <w:numId w:val="3"/>
-        </w:numPr>
-        <w:rPr>
-          <w:b w:val="false"/>
-          <w:b w:val="false"/>
-          <w:bCs w:val="false"/>
-          <w:sz w:val="24"/>
-          <w:szCs w:val="24"/>
-        </w:rPr>
-      </w:pPr>
-      <w:r>
-        <w:rPr>
-          <w:b w:val="false"/>
-          <w:bCs w:val="false"/>
-          <w:sz w:val="24"/>
-          <w:szCs w:val="24"/>
-        </w:rPr>
-      </w:r>
-    </w:p>
-    <w:p>
-      <w:pPr>
-        <w:pStyle w:val="Heading3"/>
-        <w:numPr>
-          <w:ilvl w:val="2"/>
-          <w:numId w:val="3"/>
-        </w:numPr>
-        <w:rPr/>
-      </w:pPr>
-      <w:r>
-        <w:rPr>
-          <w:b/>
-          <w:bCs/>
-          <w:sz w:val="24"/>
-          <w:szCs w:val="24"/>
-        </w:rPr>
-        <w:t xml:space="preserve">Lasso Regression </w:t>
-      </w:r>
-      <w:bookmarkStart w:id="9" w:name="__DdeLink__244_573279810"/>
-      <w:bookmarkEnd w:id="9"/>
-      <w:r>
-        <w:rPr>
-          <w:b/>
-          <w:bCs/>
-          <w:sz w:val="24"/>
-          <w:szCs w:val="24"/>
-        </w:rPr>
-        <w:t>(benchmark)</w:t>
-      </w:r>
-    </w:p>
-    <w:p>
-      <w:pPr>
-        <w:pStyle w:val="Heading3"/>
-        <w:numPr>
-          <w:ilvl w:val="2"/>
-          <w:numId w:val="3"/>
-        </w:numPr>
-        <w:rPr>
-          <w:b/>
-          <w:b/>
-          <w:bCs/>
-          <w:sz w:val="24"/>
-          <w:szCs w:val="24"/>
-        </w:rPr>
-      </w:pPr>
-      <w:r>
-        <w:rPr>
-          <w:b/>
-          <w:bCs/>
-          <w:sz w:val="24"/>
-          <w:szCs w:val="24"/>
-        </w:rPr>
-      </w:r>
-    </w:p>
-    <w:p>
-      <w:pPr>
-        <w:pStyle w:val="Heading3"/>
-        <w:numPr>
-          <w:ilvl w:val="2"/>
-          <w:numId w:val="3"/>
-        </w:numPr>
-        <w:rPr/>
-      </w:pPr>
-      <w:r>
-        <w:rPr>
-          <w:b/>
-          <w:bCs/>
-          <w:sz w:val="24"/>
-          <w:szCs w:val="24"/>
-        </w:rPr>
-        <w:t>XGBoost (benchmark)</w:t>
-      </w:r>
-    </w:p>
-    <w:p>
-      <w:pPr>
-        <w:pStyle w:val="Heading3"/>
-        <w:numPr>
-          <w:ilvl w:val="2"/>
-          <w:numId w:val="3"/>
-        </w:numPr>
-        <w:rPr>
-          <w:b/>
-          <w:b/>
-          <w:bCs/>
-          <w:sz w:val="24"/>
-          <w:szCs w:val="24"/>
-        </w:rPr>
-      </w:pPr>
-      <w:r>
-        <w:rPr>
-          <w:b/>
-          <w:bCs/>
-          <w:sz w:val="24"/>
-          <w:szCs w:val="24"/>
-        </w:rPr>
-      </w:r>
-    </w:p>
-    <w:p>
-      <w:pPr>
-        <w:pStyle w:val="Heading3"/>
+        <w:t>Reflection</w:t>
+      </w:r>
+    </w:p>
+    <w:p>
+      <w:pPr>
+        <w:pStyle w:val="Heading1"/>
         <w:numPr>
           <w:ilvl w:val="0"/>
           <w:numId w:val="2"/>
         </w:numPr>
-        <w:rPr/>
-      </w:pPr>
-      <w:r>
-        <w:rPr>
-          <w:b/>
-          <w:bCs/>
-          <w:sz w:val="24"/>
-          <w:szCs w:val="24"/>
-        </w:rPr>
-        <w:t>LSTM</w:t>
+        <w:spacing w:before="240" w:after="120"/>
+        <w:rPr/>
+      </w:pPr>
+      <w:r>
+        <w:rPr>
+          <w:b w:val="false"/>
+          <w:bCs w:val="false"/>
+          <w:sz w:val="24"/>
+          <w:szCs w:val="24"/>
+        </w:rPr>
+        <w:t>Findings and questions</w:t>
+      </w:r>
+    </w:p>
+    <w:p>
+      <w:pPr>
+        <w:pStyle w:val="Heading1"/>
+        <w:numPr>
+          <w:ilvl w:val="0"/>
+          <w:numId w:val="2"/>
+        </w:numPr>
+        <w:spacing w:before="240" w:after="120"/>
+        <w:rPr/>
+      </w:pPr>
+      <w:r>
+        <w:rPr>
+          <w:b w:val="false"/>
+          <w:bCs w:val="false"/>
+          <w:sz w:val="24"/>
+          <w:szCs w:val="24"/>
+        </w:rPr>
+        <w:t>Questions:</w:t>
+      </w:r>
+    </w:p>
+    <w:p>
+      <w:pPr>
+        <w:pStyle w:val="Heading1"/>
+        <w:numPr>
+          <w:ilvl w:val="0"/>
+          <w:numId w:val="2"/>
+        </w:numPr>
+        <w:spacing w:before="240" w:after="120"/>
+        <w:rPr/>
+      </w:pPr>
+      <w:r>
+        <w:rPr>
+          <w:b w:val="false"/>
+          <w:bCs w:val="false"/>
+          <w:sz w:val="24"/>
+          <w:szCs w:val="24"/>
+        </w:rPr>
+        <w:t>Predicting next day price may not be the best thing to do. We may want to predict price in 5 days, or even much more ahead? What’s a reasonable window to predict price before randomness takes over?</w:t>
+      </w:r>
+    </w:p>
+    <w:p>
+      <w:pPr>
+        <w:pStyle w:val="Heading1"/>
+        <w:numPr>
+          <w:ilvl w:val="0"/>
+          <w:numId w:val="2"/>
+        </w:numPr>
+        <w:spacing w:before="240" w:after="120"/>
+        <w:rPr/>
+      </w:pPr>
+      <w:r>
+        <w:rPr>
+          <w:b w:val="false"/>
+          <w:bCs w:val="false"/>
+          <w:sz w:val="24"/>
+          <w:szCs w:val="24"/>
+        </w:rPr>
+        <w:t>Should I predict volume?</w:t>
+      </w:r>
+    </w:p>
+    <w:p>
+      <w:pPr>
+        <w:pStyle w:val="Heading1"/>
+        <w:numPr>
+          <w:ilvl w:val="0"/>
+          <w:numId w:val="2"/>
+        </w:numPr>
+        <w:spacing w:before="240" w:after="120"/>
+        <w:rPr/>
+      </w:pPr>
+      <w:r>
+        <w:rPr>
+          <w:b w:val="false"/>
+          <w:bCs w:val="false"/>
+          <w:sz w:val="24"/>
+          <w:szCs w:val="24"/>
+        </w:rPr>
+        <w:t>Should I include other features to predict price?</w:t>
+      </w:r>
+    </w:p>
+    <w:p>
+      <w:pPr>
+        <w:pStyle w:val="Heading1"/>
+        <w:numPr>
+          <w:ilvl w:val="0"/>
+          <w:numId w:val="2"/>
+        </w:numPr>
+        <w:spacing w:before="240" w:after="120"/>
+        <w:rPr/>
+      </w:pPr>
+      <w:r>
+        <w:rPr>
+          <w:b w:val="false"/>
+          <w:bCs w:val="false"/>
+          <w:sz w:val="24"/>
+          <w:szCs w:val="24"/>
+        </w:rPr>
+        <w:t>Does dropout improve performance?</w:t>
+      </w:r>
+    </w:p>
+    <w:p>
+      <w:pPr>
+        <w:pStyle w:val="Heading1"/>
+        <w:numPr>
+          <w:ilvl w:val="0"/>
+          <w:numId w:val="2"/>
+        </w:numPr>
+        <w:spacing w:before="240" w:after="120"/>
+        <w:rPr/>
+      </w:pPr>
+      <w:r>
+        <w:rPr>
+          <w:b w:val="false"/>
+          <w:bCs w:val="false"/>
+          <w:sz w:val="24"/>
+          <w:szCs w:val="24"/>
+        </w:rPr>
+        <w:t>Does multiple layers improve performance?</w:t>
+      </w:r>
+    </w:p>
+    <w:p>
+      <w:pPr>
+        <w:pStyle w:val="Heading1"/>
+        <w:numPr>
+          <w:ilvl w:val="0"/>
+          <w:numId w:val="2"/>
+        </w:numPr>
+        <w:spacing w:before="240" w:after="120"/>
+        <w:rPr/>
+      </w:pPr>
+      <w:r>
+        <w:rPr>
+          <w:b w:val="false"/>
+          <w:bCs w:val="false"/>
+          <w:sz w:val="24"/>
+          <w:szCs w:val="24"/>
+        </w:rPr>
+        <w:t>Should we actually try to predict price? Or should we predict a range? For example, -1~1% is neutral, 1~5% is good, 5%+ is excellent, etc.</w:t>
+      </w:r>
+    </w:p>
+    <w:p>
+      <w:pPr>
+        <w:pStyle w:val="Heading1"/>
+        <w:numPr>
+          <w:ilvl w:val="0"/>
+          <w:numId w:val="2"/>
+        </w:numPr>
+        <w:spacing w:before="240" w:after="120"/>
+        <w:rPr/>
+      </w:pPr>
+      <w:r>
+        <w:rPr>
+          <w:b w:val="false"/>
+          <w:bCs w:val="false"/>
+          <w:sz w:val="24"/>
+          <w:szCs w:val="24"/>
+        </w:rPr>
+        <w:t>Findings:</w:t>
+      </w:r>
+    </w:p>
+    <w:p>
+      <w:pPr>
+        <w:pStyle w:val="Heading1"/>
+        <w:numPr>
+          <w:ilvl w:val="0"/>
+          <w:numId w:val="2"/>
+        </w:numPr>
+        <w:spacing w:before="240" w:after="120"/>
+        <w:rPr/>
+      </w:pPr>
+      <w:r>
+        <w:rPr>
+          <w:b w:val="false"/>
+          <w:bCs w:val="false"/>
+          <w:sz w:val="24"/>
+          <w:szCs w:val="24"/>
+        </w:rPr>
+        <w:t>Best results is with window 15 (about 3 weeks), epoch 2000, and batch-size 50-250.</w:t>
+      </w:r>
+    </w:p>
+    <w:p>
+      <w:pPr>
+        <w:pStyle w:val="Heading1"/>
+        <w:numPr>
+          <w:ilvl w:val="0"/>
+          <w:numId w:val="2"/>
+        </w:numPr>
+        <w:spacing w:before="240" w:after="120"/>
+        <w:rPr/>
+      </w:pPr>
+      <w:r>
+        <w:rPr>
+          <w:b w:val="false"/>
+          <w:bCs w:val="false"/>
+          <w:sz w:val="24"/>
+          <w:szCs w:val="24"/>
+        </w:rPr>
+        <w:t>There may be upward bias, meaning all that we have seen is upward trend (most of the time).</w:t>
+      </w:r>
+    </w:p>
+    <w:p>
+      <w:pPr>
+        <w:pStyle w:val="Heading1"/>
+        <w:numPr>
+          <w:ilvl w:val="0"/>
+          <w:numId w:val="2"/>
+        </w:numPr>
+        <w:spacing w:before="240" w:after="120"/>
+        <w:rPr/>
+      </w:pPr>
+      <w:r>
+        <w:rPr>
+          <w:b w:val="false"/>
+          <w:bCs w:val="false"/>
+          <w:sz w:val="24"/>
+          <w:szCs w:val="24"/>
+        </w:rPr>
+        <w:t xml:space="preserve">When selecting hyperparameters, training predict time, testing predict time, training error eval time, and testing error eval time are negligible. </w:t>
+      </w:r>
+    </w:p>
+    <w:p>
+      <w:pPr>
+        <w:pStyle w:val="Heading1"/>
+        <w:numPr>
+          <w:ilvl w:val="0"/>
+          <w:numId w:val="2"/>
+        </w:numPr>
+        <w:spacing w:before="240" w:after="120"/>
+        <w:rPr/>
+      </w:pPr>
+      <w:r>
+        <w:rPr>
+          <w:b w:val="false"/>
+          <w:bCs w:val="false"/>
+          <w:sz w:val="24"/>
+          <w:szCs w:val="24"/>
+        </w:rPr>
+        <w:t>The larger the window, the longer the training time. The higher the epoch, and the smaller the batch size, the longer the training time.</w:t>
+      </w:r>
+    </w:p>
+    <w:p>
+      <w:pPr>
+        <w:pStyle w:val="Heading1"/>
+        <w:numPr>
+          <w:ilvl w:val="0"/>
+          <w:numId w:val="2"/>
+        </w:numPr>
+        <w:spacing w:before="240" w:after="120"/>
+        <w:rPr/>
+      </w:pPr>
+      <w:r>
+        <w:rPr>
+          <w:b w:val="false"/>
+          <w:bCs w:val="false"/>
+          <w:sz w:val="24"/>
+          <w:szCs w:val="24"/>
+        </w:rPr>
+        <w:t>Best training error achieved is with window 15, batch size 10, epoch 500: 2.5616e-06</w:t>
+      </w:r>
+    </w:p>
+    <w:p>
+      <w:pPr>
+        <w:pStyle w:val="Heading1"/>
+        <w:numPr>
+          <w:ilvl w:val="0"/>
+          <w:numId w:val="2"/>
+        </w:numPr>
+        <w:spacing w:before="240" w:after="120"/>
+        <w:rPr/>
+      </w:pPr>
+      <w:r>
+        <w:rPr>
+          <w:b w:val="false"/>
+          <w:bCs w:val="false"/>
+          <w:sz w:val="24"/>
+          <w:szCs w:val="24"/>
+        </w:rPr>
+        <w:t>Best testing error achieved is with window 10, batch size 500, epoch 2000: 7.58083e-05</w:t>
       </w:r>
     </w:p>
     <w:p>
@@ -2497,22 +2934,18 @@
         <w:pStyle w:val="Heading3"/>
         <w:numPr>
           <w:ilvl w:val="2"/>
-          <w:numId w:val="3"/>
-        </w:numPr>
-        <w:rPr>
-          <w:b w:val="false"/>
-          <w:b w:val="false"/>
-          <w:bCs w:val="false"/>
-          <w:sz w:val="24"/>
-          <w:szCs w:val="24"/>
-        </w:rPr>
-      </w:pPr>
-      <w:r>
-        <w:rPr>
-          <w:b w:val="false"/>
-          <w:bCs w:val="false"/>
-          <w:sz w:val="24"/>
-          <w:szCs w:val="24"/>
+          <w:numId w:val="2"/>
+        </w:numPr>
+        <w:rPr>
+          <w:b w:val="false"/>
+          <w:b w:val="false"/>
+          <w:bCs w:val="false"/>
+        </w:rPr>
+      </w:pPr>
+      <w:r>
+        <w:rPr>
+          <w:b w:val="false"/>
+          <w:bCs w:val="false"/>
         </w:rPr>
       </w:r>
     </w:p>
@@ -2521,507 +2954,7 @@
         <w:pStyle w:val="Heading3"/>
         <w:numPr>
           <w:ilvl w:val="2"/>
-          <w:numId w:val="7"/>
-        </w:numPr>
-        <w:rPr>
-          <w:b/>
-          <w:b/>
-          <w:bCs/>
-          <w:sz w:val="24"/>
-          <w:szCs w:val="24"/>
-        </w:rPr>
-      </w:pPr>
-      <w:r>
-        <w:rPr>
-          <w:b/>
-          <w:bCs/>
-          <w:sz w:val="24"/>
-          <w:szCs w:val="24"/>
-        </w:rPr>
-      </w:r>
-      <w:r>
-        <w:br w:type="page"/>
-      </w:r>
-    </w:p>
-    <w:p>
-      <w:pPr>
-        <w:pStyle w:val="Heading2"/>
-        <w:numPr>
-          <w:ilvl w:val="1"/>
-          <w:numId w:val="3"/>
-        </w:numPr>
-        <w:rPr/>
-      </w:pPr>
-      <w:bookmarkStart w:id="10" w:name="user-content-iv-results"/>
-      <w:bookmarkEnd w:id="10"/>
-      <w:r>
-        <w:rPr/>
-        <w:t>IV. Results</w:t>
-      </w:r>
-    </w:p>
-    <w:p>
-      <w:pPr>
-        <w:pStyle w:val="Heading3"/>
-        <w:numPr>
-          <w:ilvl w:val="2"/>
-          <w:numId w:val="3"/>
-        </w:numPr>
-        <w:rPr/>
-      </w:pPr>
-      <w:bookmarkStart w:id="11" w:name="user-content-model-evaluation-and-validation"/>
-      <w:bookmarkEnd w:id="11"/>
-      <w:r>
-        <w:rPr/>
-        <w:t>Model Evaluation and Validation</w:t>
-      </w:r>
-    </w:p>
-    <w:p>
-      <w:pPr>
-        <w:pStyle w:val="TextBody"/>
-        <w:rPr/>
-      </w:pPr>
-      <w:r>
-        <w:rPr/>
-      </w:r>
-    </w:p>
-    <w:p>
-      <w:pPr>
-        <w:pStyle w:val="Heading3"/>
-        <w:numPr>
-          <w:ilvl w:val="2"/>
-          <w:numId w:val="3"/>
-        </w:numPr>
-        <w:rPr/>
-      </w:pPr>
-      <w:bookmarkStart w:id="12" w:name="user-content-justification"/>
-      <w:bookmarkEnd w:id="12"/>
-      <w:r>
-        <w:rPr/>
-        <w:t>Justification</w:t>
-      </w:r>
-    </w:p>
-    <w:p>
-      <w:pPr>
-        <w:pStyle w:val="TextBody"/>
-        <w:rPr/>
-      </w:pPr>
-      <w:r>
-        <w:rPr/>
-      </w:r>
-    </w:p>
-    <w:p>
-      <w:pPr>
-        <w:pStyle w:val="Heading2"/>
-        <w:numPr>
-          <w:ilvl w:val="0"/>
-          <w:numId w:val="0"/>
-        </w:numPr>
-        <w:outlineLvl w:val="1"/>
-        <w:rPr/>
-      </w:pPr>
-      <w:r>
-        <w:rPr/>
-      </w:r>
-      <w:r>
-        <w:br w:type="page"/>
-      </w:r>
-    </w:p>
-    <w:p>
-      <w:pPr>
-        <w:pStyle w:val="Heading2"/>
-        <w:numPr>
-          <w:ilvl w:val="1"/>
-          <w:numId w:val="3"/>
-        </w:numPr>
-        <w:rPr/>
-      </w:pPr>
-      <w:bookmarkStart w:id="13" w:name="user-content-v-conclusion"/>
-      <w:bookmarkEnd w:id="13"/>
-      <w:r>
-        <w:rPr/>
-        <w:t>V. Conclusion</w:t>
-      </w:r>
-    </w:p>
-    <w:p>
-      <w:pPr>
-        <w:pStyle w:val="TextBody"/>
-        <w:numPr>
-          <w:ilvl w:val="1"/>
-          <w:numId w:val="3"/>
-        </w:numPr>
-        <w:rPr/>
-      </w:pPr>
-      <w:r>
-        <w:rPr/>
-      </w:r>
-    </w:p>
-    <w:p>
-      <w:pPr>
-        <w:pStyle w:val="Heading3"/>
-        <w:numPr>
-          <w:ilvl w:val="2"/>
-          <w:numId w:val="3"/>
-        </w:numPr>
-        <w:rPr/>
-      </w:pPr>
-      <w:bookmarkStart w:id="14" w:name="user-content-free-form-visualization"/>
-      <w:bookmarkEnd w:id="14"/>
-      <w:r>
-        <w:rPr/>
-        <w:t>Free-Form Visualization</w:t>
-      </w:r>
-    </w:p>
-    <w:p>
-      <w:pPr>
-        <w:pStyle w:val="TextBody"/>
-        <w:rPr/>
-      </w:pPr>
-      <w:r>
-        <w:rPr/>
-      </w:r>
-    </w:p>
-    <w:p>
-      <w:pPr>
-        <w:pStyle w:val="Heading3"/>
-        <w:numPr>
-          <w:ilvl w:val="2"/>
-          <w:numId w:val="3"/>
-        </w:numPr>
-        <w:rPr/>
-      </w:pPr>
-      <w:bookmarkStart w:id="15" w:name="user-content-reflection"/>
-      <w:bookmarkEnd w:id="15"/>
-      <w:r>
-        <w:rPr/>
-        <w:t>Reflection</w:t>
-      </w:r>
-    </w:p>
-    <w:p>
-      <w:pPr>
-        <w:pStyle w:val="Heading1"/>
-        <w:numPr>
-          <w:ilvl w:val="0"/>
-          <w:numId w:val="3"/>
-        </w:numPr>
-        <w:spacing w:before="240" w:after="120"/>
-        <w:rPr/>
-      </w:pPr>
-      <w:r>
-        <w:rPr>
-          <w:b w:val="false"/>
-          <w:bCs w:val="false"/>
-          <w:sz w:val="24"/>
-          <w:szCs w:val="24"/>
-        </w:rPr>
-        <w:t>Findings and questions</w:t>
-      </w:r>
-    </w:p>
-    <w:p>
-      <w:pPr>
-        <w:pStyle w:val="Heading1"/>
-        <w:numPr>
-          <w:ilvl w:val="0"/>
-          <w:numId w:val="3"/>
-        </w:numPr>
-        <w:spacing w:before="240" w:after="120"/>
-        <w:rPr/>
-      </w:pPr>
-      <w:r>
-        <w:rPr>
-          <w:b w:val="false"/>
-          <w:bCs w:val="false"/>
-          <w:sz w:val="24"/>
-          <w:szCs w:val="24"/>
-        </w:rPr>
-        <w:t>Questions:</w:t>
-      </w:r>
-    </w:p>
-    <w:p>
-      <w:pPr>
-        <w:pStyle w:val="Heading1"/>
-        <w:numPr>
-          <w:ilvl w:val="0"/>
-          <w:numId w:val="3"/>
-        </w:numPr>
-        <w:spacing w:before="240" w:after="120"/>
-        <w:rPr/>
-      </w:pPr>
-      <w:r>
-        <w:rPr>
-          <w:b w:val="false"/>
-          <w:bCs w:val="false"/>
-          <w:sz w:val="24"/>
-          <w:szCs w:val="24"/>
-        </w:rPr>
-        <w:t>Predicting next day price may not be the best thing to do. We may want to predict price in 5 days, or even much more ahead? What’s a reasonable window to predict price before randomness takes over?</w:t>
-      </w:r>
-    </w:p>
-    <w:p>
-      <w:pPr>
-        <w:pStyle w:val="Heading1"/>
-        <w:numPr>
-          <w:ilvl w:val="0"/>
-          <w:numId w:val="3"/>
-        </w:numPr>
-        <w:spacing w:before="240" w:after="120"/>
-        <w:rPr/>
-      </w:pPr>
-      <w:r>
-        <w:rPr>
-          <w:b w:val="false"/>
-          <w:bCs w:val="false"/>
-          <w:sz w:val="24"/>
-          <w:szCs w:val="24"/>
-        </w:rPr>
-        <w:t>Should I predict volume?</w:t>
-      </w:r>
-    </w:p>
-    <w:p>
-      <w:pPr>
-        <w:pStyle w:val="Heading1"/>
-        <w:numPr>
-          <w:ilvl w:val="0"/>
-          <w:numId w:val="3"/>
-        </w:numPr>
-        <w:spacing w:before="240" w:after="120"/>
-        <w:rPr/>
-      </w:pPr>
-      <w:r>
-        <w:rPr>
-          <w:b w:val="false"/>
-          <w:bCs w:val="false"/>
-          <w:sz w:val="24"/>
-          <w:szCs w:val="24"/>
-        </w:rPr>
-        <w:t>Should I include other features to predict price?</w:t>
-      </w:r>
-    </w:p>
-    <w:p>
-      <w:pPr>
-        <w:pStyle w:val="Heading1"/>
-        <w:numPr>
-          <w:ilvl w:val="0"/>
-          <w:numId w:val="3"/>
-        </w:numPr>
-        <w:spacing w:before="240" w:after="120"/>
-        <w:rPr/>
-      </w:pPr>
-      <w:r>
-        <w:rPr>
-          <w:b w:val="false"/>
-          <w:bCs w:val="false"/>
-          <w:sz w:val="24"/>
-          <w:szCs w:val="24"/>
-        </w:rPr>
-        <w:t>Does dropout improve performance?</w:t>
-      </w:r>
-    </w:p>
-    <w:p>
-      <w:pPr>
-        <w:pStyle w:val="Heading1"/>
-        <w:numPr>
-          <w:ilvl w:val="0"/>
-          <w:numId w:val="3"/>
-        </w:numPr>
-        <w:spacing w:before="240" w:after="120"/>
-        <w:rPr/>
-      </w:pPr>
-      <w:r>
-        <w:rPr>
-          <w:b w:val="false"/>
-          <w:bCs w:val="false"/>
-          <w:sz w:val="24"/>
-          <w:szCs w:val="24"/>
-        </w:rPr>
-        <w:t>Does multiple layers improve performance?</w:t>
-      </w:r>
-    </w:p>
-    <w:p>
-      <w:pPr>
-        <w:pStyle w:val="Heading1"/>
-        <w:numPr>
-          <w:ilvl w:val="0"/>
-          <w:numId w:val="3"/>
-        </w:numPr>
-        <w:spacing w:before="240" w:after="120"/>
-        <w:rPr/>
-      </w:pPr>
-      <w:r>
-        <w:rPr>
-          <w:b w:val="false"/>
-          <w:bCs w:val="false"/>
-          <w:sz w:val="24"/>
-          <w:szCs w:val="24"/>
-        </w:rPr>
-        <w:t>Should we actually try to predict price? Or should we predict a range? For example, -1~1% is neutral, 1~5% is good, 5%+ is excellent, etc.</w:t>
-      </w:r>
-    </w:p>
-    <w:p>
-      <w:pPr>
-        <w:pStyle w:val="Heading1"/>
-        <w:numPr>
-          <w:ilvl w:val="0"/>
-          <w:numId w:val="3"/>
-        </w:numPr>
-        <w:spacing w:before="240" w:after="120"/>
-        <w:rPr/>
-      </w:pPr>
-      <w:r>
-        <w:rPr>
-          <w:b w:val="false"/>
-          <w:bCs w:val="false"/>
-          <w:sz w:val="24"/>
-          <w:szCs w:val="24"/>
-        </w:rPr>
-        <w:t>Findings:</w:t>
-      </w:r>
-    </w:p>
-    <w:p>
-      <w:pPr>
-        <w:pStyle w:val="Heading1"/>
-        <w:numPr>
-          <w:ilvl w:val="0"/>
-          <w:numId w:val="3"/>
-        </w:numPr>
-        <w:spacing w:before="240" w:after="120"/>
-        <w:rPr/>
-      </w:pPr>
-      <w:r>
-        <w:rPr>
-          <w:b w:val="false"/>
-          <w:bCs w:val="false"/>
-          <w:sz w:val="24"/>
-          <w:szCs w:val="24"/>
-        </w:rPr>
-        <w:t>Best results is with window 15 (about 3 weeks), epoch 2000, and batch-size 50-250.</w:t>
-      </w:r>
-    </w:p>
-    <w:p>
-      <w:pPr>
-        <w:pStyle w:val="Heading1"/>
-        <w:numPr>
-          <w:ilvl w:val="0"/>
-          <w:numId w:val="3"/>
-        </w:numPr>
-        <w:spacing w:before="240" w:after="120"/>
-        <w:rPr/>
-      </w:pPr>
-      <w:r>
-        <w:rPr>
-          <w:b w:val="false"/>
-          <w:bCs w:val="false"/>
-          <w:sz w:val="24"/>
-          <w:szCs w:val="24"/>
-        </w:rPr>
-        <w:t>There may be upward bias, meaning all that we have seen is upward trend (most of the time).</w:t>
-      </w:r>
-    </w:p>
-    <w:p>
-      <w:pPr>
-        <w:pStyle w:val="Heading1"/>
-        <w:numPr>
-          <w:ilvl w:val="0"/>
-          <w:numId w:val="3"/>
-        </w:numPr>
-        <w:spacing w:before="240" w:after="120"/>
-        <w:rPr/>
-      </w:pPr>
-      <w:r>
-        <w:rPr>
-          <w:b w:val="false"/>
-          <w:bCs w:val="false"/>
-          <w:sz w:val="24"/>
-          <w:szCs w:val="24"/>
-        </w:rPr>
-        <w:t xml:space="preserve">When selecting hyperparameters, training predict time, testing predict time, training error eval time, and testing error eval time are negligible. </w:t>
-      </w:r>
-    </w:p>
-    <w:p>
-      <w:pPr>
-        <w:pStyle w:val="Heading1"/>
-        <w:numPr>
-          <w:ilvl w:val="0"/>
-          <w:numId w:val="3"/>
-        </w:numPr>
-        <w:spacing w:before="240" w:after="120"/>
-        <w:rPr/>
-      </w:pPr>
-      <w:r>
-        <w:rPr>
-          <w:b w:val="false"/>
-          <w:bCs w:val="false"/>
-          <w:sz w:val="24"/>
-          <w:szCs w:val="24"/>
-        </w:rPr>
-        <w:t>The larger the window, the longer the training time. The higher the epoch, and the smaller the batch size, the longer the training time.</w:t>
-      </w:r>
-    </w:p>
-    <w:p>
-      <w:pPr>
-        <w:pStyle w:val="Heading1"/>
-        <w:numPr>
-          <w:ilvl w:val="0"/>
-          <w:numId w:val="3"/>
-        </w:numPr>
-        <w:spacing w:before="240" w:after="120"/>
-        <w:rPr/>
-      </w:pPr>
-      <w:r>
-        <w:rPr>
-          <w:b w:val="false"/>
-          <w:bCs w:val="false"/>
-          <w:sz w:val="24"/>
-          <w:szCs w:val="24"/>
-        </w:rPr>
-        <w:t>Best training error achieved is with window 15, batch size 10, epoch 500: 2.5616e-06</w:t>
-      </w:r>
-    </w:p>
-    <w:p>
-      <w:pPr>
-        <w:pStyle w:val="Heading1"/>
-        <w:numPr>
-          <w:ilvl w:val="0"/>
-          <w:numId w:val="3"/>
-        </w:numPr>
-        <w:spacing w:before="240" w:after="120"/>
-        <w:rPr/>
-      </w:pPr>
-      <w:r>
-        <w:rPr>
-          <w:b w:val="false"/>
-          <w:bCs w:val="false"/>
-          <w:sz w:val="24"/>
-          <w:szCs w:val="24"/>
-        </w:rPr>
-        <w:t>Best testing error achieved is with window 10, batch size 500, epoch 2000: 7.58083e-05</w:t>
-      </w:r>
-    </w:p>
-    <w:p>
-      <w:pPr>
-        <w:pStyle w:val="Heading3"/>
-        <w:numPr>
-          <w:ilvl w:val="2"/>
-          <w:numId w:val="3"/>
-        </w:numPr>
-        <w:rPr>
-          <w:b w:val="false"/>
-          <w:b w:val="false"/>
-          <w:bCs w:val="false"/>
-        </w:rPr>
-      </w:pPr>
-      <w:r>
-        <w:rPr>
-          <w:b w:val="false"/>
-          <w:bCs w:val="false"/>
-        </w:rPr>
-      </w:r>
-    </w:p>
-    <w:p>
-      <w:pPr>
-        <w:pStyle w:val="Heading3"/>
-        <w:numPr>
-          <w:ilvl w:val="2"/>
-          <w:numId w:val="3"/>
+          <w:numId w:val="2"/>
         </w:numPr>
         <w:rPr/>
       </w:pPr>
@@ -3286,98 +3219,6 @@
   <w:abstractNum w:abstractNumId="3">
     <w:lvl w:ilvl="0">
       <w:start w:val="1"/>
-      <w:numFmt w:val="none"/>
-      <w:suff w:val="nothing"/>
-      <w:lvlText w:val=""/>
-      <w:lvlJc w:val="left"/>
-      <w:pPr>
-        <w:ind w:left="0" w:hanging="0"/>
-      </w:pPr>
-    </w:lvl>
-    <w:lvl w:ilvl="1">
-      <w:start w:val="1"/>
-      <w:numFmt w:val="none"/>
-      <w:suff w:val="nothing"/>
-      <w:lvlText w:val=""/>
-      <w:lvlJc w:val="left"/>
-      <w:pPr>
-        <w:ind w:left="0" w:hanging="0"/>
-      </w:pPr>
-    </w:lvl>
-    <w:lvl w:ilvl="2">
-      <w:start w:val="1"/>
-      <w:numFmt w:val="none"/>
-      <w:suff w:val="nothing"/>
-      <w:lvlText w:val=""/>
-      <w:lvlJc w:val="left"/>
-      <w:pPr>
-        <w:ind w:left="0" w:hanging="0"/>
-      </w:pPr>
-    </w:lvl>
-    <w:lvl w:ilvl="3">
-      <w:start w:val="1"/>
-      <w:numFmt w:val="none"/>
-      <w:suff w:val="nothing"/>
-      <w:lvlText w:val=""/>
-      <w:lvlJc w:val="left"/>
-      <w:pPr>
-        <w:ind w:left="0" w:hanging="0"/>
-      </w:pPr>
-    </w:lvl>
-    <w:lvl w:ilvl="4">
-      <w:start w:val="1"/>
-      <w:numFmt w:val="none"/>
-      <w:suff w:val="nothing"/>
-      <w:lvlText w:val=""/>
-      <w:lvlJc w:val="left"/>
-      <w:pPr>
-        <w:ind w:left="0" w:hanging="0"/>
-      </w:pPr>
-    </w:lvl>
-    <w:lvl w:ilvl="5">
-      <w:start w:val="1"/>
-      <w:numFmt w:val="none"/>
-      <w:suff w:val="nothing"/>
-      <w:lvlText w:val=""/>
-      <w:lvlJc w:val="left"/>
-      <w:pPr>
-        <w:ind w:left="0" w:hanging="0"/>
-      </w:pPr>
-    </w:lvl>
-    <w:lvl w:ilvl="6">
-      <w:start w:val="1"/>
-      <w:numFmt w:val="none"/>
-      <w:suff w:val="nothing"/>
-      <w:lvlText w:val=""/>
-      <w:lvlJc w:val="left"/>
-      <w:pPr>
-        <w:ind w:left="0" w:hanging="0"/>
-      </w:pPr>
-    </w:lvl>
-    <w:lvl w:ilvl="7">
-      <w:start w:val="1"/>
-      <w:numFmt w:val="none"/>
-      <w:suff w:val="nothing"/>
-      <w:lvlText w:val=""/>
-      <w:lvlJc w:val="left"/>
-      <w:pPr>
-        <w:ind w:left="0" w:hanging="0"/>
-      </w:pPr>
-    </w:lvl>
-    <w:lvl w:ilvl="8">
-      <w:start w:val="1"/>
-      <w:numFmt w:val="none"/>
-      <w:suff w:val="nothing"/>
-      <w:lvlText w:val=""/>
-      <w:lvlJc w:val="left"/>
-      <w:pPr>
-        <w:ind w:left="0" w:hanging="0"/>
-      </w:pPr>
-    </w:lvl>
-  </w:abstractNum>
-  <w:abstractNum w:abstractNumId="4">
-    <w:lvl w:ilvl="0">
-      <w:start w:val="1"/>
       <w:numFmt w:val="bullet"/>
       <w:lvlText w:val=""/>
       <w:lvlJc w:val="left"/>
@@ -3521,7 +3362,7 @@
       </w:rPr>
     </w:lvl>
   </w:abstractNum>
-  <w:abstractNum w:abstractNumId="5">
+  <w:abstractNum w:abstractNumId="4">
     <w:lvl w:ilvl="0">
       <w:start w:val="1"/>
       <w:numFmt w:val="bullet"/>
@@ -3667,7 +3508,7 @@
       </w:rPr>
     </w:lvl>
   </w:abstractNum>
-  <w:abstractNum w:abstractNumId="6">
+  <w:abstractNum w:abstractNumId="5">
     <w:lvl w:ilvl="0">
       <w:start w:val="1"/>
       <w:numFmt w:val="bullet"/>
@@ -3813,103 +3654,11 @@
       </w:rPr>
     </w:lvl>
   </w:abstractNum>
-  <w:abstractNum w:abstractNumId="7">
+  <w:abstractNum w:abstractNumId="6">
     <w:lvl w:ilvl="0">
       <w:start w:val="1"/>
-      <w:numFmt w:val="none"/>
-      <w:suff w:val="nothing"/>
-      <w:lvlText w:val=""/>
-      <w:lvlJc w:val="left"/>
-      <w:pPr>
-        <w:ind w:left="0" w:hanging="0"/>
-      </w:pPr>
-    </w:lvl>
-    <w:lvl w:ilvl="1">
-      <w:start w:val="1"/>
-      <w:numFmt w:val="none"/>
-      <w:suff w:val="nothing"/>
-      <w:lvlText w:val=""/>
-      <w:lvlJc w:val="left"/>
-      <w:pPr>
-        <w:ind w:left="0" w:hanging="0"/>
-      </w:pPr>
-    </w:lvl>
-    <w:lvl w:ilvl="2">
-      <w:start w:val="1"/>
-      <w:numFmt w:val="none"/>
-      <w:suff w:val="nothing"/>
-      <w:lvlText w:val=""/>
-      <w:lvlJc w:val="left"/>
-      <w:pPr>
-        <w:ind w:left="0" w:hanging="0"/>
-      </w:pPr>
-    </w:lvl>
-    <w:lvl w:ilvl="3">
-      <w:start w:val="1"/>
-      <w:numFmt w:val="none"/>
-      <w:suff w:val="nothing"/>
-      <w:lvlText w:val=""/>
-      <w:lvlJc w:val="left"/>
-      <w:pPr>
-        <w:ind w:left="0" w:hanging="0"/>
-      </w:pPr>
-    </w:lvl>
-    <w:lvl w:ilvl="4">
-      <w:start w:val="1"/>
-      <w:numFmt w:val="none"/>
-      <w:suff w:val="nothing"/>
-      <w:lvlText w:val=""/>
-      <w:lvlJc w:val="left"/>
-      <w:pPr>
-        <w:ind w:left="0" w:hanging="0"/>
-      </w:pPr>
-    </w:lvl>
-    <w:lvl w:ilvl="5">
-      <w:start w:val="1"/>
-      <w:numFmt w:val="none"/>
-      <w:suff w:val="nothing"/>
-      <w:lvlText w:val=""/>
-      <w:lvlJc w:val="left"/>
-      <w:pPr>
-        <w:ind w:left="0" w:hanging="0"/>
-      </w:pPr>
-    </w:lvl>
-    <w:lvl w:ilvl="6">
-      <w:start w:val="1"/>
-      <w:numFmt w:val="none"/>
-      <w:suff w:val="nothing"/>
-      <w:lvlText w:val=""/>
-      <w:lvlJc w:val="left"/>
-      <w:pPr>
-        <w:ind w:left="0" w:hanging="0"/>
-      </w:pPr>
-    </w:lvl>
-    <w:lvl w:ilvl="7">
-      <w:start w:val="1"/>
-      <w:numFmt w:val="none"/>
-      <w:suff w:val="nothing"/>
-      <w:lvlText w:val=""/>
-      <w:lvlJc w:val="left"/>
-      <w:pPr>
-        <w:ind w:left="0" w:hanging="0"/>
-      </w:pPr>
-    </w:lvl>
-    <w:lvl w:ilvl="8">
-      <w:start w:val="1"/>
-      <w:numFmt w:val="none"/>
-      <w:suff w:val="nothing"/>
-      <w:lvlText w:val=""/>
-      <w:lvlJc w:val="left"/>
-      <w:pPr>
-        <w:ind w:left="0" w:hanging="0"/>
-      </w:pPr>
-    </w:lvl>
-  </w:abstractNum>
-  <w:abstractNum w:abstractNumId="8">
-    <w:lvl w:ilvl="0">
-      <w:start w:val="1"/>
-      <w:numFmt w:val="bullet"/>
-      <w:lvlText w:val=""/>
+      <w:numFmt w:val="decimal"/>
+      <w:lvlText w:val="%1."/>
       <w:lvlJc w:val="left"/>
       <w:pPr>
         <w:tabs>
@@ -3917,15 +3666,12 @@
         </w:tabs>
         <w:ind w:left="720" w:hanging="360"/>
       </w:pPr>
-      <w:rPr>
-        <w:rFonts w:ascii="Symbol" w:hAnsi="Symbol" w:cs="Symbol" w:hint="default"/>
-        <w:rFonts w:cs="OpenSymbol"/>
-      </w:rPr>
+      <w:rPr/>
     </w:lvl>
     <w:lvl w:ilvl="1">
       <w:start w:val="1"/>
-      <w:numFmt w:val="bullet"/>
-      <w:lvlText w:val="◦"/>
+      <w:numFmt w:val="decimal"/>
+      <w:lvlText w:val="%2."/>
       <w:lvlJc w:val="left"/>
       <w:pPr>
         <w:tabs>
@@ -3933,15 +3679,12 @@
         </w:tabs>
         <w:ind w:left="1080" w:hanging="360"/>
       </w:pPr>
-      <w:rPr>
-        <w:rFonts w:ascii="OpenSymbol" w:hAnsi="OpenSymbol" w:cs="OpenSymbol" w:hint="default"/>
-        <w:rFonts w:cs="OpenSymbol"/>
-      </w:rPr>
+      <w:rPr/>
     </w:lvl>
     <w:lvl w:ilvl="2">
       <w:start w:val="1"/>
-      <w:numFmt w:val="bullet"/>
-      <w:lvlText w:val="▪"/>
+      <w:numFmt w:val="decimal"/>
+      <w:lvlText w:val="%3."/>
       <w:lvlJc w:val="left"/>
       <w:pPr>
         <w:tabs>
@@ -3949,15 +3692,12 @@
         </w:tabs>
         <w:ind w:left="1440" w:hanging="360"/>
       </w:pPr>
-      <w:rPr>
-        <w:rFonts w:ascii="OpenSymbol" w:hAnsi="OpenSymbol" w:cs="OpenSymbol" w:hint="default"/>
-        <w:rFonts w:cs="OpenSymbol"/>
-      </w:rPr>
+      <w:rPr/>
     </w:lvl>
     <w:lvl w:ilvl="3">
       <w:start w:val="1"/>
-      <w:numFmt w:val="bullet"/>
-      <w:lvlText w:val=""/>
+      <w:numFmt w:val="decimal"/>
+      <w:lvlText w:val="%4."/>
       <w:lvlJc w:val="left"/>
       <w:pPr>
         <w:tabs>
@@ -3965,15 +3705,12 @@
         </w:tabs>
         <w:ind w:left="1800" w:hanging="360"/>
       </w:pPr>
-      <w:rPr>
-        <w:rFonts w:ascii="Symbol" w:hAnsi="Symbol" w:cs="Symbol" w:hint="default"/>
-        <w:rFonts w:cs="OpenSymbol"/>
-      </w:rPr>
+      <w:rPr/>
     </w:lvl>
     <w:lvl w:ilvl="4">
       <w:start w:val="1"/>
-      <w:numFmt w:val="bullet"/>
-      <w:lvlText w:val="◦"/>
+      <w:numFmt w:val="decimal"/>
+      <w:lvlText w:val="%5."/>
       <w:lvlJc w:val="left"/>
       <w:pPr>
         <w:tabs>
@@ -3981,15 +3718,12 @@
         </w:tabs>
         <w:ind w:left="2160" w:hanging="360"/>
       </w:pPr>
-      <w:rPr>
-        <w:rFonts w:ascii="OpenSymbol" w:hAnsi="OpenSymbol" w:cs="OpenSymbol" w:hint="default"/>
-        <w:rFonts w:cs="OpenSymbol"/>
-      </w:rPr>
+      <w:rPr/>
     </w:lvl>
     <w:lvl w:ilvl="5">
       <w:start w:val="1"/>
-      <w:numFmt w:val="bullet"/>
-      <w:lvlText w:val="▪"/>
+      <w:numFmt w:val="decimal"/>
+      <w:lvlText w:val="%6."/>
       <w:lvlJc w:val="left"/>
       <w:pPr>
         <w:tabs>
@@ -3997,15 +3731,12 @@
         </w:tabs>
         <w:ind w:left="2520" w:hanging="360"/>
       </w:pPr>
-      <w:rPr>
-        <w:rFonts w:ascii="OpenSymbol" w:hAnsi="OpenSymbol" w:cs="OpenSymbol" w:hint="default"/>
-        <w:rFonts w:cs="OpenSymbol"/>
-      </w:rPr>
+      <w:rPr/>
     </w:lvl>
     <w:lvl w:ilvl="6">
       <w:start w:val="1"/>
-      <w:numFmt w:val="bullet"/>
-      <w:lvlText w:val=""/>
+      <w:numFmt w:val="decimal"/>
+      <w:lvlText w:val="%7."/>
       <w:lvlJc w:val="left"/>
       <w:pPr>
         <w:tabs>
@@ -4013,15 +3744,12 @@
         </w:tabs>
         <w:ind w:left="2880" w:hanging="360"/>
       </w:pPr>
-      <w:rPr>
-        <w:rFonts w:ascii="Symbol" w:hAnsi="Symbol" w:cs="Symbol" w:hint="default"/>
-        <w:rFonts w:cs="OpenSymbol"/>
-      </w:rPr>
+      <w:rPr/>
     </w:lvl>
     <w:lvl w:ilvl="7">
       <w:start w:val="1"/>
-      <w:numFmt w:val="bullet"/>
-      <w:lvlText w:val="◦"/>
+      <w:numFmt w:val="decimal"/>
+      <w:lvlText w:val="%8."/>
       <w:lvlJc w:val="left"/>
       <w:pPr>
         <w:tabs>
@@ -4029,15 +3757,12 @@
         </w:tabs>
         <w:ind w:left="3240" w:hanging="360"/>
       </w:pPr>
-      <w:rPr>
-        <w:rFonts w:ascii="OpenSymbol" w:hAnsi="OpenSymbol" w:cs="OpenSymbol" w:hint="default"/>
-        <w:rFonts w:cs="OpenSymbol"/>
-      </w:rPr>
+      <w:rPr/>
     </w:lvl>
     <w:lvl w:ilvl="8">
       <w:start w:val="1"/>
-      <w:numFmt w:val="bullet"/>
-      <w:lvlText w:val="▪"/>
+      <w:numFmt w:val="decimal"/>
+      <w:lvlText w:val="%9."/>
       <w:lvlJc w:val="left"/>
       <w:pPr>
         <w:tabs>
@@ -4045,132 +3770,10 @@
         </w:tabs>
         <w:ind w:left="3600" w:hanging="360"/>
       </w:pPr>
-      <w:rPr>
-        <w:rFonts w:ascii="OpenSymbol" w:hAnsi="OpenSymbol" w:cs="OpenSymbol" w:hint="default"/>
-        <w:rFonts w:cs="OpenSymbol"/>
-      </w:rPr>
+      <w:rPr/>
     </w:lvl>
   </w:abstractNum>
-  <w:abstractNum w:abstractNumId="9">
-    <w:lvl w:ilvl="0">
-      <w:start w:val="1"/>
-      <w:numFmt w:val="decimal"/>
-      <w:lvlText w:val="%1."/>
-      <w:lvlJc w:val="left"/>
-      <w:pPr>
-        <w:tabs>
-          <w:tab w:val="num" w:pos="720"/>
-        </w:tabs>
-        <w:ind w:left="720" w:hanging="360"/>
-      </w:pPr>
-      <w:rPr/>
-    </w:lvl>
-    <w:lvl w:ilvl="1">
-      <w:start w:val="1"/>
-      <w:numFmt w:val="decimal"/>
-      <w:lvlText w:val="%2."/>
-      <w:lvlJc w:val="left"/>
-      <w:pPr>
-        <w:tabs>
-          <w:tab w:val="num" w:pos="1080"/>
-        </w:tabs>
-        <w:ind w:left="1080" w:hanging="360"/>
-      </w:pPr>
-      <w:rPr/>
-    </w:lvl>
-    <w:lvl w:ilvl="2">
-      <w:start w:val="1"/>
-      <w:numFmt w:val="decimal"/>
-      <w:lvlText w:val="%3."/>
-      <w:lvlJc w:val="left"/>
-      <w:pPr>
-        <w:tabs>
-          <w:tab w:val="num" w:pos="1440"/>
-        </w:tabs>
-        <w:ind w:left="1440" w:hanging="360"/>
-      </w:pPr>
-      <w:rPr/>
-    </w:lvl>
-    <w:lvl w:ilvl="3">
-      <w:start w:val="1"/>
-      <w:numFmt w:val="decimal"/>
-      <w:lvlText w:val="%4."/>
-      <w:lvlJc w:val="left"/>
-      <w:pPr>
-        <w:tabs>
-          <w:tab w:val="num" w:pos="1800"/>
-        </w:tabs>
-        <w:ind w:left="1800" w:hanging="360"/>
-      </w:pPr>
-      <w:rPr/>
-    </w:lvl>
-    <w:lvl w:ilvl="4">
-      <w:start w:val="1"/>
-      <w:numFmt w:val="decimal"/>
-      <w:lvlText w:val="%5."/>
-      <w:lvlJc w:val="left"/>
-      <w:pPr>
-        <w:tabs>
-          <w:tab w:val="num" w:pos="2160"/>
-        </w:tabs>
-        <w:ind w:left="2160" w:hanging="360"/>
-      </w:pPr>
-      <w:rPr/>
-    </w:lvl>
-    <w:lvl w:ilvl="5">
-      <w:start w:val="1"/>
-      <w:numFmt w:val="decimal"/>
-      <w:lvlText w:val="%6."/>
-      <w:lvlJc w:val="left"/>
-      <w:pPr>
-        <w:tabs>
-          <w:tab w:val="num" w:pos="2520"/>
-        </w:tabs>
-        <w:ind w:left="2520" w:hanging="360"/>
-      </w:pPr>
-      <w:rPr/>
-    </w:lvl>
-    <w:lvl w:ilvl="6">
-      <w:start w:val="1"/>
-      <w:numFmt w:val="decimal"/>
-      <w:lvlText w:val="%7."/>
-      <w:lvlJc w:val="left"/>
-      <w:pPr>
-        <w:tabs>
-          <w:tab w:val="num" w:pos="2880"/>
-        </w:tabs>
-        <w:ind w:left="2880" w:hanging="360"/>
-      </w:pPr>
-      <w:rPr/>
-    </w:lvl>
-    <w:lvl w:ilvl="7">
-      <w:start w:val="1"/>
-      <w:numFmt w:val="decimal"/>
-      <w:lvlText w:val="%8."/>
-      <w:lvlJc w:val="left"/>
-      <w:pPr>
-        <w:tabs>
-          <w:tab w:val="num" w:pos="3240"/>
-        </w:tabs>
-        <w:ind w:left="3240" w:hanging="360"/>
-      </w:pPr>
-      <w:rPr/>
-    </w:lvl>
-    <w:lvl w:ilvl="8">
-      <w:start w:val="1"/>
-      <w:numFmt w:val="decimal"/>
-      <w:lvlText w:val="%9."/>
-      <w:lvlJc w:val="left"/>
-      <w:pPr>
-        <w:tabs>
-          <w:tab w:val="num" w:pos="3600"/>
-        </w:tabs>
-        <w:ind w:left="3600" w:hanging="360"/>
-      </w:pPr>
-      <w:rPr/>
-    </w:lvl>
-  </w:abstractNum>
-  <w:abstractNum w:abstractNumId="10">
+  <w:abstractNum w:abstractNumId="7">
     <w:lvl w:ilvl="0">
       <w:start w:val="1"/>
       <w:numFmt w:val="bullet"/>
@@ -4337,15 +3940,6 @@
   <w:num w:numId="7">
     <w:abstractNumId w:val="7"/>
   </w:num>
-  <w:num w:numId="8">
-    <w:abstractNumId w:val="8"/>
-  </w:num>
-  <w:num w:numId="9">
-    <w:abstractNumId w:val="9"/>
-  </w:num>
-  <w:num w:numId="10">
-    <w:abstractNumId w:val="10"/>
-  </w:num>
 </w:numbering>
 </file>
 

</xml_diff>